<commit_message>
Incorporate Mary Jo's comments
</commit_message>
<xml_diff>
--- a/reports/ddci_report_2017.docx
+++ b/reports/ddci_report_2017.docx
@@ -1,6 +1,6 @@
 
 <file path=word/document.xml><?xml version="1.0" encoding="utf-8"?>
-<w:document xmlns:wpc="http://schemas.microsoft.com/office/word/2010/wordprocessingCanvas" xmlns:mc="http://schemas.openxmlformats.org/markup-compatibility/2006" xmlns:o="urn:schemas-microsoft-com:office:office" xmlns:r="http://schemas.openxmlformats.org/officeDocument/2006/relationships" xmlns:m="http://schemas.openxmlformats.org/officeDocument/2006/math" xmlns:v="urn:schemas-microsoft-com:vml" xmlns:wp14="http://schemas.microsoft.com/office/word/2010/wordprocessingDrawing" xmlns:wp="http://schemas.openxmlformats.org/drawingml/2006/wordprocessingDrawing" xmlns:w10="urn:schemas-microsoft-com:office:word" xmlns:w="http://schemas.openxmlformats.org/wordprocessingml/2006/main" xmlns:w14="http://schemas.microsoft.com/office/word/2010/wordml" xmlns:w15="http://schemas.microsoft.com/office/word/2012/wordml" xmlns:wpg="http://schemas.microsoft.com/office/word/2010/wordprocessingGroup" xmlns:wpi="http://schemas.microsoft.com/office/word/2010/wordprocessingInk" xmlns:wne="http://schemas.microsoft.com/office/word/2006/wordml" xmlns:wps="http://schemas.microsoft.com/office/word/2010/wordprocessingShape" mc:Ignorable="w14 w15 wp14">
+<w:document xmlns:wpc="http://schemas.microsoft.com/office/word/2010/wordprocessingCanvas" xmlns:mo="http://schemas.microsoft.com/office/mac/office/2008/main" xmlns:mc="http://schemas.openxmlformats.org/markup-compatibility/2006" xmlns:mv="urn:schemas-microsoft-com:mac:vml" xmlns:o="urn:schemas-microsoft-com:office:office" xmlns:r="http://schemas.openxmlformats.org/officeDocument/2006/relationships" xmlns:m="http://schemas.openxmlformats.org/officeDocument/2006/math" xmlns:v="urn:schemas-microsoft-com:vml" xmlns:wp14="http://schemas.microsoft.com/office/word/2010/wordprocessingDrawing" xmlns:wp="http://schemas.openxmlformats.org/drawingml/2006/wordprocessingDrawing" xmlns:w10="urn:schemas-microsoft-com:office:word" xmlns:w="http://schemas.openxmlformats.org/wordprocessingml/2006/main" xmlns:w14="http://schemas.microsoft.com/office/word/2010/wordml" xmlns:wpg="http://schemas.microsoft.com/office/word/2010/wordprocessingGroup" xmlns:wpi="http://schemas.microsoft.com/office/word/2010/wordprocessingInk" xmlns:wne="http://schemas.microsoft.com/office/word/2006/wordml" xmlns:wps="http://schemas.microsoft.com/office/word/2010/wordprocessingShape" mc:Ignorable="w14 wp14">
   <w:body>
     <w:p>
       <w:pPr>
@@ -15,48 +15,79 @@
           <w:b/>
           <w:sz w:val="24"/>
         </w:rPr>
-        <w:t>Data Dissemination and Cyberinfrastructure Ad Hoc Committee Initial Report</w:t>
+        <w:t xml:space="preserve">Data Dissemination and </w:t>
+      </w:r>
+      <w:proofErr w:type="spellStart"/>
+      <w:r>
+        <w:rPr>
+          <w:b/>
+          <w:sz w:val="24"/>
+        </w:rPr>
+        <w:t>Cyberinfrastructure</w:t>
+      </w:r>
+      <w:proofErr w:type="spellEnd"/>
+      <w:r>
+        <w:rPr>
+          <w:b/>
+          <w:sz w:val="24"/>
+        </w:rPr>
+        <w:t xml:space="preserve"> Ad Hoc Committee Initial Report</w:t>
       </w:r>
     </w:p>
     <w:p>
       <w:pPr>
         <w:pStyle w:val="BodyText"/>
         <w:jc w:val="center"/>
-        <w:rPr>
-          <w:b/>
-        </w:rPr>
-      </w:pPr>
-      <w:r>
-        <w:rPr>
-          <w:b/>
-        </w:rPr>
-        <w:t>5 September 2017</w:t>
+      </w:pPr>
+      <w:r>
+        <w:rPr>
+          <w:b/>
+        </w:rPr>
+        <w:t>6</w:t>
+      </w:r>
+      <w:r>
+        <w:rPr>
+          <w:b/>
+        </w:rPr>
+        <w:t xml:space="preserve"> September 2017</w:t>
       </w:r>
     </w:p>
     <w:p>
       <w:pPr>
         <w:pStyle w:val="BodyText"/>
-        <w:jc w:val="center"/>
-      </w:pPr>
+      </w:pPr>
+      <w:proofErr w:type="gramStart"/>
+      <w:r>
+        <w:rPr>
+          <w:b/>
+        </w:rPr>
+        <w:t>1</w:t>
+      </w:r>
+      <w:proofErr w:type="gramEnd"/>
+      <w:r>
+        <w:rPr>
+          <w:b/>
+        </w:rPr>
+        <w:t xml:space="preserve"> Introduction</w:t>
+      </w:r>
     </w:p>
     <w:p>
       <w:pPr>
         <w:pStyle w:val="BodyText"/>
       </w:pPr>
-      <w:r>
-        <w:rPr>
-          <w:b/>
-        </w:rPr>
-        <w:t>1 Introduction</w:t>
-      </w:r>
-    </w:p>
-    <w:p>
-      <w:pPr>
-        <w:pStyle w:val="BodyText"/>
-      </w:pPr>
-      <w:r>
-        <w:t>To facilitate the assessment of Ocean Observatories Initiative (OOI) data quality by the science community, and to accelerate the integration of OOI infrastructure usage into project proposals and scientific publications, the NSF Ocean Observatories Initiative Facility Board (OOIFB) established the Data Dissemination and Cyberinfrastructure (DDCI) ad hoc committee which is tasked with identifying near-term obstacles to the enhanced delivery of data to the scientific community and providing recommendations for removing these obstacles.</w:t>
-      </w:r>
+      <w:proofErr w:type="gramStart"/>
+      <w:r>
+        <w:t xml:space="preserve">To facilitate the assessment of Ocean Observatories Initiative (OOI) data quality by the science community, and to accelerate the integration of OOI infrastructure usage into project proposals and scientific publications, the NSF Ocean Observatories Initiative Facility Board (OOIFB) established the Data Dissemination and </w:t>
+      </w:r>
+      <w:proofErr w:type="spellStart"/>
+      <w:r>
+        <w:t>Cyberinfrastructure</w:t>
+      </w:r>
+      <w:proofErr w:type="spellEnd"/>
+      <w:r>
+        <w:t xml:space="preserve"> (DDCI) ad hoc committee which is tasked with identifying near-term obstacles to the enhanced delivery of data to the scientific community and providing recommendations for removing these obstacles.</w:t>
+      </w:r>
+      <w:proofErr w:type="gramEnd"/>
     </w:p>
     <w:p>
       <w:pPr>
@@ -73,10 +104,7 @@
           <w:ilvl w:val="0"/>
           <w:numId w:val="14"/>
         </w:numPr>
-        <w:tabs>
-          <w:tab w:val="clear" w:pos="0"/>
-        </w:tabs>
-        <w:ind w:left="720" w:hanging="360"/>
+        <w:ind w:left="720"/>
       </w:pPr>
       <w:r>
         <w:t>Timothy Crone, LDEO (co-Chair)</w:t>
@@ -89,10 +117,7 @@
           <w:ilvl w:val="0"/>
           <w:numId w:val="14"/>
         </w:numPr>
-        <w:tabs>
-          <w:tab w:val="clear" w:pos="0"/>
-        </w:tabs>
-        <w:ind w:left="720" w:hanging="360"/>
+        <w:ind w:left="720"/>
       </w:pPr>
       <w:r>
         <w:t>James O'Donnell, UConn (co-Chair)</w:t>
@@ -105,10 +130,7 @@
           <w:ilvl w:val="0"/>
           <w:numId w:val="14"/>
         </w:numPr>
-        <w:tabs>
-          <w:tab w:val="clear" w:pos="0"/>
-        </w:tabs>
-        <w:ind w:left="720" w:hanging="360"/>
+        <w:ind w:left="720"/>
       </w:pPr>
       <w:r>
         <w:t>Brian Glazer, UH</w:t>
@@ -121,13 +143,23 @@
           <w:ilvl w:val="0"/>
           <w:numId w:val="14"/>
         </w:numPr>
-        <w:tabs>
-          <w:tab w:val="clear" w:pos="0"/>
-        </w:tabs>
-        <w:ind w:left="720" w:hanging="360"/>
-      </w:pPr>
-      <w:r>
-        <w:t>Orest Kawka, UW</w:t>
+        <w:ind w:left="720"/>
+      </w:pPr>
+      <w:proofErr w:type="spellStart"/>
+      <w:r>
+        <w:t>Orest</w:t>
+      </w:r>
+      <w:proofErr w:type="spellEnd"/>
+      <w:r>
+        <w:t xml:space="preserve"> </w:t>
+      </w:r>
+      <w:proofErr w:type="spellStart"/>
+      <w:r>
+        <w:t>Kawka</w:t>
+      </w:r>
+      <w:proofErr w:type="spellEnd"/>
+      <w:r>
+        <w:t>, UW</w:t>
       </w:r>
     </w:p>
     <w:p>
@@ -137,13 +169,18 @@
           <w:ilvl w:val="0"/>
           <w:numId w:val="14"/>
         </w:numPr>
-        <w:tabs>
-          <w:tab w:val="clear" w:pos="0"/>
-        </w:tabs>
-        <w:ind w:left="720" w:hanging="360"/>
-      </w:pPr>
-      <w:r>
-        <w:t>Stephanie Petillo, WHOI</w:t>
+        <w:ind w:left="720"/>
+      </w:pPr>
+      <w:r>
+        <w:t xml:space="preserve">Stephanie </w:t>
+      </w:r>
+      <w:proofErr w:type="spellStart"/>
+      <w:r>
+        <w:t>Petillo</w:t>
+      </w:r>
+      <w:proofErr w:type="spellEnd"/>
+      <w:r>
+        <w:t>, WHOI</w:t>
       </w:r>
     </w:p>
     <w:p>
@@ -153,10 +190,7 @@
           <w:ilvl w:val="0"/>
           <w:numId w:val="14"/>
         </w:numPr>
-        <w:tabs>
-          <w:tab w:val="clear" w:pos="0"/>
-        </w:tabs>
-        <w:ind w:left="720" w:hanging="360"/>
+        <w:ind w:left="720"/>
       </w:pPr>
       <w:r>
         <w:t>Mary Jo Richardson, TAMU</w:t>
@@ -169,13 +203,18 @@
           <w:ilvl w:val="0"/>
           <w:numId w:val="14"/>
         </w:numPr>
-        <w:tabs>
-          <w:tab w:val="clear" w:pos="0"/>
-        </w:tabs>
-        <w:ind w:left="720" w:hanging="360"/>
-      </w:pPr>
-      <w:r>
-        <w:t>Richard Signell, USGS</w:t>
+        <w:ind w:left="720"/>
+      </w:pPr>
+      <w:r>
+        <w:t xml:space="preserve">Richard </w:t>
+      </w:r>
+      <w:proofErr w:type="spellStart"/>
+      <w:r>
+        <w:t>Signell</w:t>
+      </w:r>
+      <w:proofErr w:type="spellEnd"/>
+      <w:r>
+        <w:t>, USGS</w:t>
       </w:r>
     </w:p>
     <w:p>
@@ -185,10 +224,7 @@
           <w:ilvl w:val="0"/>
           <w:numId w:val="14"/>
         </w:numPr>
-        <w:tabs>
-          <w:tab w:val="clear" w:pos="0"/>
-        </w:tabs>
-        <w:ind w:left="720" w:hanging="360"/>
+        <w:ind w:left="720"/>
       </w:pPr>
       <w:r>
         <w:t>Derrick Snowden, NOAA IOOS</w:t>
@@ -201,10 +237,7 @@
           <w:ilvl w:val="0"/>
           <w:numId w:val="14"/>
         </w:numPr>
-        <w:tabs>
-          <w:tab w:val="clear" w:pos="0"/>
-        </w:tabs>
-        <w:ind w:left="720" w:hanging="360"/>
+        <w:ind w:left="720"/>
       </w:pPr>
       <w:r>
         <w:t>Larry Atkinson, OOIFB Chair (ex officio)</w:t>
@@ -215,7 +248,55 @@
         <w:pStyle w:val="FirstParagraph"/>
       </w:pPr>
       <w:r>
-        <w:t>The DDCI met in-person at NSF headquarters on 18 July 2017, and has had several Webex/conference calls prior to and following this meeting. NSF program manager Lisa Clough was present for the meeting and all calls. Other representatives from NSF including Rick Murray, Bob Houtman, and Rachel Shackleford were present for part or all of the in-person meeting. Annette DeSilva (UNOLS/URI) facilitated meetings and calls and took meeting notes.</w:t>
+        <w:t xml:space="preserve">The DDCI met in-person at NSF headquarters on 18 July 2017, and has had several </w:t>
+      </w:r>
+      <w:proofErr w:type="spellStart"/>
+      <w:r>
+        <w:t>Webex</w:t>
+      </w:r>
+      <w:proofErr w:type="spellEnd"/>
+      <w:r>
+        <w:t xml:space="preserve">/conference calls </w:t>
+      </w:r>
+      <w:proofErr w:type="gramStart"/>
+      <w:r>
+        <w:t>prior to</w:t>
+      </w:r>
+      <w:proofErr w:type="gramEnd"/>
+      <w:r>
+        <w:t xml:space="preserve"> and following this meeting. NSF program manager Lisa Clough was present for the meeting and all calls. Other representatives from NSF including Rick Murray, Bob </w:t>
+      </w:r>
+      <w:proofErr w:type="spellStart"/>
+      <w:r>
+        <w:t>Houtman</w:t>
+      </w:r>
+      <w:proofErr w:type="spellEnd"/>
+      <w:r>
+        <w:t xml:space="preserve">, and Rachel </w:t>
+      </w:r>
+      <w:proofErr w:type="spellStart"/>
+      <w:r>
+        <w:t>Shackleford</w:t>
+      </w:r>
+      <w:proofErr w:type="spellEnd"/>
+      <w:r>
+        <w:t xml:space="preserve"> were present for part or </w:t>
+      </w:r>
+      <w:proofErr w:type="gramStart"/>
+      <w:r>
+        <w:t>all of the</w:t>
+      </w:r>
+      <w:proofErr w:type="gramEnd"/>
+      <w:r>
+        <w:t xml:space="preserve"> in-person meeting. Annette </w:t>
+      </w:r>
+      <w:proofErr w:type="spellStart"/>
+      <w:r>
+        <w:t>DeSilva</w:t>
+      </w:r>
+      <w:proofErr w:type="spellEnd"/>
+      <w:r>
+        <w:t xml:space="preserve"> (UNOLS/URI) facilitated meetings and calls and took meeting notes.</w:t>
       </w:r>
     </w:p>
     <w:p>
@@ -223,7 +304,39 @@
         <w:pStyle w:val="BodyText"/>
       </w:pPr>
       <w:r>
-        <w:t>During the meeting and the calls, the committee spent a significant amount of time learning about the current state of the OOI cyberinfrastructure and how data is currently handled and disseminated. We heard presentations from Mike Vardaro of the Rutgers Data Team and Ivan Rodero of the Rutgers CI Team. We heard a presentation on ERDDAP by Rich Signell, and a presentation on the OOI high-definition camera system (CAMHD) by Tim Crone. We had lively and informative discussions about the needs of the scientific community, potential new modes of data access for the science user, and discussions regarding potential improvements to the management structure of the CI.</w:t>
+        <w:t xml:space="preserve">During the meeting and the calls, the committee spent a significant amount of time learning about the current state of the OOI </w:t>
+      </w:r>
+      <w:proofErr w:type="spellStart"/>
+      <w:r>
+        <w:t>cyberinfrastructure</w:t>
+      </w:r>
+      <w:proofErr w:type="spellEnd"/>
+      <w:r>
+        <w:t xml:space="preserve"> and how data is currently handled and disseminated. We heard presentations from Mike </w:t>
+      </w:r>
+      <w:proofErr w:type="spellStart"/>
+      <w:r>
+        <w:t>Vardaro</w:t>
+      </w:r>
+      <w:proofErr w:type="spellEnd"/>
+      <w:r>
+        <w:t xml:space="preserve"> of the Rutgers Data Team and Ivan </w:t>
+      </w:r>
+      <w:proofErr w:type="spellStart"/>
+      <w:r>
+        <w:t>Rodero</w:t>
+      </w:r>
+      <w:proofErr w:type="spellEnd"/>
+      <w:r>
+        <w:t xml:space="preserve"> of the Rutgers CI Team. We heard a presentation on ERDDAP by Rich </w:t>
+      </w:r>
+      <w:proofErr w:type="spellStart"/>
+      <w:r>
+        <w:t>Signell</w:t>
+      </w:r>
+      <w:proofErr w:type="spellEnd"/>
+      <w:r>
+        <w:t>, and a presentation on the OOI high-definition camera system (CAMHD) by Tim Crone. We had lively and informative discussions about the needs of the scientific community, potential new modes of data access for the science user, and discussions regarding potential improvements to the management structure of the CI.</w:t>
       </w:r>
     </w:p>
     <w:p>
@@ -239,23 +352,35 @@
         <w:pStyle w:val="BodyText"/>
       </w:pPr>
       <w:r>
-        <w:t>The findings and recommendations in this report are broken down into two sections. In the first section, we detail our recommendations for short-term adjustments to the current cyberinfrastructure priorities and management structure that we believe can be reasonably accomplished in the next few months. In the second section, we detail our recommendations for “OOI 2.0” which include longer-term recommendations that should be considered as the next phase of OOI operations is planned and a new Cooperative Agreement (CA) for the management and operation of OOI is formed and executed.</w:t>
+        <w:t xml:space="preserve">The findings and recommendations in this report are broken down into two sections. In the first section, we detail our recommendations for short-term adjustments to the current </w:t>
+      </w:r>
+      <w:proofErr w:type="spellStart"/>
+      <w:r>
+        <w:t>cyberinfrastructure</w:t>
+      </w:r>
+      <w:proofErr w:type="spellEnd"/>
+      <w:r>
+        <w:t xml:space="preserve"> priorities and management structure that we believe can be reasonably accomplished in the next few months. In the second section, we detail our recommendations for “OOI 2.0” which include longer-term recommendations that should be considered as the next phase of OOI operations is planned and a new Cooperative Agreement (CA) for the management and operation of OOI is formed and executed.</w:t>
       </w:r>
     </w:p>
     <w:p>
       <w:pPr>
         <w:pStyle w:val="BodyText"/>
       </w:pPr>
-    </w:p>
-    <w:p>
-      <w:pPr>
-        <w:pStyle w:val="BodyText"/>
-      </w:pPr>
-      <w:r>
-        <w:rPr>
-          <w:b/>
-        </w:rPr>
-        <w:t>2 Near-Term Recommendations</w:t>
+      <w:proofErr w:type="gramStart"/>
+      <w:r>
+        <w:rPr>
+          <w:b/>
+        </w:rPr>
+        <w:lastRenderedPageBreak/>
+        <w:t>2</w:t>
+      </w:r>
+      <w:proofErr w:type="gramEnd"/>
+      <w:r>
+        <w:rPr>
+          <w:b/>
+        </w:rPr>
+        <w:t xml:space="preserve"> Near-Term Recommendations</w:t>
       </w:r>
     </w:p>
     <w:p>
@@ -279,19 +404,15 @@
         <w:ind w:left="720" w:hanging="360"/>
       </w:pPr>
       <w:r>
-        <w:t xml:space="preserve">Prioritize the development and public release of </w:t>
-      </w:r>
-      <w:r>
-        <w:rPr>
-          <w:highlight w:val="red"/>
-          <w:rPrChange w:id="0" w:author="O'donnell, James" w:date="2017-09-07T10:41:00Z">
-            <w:rPr/>
-          </w:rPrChange>
-        </w:rPr>
-        <w:t>the uFrame-powered ERDDAP</w:t>
-      </w:r>
-      <w:r>
-        <w:t xml:space="preserve"> server.</w:t>
+        <w:t xml:space="preserve">Prioritize the development and public release of the </w:t>
+      </w:r>
+      <w:proofErr w:type="spellStart"/>
+      <w:r>
+        <w:t>uFrame</w:t>
+      </w:r>
+      <w:proofErr w:type="spellEnd"/>
+      <w:r>
+        <w:t>-powered ERDDAP server.</w:t>
       </w:r>
     </w:p>
     <w:p>
@@ -323,674 +444,206 @@
         <w:ind w:left="720" w:hanging="360"/>
       </w:pPr>
       <w:r>
-        <w:t xml:space="preserve">Identify a single individual </w:t>
-      </w:r>
-      <w:del w:id="1" w:author="O'donnell, James" w:date="2017-09-07T10:43:00Z">
+        <w:t>Identify a single individual who will be responsible for improving data access for the scientific end user and who has the authority to define both CI and Data Team priorities.</w:t>
+      </w:r>
+    </w:p>
+    <w:p>
+      <w:pPr>
+        <w:pStyle w:val="FirstParagraph"/>
+      </w:pPr>
+      <w:r>
+        <w:rPr>
+          <w:i/>
+        </w:rPr>
+        <w:t>2.1 ERDDAP</w:t>
+      </w:r>
+    </w:p>
+    <w:p>
+      <w:pPr>
+        <w:pStyle w:val="BodyText"/>
+      </w:pPr>
+      <w:r>
+        <w:t xml:space="preserve">ERRDAP is a free and open-source Java “servlet” which for the non-expert can be thought of as a kind of specialized web server that excels in serving and converting disparate scientific datasets using a uniform interface. ERDDAP is focused primarily on serving tabular or time-series datasets which are stored on the server as static </w:t>
+      </w:r>
+      <w:proofErr w:type="spellStart"/>
+      <w:r>
+        <w:t>NetCDF</w:t>
+      </w:r>
+      <w:proofErr w:type="spellEnd"/>
+      <w:r>
+        <w:t xml:space="preserve"> files, and it can serve raw (processed) data in a large number of formats as well as generate plots and maps of requested data. ERDDAP has a standard browser interface that facilitates searching for, converting, and plotting data, but ERDDAP is built on a </w:t>
+      </w:r>
+      <w:proofErr w:type="spellStart"/>
+      <w:r>
+        <w:t>RESTful</w:t>
+      </w:r>
+      <w:proofErr w:type="spellEnd"/>
+      <w:r>
+        <w:t xml:space="preserve"> API, meaning that the server does not store browser state and all information about every request is contained in the URL of each request. This makes it easy to automate searching for and using data in other applications like Python or MATLAB, and makes it easy for users to build their own custom interfaces if they so wish.</w:t>
+      </w:r>
+    </w:p>
+    <w:p>
+      <w:pPr>
+        <w:pStyle w:val="BodyText"/>
+      </w:pPr>
+      <w:r>
+        <w:t xml:space="preserve">ERDDAP is a server framework that allows anyone with data to serve </w:t>
+      </w:r>
+      <w:del w:id="0" w:author="Mary Jo Richardson" w:date="2017-09-06T17:03:00Z">
         <w:r>
-          <w:delText>who</w:delText>
+          <w:delText xml:space="preserve">to serve </w:delText>
         </w:r>
       </w:del>
-      <w:ins w:id="2" w:author="O'donnell, James" w:date="2017-09-07T10:43:00Z">
-        <w:r>
-          <w:t>that</w:t>
-        </w:r>
-        <w:r>
-          <w:t xml:space="preserve"> </w:t>
-        </w:r>
-      </w:ins>
-      <w:ins w:id="3" w:author="O'donnell, James" w:date="2017-09-07T10:41:00Z">
-        <w:r>
-          <w:t xml:space="preserve">reports directly to the </w:t>
-        </w:r>
-      </w:ins>
-      <w:ins w:id="4" w:author="O'donnell, James" w:date="2017-09-07T10:42:00Z">
-        <w:r>
-          <w:t>Project’s Lead PI, who</w:t>
-        </w:r>
-      </w:ins>
-      <w:r>
-        <w:t xml:space="preserve"> will be responsible for </w:t>
-      </w:r>
-      <w:del w:id="5" w:author="O'donnell, James" w:date="2017-09-07T10:43:00Z">
-        <w:r>
-          <w:delText xml:space="preserve">improving </w:delText>
-        </w:r>
-      </w:del>
-      <w:r>
-        <w:t xml:space="preserve">data access </w:t>
-      </w:r>
-      <w:del w:id="6" w:author="O'donnell, James" w:date="2017-09-07T10:44:00Z">
-        <w:r>
-          <w:delText xml:space="preserve">for the </w:delText>
-        </w:r>
-      </w:del>
-      <w:ins w:id="7" w:author="O'donnell, James" w:date="2017-09-07T10:44:00Z">
-        <w:r>
-          <w:t>by s</w:t>
-        </w:r>
-      </w:ins>
-      <w:del w:id="8" w:author="O'donnell, James" w:date="2017-09-07T10:44:00Z">
-        <w:r>
-          <w:delText>scientific end</w:delText>
-        </w:r>
-      </w:del>
-      <w:ins w:id="9" w:author="O'donnell, James" w:date="2017-09-07T10:44:00Z">
-        <w:r>
-          <w:t>cientists</w:t>
-        </w:r>
-      </w:ins>
+      <w:r>
+        <w:t>their data by running their own ERDDAP server. Many dozens of organizations are now running ERDDAP servers to serve their scientific data, and ERDDAP is on its way to becoming a de facto standard in the Oceanographic community. Many oceanographers are already familiar with the ERDDAP interface and have already developed their own tools to work with data served by such systems.</w:t>
+      </w:r>
+    </w:p>
+    <w:p>
+      <w:pPr>
+        <w:pStyle w:val="BodyText"/>
+      </w:pPr>
+      <w:r>
+        <w:t xml:space="preserve">The committee believes that ERDDAP has the potential to serve most of the OOI data in an efficient and useful manner and that the deployment of an ERDDAP system that works on top of </w:t>
+      </w:r>
+      <w:proofErr w:type="spellStart"/>
+      <w:r>
+        <w:t>uFrame</w:t>
+      </w:r>
+      <w:proofErr w:type="spellEnd"/>
+      <w:r>
+        <w:t xml:space="preserve"> could greatly expand OOI data availability for the scientific community. </w:t>
+      </w:r>
+      <w:r>
+        <w:rPr>
+          <w:b/>
+          <w:rPrChange w:id="1" w:author="Mary Jo Richardson" w:date="2017-09-06T17:04:00Z">
+            <w:rPr/>
+          </w:rPrChange>
+        </w:rPr>
+        <w:t>The committee recommends that the development of the ERDDAP system be made a top priority.</w:t>
+      </w:r>
+    </w:p>
+    <w:p>
+      <w:pPr>
+        <w:pStyle w:val="BodyText"/>
+      </w:pPr>
+      <w:r>
+        <w:t>To expedite the development of the ERDDAP system, the committee recommends that the ERDDAP development team be provided with the access they need to complete this task as quickly and as efficiently as possible. At a minimum, the ERDDAP team should be given read access to the production Tomcat logs. Another suggestion for speeding up the development of ERDDAP is to reduce the deployment timeline from two weeks to a few days, specifically in support of the ERDDAP team to accelerate the development of this system.</w:t>
+      </w:r>
+    </w:p>
+    <w:p>
+      <w:pPr>
+        <w:pStyle w:val="BodyText"/>
+      </w:pPr>
+      <w:r>
+        <w:t xml:space="preserve">The committee also recommends that the ERDDAP developers begin or continue to interact with other OOI developers such as the CGSN who have developed internal ERDDAP systems, and that they ensure that the ERDDAP data sets are well-described using best practices for international standards. For example, it would be best if the OOI CI way of publishing moored buoy data via ERDDAP were similar to or even identical to the </w:t>
+      </w:r>
+      <w:proofErr w:type="spellStart"/>
+      <w:r>
+        <w:t>OceanSITES</w:t>
+      </w:r>
+      <w:proofErr w:type="spellEnd"/>
+      <w:r>
+        <w:t xml:space="preserve"> way of publishing these data. </w:t>
+      </w:r>
+      <w:proofErr w:type="spellStart"/>
+      <w:r>
+        <w:t>OceanSITES</w:t>
+      </w:r>
+      <w:proofErr w:type="spellEnd"/>
+      <w:r>
+        <w:t xml:space="preserve"> is a 15-year-old program that publishes moored buoy data, has international buy in, and is largely viewed as the best practice for formatting this type of data.</w:t>
+      </w:r>
+    </w:p>
+    <w:p>
+      <w:pPr>
+        <w:pStyle w:val="BodyText"/>
+      </w:pPr>
+      <w:r>
+        <w:rPr>
+          <w:i/>
+        </w:rPr>
+        <w:t>2.1 Data ingestion</w:t>
+      </w:r>
+    </w:p>
+    <w:p>
+      <w:pPr>
+        <w:pStyle w:val="BodyText"/>
+      </w:pPr>
+      <w:r>
+        <w:rPr>
+          <w:b/>
+          <w:rPrChange w:id="2" w:author="Mary Jo Richardson" w:date="2017-09-06T17:05:00Z">
+            <w:rPr/>
+          </w:rPrChange>
+        </w:rPr>
+        <w:t>Ingestion backlogs are an area of concern in terms of data availability for the scientific community. The committee recommends that data ingestion remain a top priority for the CI and Data Teams.</w:t>
+      </w:r>
       <w:r>
         <w:t xml:space="preserve"> </w:t>
       </w:r>
-      <w:del w:id="10" w:author="O'donnell, James" w:date="2017-09-07T10:44:00Z">
-        <w:r>
-          <w:delText xml:space="preserve">user </w:delText>
-        </w:r>
-      </w:del>
-      <w:r>
-        <w:t xml:space="preserve">and who has the authority </w:t>
-      </w:r>
-      <w:del w:id="11" w:author="O'donnell, James" w:date="2017-09-07T10:44:00Z">
-        <w:r>
-          <w:delText xml:space="preserve">to </w:delText>
-        </w:r>
-      </w:del>
-      <w:ins w:id="12" w:author="O'donnell, James" w:date="2017-09-07T10:44:00Z">
-        <w:r>
-          <w:t>over</w:t>
-        </w:r>
-        <w:r>
-          <w:t xml:space="preserve"> </w:t>
-        </w:r>
-      </w:ins>
-      <w:del w:id="13" w:author="O'donnell, James" w:date="2017-09-07T10:45:00Z">
-        <w:r>
-          <w:delText xml:space="preserve">define </w:delText>
-        </w:r>
-      </w:del>
-      <w:r>
-        <w:t>both CI and Data Team priorities.</w:t>
-      </w:r>
-    </w:p>
-    <w:p>
-      <w:pPr>
-        <w:pStyle w:val="FirstParagraph"/>
+      <w:r>
+        <w:lastRenderedPageBreak/>
+        <w:t xml:space="preserve">The committee notes that although the M2M ingestion system appears to be promising, the MIOs are not currently using it, and may in fact not be authorized to use it. </w:t>
+      </w:r>
+      <w:proofErr w:type="gramStart"/>
+      <w:r>
+        <w:t>Also</w:t>
+      </w:r>
+      <w:proofErr w:type="gramEnd"/>
+      <w:r>
+        <w:t>, it is not clear how a distributed ingestion model can work. The committee recommends that the CI and Data teams continue to focus on data ingestion using a centralized model with the understanding that the MIOs may not be involved in the near-term.</w:t>
+      </w:r>
+    </w:p>
+    <w:p>
+      <w:pPr>
+        <w:pStyle w:val="BodyText"/>
       </w:pPr>
       <w:r>
         <w:rPr>
           <w:i/>
         </w:rPr>
-        <w:t>2.1 ERDDAP</w:t>
+        <w:t>2.3 Data Delivery Manager</w:t>
       </w:r>
     </w:p>
     <w:p>
       <w:pPr>
         <w:pStyle w:val="BodyText"/>
-        <w:rPr>
-          <w:ins w:id="14" w:author="O'donnell, James" w:date="2017-09-07T10:54:00Z"/>
-        </w:rPr>
-      </w:pPr>
-      <w:r>
-        <w:t>ERRDAP is a free and open-source Java “servlet” which for the non-expert can be thought of as a kind of specialized web server that excels in serving and converting disparate scientific datasets using a uniform interface. ERDDAP is focused primarily on serving tabular or time-series datasets which are stored on the server as static NetCDF files, and it can serve raw (processed) data in a large number of formats as well as generate plots and maps of requested data.</w:t>
-      </w:r>
-      <w:ins w:id="15" w:author="O'donnell, James" w:date="2017-09-07T10:54:00Z">
-        <w:r>
-          <w:t xml:space="preserve"> Together, </w:t>
-        </w:r>
-        <w:r>
-          <w:t xml:space="preserve">ERDDAP and </w:t>
-        </w:r>
-        <w:r>
-          <w:t>NetCDF allow data, metadata, processing algorithms, and</w:t>
-        </w:r>
-      </w:ins>
-      <w:ins w:id="16" w:author="O'donnell, James" w:date="2017-09-07T10:56:00Z">
-        <w:r>
-          <w:t xml:space="preserve"> data attribution information to be distributed in a </w:t>
-        </w:r>
-      </w:ins>
-      <w:ins w:id="17" w:author="O'donnell, James" w:date="2017-09-07T10:59:00Z">
-        <w:r>
-          <w:t>convenient and efficient manner.</w:t>
-        </w:r>
-      </w:ins>
-      <w:ins w:id="18" w:author="O'donnell, James" w:date="2017-09-07T10:58:00Z">
-        <w:r>
-          <w:t xml:space="preserve"> </w:t>
-        </w:r>
-      </w:ins>
-      <w:ins w:id="19" w:author="O'donnell, James" w:date="2017-09-07T10:54:00Z">
-        <w:r>
-          <w:t xml:space="preserve"> </w:t>
-        </w:r>
-      </w:ins>
+      </w:pPr>
+      <w:r>
+        <w:rPr>
+          <w:b/>
+          <w:rPrChange w:id="3" w:author="Mary Jo Richardson" w:date="2017-09-06T17:05:00Z">
+            <w:rPr/>
+          </w:rPrChange>
+        </w:rPr>
+        <w:t xml:space="preserve">It is the committee’s view that the separated organizational structure of the CI and Data team has led to roadblocks in terms of the effective and efficient dissemination of data to the scientific community, and in terms of the ability for the scientific community to provide input on decisions made by the administrators of the system. </w:t>
+      </w:r>
+      <w:r>
+        <w:t xml:space="preserve">The committee believes that the two teams would benefit from the establishment of an OOI Data Delivery Manager with authority over the priorities of the OOI CI and Data Teams. The primary goal of the Data Delivery Manager should be to deliver data to the scientific users in a way that works for those users, and to be responsive to the users’ needs and input, with the scientific users defined as the </w:t>
+      </w:r>
+      <w:r>
+        <w:rPr>
+          <w:i/>
+        </w:rPr>
+        <w:t>customers</w:t>
+      </w:r>
+      <w:r>
+        <w:t xml:space="preserve"> inside the OOI “business model”. With oversight over the CI and Data Teams, the Data Delivery Manager can help reorient the focus to delivery of data to the scientific user in the most efficient and effective manner possible.</w:t>
+      </w:r>
     </w:p>
     <w:p>
       <w:pPr>
         <w:pStyle w:val="BodyText"/>
       </w:pPr>
-      <w:del w:id="20" w:author="O'donnell, James" w:date="2017-09-07T10:59:00Z">
-        <w:r>
-          <w:delText xml:space="preserve"> </w:delText>
-        </w:r>
-      </w:del>
-      <w:r>
-        <w:t>ERDDAP has a standard browser interface that facilitates searching for, converting, and plotting data, but ERDDAP is built on a RESTful API, meaning that the server does not store browser state and all information about every request is contained in the URL of each request. This makes it easy to automate searching for and using data in other applications like Python or MATLAB, and makes it easy for users to build their own custom interfaces if they so wish.</w:t>
-      </w:r>
-    </w:p>
-    <w:p>
-      <w:pPr>
-        <w:pStyle w:val="BodyText"/>
-      </w:pPr>
-      <w:r>
-        <w:t xml:space="preserve">ERDDAP is a server framework that allows anyone with data to serve </w:t>
-      </w:r>
-      <w:del w:id="21" w:author="O'donnell, James" w:date="2017-09-07T10:47:00Z">
-        <w:r>
-          <w:delText>to serve t</w:delText>
-        </w:r>
-      </w:del>
-      <w:ins w:id="22" w:author="O'donnell, James" w:date="2017-09-07T10:47:00Z">
-        <w:r>
-          <w:t>t</w:t>
-        </w:r>
-      </w:ins>
-      <w:r>
-        <w:t xml:space="preserve">heir data by running their own ERDDAP server. Many dozens of organizations </w:t>
-      </w:r>
-      <w:ins w:id="23" w:author="O'donnell, James" w:date="2017-09-07T10:48:00Z">
-        <w:r>
-          <w:t xml:space="preserve">(including NOAA, NASA, and USGS) </w:t>
-        </w:r>
-      </w:ins>
-      <w:r>
-        <w:t xml:space="preserve">are now running ERDDAP servers to serve their scientific data, and ERDDAP is on its way to becoming a de facto standard in the Oceanographic community. </w:t>
-      </w:r>
-      <w:ins w:id="24" w:author="O'donnell, James" w:date="2017-09-07T10:52:00Z">
-        <w:r>
-          <w:t xml:space="preserve">The </w:t>
-        </w:r>
-        <w:r>
-          <w:t xml:space="preserve">ERDAP </w:t>
-        </w:r>
-        <w:r>
-          <w:t xml:space="preserve">developer and user community have </w:t>
-        </w:r>
-        <w:r>
-          <w:t>created</w:t>
-        </w:r>
-        <w:r>
-          <w:t xml:space="preserve"> user guides, instruction videos, and co</w:t>
-        </w:r>
-        <w:r>
-          <w:t>de examples to facilitate access by new users.</w:t>
-        </w:r>
-      </w:ins>
-      <w:del w:id="25" w:author="O'donnell, James" w:date="2017-09-07T10:52:00Z">
-        <w:r>
-          <w:delText xml:space="preserve">Many oceanographers are already familiar with the ERDDAP interface and have </w:delText>
-        </w:r>
-      </w:del>
-      <w:del w:id="26" w:author="O'donnell, James" w:date="2017-09-07T10:48:00Z">
-        <w:r>
-          <w:delText xml:space="preserve">already </w:delText>
-        </w:r>
-      </w:del>
-      <w:del w:id="27" w:author="O'donnell, James" w:date="2017-09-07T10:52:00Z">
-        <w:r>
-          <w:delText>developed their own tools to work with data served by such systems.</w:delText>
-        </w:r>
-      </w:del>
-    </w:p>
-    <w:p>
-      <w:pPr>
-        <w:pStyle w:val="BodyText"/>
-      </w:pPr>
-      <w:r>
-        <w:t>The committee believes that ERDDAP has the potential to serve most of the OOI data in an efficient and useful manner and that the deployment of an ERDDAP system that works on top of uFrame could greatly expand OOI data availability for the scientific community.</w:t>
-      </w:r>
-      <w:del w:id="28" w:author="O'donnell, James" w:date="2017-09-07T10:52:00Z">
-        <w:r>
-          <w:delText xml:space="preserve"> </w:delText>
-        </w:r>
-      </w:del>
-      <w:ins w:id="29" w:author="O'donnell, James" w:date="2017-09-07T10:49:00Z">
-        <w:r>
-          <w:t xml:space="preserve"> </w:t>
-        </w:r>
-      </w:ins>
-      <w:r>
-        <w:t xml:space="preserve">The committee recommends that the development of the ERDDAP system be made </w:t>
-      </w:r>
-      <w:del w:id="30" w:author="O'donnell, James" w:date="2017-09-07T11:00:00Z">
-        <w:r>
-          <w:delText xml:space="preserve">a </w:delText>
-        </w:r>
-      </w:del>
-      <w:ins w:id="31" w:author="O'donnell, James" w:date="2017-09-07T11:00:00Z">
-        <w:r>
-          <w:t>the</w:t>
-        </w:r>
-        <w:r>
-          <w:t xml:space="preserve"> </w:t>
-        </w:r>
-      </w:ins>
-      <w:r>
-        <w:t>top</w:t>
-      </w:r>
-      <w:ins w:id="32" w:author="O'donnell, James" w:date="2017-09-07T11:00:00Z">
-        <w:r>
-          <w:t xml:space="preserve"> </w:t>
-        </w:r>
-      </w:ins>
-      <w:del w:id="33" w:author="O'donnell, James" w:date="2017-09-07T11:00:00Z">
-        <w:r>
-          <w:delText xml:space="preserve"> </w:delText>
-        </w:r>
-      </w:del>
-      <w:r>
-        <w:t>priority</w:t>
-      </w:r>
-      <w:ins w:id="34" w:author="O'donnell, James" w:date="2017-09-07T11:00:00Z">
-        <w:r>
-          <w:t xml:space="preserve"> for the near term</w:t>
-        </w:r>
-      </w:ins>
-      <w:r>
-        <w:t>.</w:t>
-      </w:r>
-    </w:p>
-    <w:p>
-      <w:pPr>
-        <w:pStyle w:val="BodyText"/>
-      </w:pPr>
-      <w:r>
-        <w:t>To expedite the development of the ERDDAP system, the committee recommends that the ERDDAP development team be provided with the access they need to complete this task as quickly and as efficiently as possible. At a minimum, the ERDDAP team should be given read access to the production Tomcat logs. Another suggestion for speeding up the development of ERDDAP is to reduce the deployment timeline from two weeks to a few days, specifically in support of the ERDDAP team to accelerate the development of this system.</w:t>
-      </w:r>
-    </w:p>
-    <w:p>
-      <w:pPr>
-        <w:pStyle w:val="BodyText"/>
-      </w:pPr>
-      <w:r>
-        <w:t>The committee also recommends that the ERDDAP developers begin or continue to interact with other OOI developers such as the CGSN who have developed internal ERDDAP systems, and that they ensure that the ERDDAP data sets are well-described using best practices for international standards. For example, it would be best if the OOI CI way of publishing moored buoy data via ERDDAP were similar to or even identical to the OceanSITES way of publishing these data. OceanSITES is a 15-year-old program that publishes moored buoy data, has international buy in, and is largely viewed as the best practice for formatting this type of data.</w:t>
-      </w:r>
-    </w:p>
-    <w:p>
-      <w:pPr>
-        <w:pStyle w:val="BodyText"/>
-      </w:pPr>
-      <w:r>
-        <w:rPr>
-          <w:i/>
-        </w:rPr>
-        <w:t>2.1 Data ingestion</w:t>
-      </w:r>
-    </w:p>
-    <w:p>
-      <w:pPr>
-        <w:pStyle w:val="BodyText"/>
-      </w:pPr>
-      <w:r>
-        <w:t>Ingestion backlogs are an area of concern in terms of data availability for the scientific community. The committee recommends that data ingestion remain a top priority for the CI and Data Teams. The committee notes that although the M2M ingestion system appears to be promising, the MIOs are not currently using it, and may in fact not be authorized to use it. Also, it is not clear how a distributed ingestion model can work. The committee recommends that the CI and Data teams continue to focus on data ingestion using a centralized model with the understanding that the MIOs may not be involved in the near-term.</w:t>
-      </w:r>
-    </w:p>
-    <w:p>
-      <w:pPr>
-        <w:pStyle w:val="BodyText"/>
-      </w:pPr>
-      <w:r>
-        <w:rPr>
-          <w:i/>
-        </w:rPr>
-        <w:t>2.3 Data Delivery Manager</w:t>
-      </w:r>
-    </w:p>
-    <w:p>
-      <w:pPr>
-        <w:pStyle w:val="BodyText"/>
-      </w:pPr>
-      <w:r>
-        <w:t xml:space="preserve">It is the committee’s view that the </w:t>
-      </w:r>
-      <w:del w:id="35" w:author="O'donnell, James" w:date="2017-09-07T11:11:00Z">
-        <w:r>
-          <w:delText xml:space="preserve">separated </w:delText>
-        </w:r>
-      </w:del>
-      <w:r>
-        <w:t xml:space="preserve">organizational structure of the CI and Data team has </w:t>
-      </w:r>
-      <w:del w:id="36" w:author="O'donnell, James" w:date="2017-09-07T11:02:00Z">
-        <w:r>
-          <w:delText>led to</w:delText>
-        </w:r>
-      </w:del>
-      <w:ins w:id="37" w:author="O'donnell, James" w:date="2017-09-07T11:02:00Z">
-        <w:r>
-          <w:t>created</w:t>
-        </w:r>
-      </w:ins>
-      <w:r>
-        <w:t xml:space="preserve"> roadblocks </w:t>
-      </w:r>
-      <w:del w:id="38" w:author="O'donnell, James" w:date="2017-09-07T11:03:00Z">
-        <w:r>
-          <w:delText>in terms of</w:delText>
-        </w:r>
-      </w:del>
-      <w:ins w:id="39" w:author="O'donnell, James" w:date="2017-09-07T11:03:00Z">
-        <w:r>
-          <w:t>to</w:t>
-        </w:r>
-      </w:ins>
-      <w:r>
-        <w:t xml:space="preserve"> the effective and efficient dissemination of data to the scientific community,</w:t>
-      </w:r>
-      <w:ins w:id="40" w:author="O'donnell, James" w:date="2017-09-07T11:03:00Z">
-        <w:r>
-          <w:t xml:space="preserve"> and inefficient </w:t>
-        </w:r>
-      </w:ins>
-      <w:ins w:id="41" w:author="O'donnell, James" w:date="2017-09-07T11:12:00Z">
-        <w:r>
-          <w:t xml:space="preserve">allocation of resources.  </w:t>
-        </w:r>
-      </w:ins>
-      <w:ins w:id="42" w:author="O'donnell, James" w:date="2017-09-07T11:13:00Z">
-        <w:r>
-          <w:t>Further, collaboration with the MIO personnel appears to ha</w:t>
-        </w:r>
-      </w:ins>
-      <w:ins w:id="43" w:author="O'donnell, James" w:date="2017-09-07T11:14:00Z">
-        <w:r>
-          <w:t>ve</w:t>
-        </w:r>
-      </w:ins>
-      <w:ins w:id="44" w:author="O'donnell, James" w:date="2017-09-07T11:13:00Z">
-        <w:r>
-          <w:t xml:space="preserve"> been </w:t>
-        </w:r>
-      </w:ins>
-      <w:ins w:id="45" w:author="O'donnell, James" w:date="2017-09-07T11:14:00Z">
-        <w:r>
-          <w:t xml:space="preserve">hindered since useful tools and experiences have not been effectively shared. </w:t>
-        </w:r>
-      </w:ins>
-      <w:ins w:id="46" w:author="O'donnell, James" w:date="2017-09-07T11:15:00Z">
-        <w:r>
-          <w:t>Since the primary motivation of the OOI is to deliver data to scientists, t</w:t>
-        </w:r>
-      </w:ins>
-      <w:del w:id="47" w:author="O'donnell, James" w:date="2017-09-07T11:14:00Z">
-        <w:r>
-          <w:delText xml:space="preserve"> and in terms of the ability for the scientific community to provide input on decisions made by the administrators of the system. </w:delText>
-        </w:r>
-      </w:del>
-      <w:del w:id="48" w:author="O'donnell, James" w:date="2017-09-07T11:15:00Z">
-        <w:r>
-          <w:delText>T</w:delText>
-        </w:r>
-      </w:del>
-      <w:r>
-        <w:t xml:space="preserve">he committee believes that </w:t>
-      </w:r>
-      <w:ins w:id="49" w:author="O'donnell, James" w:date="2017-09-07T11:17:00Z">
-        <w:r>
-          <w:t xml:space="preserve">the </w:t>
-        </w:r>
-      </w:ins>
-      <w:ins w:id="50" w:author="O'donnell, James" w:date="2017-09-07T11:15:00Z">
-        <w:r>
-          <w:t xml:space="preserve">program </w:t>
-        </w:r>
-      </w:ins>
-      <w:del w:id="51" w:author="O'donnell, James" w:date="2017-09-07T11:16:00Z">
-        <w:r>
-          <w:delText xml:space="preserve">the two teams </w:delText>
-        </w:r>
-      </w:del>
-      <w:r>
-        <w:t>would benefit from the establishment of an OOI Data Delivery Manager</w:t>
-      </w:r>
-      <w:ins w:id="52" w:author="O'donnell, James" w:date="2017-09-07T11:27:00Z">
-        <w:r>
-          <w:t>.</w:t>
-        </w:r>
-      </w:ins>
-      <w:ins w:id="53" w:author="O'donnell, James" w:date="2017-09-07T11:16:00Z">
-        <w:r>
-          <w:t xml:space="preserve"> The </w:t>
-        </w:r>
-      </w:ins>
-      <w:ins w:id="54" w:author="O'donnell, James" w:date="2017-09-07T11:22:00Z">
-        <w:r>
-          <w:t xml:space="preserve">Data Delivery </w:t>
-        </w:r>
-      </w:ins>
-      <w:ins w:id="55" w:author="O'donnell, James" w:date="2017-09-07T11:16:00Z">
-        <w:r>
-          <w:t xml:space="preserve">Manager should </w:t>
-        </w:r>
-      </w:ins>
-      <w:ins w:id="56" w:author="O'donnell, James" w:date="2017-09-07T11:27:00Z">
-        <w:r>
-          <w:t>report</w:t>
-        </w:r>
-        <w:r>
-          <w:t xml:space="preserve"> directly </w:t>
-        </w:r>
-        <w:r>
-          <w:t xml:space="preserve">to the Lead PI and </w:t>
-        </w:r>
-      </w:ins>
-      <w:ins w:id="57" w:author="O'donnell, James" w:date="2017-09-07T11:16:00Z">
-        <w:r>
-          <w:t xml:space="preserve">be </w:t>
-        </w:r>
-      </w:ins>
-      <w:ins w:id="58" w:author="O'donnell, James" w:date="2017-09-07T11:18:00Z">
-        <w:r>
-          <w:t>responsible</w:t>
-        </w:r>
-      </w:ins>
-      <w:ins w:id="59" w:author="O'donnell, James" w:date="2017-09-07T11:16:00Z">
-        <w:r>
-          <w:t xml:space="preserve"> </w:t>
-        </w:r>
-      </w:ins>
-      <w:ins w:id="60" w:author="O'donnell, James" w:date="2017-09-07T11:18:00Z">
-        <w:r>
-          <w:t>for the primary product of the OOI</w:t>
-        </w:r>
-      </w:ins>
-      <w:ins w:id="61" w:author="O'donnell, James" w:date="2017-09-07T11:28:00Z">
-        <w:r>
-          <w:t xml:space="preserve">.  To be effective, the </w:t>
-        </w:r>
-        <w:r>
-          <w:t>Data Delivery Manager</w:t>
-        </w:r>
-        <w:r>
-          <w:t xml:space="preserve"> </w:t>
-        </w:r>
-      </w:ins>
-      <w:ins w:id="62" w:author="O'donnell, James" w:date="2017-09-07T11:22:00Z">
-        <w:r>
-          <w:t xml:space="preserve">must </w:t>
-        </w:r>
-      </w:ins>
-      <w:ins w:id="63" w:author="O'donnell, James" w:date="2017-09-07T11:18:00Z">
-        <w:r>
-          <w:t xml:space="preserve">have </w:t>
-        </w:r>
-      </w:ins>
-      <w:del w:id="64" w:author="O'donnell, James" w:date="2017-09-07T11:19:00Z">
-        <w:r>
-          <w:delText xml:space="preserve"> with </w:delText>
-        </w:r>
-      </w:del>
-      <w:r>
-        <w:t>authority over the</w:t>
-      </w:r>
-      <w:del w:id="65" w:author="O'donnell, James" w:date="2017-09-07T11:19:00Z">
-        <w:r>
-          <w:delText xml:space="preserve"> </w:delText>
-        </w:r>
-      </w:del>
-      <w:ins w:id="66" w:author="O'donnell, James" w:date="2017-09-07T11:19:00Z">
-        <w:r>
-          <w:t xml:space="preserve"> work </w:t>
-        </w:r>
-      </w:ins>
-      <w:del w:id="67" w:author="O'donnell, James" w:date="2017-09-07T11:23:00Z">
-        <w:r>
-          <w:delText xml:space="preserve">priorities </w:delText>
-        </w:r>
-      </w:del>
-      <w:ins w:id="68" w:author="O'donnell, James" w:date="2017-09-07T11:23:00Z">
-        <w:r>
-          <w:t xml:space="preserve">that is </w:t>
-        </w:r>
-      </w:ins>
-      <w:ins w:id="69" w:author="O'donnell, James" w:date="2017-09-07T11:19:00Z">
-        <w:r>
-          <w:t xml:space="preserve">currently conducted by the </w:t>
-        </w:r>
-      </w:ins>
-      <w:del w:id="70" w:author="O'donnell, James" w:date="2017-09-07T11:19:00Z">
-        <w:r>
-          <w:delText xml:space="preserve">of the OOI </w:delText>
-        </w:r>
-      </w:del>
-      <w:r>
-        <w:t>CI and Data Teams</w:t>
-      </w:r>
-      <w:ins w:id="71" w:author="O'donnell, James" w:date="2017-09-07T11:20:00Z">
-        <w:r>
-          <w:t xml:space="preserve">, and </w:t>
-        </w:r>
-      </w:ins>
-      <w:ins w:id="72" w:author="O'donnell, James" w:date="2017-09-07T11:28:00Z">
-        <w:r>
-          <w:t xml:space="preserve">also </w:t>
-        </w:r>
-      </w:ins>
-      <w:ins w:id="73" w:author="O'donnell, James" w:date="2017-09-07T11:20:00Z">
-        <w:r>
-          <w:t>have frequent interaction with the technical staff at the MIOs</w:t>
-        </w:r>
-      </w:ins>
-      <w:r>
-        <w:t>.</w:t>
-      </w:r>
-      <w:ins w:id="74" w:author="O'donnell, James" w:date="2017-09-07T11:28:00Z">
-        <w:r>
-          <w:t xml:space="preserve"> As data reaches more scientists, issues that requires technical </w:t>
-        </w:r>
-      </w:ins>
-      <w:ins w:id="75" w:author="O'donnell, James" w:date="2017-09-07T11:29:00Z">
-        <w:r>
-          <w:t>input from the entire OOI will emerge and responses coordinated.</w:t>
-        </w:r>
-      </w:ins>
-      <w:r>
-        <w:t xml:space="preserve"> </w:t>
-      </w:r>
-      <w:ins w:id="76" w:author="O'donnell, James" w:date="2017-09-07T11:25:00Z">
-        <w:r>
-          <w:t xml:space="preserve">For the OOI to be successful, </w:t>
-        </w:r>
-      </w:ins>
-      <w:del w:id="77" w:author="O'donnell, James" w:date="2017-09-07T11:23:00Z">
-        <w:r>
-          <w:delText xml:space="preserve">The primary goal of the </w:delText>
-        </w:r>
-      </w:del>
-      <w:del w:id="78" w:author="O'donnell, James" w:date="2017-09-07T11:22:00Z">
-        <w:r>
-          <w:delText xml:space="preserve">Data Delivery </w:delText>
-        </w:r>
-      </w:del>
-      <w:del w:id="79" w:author="O'donnell, James" w:date="2017-09-07T11:23:00Z">
-        <w:r>
-          <w:delText>Manager should be to deliver data to the scientific users in a way that works for those users, and to be r</w:delText>
-        </w:r>
-      </w:del>
-      <w:ins w:id="80" w:author="O'donnell, James" w:date="2017-09-07T11:25:00Z">
-        <w:r>
-          <w:t>t</w:t>
-        </w:r>
-      </w:ins>
-      <w:ins w:id="81" w:author="O'donnell, James" w:date="2017-09-07T11:23:00Z">
-        <w:r>
-          <w:t xml:space="preserve">he </w:t>
-        </w:r>
-        <w:r>
-          <w:t xml:space="preserve">Data Delivery </w:t>
-        </w:r>
-        <w:r>
-          <w:t xml:space="preserve">Manager must </w:t>
-        </w:r>
-      </w:ins>
-      <w:ins w:id="82" w:author="O'donnell, James" w:date="2017-09-07T11:30:00Z">
-        <w:r>
-          <w:t xml:space="preserve">have the resources and authority to </w:t>
-        </w:r>
-      </w:ins>
-      <w:ins w:id="83" w:author="O'donnell, James" w:date="2017-09-07T11:23:00Z">
-        <w:r>
-          <w:t>ensure that the system is r</w:t>
-        </w:r>
-      </w:ins>
-      <w:r>
-        <w:t>esponsive to the users’ needs and input</w:t>
-      </w:r>
-      <w:ins w:id="84" w:author="O'donnell, James" w:date="2017-09-07T11:24:00Z">
-        <w:r>
-          <w:t xml:space="preserve">. </w:t>
-        </w:r>
-      </w:ins>
-      <w:del w:id="85" w:author="O'donnell, James" w:date="2017-09-07T11:24:00Z">
-        <w:r>
-          <w:delText xml:space="preserve">, with the scientific users defined as the </w:delText>
-        </w:r>
-        <w:r>
-          <w:rPr>
-            <w:i/>
-          </w:rPr>
-          <w:delText>customers</w:delText>
-        </w:r>
-        <w:r>
-          <w:delText xml:space="preserve"> inside the OOI “business model”.</w:delText>
-        </w:r>
-      </w:del>
-      <w:del w:id="86" w:author="O'donnell, James" w:date="2017-09-07T11:25:00Z">
-        <w:r>
-          <w:delText xml:space="preserve"> </w:delText>
-        </w:r>
-      </w:del>
-      <w:del w:id="87" w:author="O'donnell, James" w:date="2017-09-07T11:26:00Z">
-        <w:r>
-          <w:delText>With oversight over the CI and Data Teams, the Data Delivery Manager can help reorient the focus to delivery of data to the scientific user in the most efficient and effective manner possible.</w:delText>
-        </w:r>
-      </w:del>
-    </w:p>
-    <w:p>
-      <w:pPr>
-        <w:pStyle w:val="BodyText"/>
-      </w:pPr>
-    </w:p>
-    <w:p>
-      <w:pPr>
-        <w:pStyle w:val="BodyText"/>
-      </w:pPr>
+      <w:proofErr w:type="gramStart"/>
       <w:r>
         <w:rPr>
           <w:b/>
         </w:rPr>
         <w:t>3</w:t>
       </w:r>
+      <w:proofErr w:type="gramEnd"/>
       <w:r>
         <w:rPr>
           <w:b/>
@@ -1019,7 +672,15 @@
         <w:ind w:left="720" w:hanging="360"/>
       </w:pPr>
       <w:r>
-        <w:t>Assess the future viability of uFrame.</w:t>
+        <w:t xml:space="preserve">Assess the future viability of </w:t>
+      </w:r>
+      <w:proofErr w:type="spellStart"/>
+      <w:r>
+        <w:t>uFrame</w:t>
+      </w:r>
+      <w:proofErr w:type="spellEnd"/>
+      <w:r>
+        <w:t>.</w:t>
       </w:r>
     </w:p>
     <w:p>
@@ -1078,15 +739,47 @@
         <w:rPr>
           <w:i/>
         </w:rPr>
-        <w:t>3.1 Assess the future viability of uFrame</w:t>
-      </w:r>
+        <w:t xml:space="preserve">3.1 Assess the future viability of </w:t>
+      </w:r>
+      <w:proofErr w:type="spellStart"/>
+      <w:r>
+        <w:rPr>
+          <w:i/>
+        </w:rPr>
+        <w:t>uFrame</w:t>
+      </w:r>
+      <w:proofErr w:type="spellEnd"/>
     </w:p>
     <w:p>
       <w:pPr>
         <w:pStyle w:val="BodyText"/>
       </w:pPr>
       <w:r>
-        <w:t>The committee and nearly everyone consulted by members of the committee have serious concerns about the uFrame system. One primary concern is that uFrame in effect places a “black box” or at best a “gray box” in the processing pipeline, and it is difficult for end users to fully ascertain how data products are generated from raw data. It is difficult if not impossible for users to run custom processors using different calibrations or other processing parameters to experiment and troubleshoot. This lack of obvious transparency has caused many members of the scientific community to express healthy levels of skepticism regarding the data pipeline.</w:t>
+        <w:t xml:space="preserve">The committee and nearly everyone consulted by members of the committee have serious concerns about the </w:t>
+      </w:r>
+      <w:proofErr w:type="spellStart"/>
+      <w:r>
+        <w:t>uFrame</w:t>
+      </w:r>
+      <w:proofErr w:type="spellEnd"/>
+      <w:r>
+        <w:t xml:space="preserve"> system. One primary concern is that </w:t>
+      </w:r>
+      <w:proofErr w:type="spellStart"/>
+      <w:r>
+        <w:t>uFrame</w:t>
+      </w:r>
+      <w:proofErr w:type="spellEnd"/>
+      <w:r>
+        <w:t xml:space="preserve"> in effect places a “black box” or at </w:t>
+      </w:r>
+      <w:proofErr w:type="gramStart"/>
+      <w:r>
+        <w:t>best</w:t>
+      </w:r>
+      <w:proofErr w:type="gramEnd"/>
+      <w:r>
+        <w:t xml:space="preserve"> a “gray box” in the processing pipeline, and it is difficult for end users to fully ascertain how data products are generated from raw data. It is difficult if not impossible for users to run custom processors using different calibrations or other processing parameters to experiment and troubleshoot. This lack of obvious transparency has caused many members of the scientific community to express healthy levels of skepticism regarding the data pipeline.</w:t>
       </w:r>
     </w:p>
     <w:p>
@@ -1094,7 +787,39 @@
         <w:pStyle w:val="BodyText"/>
       </w:pPr>
       <w:r>
-        <w:t>Another primary concern is the apparent lack of documentation for uFrame and the proprietary nature of many components of the uFrame codebase. In addition to the obvious transparency issues when dealing with closed-source code, the proprietary aspect of the software may become a budget issue in the future. If there are no funds for planned product improvements or if Raytheon is unwilling to make uFrame open source, then OOI could be locked in with a Raytheon product for the foreseeable future. Even if Raytheon does release the source code, there is no guarantee that the current CI team (or the new team if that changes) will have the skills to maintain and modify what would become a fork of the Raytheon product into the public domain.</w:t>
+        <w:t xml:space="preserve">Another primary concern is the apparent lack of documentation for </w:t>
+      </w:r>
+      <w:proofErr w:type="spellStart"/>
+      <w:r>
+        <w:t>uFrame</w:t>
+      </w:r>
+      <w:proofErr w:type="spellEnd"/>
+      <w:r>
+        <w:t xml:space="preserve"> and the proprietary nature of many components of the </w:t>
+      </w:r>
+      <w:proofErr w:type="spellStart"/>
+      <w:r>
+        <w:t>uFrame</w:t>
+      </w:r>
+      <w:proofErr w:type="spellEnd"/>
+      <w:r>
+        <w:t xml:space="preserve"> codebase. In addition to the obvious transparency issues when dealing with closed-source code, the proprietary aspect of the software may become a budget issue in the future. If there are no funds for planned product improvements or if Raytheon is unwilling to make </w:t>
+      </w:r>
+      <w:proofErr w:type="spellStart"/>
+      <w:r>
+        <w:t>uFrame</w:t>
+      </w:r>
+      <w:proofErr w:type="spellEnd"/>
+      <w:r>
+        <w:t xml:space="preserve"> open source, then OOI could be locked in with a Raytheon product for the </w:t>
+      </w:r>
+      <w:proofErr w:type="gramStart"/>
+      <w:r>
+        <w:t>foreseeable</w:t>
+      </w:r>
+      <w:proofErr w:type="gramEnd"/>
+      <w:r>
+        <w:t xml:space="preserve"> future. Even if Raytheon does release the source code, there is no guarantee that the current CI team (or the new team if that changes) will have the skills to maintain and modify what would become a fork of the Raytheon product into the public domain.</w:t>
       </w:r>
     </w:p>
     <w:p>
@@ -1102,7 +827,15 @@
         <w:pStyle w:val="BodyText"/>
       </w:pPr>
       <w:r>
-        <w:t xml:space="preserve">Despite these concerns, the committee notes that the uFrame/Cassandra database model offers some advantages that </w:t>
+        <w:t xml:space="preserve">Despite these concerns, the committee notes that the </w:t>
+      </w:r>
+      <w:proofErr w:type="spellStart"/>
+      <w:r>
+        <w:t>uFrame</w:t>
+      </w:r>
+      <w:proofErr w:type="spellEnd"/>
+      <w:r>
+        <w:t xml:space="preserve">/Cassandra database model offers some advantages that </w:t>
       </w:r>
       <w:r>
         <w:rPr>
@@ -1111,28 +844,56 @@
         <w:t>may</w:t>
       </w:r>
       <w:r>
-        <w:t xml:space="preserve"> not be easily replicated using a simpler file based system. The first among these is that uFrame stores instrument raw data in the database, and applies processors to the data upon data request. This model would</w:t>
-      </w:r>
-      <w:ins w:id="88" w:author="O'donnell, James" w:date="2017-09-07T11:32:00Z">
-        <w:r>
-          <w:t xml:space="preserve">, in principle, </w:t>
-        </w:r>
-      </w:ins>
-      <w:del w:id="89" w:author="O'donnell, James" w:date="2017-09-07T11:32:00Z">
-        <w:r>
-          <w:delText xml:space="preserve"> theoretically </w:delText>
-        </w:r>
-      </w:del>
-      <w:r>
-        <w:t>allow users to apply custom processor files to the raw data to generate alternative data products during queries, however it is not clear if this capability has been realized. Currently changing processors appears to be a long and complex process which regular users do not have easy access to. Another advantage is that the current system is capable of ingesting, processing, and serving data from the Cabled Array in real-time, which provides substantial scientific value.</w:t>
+        <w:t xml:space="preserve"> not be easily replicated using a simpler file based system. The first among these is that </w:t>
+      </w:r>
+      <w:proofErr w:type="spellStart"/>
+      <w:r>
+        <w:t>uFrame</w:t>
+      </w:r>
+      <w:proofErr w:type="spellEnd"/>
+      <w:r>
+        <w:t xml:space="preserve"> stores instrument raw data in the database, and applies processors to the data upon data request. This model would theoretically allow users to apply custom processor files to the raw data to generate alternative data products during queries, however it is not clear if this capability has been </w:t>
+      </w:r>
+      <w:r>
+        <w:lastRenderedPageBreak/>
+        <w:t xml:space="preserve">realized. Currently changing processors appears to be a long and complex process which regular users do not have easy access to. Another advantage is that the current system is capable of ingesting, processing, and serving data from the Cabled Array in real-time, which </w:t>
+      </w:r>
+      <w:proofErr w:type="gramStart"/>
+      <w:r>
+        <w:t>provides</w:t>
+      </w:r>
+      <w:proofErr w:type="gramEnd"/>
+      <w:r>
+        <w:t xml:space="preserve"> substantial scientific value.</w:t>
       </w:r>
     </w:p>
     <w:p>
       <w:pPr>
         <w:pStyle w:val="BodyText"/>
       </w:pPr>
-      <w:r>
-        <w:t>For OOI 2.0, the committee recommends that uFrame be evaluated in terms of the issues listed above, and that potential alternatives be considered. Any replacement systems considered should not descope the capabilities of the CI, and specifically should maintain and preferably extend the “compute on query” aspect of the system, and should maintain the real-time ingestion/processing/service capability of Cabled Array data.</w:t>
+      <w:proofErr w:type="gramStart"/>
+      <w:r>
+        <w:t xml:space="preserve">For OOI 2.0, the committee recommends that </w:t>
+      </w:r>
+      <w:proofErr w:type="spellStart"/>
+      <w:r>
+        <w:t>uFrame</w:t>
+      </w:r>
+      <w:proofErr w:type="spellEnd"/>
+      <w:r>
+        <w:t xml:space="preserve"> be evaluated in terms of the issues listed above, and that potential alternatives be considered.</w:t>
+      </w:r>
+      <w:proofErr w:type="gramEnd"/>
+      <w:r>
+        <w:t xml:space="preserve"> Any replacement systems considered should not </w:t>
+      </w:r>
+      <w:proofErr w:type="spellStart"/>
+      <w:r>
+        <w:t>descope</w:t>
+      </w:r>
+      <w:proofErr w:type="spellEnd"/>
+      <w:r>
+        <w:t xml:space="preserve"> the capabilities of the CI, and specifically should maintain and preferably extend the “compute on query” aspect of the system, and should maintain the real-time ingestion/processing/service capability of Cabled Array data.</w:t>
       </w:r>
     </w:p>
     <w:p>
@@ -1149,9 +910,44 @@
     <w:p>
       <w:pPr>
         <w:pStyle w:val="BodyText"/>
-      </w:pPr>
-      <w:r>
-        <w:t>The OOI has enormous potential for outreach and education, for use by the general public, the media, and by students of all ages. However, the viability of the observing system during these early years of operation will be dependent on proposal pressure from scientists in the community to use and expand OOI assets, and on the publication of peer-reviewed journal articles based on OOI data. Indeed, a primary goal of this committee is to accelerate the availability of OOI data for scientists and thus expand the use of these data for science. For this reason, the committee recommends that efforts to improve the user experience on the OOI data portal, and the expanded availability of data through systems such as ERDDAP or the M2M interface be focused on the needs of the working scientists. Based on our discussions, our view is that scientists have needs and requirements that are quite different than the casual user, and can be summarized by this list of questions a scientist is likely to ask when looking to obtain data:</w:t>
+        <w:rPr>
+          <w:b/>
+          <w:rPrChange w:id="4" w:author="Mary Jo Richardson" w:date="2017-09-06T17:10:00Z">
+            <w:rPr/>
+          </w:rPrChange>
+        </w:rPr>
+      </w:pPr>
+      <w:r>
+        <w:t xml:space="preserve">The OOI has enormous potential for outreach and education, for use by the </w:t>
+      </w:r>
+      <w:proofErr w:type="gramStart"/>
+      <w:r>
+        <w:t>general public</w:t>
+      </w:r>
+      <w:proofErr w:type="gramEnd"/>
+      <w:r>
+        <w:t xml:space="preserve">, the media, and by students of all ages. However, the viability of the observing system during these early years of operation will be dependent on proposal pressure from scientists in the community to use and expand OOI assets, and on the publication of peer-reviewed journal articles based on OOI data. </w:t>
+      </w:r>
+      <w:r>
+        <w:rPr>
+          <w:b/>
+          <w:rPrChange w:id="5" w:author="Mary Jo Richardson" w:date="2017-09-06T17:08:00Z">
+            <w:rPr/>
+          </w:rPrChange>
+        </w:rPr>
+        <w:t>Indeed, a primary goal of this committee is to accelerate the availability of OOI data for scientists and thus expand the use of these data for science. For this reason, the committee recommends that efforts to improve the user experience on the OOI data portal, and the expanded availability of data through systems such as ERDDAP or the M2M interface be focused on the needs of the working scientists.</w:t>
+      </w:r>
+      <w:r>
+        <w:t xml:space="preserve"> Based on our discussions, our view is that scientists have needs and requirements that are quite different than the casual user, and </w:t>
+      </w:r>
+      <w:r>
+        <w:rPr>
+          <w:b/>
+          <w:rPrChange w:id="6" w:author="Mary Jo Richardson" w:date="2017-09-06T17:10:00Z">
+            <w:rPr/>
+          </w:rPrChange>
+        </w:rPr>
+        <w:t>can be summarized by this list of questions a scientist is likely to ask when looking to obtain data:</w:t>
       </w:r>
     </w:p>
     <w:p>
@@ -1165,9 +961,41 @@
           <w:tab w:val="clear" w:pos="0"/>
         </w:tabs>
         <w:ind w:left="720" w:hanging="360"/>
-      </w:pPr>
-      <w:r>
-        <w:t>What data is available? What instruments are working and which ones are not? Scientists need an easy to see overview of the entire system, which instruments are working, which ones are not, and why not, and which ones will be working in the future.</w:t>
+        <w:rPr>
+          <w:b/>
+          <w:rPrChange w:id="7" w:author="Mary Jo Richardson" w:date="2017-09-06T17:10:00Z">
+            <w:rPr/>
+          </w:rPrChange>
+        </w:rPr>
+      </w:pPr>
+      <w:r>
+        <w:rPr>
+          <w:b/>
+          <w:rPrChange w:id="8" w:author="Mary Jo Richardson" w:date="2017-09-06T17:10:00Z">
+            <w:rPr/>
+          </w:rPrChange>
+        </w:rPr>
+        <w:t xml:space="preserve">What data is available? What instruments are working and which ones are </w:t>
+      </w:r>
+      <w:proofErr w:type="gramStart"/>
+      <w:r>
+        <w:rPr>
+          <w:b/>
+          <w:rPrChange w:id="9" w:author="Mary Jo Richardson" w:date="2017-09-06T17:10:00Z">
+            <w:rPr/>
+          </w:rPrChange>
+        </w:rPr>
+        <w:t>not?</w:t>
+      </w:r>
+      <w:proofErr w:type="gramEnd"/>
+      <w:r>
+        <w:rPr>
+          <w:b/>
+          <w:rPrChange w:id="10" w:author="Mary Jo Richardson" w:date="2017-09-06T17:10:00Z">
+            <w:rPr/>
+          </w:rPrChange>
+        </w:rPr>
+        <w:t xml:space="preserve"> Scientists need an easy to see overview of the entire system, which instruments are working, which ones are not, and why not, and which ones will be working in the future.</w:t>
       </w:r>
     </w:p>
     <w:p>
@@ -1181,8 +1009,20 @@
           <w:tab w:val="clear" w:pos="0"/>
         </w:tabs>
         <w:ind w:left="720" w:hanging="360"/>
-      </w:pPr>
-      <w:r>
+        <w:rPr>
+          <w:b/>
+          <w:rPrChange w:id="11" w:author="Mary Jo Richardson" w:date="2017-09-06T17:10:00Z">
+            <w:rPr/>
+          </w:rPrChange>
+        </w:rPr>
+      </w:pPr>
+      <w:r>
+        <w:rPr>
+          <w:b/>
+          <w:rPrChange w:id="12" w:author="Mary Jo Richardson" w:date="2017-09-06T17:10:00Z">
+            <w:rPr/>
+          </w:rPrChange>
+        </w:rPr>
         <w:t>How good are the data? Are the metadata flags easy to understand and are they well incorporated into the data provided? Scientists need to know how reliable the data they obtain is.</w:t>
       </w:r>
     </w:p>
@@ -1197,43 +1037,62 @@
           <w:tab w:val="clear" w:pos="0"/>
         </w:tabs>
         <w:ind w:left="720" w:hanging="360"/>
-      </w:pPr>
-      <w:r>
-        <w:t>Where are the data? Are the data easy to download in easy to use formats? Can the data be downloaded by clicking a link instead of by waiting for an e-mail to arrive? Scientists may want to see plots of data in real time, but in most cases scientists will want to download data in some sort of table format that allows them to do their own processing and visualization using the software tools of their choice.</w:t>
+        <w:rPr>
+          <w:b/>
+          <w:rPrChange w:id="13" w:author="Mary Jo Richardson" w:date="2017-09-06T17:10:00Z">
+            <w:rPr/>
+          </w:rPrChange>
+        </w:rPr>
+      </w:pPr>
+      <w:r>
+        <w:rPr>
+          <w:b/>
+          <w:rPrChange w:id="14" w:author="Mary Jo Richardson" w:date="2017-09-06T17:10:00Z">
+            <w:rPr/>
+          </w:rPrChange>
+        </w:rPr>
+        <w:t xml:space="preserve">Where are the data? Are the data easy to download in easy to use formats? Can </w:t>
+      </w:r>
+      <w:proofErr w:type="gramStart"/>
+      <w:r>
+        <w:rPr>
+          <w:b/>
+          <w:rPrChange w:id="15" w:author="Mary Jo Richardson" w:date="2017-09-06T17:10:00Z">
+            <w:rPr/>
+          </w:rPrChange>
+        </w:rPr>
+        <w:t>the data be downloaded by clicking a link instead of by waiting for an e-mail to arrive</w:t>
+      </w:r>
+      <w:proofErr w:type="gramEnd"/>
+      <w:r>
+        <w:rPr>
+          <w:b/>
+          <w:rPrChange w:id="16" w:author="Mary Jo Richardson" w:date="2017-09-06T17:10:00Z">
+            <w:rPr/>
+          </w:rPrChange>
+        </w:rPr>
+        <w:t>? Scientists may want to see plots of data in real time, but in most cases scientists will want to download data in some sort of table format that allows them to do their own processing and visualization using the software tools of their choice.</w:t>
       </w:r>
     </w:p>
     <w:p>
       <w:pPr>
         <w:pStyle w:val="FirstParagraph"/>
-      </w:pPr>
-      <w:r>
-        <w:t>Efforts to improve the UI of the OOI should be focused on how working scientists actually use data</w:t>
-      </w:r>
-      <w:ins w:id="90" w:author="O'donnell, James" w:date="2017-09-07T11:34:00Z">
-        <w:r>
-          <w:t xml:space="preserve"> and processes must be developed to solicit and consider user input, and </w:t>
-        </w:r>
-      </w:ins>
-      <w:ins w:id="91" w:author="O'donnell, James" w:date="2017-09-07T11:35:00Z">
-        <w:r>
-          <w:t>evaluate</w:t>
-        </w:r>
-      </w:ins>
-      <w:ins w:id="92" w:author="O'donnell, James" w:date="2017-09-07T11:34:00Z">
-        <w:r>
-          <w:t xml:space="preserve"> </w:t>
-        </w:r>
-      </w:ins>
-      <w:ins w:id="93" w:author="O'donnell, James" w:date="2017-09-07T11:35:00Z">
-        <w:r>
-          <w:t>effectiveness.</w:t>
-        </w:r>
-      </w:ins>
-      <w:del w:id="94" w:author="O'donnell, James" w:date="2017-09-07T11:34:00Z">
-        <w:r>
-          <w:delText>.</w:delText>
-        </w:r>
-      </w:del>
+        <w:rPr>
+          <w:b/>
+          <w:rPrChange w:id="17" w:author="Mary Jo Richardson" w:date="2017-09-06T17:10:00Z">
+            <w:rPr/>
+          </w:rPrChange>
+        </w:rPr>
+      </w:pPr>
+      <w:r>
+        <w:rPr>
+          <w:b/>
+          <w:rPrChange w:id="18" w:author="Mary Jo Richardson" w:date="2017-09-06T17:10:00Z">
+            <w:rPr/>
+          </w:rPrChange>
+        </w:rPr>
+        <w:t>Efforts to improve the UI of the OOI should be focused on how working scientists actually use data.</w:t>
+      </w:r>
     </w:p>
     <w:p>
       <w:pPr>
@@ -1251,7 +1110,15 @@
         <w:pStyle w:val="BodyText"/>
       </w:pPr>
       <w:r>
-        <w:t>For some OOI data the download model for data access is simply not viable. In particular, the hydrophone and the HD video datasets are so large that researchers cannot hope to download these datasets within any reasonable timeframe. For example, the HD video dataset comprises nearly 7000 high-resolution video files totaling approximately 85 TB in size. Not only might it take many weeks or months to download the entire dataset, but most researchers would struggle to find the space to store such a large amount of data locally.</w:t>
+        <w:t xml:space="preserve">For some OOI data the download model for data access is simply not viable. In particular, the hydrophone and the HD video datasets are so large that researchers cannot hope to download these datasets within any reasonable timeframe. For example, the HD video dataset comprises nearly 7000 high-resolution video files totaling approximately 85 TB in size. Not only might it take many weeks or months to download the entire dataset, </w:t>
+      </w:r>
+      <w:proofErr w:type="gramStart"/>
+      <w:r>
+        <w:t>but</w:t>
+      </w:r>
+      <w:proofErr w:type="gramEnd"/>
+      <w:r>
+        <w:t xml:space="preserve"> most researchers would struggle to find the space to store such a large amount of data locally.</w:t>
       </w:r>
     </w:p>
     <w:p>
@@ -1259,7 +1126,37 @@
         <w:pStyle w:val="BodyText"/>
       </w:pPr>
       <w:r>
-        <w:t>For this reason, the committee recommends that collaborations and or partnerships be sought to provide combined compute and storage capability for these large datasets. One potential partner is XSEDE, which oversees a consortium of some of the country’s largest supercomputer operators. XSEDE may be able to provide hosting and access to these data using some novel funding model. Other possibilities include the development of commercial partners such as Amazon or Google who may be willing to host these large datasets at affordable rates, or Calit2 which has expressed interest in hosting OOI data. The possibilities for partnerships abound, and for some of the data in the OOI system, a cloud-based solution is the best way to accelerate data access for the scientific community.</w:t>
+        <w:rPr>
+          <w:b/>
+          <w:rPrChange w:id="19" w:author="Mary Jo Richardson" w:date="2017-09-06T17:11:00Z">
+            <w:rPr/>
+          </w:rPrChange>
+        </w:rPr>
+        <w:t xml:space="preserve">For this reason, the committee recommends that collaborations and or partnerships be sought to provide combined compute and storage capability for these large datasets. </w:t>
+      </w:r>
+      <w:r>
+        <w:t xml:space="preserve">One potential partner is XSEDE, which oversees a consortium of some of the country’s largest supercomputer operators. XSEDE may be able to provide hosting and access to these data using some novel funding model. Other possibilities include the development of commercial partners such as Amazon or Google who may be willing to host these large datasets at affordable rates, or </w:t>
+      </w:r>
+      <w:proofErr w:type="gramStart"/>
+      <w:r>
+        <w:t>Calit2 which</w:t>
+      </w:r>
+      <w:proofErr w:type="gramEnd"/>
+      <w:r>
+        <w:t xml:space="preserve"> has expressed interest in hosting </w:t>
+      </w:r>
+      <w:r>
+        <w:lastRenderedPageBreak/>
+        <w:t xml:space="preserve">OOI data. </w:t>
+      </w:r>
+      <w:r>
+        <w:rPr>
+          <w:b/>
+          <w:rPrChange w:id="20" w:author="Mary Jo Richardson" w:date="2017-09-06T17:12:00Z">
+            <w:rPr/>
+          </w:rPrChange>
+        </w:rPr>
+        <w:t>The possibilities for partnerships abound, and for some of the data in the OOI system, a cloud-based solution is the best way to accelerate data access for the scientific community.</w:t>
       </w:r>
     </w:p>
     <w:p>
@@ -1277,53 +1174,84 @@
       <w:pPr>
         <w:pStyle w:val="BodyText"/>
       </w:pPr>
-      <w:r>
-        <w:t>A person</w:t>
-      </w:r>
-      <w:ins w:id="95" w:author="O'donnell, James" w:date="2017-09-07T11:36:00Z">
-        <w:r>
-          <w:t xml:space="preserve"> should be identified </w:t>
-        </w:r>
-      </w:ins>
-      <w:del w:id="96" w:author="O'donnell, James" w:date="2017-09-07T11:36:00Z">
-        <w:r>
-          <w:delText xml:space="preserve"> or small group should be retained in a management position at the level of the MIOs </w:delText>
-        </w:r>
-      </w:del>
-      <w:r>
-        <w:t>that has the primary goal of overseeing data delivery to the scientific community, is responsive to the needs of the scientific community, and has oversight authority over all management components of the cyberinfrastructure system and administration so that decisions about the cyberinfrastructure can be made with the needs of the scientific community at the forefront.</w:t>
-      </w:r>
+      <w:proofErr w:type="gramStart"/>
+      <w:r>
+        <w:t xml:space="preserve">A person or small group should be retained in a management position at the level of the MIOs that has the primary goal of overseeing data delivery to the scientific community, is responsive to the needs of the scientific community, and has oversight authority over all management components of the </w:t>
+      </w:r>
+      <w:proofErr w:type="spellStart"/>
+      <w:r>
+        <w:t>cyberinfrastructure</w:t>
+      </w:r>
+      <w:proofErr w:type="spellEnd"/>
+      <w:r>
+        <w:t xml:space="preserve"> system and administration so that decisions about the </w:t>
+      </w:r>
+      <w:proofErr w:type="spellStart"/>
+      <w:r>
+        <w:t>cyberinfrastructure</w:t>
+      </w:r>
+      <w:proofErr w:type="spellEnd"/>
+      <w:r>
+        <w:t xml:space="preserve"> can be made with the needs of the scientific community at the forefront.</w:t>
+      </w:r>
+      <w:proofErr w:type="gramEnd"/>
     </w:p>
     <w:p>
       <w:pPr>
         <w:pStyle w:val="BodyText"/>
       </w:pPr>
-      <w:bookmarkStart w:id="97" w:name="_GoBack"/>
-      <w:bookmarkEnd w:id="97"/>
+      <w:proofErr w:type="gramStart"/>
+      <w:r>
+        <w:rPr>
+          <w:b/>
+        </w:rPr>
+        <w:t>4</w:t>
+      </w:r>
+      <w:proofErr w:type="gramEnd"/>
+      <w:r>
+        <w:rPr>
+          <w:b/>
+        </w:rPr>
+        <w:t xml:space="preserve"> Summary</w:t>
+      </w:r>
     </w:p>
     <w:p>
       <w:pPr>
         <w:pStyle w:val="BodyText"/>
-      </w:pPr>
-      <w:r>
-        <w:rPr>
-          <w:b/>
-        </w:rPr>
-        <w:t>4</w:t>
-      </w:r>
-      <w:r>
-        <w:rPr>
-          <w:b/>
-        </w:rPr>
-        <w:t xml:space="preserve"> Summary</w:t>
-      </w:r>
-    </w:p>
-    <w:p>
-      <w:pPr>
-        <w:pStyle w:val="BodyText"/>
-      </w:pPr>
-      <w:r>
-        <w:t>In summary the recommendations of the DDCI Committee over the short term are:</w:t>
+        <w:rPr>
+          <w:b/>
+          <w:rPrChange w:id="21" w:author="Mary Jo Richardson" w:date="2017-09-06T17:12:00Z">
+            <w:rPr/>
+          </w:rPrChange>
+        </w:rPr>
+      </w:pPr>
+      <w:bookmarkStart w:id="22" w:name="_GoBack"/>
+      <w:r>
+        <w:rPr>
+          <w:b/>
+          <w:rPrChange w:id="23" w:author="Mary Jo Richardson" w:date="2017-09-06T17:12:00Z">
+            <w:rPr/>
+          </w:rPrChange>
+        </w:rPr>
+        <w:t>In summary</w:t>
+      </w:r>
+      <w:r>
+        <w:rPr>
+          <w:b/>
+          <w:rPrChange w:id="24" w:author="Mary Jo Richardson" w:date="2017-09-06T17:12:00Z">
+            <w:rPr/>
+          </w:rPrChange>
+        </w:rPr>
+        <w:t>,</w:t>
+      </w:r>
+      <w:r>
+        <w:rPr>
+          <w:b/>
+          <w:rPrChange w:id="25" w:author="Mary Jo Richardson" w:date="2017-09-06T17:12:00Z">
+            <w:rPr/>
+          </w:rPrChange>
+        </w:rPr>
+        <w:t xml:space="preserve"> the recommendations of the DDCI Committee over the short term are:</w:t>
       </w:r>
     </w:p>
     <w:p>
@@ -1337,8 +1265,20 @@
           <w:tab w:val="clear" w:pos="0"/>
         </w:tabs>
         <w:ind w:left="720" w:hanging="360"/>
-      </w:pPr>
-      <w:r>
+        <w:rPr>
+          <w:b/>
+          <w:rPrChange w:id="26" w:author="Mary Jo Richardson" w:date="2017-09-06T17:12:00Z">
+            <w:rPr/>
+          </w:rPrChange>
+        </w:rPr>
+      </w:pPr>
+      <w:r>
+        <w:rPr>
+          <w:b/>
+          <w:rPrChange w:id="27" w:author="Mary Jo Richardson" w:date="2017-09-06T17:12:00Z">
+            <w:rPr/>
+          </w:rPrChange>
+        </w:rPr>
         <w:t>Prioritize the release of the OOI ERDDAP server by empowering the ERDDAP development team with all needed access to the production server and by shortening of the deployment cycle timeline.</w:t>
       </w:r>
     </w:p>
@@ -1353,8 +1293,20 @@
           <w:tab w:val="clear" w:pos="0"/>
         </w:tabs>
         <w:ind w:left="720" w:hanging="360"/>
-      </w:pPr>
-      <w:r>
+        <w:rPr>
+          <w:b/>
+          <w:rPrChange w:id="28" w:author="Mary Jo Richardson" w:date="2017-09-06T17:12:00Z">
+            <w:rPr/>
+          </w:rPrChange>
+        </w:rPr>
+      </w:pPr>
+      <w:r>
+        <w:rPr>
+          <w:b/>
+          <w:rPrChange w:id="29" w:author="Mary Jo Richardson" w:date="2017-09-06T17:12:00Z">
+            <w:rPr/>
+          </w:rPrChange>
+        </w:rPr>
         <w:t>Accelerate the ingestion of backlogged data.</w:t>
       </w:r>
     </w:p>
@@ -1369,16 +1321,40 @@
           <w:tab w:val="clear" w:pos="0"/>
         </w:tabs>
         <w:ind w:left="720" w:hanging="360"/>
-      </w:pPr>
-      <w:r>
+        <w:rPr>
+          <w:b/>
+          <w:rPrChange w:id="30" w:author="Mary Jo Richardson" w:date="2017-09-06T17:12:00Z">
+            <w:rPr/>
+          </w:rPrChange>
+        </w:rPr>
+      </w:pPr>
+      <w:r>
+        <w:rPr>
+          <w:b/>
+          <w:rPrChange w:id="31" w:author="Mary Jo Richardson" w:date="2017-09-06T17:12:00Z">
+            <w:rPr/>
+          </w:rPrChange>
+        </w:rPr>
         <w:t>Identify a single individual who will serve as OOI Data Delivery Manager and will be responsible for improving data access for the scientific end user and who has the authority to define both CI and Data Team priorities.</w:t>
       </w:r>
     </w:p>
     <w:p>
       <w:pPr>
         <w:pStyle w:val="FirstParagraph"/>
-      </w:pPr>
-      <w:r>
+        <w:rPr>
+          <w:b/>
+          <w:rPrChange w:id="32" w:author="Mary Jo Richardson" w:date="2017-09-06T17:12:00Z">
+            <w:rPr/>
+          </w:rPrChange>
+        </w:rPr>
+      </w:pPr>
+      <w:r>
+        <w:rPr>
+          <w:b/>
+          <w:rPrChange w:id="33" w:author="Mary Jo Richardson" w:date="2017-09-06T17:12:00Z">
+            <w:rPr/>
+          </w:rPrChange>
+        </w:rPr>
         <w:t>To help guide the formation of the CA for OOI 2.0, the recommendations of the DDCI Committee are:</w:t>
       </w:r>
     </w:p>
@@ -1393,9 +1369,41 @@
           <w:tab w:val="clear" w:pos="0"/>
         </w:tabs>
         <w:ind w:left="720" w:hanging="360"/>
-      </w:pPr>
-      <w:r>
-        <w:t>Assess the future viability of uFrame.</w:t>
+        <w:rPr>
+          <w:b/>
+          <w:rPrChange w:id="34" w:author="Mary Jo Richardson" w:date="2017-09-06T17:12:00Z">
+            <w:rPr/>
+          </w:rPrChange>
+        </w:rPr>
+      </w:pPr>
+      <w:r>
+        <w:rPr>
+          <w:b/>
+          <w:rPrChange w:id="35" w:author="Mary Jo Richardson" w:date="2017-09-06T17:12:00Z">
+            <w:rPr/>
+          </w:rPrChange>
+        </w:rPr>
+        <w:t xml:space="preserve">Assess the future viability of </w:t>
+      </w:r>
+      <w:proofErr w:type="spellStart"/>
+      <w:r>
+        <w:rPr>
+          <w:b/>
+          <w:rPrChange w:id="36" w:author="Mary Jo Richardson" w:date="2017-09-06T17:12:00Z">
+            <w:rPr/>
+          </w:rPrChange>
+        </w:rPr>
+        <w:t>uFrame</w:t>
+      </w:r>
+      <w:proofErr w:type="spellEnd"/>
+      <w:r>
+        <w:rPr>
+          <w:b/>
+          <w:rPrChange w:id="37" w:author="Mary Jo Richardson" w:date="2017-09-06T17:12:00Z">
+            <w:rPr/>
+          </w:rPrChange>
+        </w:rPr>
+        <w:t>.</w:t>
       </w:r>
     </w:p>
     <w:p>
@@ -1409,8 +1417,20 @@
           <w:tab w:val="clear" w:pos="0"/>
         </w:tabs>
         <w:ind w:left="720" w:hanging="360"/>
-      </w:pPr>
-      <w:r>
+        <w:rPr>
+          <w:b/>
+          <w:rPrChange w:id="38" w:author="Mary Jo Richardson" w:date="2017-09-06T17:12:00Z">
+            <w:rPr/>
+          </w:rPrChange>
+        </w:rPr>
+      </w:pPr>
+      <w:r>
+        <w:rPr>
+          <w:b/>
+          <w:rPrChange w:id="39" w:author="Mary Jo Richardson" w:date="2017-09-06T17:12:00Z">
+            <w:rPr/>
+          </w:rPrChange>
+        </w:rPr>
         <w:t>Place a primary focus on the scientific user base for data delivery.</w:t>
       </w:r>
     </w:p>
@@ -1425,8 +1445,20 @@
           <w:tab w:val="clear" w:pos="0"/>
         </w:tabs>
         <w:ind w:left="720" w:hanging="360"/>
-      </w:pPr>
-      <w:r>
+        <w:rPr>
+          <w:b/>
+          <w:rPrChange w:id="40" w:author="Mary Jo Richardson" w:date="2017-09-06T17:12:00Z">
+            <w:rPr/>
+          </w:rPrChange>
+        </w:rPr>
+      </w:pPr>
+      <w:r>
+        <w:rPr>
+          <w:b/>
+          <w:rPrChange w:id="41" w:author="Mary Jo Richardson" w:date="2017-09-06T17:12:00Z">
+            <w:rPr/>
+          </w:rPrChange>
+        </w:rPr>
         <w:t>Consider partnerships for providing remote compute capability for larger OOI datasets.</w:t>
       </w:r>
     </w:p>
@@ -1441,11 +1473,24 @@
           <w:tab w:val="clear" w:pos="0"/>
         </w:tabs>
         <w:ind w:left="720" w:hanging="360"/>
-      </w:pPr>
-      <w:r>
-        <w:t>Maintain the position of OOI Data Delivery Manager in OOI 2.0</w:t>
-      </w:r>
-    </w:p>
+        <w:rPr>
+          <w:b/>
+          <w:rPrChange w:id="42" w:author="Mary Jo Richardson" w:date="2017-09-06T17:12:00Z">
+            <w:rPr/>
+          </w:rPrChange>
+        </w:rPr>
+      </w:pPr>
+      <w:r>
+        <w:rPr>
+          <w:b/>
+          <w:rPrChange w:id="43" w:author="Mary Jo Richardson" w:date="2017-09-06T17:12:00Z">
+            <w:rPr/>
+          </w:rPrChange>
+        </w:rPr>
+        <w:t>Maintain the position of OOI Data Delivery Manager in OOI 2.0.</w:t>
+      </w:r>
+    </w:p>
+    <w:bookmarkEnd w:id="22"/>
     <w:sectPr>
       <w:pgSz w:w="12240" w:h="15840"/>
       <w:pgMar w:top="1440" w:right="1440" w:bottom="1440" w:left="1440" w:header="720" w:footer="720" w:gutter="0"/>
@@ -1457,7 +1502,7 @@
 </file>
 
 <file path=word/endnotes.xml><?xml version="1.0" encoding="utf-8"?>
-<w:endnotes xmlns:wpc="http://schemas.microsoft.com/office/word/2010/wordprocessingCanvas" xmlns:mc="http://schemas.openxmlformats.org/markup-compatibility/2006" xmlns:o="urn:schemas-microsoft-com:office:office" xmlns:r="http://schemas.openxmlformats.org/officeDocument/2006/relationships" xmlns:m="http://schemas.openxmlformats.org/officeDocument/2006/math" xmlns:v="urn:schemas-microsoft-com:vml" xmlns:wp14="http://schemas.microsoft.com/office/word/2010/wordprocessingDrawing" xmlns:wp="http://schemas.openxmlformats.org/drawingml/2006/wordprocessingDrawing" xmlns:w10="urn:schemas-microsoft-com:office:word" xmlns:w="http://schemas.openxmlformats.org/wordprocessingml/2006/main" xmlns:w14="http://schemas.microsoft.com/office/word/2010/wordml" xmlns:w15="http://schemas.microsoft.com/office/word/2012/wordml" xmlns:wpg="http://schemas.microsoft.com/office/word/2010/wordprocessingGroup" xmlns:wpi="http://schemas.microsoft.com/office/word/2010/wordprocessingInk" xmlns:wne="http://schemas.microsoft.com/office/word/2006/wordml" xmlns:wps="http://schemas.microsoft.com/office/word/2010/wordprocessingShape" mc:Ignorable="w14 w15 wp14">
+<w:endnotes xmlns:wpc="http://schemas.microsoft.com/office/word/2010/wordprocessingCanvas" xmlns:mo="http://schemas.microsoft.com/office/mac/office/2008/main" xmlns:mc="http://schemas.openxmlformats.org/markup-compatibility/2006" xmlns:mv="urn:schemas-microsoft-com:mac:vml" xmlns:o="urn:schemas-microsoft-com:office:office" xmlns:r="http://schemas.openxmlformats.org/officeDocument/2006/relationships" xmlns:m="http://schemas.openxmlformats.org/officeDocument/2006/math" xmlns:v="urn:schemas-microsoft-com:vml" xmlns:wp14="http://schemas.microsoft.com/office/word/2010/wordprocessingDrawing" xmlns:wp="http://schemas.openxmlformats.org/drawingml/2006/wordprocessingDrawing" xmlns:w10="urn:schemas-microsoft-com:office:word" xmlns:w="http://schemas.openxmlformats.org/wordprocessingml/2006/main" xmlns:w14="http://schemas.microsoft.com/office/word/2010/wordml" xmlns:wpg="http://schemas.microsoft.com/office/word/2010/wordprocessingGroup" xmlns:wpi="http://schemas.microsoft.com/office/word/2010/wordprocessingInk" xmlns:wne="http://schemas.microsoft.com/office/word/2006/wordml" xmlns:wps="http://schemas.microsoft.com/office/word/2010/wordprocessingShape" mc:Ignorable="w14 wp14">
   <w:endnote w:type="separator" w:id="-1">
     <w:p>
       <w:pPr>
@@ -1482,7 +1527,7 @@
 </file>
 
 <file path=word/footnotes.xml><?xml version="1.0" encoding="utf-8"?>
-<w:footnotes xmlns:wpc="http://schemas.microsoft.com/office/word/2010/wordprocessingCanvas" xmlns:mc="http://schemas.openxmlformats.org/markup-compatibility/2006" xmlns:o="urn:schemas-microsoft-com:office:office" xmlns:r="http://schemas.openxmlformats.org/officeDocument/2006/relationships" xmlns:m="http://schemas.openxmlformats.org/officeDocument/2006/math" xmlns:v="urn:schemas-microsoft-com:vml" xmlns:wp14="http://schemas.microsoft.com/office/word/2010/wordprocessingDrawing" xmlns:wp="http://schemas.openxmlformats.org/drawingml/2006/wordprocessingDrawing" xmlns:w10="urn:schemas-microsoft-com:office:word" xmlns:w="http://schemas.openxmlformats.org/wordprocessingml/2006/main" xmlns:w14="http://schemas.microsoft.com/office/word/2010/wordml" xmlns:w15="http://schemas.microsoft.com/office/word/2012/wordml" xmlns:wpg="http://schemas.microsoft.com/office/word/2010/wordprocessingGroup" xmlns:wpi="http://schemas.microsoft.com/office/word/2010/wordprocessingInk" xmlns:wne="http://schemas.microsoft.com/office/word/2006/wordml" xmlns:wps="http://schemas.microsoft.com/office/word/2010/wordprocessingShape" mc:Ignorable="w14 w15 wp14">
+<w:footnotes xmlns:wpc="http://schemas.microsoft.com/office/word/2010/wordprocessingCanvas" xmlns:mo="http://schemas.microsoft.com/office/mac/office/2008/main" xmlns:mc="http://schemas.openxmlformats.org/markup-compatibility/2006" xmlns:mv="urn:schemas-microsoft-com:mac:vml" xmlns:o="urn:schemas-microsoft-com:office:office" xmlns:r="http://schemas.openxmlformats.org/officeDocument/2006/relationships" xmlns:m="http://schemas.openxmlformats.org/officeDocument/2006/math" xmlns:v="urn:schemas-microsoft-com:vml" xmlns:wp14="http://schemas.microsoft.com/office/word/2010/wordprocessingDrawing" xmlns:wp="http://schemas.openxmlformats.org/drawingml/2006/wordprocessingDrawing" xmlns:w10="urn:schemas-microsoft-com:office:word" xmlns:w="http://schemas.openxmlformats.org/wordprocessingml/2006/main" xmlns:w14="http://schemas.microsoft.com/office/word/2010/wordml" xmlns:wpg="http://schemas.microsoft.com/office/word/2010/wordprocessingGroup" xmlns:wpi="http://schemas.microsoft.com/office/word/2010/wordprocessingInk" xmlns:wne="http://schemas.microsoft.com/office/word/2006/wordml" xmlns:wps="http://schemas.microsoft.com/office/word/2010/wordprocessingShape" mc:Ignorable="w14 wp14">
   <w:footnote w:type="separator" w:id="-1">
     <w:p>
       <w:r>
@@ -1501,14 +1546,15 @@
 </file>
 
 <file path=word/numbering.xml><?xml version="1.0" encoding="utf-8"?>
-<w:numbering xmlns:wpc="http://schemas.microsoft.com/office/word/2010/wordprocessingCanvas" xmlns:mc="http://schemas.openxmlformats.org/markup-compatibility/2006" xmlns:o="urn:schemas-microsoft-com:office:office" xmlns:r="http://schemas.openxmlformats.org/officeDocument/2006/relationships" xmlns:m="http://schemas.openxmlformats.org/officeDocument/2006/math" xmlns:v="urn:schemas-microsoft-com:vml" xmlns:wp14="http://schemas.microsoft.com/office/word/2010/wordprocessingDrawing" xmlns:wp="http://schemas.openxmlformats.org/drawingml/2006/wordprocessingDrawing" xmlns:w10="urn:schemas-microsoft-com:office:word" xmlns:w="http://schemas.openxmlformats.org/wordprocessingml/2006/main" xmlns:w14="http://schemas.microsoft.com/office/word/2010/wordml" xmlns:w15="http://schemas.microsoft.com/office/word/2012/wordml" xmlns:wpg="http://schemas.microsoft.com/office/word/2010/wordprocessingGroup" xmlns:wpi="http://schemas.microsoft.com/office/word/2010/wordprocessingInk" xmlns:wne="http://schemas.microsoft.com/office/word/2006/wordml" xmlns:wps="http://schemas.microsoft.com/office/word/2010/wordprocessingShape" mc:Ignorable="w14 w15 wp14">
-  <w:abstractNum w:abstractNumId="0" w15:restartNumberingAfterBreak="0">
-    <w:nsid w:val="9838A63C"/>
+<w:numbering xmlns:wpc="http://schemas.microsoft.com/office/word/2010/wordprocessingCanvas" xmlns:mo="http://schemas.microsoft.com/office/mac/office/2008/main" xmlns:mc="http://schemas.openxmlformats.org/markup-compatibility/2006" xmlns:mv="urn:schemas-microsoft-com:mac:vml" xmlns:o="urn:schemas-microsoft-com:office:office" xmlns:r="http://schemas.openxmlformats.org/officeDocument/2006/relationships" xmlns:m="http://schemas.openxmlformats.org/officeDocument/2006/math" xmlns:v="urn:schemas-microsoft-com:vml" xmlns:wp14="http://schemas.microsoft.com/office/word/2010/wordprocessingDrawing" xmlns:wp="http://schemas.openxmlformats.org/drawingml/2006/wordprocessingDrawing" xmlns:w10="urn:schemas-microsoft-com:office:word" xmlns:w="http://schemas.openxmlformats.org/wordprocessingml/2006/main" xmlns:w14="http://schemas.microsoft.com/office/word/2010/wordml" xmlns:wpg="http://schemas.microsoft.com/office/word/2010/wordprocessingGroup" xmlns:wpi="http://schemas.microsoft.com/office/word/2010/wordprocessingInk" xmlns:wne="http://schemas.microsoft.com/office/word/2006/wordml" xmlns:wps="http://schemas.microsoft.com/office/word/2010/wordprocessingShape" mc:Ignorable="w14 wp14">
+  <w:abstractNum w:abstractNumId="0">
+    <w:nsid w:val="A9738CC2"/>
     <w:multiLevelType w:val="multilevel"/>
-    <w:tmpl w:val="62BE6E4A"/>
+    <w:tmpl w:val="8BEEC9B6"/>
     <w:lvl w:ilvl="0">
-      <w:numFmt w:val="bullet"/>
-      <w:lvlText w:val=" "/>
+      <w:start w:val="1"/>
+      <w:numFmt w:val="decimal"/>
+      <w:lvlText w:val="%1."/>
       <w:lvlJc w:val="left"/>
       <w:pPr>
         <w:tabs>
@@ -1518,8 +1564,9 @@
       </w:pPr>
     </w:lvl>
     <w:lvl w:ilvl="1">
-      <w:numFmt w:val="bullet"/>
-      <w:lvlText w:val=" "/>
+      <w:start w:val="1"/>
+      <w:numFmt w:val="decimal"/>
+      <w:lvlText w:val="%2."/>
       <w:lvlJc w:val="left"/>
       <w:pPr>
         <w:tabs>
@@ -1529,8 +1576,9 @@
       </w:pPr>
     </w:lvl>
     <w:lvl w:ilvl="2">
-      <w:numFmt w:val="bullet"/>
-      <w:lvlText w:val=" "/>
+      <w:start w:val="1"/>
+      <w:numFmt w:val="decimal"/>
+      <w:lvlText w:val="%3."/>
       <w:lvlJc w:val="left"/>
       <w:pPr>
         <w:tabs>
@@ -1540,8 +1588,9 @@
       </w:pPr>
     </w:lvl>
     <w:lvl w:ilvl="3">
-      <w:numFmt w:val="bullet"/>
-      <w:lvlText w:val=" "/>
+      <w:start w:val="1"/>
+      <w:numFmt w:val="decimal"/>
+      <w:lvlText w:val="%4."/>
       <w:lvlJc w:val="left"/>
       <w:pPr>
         <w:tabs>
@@ -1551,8 +1600,9 @@
       </w:pPr>
     </w:lvl>
     <w:lvl w:ilvl="4">
-      <w:numFmt w:val="bullet"/>
-      <w:lvlText w:val=" "/>
+      <w:start w:val="1"/>
+      <w:numFmt w:val="decimal"/>
+      <w:lvlText w:val="%5."/>
       <w:lvlJc w:val="left"/>
       <w:pPr>
         <w:tabs>
@@ -1562,8 +1612,9 @@
       </w:pPr>
     </w:lvl>
     <w:lvl w:ilvl="5">
-      <w:numFmt w:val="bullet"/>
-      <w:lvlText w:val=" "/>
+      <w:start w:val="1"/>
+      <w:numFmt w:val="decimal"/>
+      <w:lvlText w:val="%6."/>
       <w:lvlJc w:val="left"/>
       <w:pPr>
         <w:tabs>
@@ -1573,8 +1624,9 @@
       </w:pPr>
     </w:lvl>
     <w:lvl w:ilvl="6">
-      <w:numFmt w:val="bullet"/>
-      <w:lvlText w:val=" "/>
+      <w:start w:val="1"/>
+      <w:numFmt w:val="decimal"/>
+      <w:lvlText w:val="%7."/>
       <w:lvlJc w:val="left"/>
       <w:pPr>
         <w:tabs>
@@ -1594,7 +1646,100 @@
       <w:lvlJc w:val="left"/>
     </w:lvl>
   </w:abstractNum>
-  <w:abstractNum w:abstractNumId="1" w15:restartNumberingAfterBreak="0">
+  <w:abstractNum w:abstractNumId="1">
+    <w:nsid w:val="C68C9034"/>
+    <w:multiLevelType w:val="multilevel"/>
+    <w:tmpl w:val="97BC9616"/>
+    <w:lvl w:ilvl="0">
+      <w:start w:val="1"/>
+      <w:numFmt w:val="bullet"/>
+      <w:lvlText w:val=""/>
+      <w:lvlJc w:val="left"/>
+      <w:pPr>
+        <w:ind w:left="360" w:hanging="360"/>
+      </w:pPr>
+      <w:rPr>
+        <w:rFonts w:ascii="Symbol" w:hAnsi="Symbol" w:hint="default"/>
+      </w:rPr>
+    </w:lvl>
+    <w:lvl w:ilvl="1">
+      <w:numFmt w:val="bullet"/>
+      <w:lvlText w:val="–"/>
+      <w:lvlJc w:val="left"/>
+      <w:pPr>
+        <w:tabs>
+          <w:tab w:val="num" w:pos="720"/>
+        </w:tabs>
+        <w:ind w:left="1200" w:hanging="480"/>
+      </w:pPr>
+    </w:lvl>
+    <w:lvl w:ilvl="2">
+      <w:numFmt w:val="bullet"/>
+      <w:lvlText w:val="•"/>
+      <w:lvlJc w:val="left"/>
+      <w:pPr>
+        <w:tabs>
+          <w:tab w:val="num" w:pos="1440"/>
+        </w:tabs>
+        <w:ind w:left="1920" w:hanging="480"/>
+      </w:pPr>
+    </w:lvl>
+    <w:lvl w:ilvl="3">
+      <w:numFmt w:val="bullet"/>
+      <w:lvlText w:val="–"/>
+      <w:lvlJc w:val="left"/>
+      <w:pPr>
+        <w:tabs>
+          <w:tab w:val="num" w:pos="2160"/>
+        </w:tabs>
+        <w:ind w:left="2640" w:hanging="480"/>
+      </w:pPr>
+    </w:lvl>
+    <w:lvl w:ilvl="4">
+      <w:numFmt w:val="bullet"/>
+      <w:lvlText w:val="•"/>
+      <w:lvlJc w:val="left"/>
+      <w:pPr>
+        <w:tabs>
+          <w:tab w:val="num" w:pos="2880"/>
+        </w:tabs>
+        <w:ind w:left="3360" w:hanging="480"/>
+      </w:pPr>
+    </w:lvl>
+    <w:lvl w:ilvl="5">
+      <w:numFmt w:val="bullet"/>
+      <w:lvlText w:val="–"/>
+      <w:lvlJc w:val="left"/>
+      <w:pPr>
+        <w:tabs>
+          <w:tab w:val="num" w:pos="3600"/>
+        </w:tabs>
+        <w:ind w:left="4080" w:hanging="480"/>
+      </w:pPr>
+    </w:lvl>
+    <w:lvl w:ilvl="6">
+      <w:numFmt w:val="bullet"/>
+      <w:lvlText w:val="•"/>
+      <w:lvlJc w:val="left"/>
+      <w:pPr>
+        <w:tabs>
+          <w:tab w:val="num" w:pos="4320"/>
+        </w:tabs>
+        <w:ind w:left="4800" w:hanging="480"/>
+      </w:pPr>
+    </w:lvl>
+    <w:lvl w:ilvl="7">
+      <w:numFmt w:val="decimal"/>
+      <w:lvlText w:val=""/>
+      <w:lvlJc w:val="left"/>
+    </w:lvl>
+    <w:lvl w:ilvl="8">
+      <w:numFmt w:val="decimal"/>
+      <w:lvlText w:val=""/>
+      <w:lvlJc w:val="left"/>
+    </w:lvl>
+  </w:abstractNum>
+  <w:abstractNum w:abstractNumId="2">
     <w:nsid w:val="E17F69BA"/>
     <w:multiLevelType w:val="multilevel"/>
     <w:tmpl w:val="2B54B298"/>
@@ -1686,7 +1831,7 @@
       <w:lvlJc w:val="left"/>
     </w:lvl>
   </w:abstractNum>
-  <w:abstractNum w:abstractNumId="2" w15:restartNumberingAfterBreak="0">
+  <w:abstractNum w:abstractNumId="3">
     <w:nsid w:val="FFFFFF1D"/>
     <w:multiLevelType w:val="multilevel"/>
     <w:tmpl w:val="B1884088"/>
@@ -1826,7 +1971,7 @@
       </w:rPr>
     </w:lvl>
   </w:abstractNum>
-  <w:abstractNum w:abstractNumId="3" w15:restartNumberingAfterBreak="0">
+  <w:abstractNum w:abstractNumId="4">
     <w:nsid w:val="FFFFFF7C"/>
     <w:multiLevelType w:val="singleLevel"/>
     <w:tmpl w:val="03C6021A"/>
@@ -1843,7 +1988,7 @@
       </w:pPr>
     </w:lvl>
   </w:abstractNum>
-  <w:abstractNum w:abstractNumId="4" w15:restartNumberingAfterBreak="0">
+  <w:abstractNum w:abstractNumId="5">
     <w:nsid w:val="FFFFFF7D"/>
     <w:multiLevelType w:val="singleLevel"/>
     <w:tmpl w:val="FF4CB314"/>
@@ -1860,7 +2005,7 @@
       </w:pPr>
     </w:lvl>
   </w:abstractNum>
-  <w:abstractNum w:abstractNumId="5" w15:restartNumberingAfterBreak="0">
+  <w:abstractNum w:abstractNumId="6">
     <w:nsid w:val="FFFFFF7E"/>
     <w:multiLevelType w:val="singleLevel"/>
     <w:tmpl w:val="BE7886DA"/>
@@ -1877,7 +2022,7 @@
       </w:pPr>
     </w:lvl>
   </w:abstractNum>
-  <w:abstractNum w:abstractNumId="6" w15:restartNumberingAfterBreak="0">
+  <w:abstractNum w:abstractNumId="7">
     <w:nsid w:val="FFFFFF7F"/>
     <w:multiLevelType w:val="singleLevel"/>
     <w:tmpl w:val="CF22CF7C"/>
@@ -1894,7 +2039,7 @@
       </w:pPr>
     </w:lvl>
   </w:abstractNum>
-  <w:abstractNum w:abstractNumId="7" w15:restartNumberingAfterBreak="0">
+  <w:abstractNum w:abstractNumId="8">
     <w:nsid w:val="FFFFFF80"/>
     <w:multiLevelType w:val="singleLevel"/>
     <w:tmpl w:val="62107B62"/>
@@ -1914,7 +2059,7 @@
       </w:rPr>
     </w:lvl>
   </w:abstractNum>
-  <w:abstractNum w:abstractNumId="8" w15:restartNumberingAfterBreak="0">
+  <w:abstractNum w:abstractNumId="9">
     <w:nsid w:val="FFFFFF81"/>
     <w:multiLevelType w:val="singleLevel"/>
     <w:tmpl w:val="FD1A7E70"/>
@@ -1934,7 +2079,7 @@
       </w:rPr>
     </w:lvl>
   </w:abstractNum>
-  <w:abstractNum w:abstractNumId="9" w15:restartNumberingAfterBreak="0">
+  <w:abstractNum w:abstractNumId="10">
     <w:nsid w:val="FFFFFF82"/>
     <w:multiLevelType w:val="singleLevel"/>
     <w:tmpl w:val="2FD69C28"/>
@@ -1954,7 +2099,7 @@
       </w:rPr>
     </w:lvl>
   </w:abstractNum>
-  <w:abstractNum w:abstractNumId="10" w15:restartNumberingAfterBreak="0">
+  <w:abstractNum w:abstractNumId="11">
     <w:nsid w:val="FFFFFF83"/>
     <w:multiLevelType w:val="singleLevel"/>
     <w:tmpl w:val="31A02AE0"/>
@@ -1974,7 +2119,7 @@
       </w:rPr>
     </w:lvl>
   </w:abstractNum>
-  <w:abstractNum w:abstractNumId="11" w15:restartNumberingAfterBreak="0">
+  <w:abstractNum w:abstractNumId="12">
     <w:nsid w:val="FFFFFF88"/>
     <w:multiLevelType w:val="singleLevel"/>
     <w:tmpl w:val="71321A26"/>
@@ -1991,7 +2136,7 @@
       </w:pPr>
     </w:lvl>
   </w:abstractNum>
-  <w:abstractNum w:abstractNumId="12" w15:restartNumberingAfterBreak="0">
+  <w:abstractNum w:abstractNumId="13">
     <w:nsid w:val="FFFFFF89"/>
     <w:multiLevelType w:val="singleLevel"/>
     <w:tmpl w:val="2B6C3C9C"/>
@@ -2011,14 +2156,13 @@
       </w:rPr>
     </w:lvl>
   </w:abstractNum>
-  <w:abstractNum w:abstractNumId="13" w15:restartNumberingAfterBreak="0">
-    <w:nsid w:val="1AE46C04"/>
+  <w:abstractNum w:abstractNumId="14">
+    <w:nsid w:val="1BD902DE"/>
     <w:multiLevelType w:val="multilevel"/>
-    <w:tmpl w:val="C20CEF5A"/>
+    <w:tmpl w:val="A398B05A"/>
     <w:lvl w:ilvl="0">
-      <w:start w:val="1"/>
-      <w:numFmt w:val="decimal"/>
-      <w:lvlText w:val="%1."/>
+      <w:numFmt w:val="bullet"/>
+      <w:lvlText w:val=" "/>
       <w:lvlJc w:val="left"/>
       <w:pPr>
         <w:tabs>
@@ -2028,9 +2172,8 @@
       </w:pPr>
     </w:lvl>
     <w:lvl w:ilvl="1">
-      <w:start w:val="1"/>
-      <w:numFmt w:val="decimal"/>
-      <w:lvlText w:val="%2."/>
+      <w:numFmt w:val="bullet"/>
+      <w:lvlText w:val=" "/>
       <w:lvlJc w:val="left"/>
       <w:pPr>
         <w:tabs>
@@ -2040,9 +2183,8 @@
       </w:pPr>
     </w:lvl>
     <w:lvl w:ilvl="2">
-      <w:start w:val="1"/>
-      <w:numFmt w:val="decimal"/>
-      <w:lvlText w:val="%3."/>
+      <w:numFmt w:val="bullet"/>
+      <w:lvlText w:val=" "/>
       <w:lvlJc w:val="left"/>
       <w:pPr>
         <w:tabs>
@@ -2052,9 +2194,8 @@
       </w:pPr>
     </w:lvl>
     <w:lvl w:ilvl="3">
-      <w:start w:val="1"/>
-      <w:numFmt w:val="decimal"/>
-      <w:lvlText w:val="%4."/>
+      <w:numFmt w:val="bullet"/>
+      <w:lvlText w:val=" "/>
       <w:lvlJc w:val="left"/>
       <w:pPr>
         <w:tabs>
@@ -2064,9 +2205,8 @@
       </w:pPr>
     </w:lvl>
     <w:lvl w:ilvl="4">
-      <w:start w:val="1"/>
-      <w:numFmt w:val="decimal"/>
-      <w:lvlText w:val="%5."/>
+      <w:numFmt w:val="bullet"/>
+      <w:lvlText w:val=" "/>
       <w:lvlJc w:val="left"/>
       <w:pPr>
         <w:tabs>
@@ -2076,9 +2216,8 @@
       </w:pPr>
     </w:lvl>
     <w:lvl w:ilvl="5">
-      <w:start w:val="1"/>
-      <w:numFmt w:val="decimal"/>
-      <w:lvlText w:val="%6."/>
+      <w:numFmt w:val="bullet"/>
+      <w:lvlText w:val=" "/>
       <w:lvlJc w:val="left"/>
       <w:pPr>
         <w:tabs>
@@ -2088,9 +2227,8 @@
       </w:pPr>
     </w:lvl>
     <w:lvl w:ilvl="6">
-      <w:start w:val="1"/>
-      <w:numFmt w:val="decimal"/>
-      <w:lvlText w:val="%7."/>
+      <w:numFmt w:val="bullet"/>
+      <w:lvlText w:val=" "/>
       <w:lvlJc w:val="left"/>
       <w:pPr>
         <w:tabs>
@@ -2110,142 +2248,50 @@
       <w:lvlJc w:val="left"/>
     </w:lvl>
   </w:abstractNum>
-  <w:abstractNum w:abstractNumId="14" w15:restartNumberingAfterBreak="0">
-    <w:nsid w:val="20262EBC"/>
-    <w:multiLevelType w:val="multilevel"/>
-    <w:tmpl w:val="872C3A74"/>
-    <w:lvl w:ilvl="0">
-      <w:numFmt w:val="bullet"/>
-      <w:lvlText w:val="•"/>
-      <w:lvlJc w:val="left"/>
-      <w:pPr>
-        <w:tabs>
-          <w:tab w:val="num" w:pos="0"/>
-        </w:tabs>
-        <w:ind w:left="480" w:hanging="480"/>
-      </w:pPr>
-    </w:lvl>
-    <w:lvl w:ilvl="1">
-      <w:numFmt w:val="bullet"/>
-      <w:lvlText w:val="–"/>
-      <w:lvlJc w:val="left"/>
-      <w:pPr>
-        <w:tabs>
-          <w:tab w:val="num" w:pos="720"/>
-        </w:tabs>
-        <w:ind w:left="1200" w:hanging="480"/>
-      </w:pPr>
-    </w:lvl>
-    <w:lvl w:ilvl="2">
-      <w:numFmt w:val="bullet"/>
-      <w:lvlText w:val="•"/>
-      <w:lvlJc w:val="left"/>
-      <w:pPr>
-        <w:tabs>
-          <w:tab w:val="num" w:pos="1440"/>
-        </w:tabs>
-        <w:ind w:left="1920" w:hanging="480"/>
-      </w:pPr>
-    </w:lvl>
-    <w:lvl w:ilvl="3">
-      <w:numFmt w:val="bullet"/>
-      <w:lvlText w:val="–"/>
-      <w:lvlJc w:val="left"/>
-      <w:pPr>
-        <w:tabs>
-          <w:tab w:val="num" w:pos="2160"/>
-        </w:tabs>
-        <w:ind w:left="2640" w:hanging="480"/>
-      </w:pPr>
-    </w:lvl>
-    <w:lvl w:ilvl="4">
-      <w:numFmt w:val="bullet"/>
-      <w:lvlText w:val="•"/>
-      <w:lvlJc w:val="left"/>
-      <w:pPr>
-        <w:tabs>
-          <w:tab w:val="num" w:pos="2880"/>
-        </w:tabs>
-        <w:ind w:left="3360" w:hanging="480"/>
-      </w:pPr>
-    </w:lvl>
-    <w:lvl w:ilvl="5">
-      <w:numFmt w:val="bullet"/>
-      <w:lvlText w:val="–"/>
-      <w:lvlJc w:val="left"/>
-      <w:pPr>
-        <w:tabs>
-          <w:tab w:val="num" w:pos="3600"/>
-        </w:tabs>
-        <w:ind w:left="4080" w:hanging="480"/>
-      </w:pPr>
-    </w:lvl>
-    <w:lvl w:ilvl="6">
-      <w:numFmt w:val="bullet"/>
-      <w:lvlText w:val="•"/>
-      <w:lvlJc w:val="left"/>
-      <w:pPr>
-        <w:tabs>
-          <w:tab w:val="num" w:pos="4320"/>
-        </w:tabs>
-        <w:ind w:left="4800" w:hanging="480"/>
-      </w:pPr>
-    </w:lvl>
-    <w:lvl w:ilvl="7">
-      <w:numFmt w:val="decimal"/>
-      <w:lvlText w:val=""/>
-      <w:lvlJc w:val="left"/>
-    </w:lvl>
-    <w:lvl w:ilvl="8">
-      <w:numFmt w:val="decimal"/>
-      <w:lvlText w:val=""/>
-      <w:lvlJc w:val="left"/>
-    </w:lvl>
-  </w:abstractNum>
   <w:num w:numId="1">
+    <w:abstractNumId w:val="2"/>
+  </w:num>
+  <w:num w:numId="2">
+    <w:abstractNumId w:val="3"/>
+  </w:num>
+  <w:num w:numId="3">
+    <w:abstractNumId w:val="4"/>
+  </w:num>
+  <w:num w:numId="4">
+    <w:abstractNumId w:val="5"/>
+  </w:num>
+  <w:num w:numId="5">
+    <w:abstractNumId w:val="6"/>
+  </w:num>
+  <w:num w:numId="6">
+    <w:abstractNumId w:val="7"/>
+  </w:num>
+  <w:num w:numId="7">
+    <w:abstractNumId w:val="12"/>
+  </w:num>
+  <w:num w:numId="8">
+    <w:abstractNumId w:val="8"/>
+  </w:num>
+  <w:num w:numId="9">
+    <w:abstractNumId w:val="9"/>
+  </w:num>
+  <w:num w:numId="10">
+    <w:abstractNumId w:val="10"/>
+  </w:num>
+  <w:num w:numId="11">
+    <w:abstractNumId w:val="11"/>
+  </w:num>
+  <w:num w:numId="12">
+    <w:abstractNumId w:val="13"/>
+  </w:num>
+  <w:num w:numId="13">
+    <w:abstractNumId w:val="14"/>
+  </w:num>
+  <w:num w:numId="14">
     <w:abstractNumId w:val="1"/>
   </w:num>
-  <w:num w:numId="2">
-    <w:abstractNumId w:val="2"/>
-  </w:num>
-  <w:num w:numId="3">
-    <w:abstractNumId w:val="3"/>
-  </w:num>
-  <w:num w:numId="4">
-    <w:abstractNumId w:val="4"/>
-  </w:num>
-  <w:num w:numId="5">
-    <w:abstractNumId w:val="5"/>
-  </w:num>
-  <w:num w:numId="6">
-    <w:abstractNumId w:val="6"/>
-  </w:num>
-  <w:num w:numId="7">
-    <w:abstractNumId w:val="11"/>
-  </w:num>
-  <w:num w:numId="8">
-    <w:abstractNumId w:val="7"/>
-  </w:num>
-  <w:num w:numId="9">
-    <w:abstractNumId w:val="8"/>
-  </w:num>
-  <w:num w:numId="10">
-    <w:abstractNumId w:val="9"/>
-  </w:num>
-  <w:num w:numId="11">
-    <w:abstractNumId w:val="10"/>
-  </w:num>
-  <w:num w:numId="12">
-    <w:abstractNumId w:val="12"/>
-  </w:num>
-  <w:num w:numId="13">
+  <w:num w:numId="15">
     <w:abstractNumId w:val="0"/>
-  </w:num>
-  <w:num w:numId="14">
-    <w:abstractNumId w:val="14"/>
-  </w:num>
-  <w:num w:numId="15">
-    <w:abstractNumId w:val="13"/>
     <w:lvlOverride w:ilvl="0">
       <w:startOverride w:val="1"/>
     </w:lvlOverride>
@@ -2269,7 +2315,7 @@
     </w:lvlOverride>
   </w:num>
   <w:num w:numId="16">
-    <w:abstractNumId w:val="13"/>
+    <w:abstractNumId w:val="0"/>
     <w:lvlOverride w:ilvl="0">
       <w:startOverride w:val="1"/>
     </w:lvlOverride>
@@ -2293,7 +2339,7 @@
     </w:lvlOverride>
   </w:num>
   <w:num w:numId="17">
-    <w:abstractNumId w:val="13"/>
+    <w:abstractNumId w:val="0"/>
     <w:lvlOverride w:ilvl="0">
       <w:startOverride w:val="1"/>
     </w:lvlOverride>
@@ -2317,7 +2363,7 @@
     </w:lvlOverride>
   </w:num>
   <w:num w:numId="18">
-    <w:abstractNumId w:val="13"/>
+    <w:abstractNumId w:val="0"/>
     <w:lvlOverride w:ilvl="0">
       <w:startOverride w:val="1"/>
     </w:lvlOverride>
@@ -2341,7 +2387,7 @@
     </w:lvlOverride>
   </w:num>
   <w:num w:numId="19">
-    <w:abstractNumId w:val="13"/>
+    <w:abstractNumId w:val="0"/>
     <w:lvlOverride w:ilvl="0">
       <w:startOverride w:val="1"/>
     </w:lvlOverride>
@@ -2367,16 +2413,8 @@
 </w:numbering>
 </file>
 
-<file path=word/people.xml><?xml version="1.0" encoding="utf-8"?>
-<w15:people xmlns:wpc="http://schemas.microsoft.com/office/word/2010/wordprocessingCanvas" xmlns:mc="http://schemas.openxmlformats.org/markup-compatibility/2006" xmlns:o="urn:schemas-microsoft-com:office:office" xmlns:r="http://schemas.openxmlformats.org/officeDocument/2006/relationships" xmlns:m="http://schemas.openxmlformats.org/officeDocument/2006/math" xmlns:v="urn:schemas-microsoft-com:vml" xmlns:wp14="http://schemas.microsoft.com/office/word/2010/wordprocessingDrawing" xmlns:wp="http://schemas.openxmlformats.org/drawingml/2006/wordprocessingDrawing" xmlns:w10="urn:schemas-microsoft-com:office:word" xmlns:w="http://schemas.openxmlformats.org/wordprocessingml/2006/main" xmlns:w14="http://schemas.microsoft.com/office/word/2010/wordml" xmlns:w15="http://schemas.microsoft.com/office/word/2012/wordml" xmlns:wpg="http://schemas.microsoft.com/office/word/2010/wordprocessingGroup" xmlns:wpi="http://schemas.microsoft.com/office/word/2010/wordprocessingInk" xmlns:wne="http://schemas.microsoft.com/office/word/2006/wordml" xmlns:wps="http://schemas.microsoft.com/office/word/2010/wordprocessingShape" mc:Ignorable="w14 w15 wp14">
-  <w15:person w15:author="O'donnell, James">
-    <w15:presenceInfo w15:providerId="None" w15:userId="O'donnell, James"/>
-  </w15:person>
-</w15:people>
-</file>
-
 <file path=word/styles.xml><?xml version="1.0" encoding="utf-8"?>
-<w:styles xmlns:mc="http://schemas.openxmlformats.org/markup-compatibility/2006" xmlns:r="http://schemas.openxmlformats.org/officeDocument/2006/relationships" xmlns:w="http://schemas.openxmlformats.org/wordprocessingml/2006/main" xmlns:w14="http://schemas.microsoft.com/office/word/2010/wordml" xmlns:w15="http://schemas.microsoft.com/office/word/2012/wordml" mc:Ignorable="w14 w15">
+<w:styles xmlns:mc="http://schemas.openxmlformats.org/markup-compatibility/2006" xmlns:r="http://schemas.openxmlformats.org/officeDocument/2006/relationships" xmlns:w="http://schemas.openxmlformats.org/wordprocessingml/2006/main" xmlns:w14="http://schemas.microsoft.com/office/word/2010/wordml" mc:Ignorable="w14">
   <w:docDefaults>
     <w:rPrDefault>
       <w:rPr>
@@ -2392,7 +2430,7 @@
       </w:pPr>
     </w:pPrDefault>
   </w:docDefaults>
-  <w:latentStyles w:defLockedState="0" w:defUIPriority="0" w:defSemiHidden="0" w:defUnhideWhenUsed="0" w:defQFormat="0" w:count="371">
+  <w:latentStyles w:defLockedState="0" w:defUIPriority="0" w:defSemiHidden="0" w:defUnhideWhenUsed="0" w:defQFormat="0" w:count="276">
     <w:lsdException w:name="heading 8" w:semiHidden="1" w:unhideWhenUsed="1"/>
     <w:lsdException w:name="index 5" w:semiHidden="1" w:unhideWhenUsed="1"/>
     <w:lsdException w:name="index 6" w:semiHidden="1" w:unhideWhenUsed="1"/>
@@ -2516,203 +2554,19 @@
     <w:lsdException w:name="Table Web 3" w:semiHidden="1" w:unhideWhenUsed="1"/>
     <w:lsdException w:name="Balloon Text" w:semiHidden="1" w:unhideWhenUsed="1"/>
     <w:lsdException w:name="Table Theme" w:semiHidden="1" w:unhideWhenUsed="1"/>
+    <w:lsdException w:name="Note Level 1" w:semiHidden="1" w:unhideWhenUsed="1"/>
+    <w:lsdException w:name="Note Level 2" w:semiHidden="1" w:unhideWhenUsed="1"/>
+    <w:lsdException w:name="Note Level 3" w:semiHidden="1" w:unhideWhenUsed="1"/>
+    <w:lsdException w:name="Note Level 4" w:semiHidden="1" w:unhideWhenUsed="1"/>
+    <w:lsdException w:name="Note Level 5" w:semiHidden="1" w:unhideWhenUsed="1"/>
+    <w:lsdException w:name="Note Level 6" w:semiHidden="1" w:unhideWhenUsed="1"/>
+    <w:lsdException w:name="Note Level 7" w:semiHidden="1" w:unhideWhenUsed="1"/>
+    <w:lsdException w:name="Note Level 8" w:semiHidden="1" w:unhideWhenUsed="1"/>
+    <w:lsdException w:name="Note Level 9" w:semiHidden="1" w:unhideWhenUsed="1"/>
     <w:lsdException w:name="Placeholder Text" w:semiHidden="1"/>
-    <w:lsdException w:name="Light Shading"/>
-    <w:lsdException w:name="Light List"/>
-    <w:lsdException w:name="Light Grid"/>
-    <w:lsdException w:name="Medium Shading 1"/>
-    <w:lsdException w:name="Medium Shading 2"/>
-    <w:lsdException w:name="Medium List 1"/>
-    <w:lsdException w:name="Medium List 2"/>
-    <w:lsdException w:name="Medium Grid 1"/>
-    <w:lsdException w:name="Medium Grid 2"/>
-    <w:lsdException w:name="Medium Grid 3"/>
-    <w:lsdException w:name="Dark List"/>
-    <w:lsdException w:name="Colorful Shading"/>
-    <w:lsdException w:name="Colorful List"/>
-    <w:lsdException w:name="Colorful Grid"/>
-    <w:lsdException w:name="Light Shading Accent 1"/>
-    <w:lsdException w:name="Light List Accent 1"/>
-    <w:lsdException w:name="Light Grid Accent 1"/>
-    <w:lsdException w:name="Medium Shading 1 Accent 1"/>
-    <w:lsdException w:name="Medium Shading 2 Accent 1"/>
-    <w:lsdException w:name="Medium List 1 Accent 1"/>
     <w:lsdException w:name="Revision" w:semiHidden="1"/>
-    <w:lsdException w:name="Medium List 2 Accent 1"/>
-    <w:lsdException w:name="Medium Grid 1 Accent 1"/>
-    <w:lsdException w:name="Medium Grid 2 Accent 1"/>
-    <w:lsdException w:name="Medium Grid 3 Accent 1"/>
-    <w:lsdException w:name="Dark List Accent 1"/>
-    <w:lsdException w:name="Colorful Shading Accent 1"/>
-    <w:lsdException w:name="Colorful List Accent 1"/>
-    <w:lsdException w:name="Colorful Grid Accent 1"/>
-    <w:lsdException w:name="Light Shading Accent 2"/>
-    <w:lsdException w:name="Light List Accent 2"/>
-    <w:lsdException w:name="Light Grid Accent 2"/>
-    <w:lsdException w:name="Medium Shading 1 Accent 2"/>
-    <w:lsdException w:name="Medium Shading 2 Accent 2"/>
-    <w:lsdException w:name="Medium List 1 Accent 2"/>
-    <w:lsdException w:name="Medium List 2 Accent 2"/>
-    <w:lsdException w:name="Medium Grid 1 Accent 2"/>
-    <w:lsdException w:name="Medium Grid 2 Accent 2"/>
-    <w:lsdException w:name="Medium Grid 3 Accent 2"/>
-    <w:lsdException w:name="Dark List Accent 2"/>
-    <w:lsdException w:name="Colorful Shading Accent 2"/>
-    <w:lsdException w:name="Colorful List Accent 2"/>
-    <w:lsdException w:name="Colorful Grid Accent 2"/>
-    <w:lsdException w:name="Light Shading Accent 3"/>
-    <w:lsdException w:name="Light List Accent 3"/>
-    <w:lsdException w:name="Light Grid Accent 3"/>
-    <w:lsdException w:name="Medium Shading 1 Accent 3"/>
-    <w:lsdException w:name="Medium Shading 2 Accent 3"/>
-    <w:lsdException w:name="Medium List 1 Accent 3"/>
-    <w:lsdException w:name="Medium List 2 Accent 3"/>
-    <w:lsdException w:name="Medium Grid 1 Accent 3"/>
-    <w:lsdException w:name="Medium Grid 2 Accent 3"/>
-    <w:lsdException w:name="Medium Grid 3 Accent 3"/>
-    <w:lsdException w:name="Dark List Accent 3"/>
-    <w:lsdException w:name="Colorful Shading Accent 3"/>
-    <w:lsdException w:name="Colorful List Accent 3"/>
-    <w:lsdException w:name="Colorful Grid Accent 3"/>
-    <w:lsdException w:name="Light Shading Accent 4"/>
-    <w:lsdException w:name="Light List Accent 4"/>
-    <w:lsdException w:name="Light Grid Accent 4"/>
-    <w:lsdException w:name="Medium Shading 1 Accent 4"/>
-    <w:lsdException w:name="Medium Shading 2 Accent 4"/>
-    <w:lsdException w:name="Medium List 1 Accent 4"/>
-    <w:lsdException w:name="Medium List 2 Accent 4"/>
-    <w:lsdException w:name="Medium Grid 1 Accent 4"/>
-    <w:lsdException w:name="Medium Grid 2 Accent 4"/>
-    <w:lsdException w:name="Medium Grid 3 Accent 4"/>
-    <w:lsdException w:name="Dark List Accent 4"/>
-    <w:lsdException w:name="Colorful Shading Accent 4"/>
-    <w:lsdException w:name="Colorful List Accent 4"/>
-    <w:lsdException w:name="Colorful Grid Accent 4"/>
-    <w:lsdException w:name="Light Shading Accent 5"/>
-    <w:lsdException w:name="Light List Accent 5"/>
-    <w:lsdException w:name="Light Grid Accent 5"/>
-    <w:lsdException w:name="Medium Shading 1 Accent 5"/>
-    <w:lsdException w:name="Medium Shading 2 Accent 5"/>
-    <w:lsdException w:name="Medium List 1 Accent 5"/>
-    <w:lsdException w:name="Medium List 2 Accent 5"/>
-    <w:lsdException w:name="Medium Grid 1 Accent 5"/>
-    <w:lsdException w:name="Medium Grid 2 Accent 5"/>
-    <w:lsdException w:name="Medium Grid 3 Accent 5"/>
-    <w:lsdException w:name="Dark List Accent 5"/>
-    <w:lsdException w:name="Colorful Shading Accent 5"/>
-    <w:lsdException w:name="Colorful List Accent 5"/>
-    <w:lsdException w:name="Colorful Grid Accent 5"/>
-    <w:lsdException w:name="Light Shading Accent 6"/>
-    <w:lsdException w:name="Light List Accent 6"/>
-    <w:lsdException w:name="Light Grid Accent 6"/>
-    <w:lsdException w:name="Medium Shading 1 Accent 6"/>
-    <w:lsdException w:name="Medium Shading 2 Accent 6"/>
-    <w:lsdException w:name="Medium List 1 Accent 6"/>
-    <w:lsdException w:name="Medium List 2 Accent 6"/>
-    <w:lsdException w:name="Medium Grid 1 Accent 6"/>
-    <w:lsdException w:name="Medium Grid 2 Accent 6"/>
-    <w:lsdException w:name="Medium Grid 3 Accent 6"/>
-    <w:lsdException w:name="Dark List Accent 6"/>
-    <w:lsdException w:name="Colorful Shading Accent 6"/>
-    <w:lsdException w:name="Colorful List Accent 6"/>
-    <w:lsdException w:name="Colorful Grid Accent 6"/>
     <w:lsdException w:name="Bibliography" w:semiHidden="1" w:unhideWhenUsed="1"/>
     <w:lsdException w:name="TOC Heading" w:semiHidden="1" w:unhideWhenUsed="1"/>
-    <w:lsdException w:name="Grid Table 4" w:uiPriority="49"/>
-    <w:lsdException w:name="Grid Table 5 Dark" w:uiPriority="50"/>
-    <w:lsdException w:name="Grid Table 6 Colorful" w:uiPriority="51"/>
-    <w:lsdException w:name="Grid Table 7 Colorful" w:uiPriority="52"/>
-    <w:lsdException w:name="Grid Table 1 Light Accent 1" w:uiPriority="46"/>
-    <w:lsdException w:name="Grid Table 2 Accent 1" w:uiPriority="47"/>
-    <w:lsdException w:name="Grid Table 3 Accent 1" w:uiPriority="48"/>
-    <w:lsdException w:name="Grid Table 4 Accent 1" w:uiPriority="49"/>
-    <w:lsdException w:name="Grid Table 5 Dark Accent 1" w:uiPriority="50"/>
-    <w:lsdException w:name="Grid Table 6 Colorful Accent 1" w:uiPriority="51"/>
-    <w:lsdException w:name="Grid Table 7 Colorful Accent 1" w:uiPriority="52"/>
-    <w:lsdException w:name="Grid Table 1 Light Accent 2" w:uiPriority="46"/>
-    <w:lsdException w:name="Grid Table 2 Accent 2" w:uiPriority="47"/>
-    <w:lsdException w:name="Grid Table 3 Accent 2" w:uiPriority="48"/>
-    <w:lsdException w:name="Grid Table 4 Accent 2" w:uiPriority="49"/>
-    <w:lsdException w:name="Grid Table 5 Dark Accent 2" w:uiPriority="50"/>
-    <w:lsdException w:name="Grid Table 6 Colorful Accent 2" w:uiPriority="51"/>
-    <w:lsdException w:name="Grid Table 7 Colorful Accent 2" w:uiPriority="52"/>
-    <w:lsdException w:name="Grid Table 1 Light Accent 3" w:uiPriority="46"/>
-    <w:lsdException w:name="Grid Table 2 Accent 3" w:uiPriority="47"/>
-    <w:lsdException w:name="Grid Table 3 Accent 3" w:uiPriority="48"/>
-    <w:lsdException w:name="Grid Table 4 Accent 3" w:uiPriority="49"/>
-    <w:lsdException w:name="Grid Table 5 Dark Accent 3" w:uiPriority="50"/>
-    <w:lsdException w:name="Grid Table 6 Colorful Accent 3" w:uiPriority="51"/>
-    <w:lsdException w:name="Grid Table 7 Colorful Accent 3" w:uiPriority="52"/>
-    <w:lsdException w:name="Grid Table 1 Light Accent 4" w:uiPriority="46"/>
-    <w:lsdException w:name="Grid Table 2 Accent 4" w:uiPriority="47"/>
-    <w:lsdException w:name="Grid Table 3 Accent 4" w:uiPriority="48"/>
-    <w:lsdException w:name="Grid Table 4 Accent 4" w:uiPriority="49"/>
-    <w:lsdException w:name="Grid Table 5 Dark Accent 4" w:uiPriority="50"/>
-    <w:lsdException w:name="Grid Table 6 Colorful Accent 4" w:uiPriority="51"/>
-    <w:lsdException w:name="Grid Table 7 Colorful Accent 4" w:uiPriority="52"/>
-    <w:lsdException w:name="Grid Table 1 Light Accent 5" w:uiPriority="46"/>
-    <w:lsdException w:name="Grid Table 2 Accent 5" w:uiPriority="47"/>
-    <w:lsdException w:name="Grid Table 3 Accent 5" w:uiPriority="48"/>
-    <w:lsdException w:name="Grid Table 4 Accent 5" w:uiPriority="49"/>
-    <w:lsdException w:name="Grid Table 5 Dark Accent 5" w:uiPriority="50"/>
-    <w:lsdException w:name="Grid Table 6 Colorful Accent 5" w:uiPriority="51"/>
-    <w:lsdException w:name="Grid Table 7 Colorful Accent 5" w:uiPriority="52"/>
-    <w:lsdException w:name="Grid Table 1 Light Accent 6" w:uiPriority="46"/>
-    <w:lsdException w:name="Grid Table 2 Accent 6" w:uiPriority="47"/>
-    <w:lsdException w:name="Grid Table 3 Accent 6" w:uiPriority="48"/>
-    <w:lsdException w:name="Grid Table 4 Accent 6" w:uiPriority="49"/>
-    <w:lsdException w:name="Grid Table 5 Dark Accent 6" w:uiPriority="50"/>
-    <w:lsdException w:name="Grid Table 6 Colorful Accent 6" w:uiPriority="51"/>
-    <w:lsdException w:name="Grid Table 7 Colorful Accent 6" w:uiPriority="52"/>
-    <w:lsdException w:name="List Table 1 Light" w:uiPriority="46"/>
-    <w:lsdException w:name="List Table 2" w:uiPriority="47"/>
-    <w:lsdException w:name="List Table 3" w:uiPriority="48"/>
-    <w:lsdException w:name="List Table 4" w:uiPriority="49"/>
-    <w:lsdException w:name="List Table 5 Dark" w:uiPriority="50"/>
-    <w:lsdException w:name="List Table 6 Colorful" w:uiPriority="51"/>
-    <w:lsdException w:name="List Table 7 Colorful" w:uiPriority="52"/>
-    <w:lsdException w:name="List Table 1 Light Accent 1" w:uiPriority="46"/>
-    <w:lsdException w:name="List Table 2 Accent 1" w:uiPriority="47"/>
-    <w:lsdException w:name="List Table 3 Accent 1" w:uiPriority="48"/>
-    <w:lsdException w:name="List Table 4 Accent 1" w:uiPriority="49"/>
-    <w:lsdException w:name="List Table 5 Dark Accent 1" w:uiPriority="50"/>
-    <w:lsdException w:name="List Table 6 Colorful Accent 1" w:uiPriority="51"/>
-    <w:lsdException w:name="List Table 7 Colorful Accent 1" w:uiPriority="52"/>
-    <w:lsdException w:name="List Table 1 Light Accent 2" w:uiPriority="46"/>
-    <w:lsdException w:name="List Table 2 Accent 2" w:uiPriority="47"/>
-    <w:lsdException w:name="List Table 3 Accent 2" w:uiPriority="48"/>
-    <w:lsdException w:name="List Table 4 Accent 2" w:uiPriority="49"/>
-    <w:lsdException w:name="List Table 5 Dark Accent 2" w:uiPriority="50"/>
-    <w:lsdException w:name="List Table 6 Colorful Accent 2" w:uiPriority="51"/>
-    <w:lsdException w:name="List Table 7 Colorful Accent 2" w:uiPriority="52"/>
-    <w:lsdException w:name="List Table 1 Light Accent 3" w:uiPriority="46"/>
-    <w:lsdException w:name="List Table 2 Accent 3" w:uiPriority="47"/>
-    <w:lsdException w:name="List Table 3 Accent 3" w:uiPriority="48"/>
-    <w:lsdException w:name="List Table 4 Accent 3" w:uiPriority="49"/>
-    <w:lsdException w:name="List Table 5 Dark Accent 3" w:uiPriority="50"/>
-    <w:lsdException w:name="List Table 6 Colorful Accent 3" w:uiPriority="51"/>
-    <w:lsdException w:name="List Table 7 Colorful Accent 3" w:uiPriority="52"/>
-    <w:lsdException w:name="List Table 1 Light Accent 4" w:uiPriority="46"/>
-    <w:lsdException w:name="List Table 2 Accent 4" w:uiPriority="47"/>
-    <w:lsdException w:name="List Table 3 Accent 4" w:uiPriority="48"/>
-    <w:lsdException w:name="List Table 4 Accent 4" w:uiPriority="49"/>
-    <w:lsdException w:name="List Table 5 Dark Accent 4" w:uiPriority="50"/>
-    <w:lsdException w:name="List Table 6 Colorful Accent 4" w:uiPriority="51"/>
-    <w:lsdException w:name="List Table 7 Colorful Accent 4" w:uiPriority="52"/>
-    <w:lsdException w:name="List Table 1 Light Accent 5" w:uiPriority="46"/>
-    <w:lsdException w:name="List Table 2 Accent 5" w:uiPriority="47"/>
-    <w:lsdException w:name="List Table 3 Accent 5" w:uiPriority="48"/>
-    <w:lsdException w:name="List Table 4 Accent 5" w:uiPriority="49"/>
-    <w:lsdException w:name="List Table 5 Dark Accent 5" w:uiPriority="50"/>
-    <w:lsdException w:name="List Table 6 Colorful Accent 5" w:uiPriority="51"/>
-    <w:lsdException w:name="List Table 7 Colorful Accent 5" w:uiPriority="52"/>
-    <w:lsdException w:name="List Table 1 Light Accent 6" w:uiPriority="46"/>
-    <w:lsdException w:name="List Table 2 Accent 6" w:uiPriority="47"/>
-    <w:lsdException w:name="List Table 3 Accent 6" w:uiPriority="48"/>
-    <w:lsdException w:name="List Table 4 Accent 6" w:uiPriority="49"/>
-    <w:lsdException w:name="List Table 5 Dark Accent 6" w:uiPriority="50"/>
-    <w:lsdException w:name="List Table 6 Colorful Accent 6" w:uiPriority="51"/>
-    <w:lsdException w:name="List Table 7 Colorful Accent 6" w:uiPriority="52"/>
   </w:latentStyles>
   <w:style w:type="paragraph" w:default="1" w:styleId="Normal">
     <w:name w:val="Normal"/>
@@ -3393,32 +3247,841 @@
       <w:sz w:val="22"/>
     </w:rPr>
   </w:style>
-  <w:style w:type="paragraph" w:styleId="BalloonText">
-    <w:name w:val="Balloon Text"/>
+</w:styles>
+</file>
+
+<file path=word/stylesWithEffects.xml><?xml version="1.0" encoding="utf-8"?>
+<w:styles xmlns:wpc="http://schemas.microsoft.com/office/word/2010/wordprocessingCanvas" xmlns:mo="http://schemas.microsoft.com/office/mac/office/2008/main" xmlns:mc="http://schemas.openxmlformats.org/markup-compatibility/2006" xmlns:mv="urn:schemas-microsoft-com:mac:vml" xmlns:o="urn:schemas-microsoft-com:office:office" xmlns:r="http://schemas.openxmlformats.org/officeDocument/2006/relationships" xmlns:m="http://schemas.openxmlformats.org/officeDocument/2006/math" xmlns:v="urn:schemas-microsoft-com:vml" xmlns:wp14="http://schemas.microsoft.com/office/word/2010/wordprocessingDrawing" xmlns:wp="http://schemas.openxmlformats.org/drawingml/2006/wordprocessingDrawing" xmlns:w10="urn:schemas-microsoft-com:office:word" xmlns:w="http://schemas.openxmlformats.org/wordprocessingml/2006/main" xmlns:w14="http://schemas.microsoft.com/office/word/2010/wordml" xmlns:wpg="http://schemas.microsoft.com/office/word/2010/wordprocessingGroup" xmlns:wpi="http://schemas.microsoft.com/office/word/2010/wordprocessingInk" xmlns:wne="http://schemas.microsoft.com/office/word/2006/wordml" xmlns:wps="http://schemas.microsoft.com/office/word/2010/wordprocessingShape" mc:Ignorable="w14 wp14">
+  <w:docDefaults>
+    <w:rPrDefault>
+      <w:rPr>
+        <w:rFonts w:asciiTheme="minorHAnsi" w:eastAsiaTheme="minorHAnsi" w:hAnsiTheme="minorHAnsi" w:cstheme="minorBidi"/>
+        <w:sz w:val="24"/>
+        <w:szCs w:val="24"/>
+        <w:lang w:val="en-US" w:eastAsia="en-US" w:bidi="ar-SA"/>
+      </w:rPr>
+    </w:rPrDefault>
+    <w:pPrDefault>
+      <w:pPr>
+        <w:spacing w:after="200"/>
+      </w:pPr>
+    </w:pPrDefault>
+  </w:docDefaults>
+  <w:latentStyles w:defLockedState="0" w:defUIPriority="0" w:defSemiHidden="0" w:defUnhideWhenUsed="0" w:defQFormat="0" w:count="276">
+    <w:lsdException w:name="heading 8" w:semiHidden="1" w:unhideWhenUsed="1"/>
+    <w:lsdException w:name="index 5" w:semiHidden="1" w:unhideWhenUsed="1"/>
+    <w:lsdException w:name="index 6" w:semiHidden="1" w:unhideWhenUsed="1"/>
+    <w:lsdException w:name="index 7" w:semiHidden="1" w:unhideWhenUsed="1"/>
+    <w:lsdException w:name="index 8" w:semiHidden="1" w:unhideWhenUsed="1"/>
+    <w:lsdException w:name="index 9" w:semiHidden="1" w:unhideWhenUsed="1"/>
+    <w:lsdException w:name="toc 1" w:semiHidden="1" w:unhideWhenUsed="1"/>
+    <w:lsdException w:name="toc 2" w:semiHidden="1" w:unhideWhenUsed="1"/>
+    <w:lsdException w:name="toc 3" w:semiHidden="1" w:unhideWhenUsed="1"/>
+    <w:lsdException w:name="toc 4" w:semiHidden="1" w:unhideWhenUsed="1"/>
+    <w:lsdException w:name="toc 5" w:semiHidden="1" w:unhideWhenUsed="1"/>
+    <w:lsdException w:name="toc 6" w:semiHidden="1" w:unhideWhenUsed="1"/>
+    <w:lsdException w:name="toc 7" w:semiHidden="1" w:unhideWhenUsed="1"/>
+    <w:lsdException w:name="toc 8" w:semiHidden="1" w:unhideWhenUsed="1"/>
+    <w:lsdException w:name="toc 9" w:semiHidden="1" w:unhideWhenUsed="1"/>
+    <w:lsdException w:name="Normal Indent" w:semiHidden="1" w:unhideWhenUsed="1"/>
+    <w:lsdException w:name="footnote text" w:semiHidden="1" w:unhideWhenUsed="1"/>
+    <w:lsdException w:name="annotation text" w:semiHidden="1" w:unhideWhenUsed="1"/>
+    <w:lsdException w:name="header" w:semiHidden="1" w:unhideWhenUsed="1"/>
+    <w:lsdException w:name="footer" w:semiHidden="1" w:unhideWhenUsed="1"/>
+    <w:lsdException w:name="index heading" w:semiHidden="1" w:unhideWhenUsed="1"/>
+    <w:lsdException w:name="caption" w:semiHidden="1" w:unhideWhenUsed="1"/>
+    <w:lsdException w:name="table of figures" w:semiHidden="1" w:unhideWhenUsed="1"/>
+    <w:lsdException w:name="envelope address" w:semiHidden="1" w:unhideWhenUsed="1"/>
+    <w:lsdException w:name="envelope return" w:semiHidden="1" w:unhideWhenUsed="1"/>
+    <w:lsdException w:name="footnote reference" w:semiHidden="1" w:unhideWhenUsed="1"/>
+    <w:lsdException w:name="annotation reference" w:semiHidden="1" w:unhideWhenUsed="1"/>
+    <w:lsdException w:name="line number" w:semiHidden="1" w:unhideWhenUsed="1"/>
+    <w:lsdException w:name="page number" w:semiHidden="1" w:unhideWhenUsed="1"/>
+    <w:lsdException w:name="endnote reference" w:semiHidden="1" w:unhideWhenUsed="1"/>
+    <w:lsdException w:name="endnote text" w:semiHidden="1" w:unhideWhenUsed="1"/>
+    <w:lsdException w:name="table of authorities" w:semiHidden="1" w:unhideWhenUsed="1"/>
+    <w:lsdException w:name="macro" w:semiHidden="1" w:unhideWhenUsed="1"/>
+    <w:lsdException w:name="toa heading" w:semiHidden="1" w:unhideWhenUsed="1"/>
+    <w:lsdException w:name="List" w:semiHidden="1" w:unhideWhenUsed="1"/>
+    <w:lsdException w:name="List Bullet" w:semiHidden="1" w:unhideWhenUsed="1"/>
+    <w:lsdException w:name="List Number" w:semiHidden="1" w:unhideWhenUsed="1"/>
+    <w:lsdException w:name="List 2" w:semiHidden="1" w:unhideWhenUsed="1"/>
+    <w:lsdException w:name="List 3" w:semiHidden="1" w:unhideWhenUsed="1"/>
+    <w:lsdException w:name="List 4" w:semiHidden="1" w:unhideWhenUsed="1"/>
+    <w:lsdException w:name="List 5" w:semiHidden="1" w:unhideWhenUsed="1"/>
+    <w:lsdException w:name="List Bullet 2" w:semiHidden="1" w:unhideWhenUsed="1"/>
+    <w:lsdException w:name="List Bullet 3" w:semiHidden="1" w:unhideWhenUsed="1"/>
+    <w:lsdException w:name="List Bullet 5" w:semiHidden="1" w:unhideWhenUsed="1"/>
+    <w:lsdException w:name="List Number 2" w:semiHidden="1" w:unhideWhenUsed="1"/>
+    <w:lsdException w:name="List Continue 3" w:semiHidden="1" w:unhideWhenUsed="1"/>
+    <w:lsdException w:name="List Continue 4" w:semiHidden="1" w:unhideWhenUsed="1"/>
+    <w:lsdException w:name="List Continue 5" w:semiHidden="1" w:unhideWhenUsed="1"/>
+    <w:lsdException w:name="Message Header" w:semiHidden="1" w:unhideWhenUsed="1"/>
+    <w:lsdException w:name="Salutation" w:semiHidden="1" w:unhideWhenUsed="1"/>
+    <w:lsdException w:name="Date" w:semiHidden="1" w:unhideWhenUsed="1"/>
+    <w:lsdException w:name="Body Text First Indent" w:semiHidden="1" w:unhideWhenUsed="1"/>
+    <w:lsdException w:name="Body Text First Indent 2" w:semiHidden="1" w:unhideWhenUsed="1"/>
+    <w:lsdException w:name="Note Heading" w:semiHidden="1" w:unhideWhenUsed="1"/>
+    <w:lsdException w:name="Body Text 2" w:semiHidden="1" w:unhideWhenUsed="1"/>
+    <w:lsdException w:name="Body Text 3" w:semiHidden="1" w:unhideWhenUsed="1"/>
+    <w:lsdException w:name="Body Text Indent 2" w:semiHidden="1" w:unhideWhenUsed="1"/>
+    <w:lsdException w:name="Body Text Indent 3" w:semiHidden="1" w:unhideWhenUsed="1"/>
+    <w:lsdException w:name="Block Text" w:semiHidden="1" w:unhideWhenUsed="1"/>
+    <w:lsdException w:name="Hyperlink" w:semiHidden="1" w:unhideWhenUsed="1"/>
+    <w:lsdException w:name="FollowedHyperlink" w:semiHidden="1" w:unhideWhenUsed="1"/>
+    <w:lsdException w:name="Document Map" w:semiHidden="1" w:unhideWhenUsed="1"/>
+    <w:lsdException w:name="Normal (Web)" w:semiHidden="1" w:unhideWhenUsed="1"/>
+    <w:lsdException w:name="HTML Acronym" w:semiHidden="1" w:unhideWhenUsed="1"/>
+    <w:lsdException w:name="HTML Address" w:semiHidden="1" w:unhideWhenUsed="1"/>
+    <w:lsdException w:name="HTML Cite" w:semiHidden="1" w:unhideWhenUsed="1"/>
+    <w:lsdException w:name="HTML Code" w:semiHidden="1" w:unhideWhenUsed="1"/>
+    <w:lsdException w:name="HTML Definition" w:semiHidden="1" w:unhideWhenUsed="1"/>
+    <w:lsdException w:name="HTML Keyboard" w:semiHidden="1" w:unhideWhenUsed="1"/>
+    <w:lsdException w:name="HTML Preformatted" w:semiHidden="1" w:unhideWhenUsed="1"/>
+    <w:lsdException w:name="HTML Sample" w:semiHidden="1" w:unhideWhenUsed="1"/>
+    <w:lsdException w:name="HTML Typewriter" w:semiHidden="1" w:unhideWhenUsed="1"/>
+    <w:lsdException w:name="HTML Variable" w:semiHidden="1" w:unhideWhenUsed="1"/>
+    <w:lsdException w:name="Normal Table" w:semiHidden="1" w:unhideWhenUsed="1"/>
+    <w:lsdException w:name="annotation subject" w:semiHidden="1" w:unhideWhenUsed="1"/>
+    <w:lsdException w:name="No List" w:semiHidden="1" w:unhideWhenUsed="1"/>
+    <w:lsdException w:name="Outline List 1" w:semiHidden="1" w:unhideWhenUsed="1"/>
+    <w:lsdException w:name="Outline List 2" w:semiHidden="1" w:unhideWhenUsed="1"/>
+    <w:lsdException w:name="Outline List 3" w:semiHidden="1" w:unhideWhenUsed="1"/>
+    <w:lsdException w:name="Table Simple 1" w:semiHidden="1" w:unhideWhenUsed="1"/>
+    <w:lsdException w:name="Table Simple 2" w:semiHidden="1" w:unhideWhenUsed="1"/>
+    <w:lsdException w:name="Table Simple 3" w:semiHidden="1" w:unhideWhenUsed="1"/>
+    <w:lsdException w:name="Table Classic 1" w:semiHidden="1" w:unhideWhenUsed="1"/>
+    <w:lsdException w:name="Table Classic 2" w:semiHidden="1" w:unhideWhenUsed="1"/>
+    <w:lsdException w:name="Table Classic 3" w:semiHidden="1" w:unhideWhenUsed="1"/>
+    <w:lsdException w:name="Table Classic 4" w:semiHidden="1" w:unhideWhenUsed="1"/>
+    <w:lsdException w:name="Table Colorful 1" w:semiHidden="1" w:unhideWhenUsed="1"/>
+    <w:lsdException w:name="Table Colorful 2" w:semiHidden="1" w:unhideWhenUsed="1"/>
+    <w:lsdException w:name="Table Colorful 3" w:semiHidden="1" w:unhideWhenUsed="1"/>
+    <w:lsdException w:name="Table Columns 1" w:semiHidden="1" w:unhideWhenUsed="1"/>
+    <w:lsdException w:name="Table Columns 2" w:semiHidden="1" w:unhideWhenUsed="1"/>
+    <w:lsdException w:name="Table Columns 3" w:semiHidden="1" w:unhideWhenUsed="1"/>
+    <w:lsdException w:name="Table Columns 4" w:semiHidden="1" w:unhideWhenUsed="1"/>
+    <w:lsdException w:name="Table Columns 5" w:semiHidden="1" w:unhideWhenUsed="1"/>
+    <w:lsdException w:name="Table Grid 1" w:semiHidden="1" w:unhideWhenUsed="1"/>
+    <w:lsdException w:name="Table Grid 2" w:semiHidden="1" w:unhideWhenUsed="1"/>
+    <w:lsdException w:name="Table Grid 3" w:semiHidden="1" w:unhideWhenUsed="1"/>
+    <w:lsdException w:name="Table Grid 4" w:semiHidden="1" w:unhideWhenUsed="1"/>
+    <w:lsdException w:name="Table Grid 5" w:semiHidden="1" w:unhideWhenUsed="1"/>
+    <w:lsdException w:name="Table Grid 6" w:semiHidden="1" w:unhideWhenUsed="1"/>
+    <w:lsdException w:name="Table Grid 7" w:semiHidden="1" w:unhideWhenUsed="1"/>
+    <w:lsdException w:name="Table Grid 8" w:semiHidden="1" w:unhideWhenUsed="1"/>
+    <w:lsdException w:name="Table List 1" w:semiHidden="1" w:unhideWhenUsed="1"/>
+    <w:lsdException w:name="Table List 2" w:semiHidden="1" w:unhideWhenUsed="1"/>
+    <w:lsdException w:name="Table List 3" w:semiHidden="1" w:unhideWhenUsed="1"/>
+    <w:lsdException w:name="Table List 4" w:semiHidden="1" w:unhideWhenUsed="1"/>
+    <w:lsdException w:name="Table List 5" w:semiHidden="1" w:unhideWhenUsed="1"/>
+    <w:lsdException w:name="Table List 6" w:semiHidden="1" w:unhideWhenUsed="1"/>
+    <w:lsdException w:name="Table List 7" w:semiHidden="1" w:unhideWhenUsed="1"/>
+    <w:lsdException w:name="Table List 8" w:semiHidden="1" w:unhideWhenUsed="1"/>
+    <w:lsdException w:name="Table 3D effects 1" w:semiHidden="1" w:unhideWhenUsed="1"/>
+    <w:lsdException w:name="Table 3D effects 2" w:semiHidden="1" w:unhideWhenUsed="1"/>
+    <w:lsdException w:name="Table 3D effects 3" w:semiHidden="1" w:unhideWhenUsed="1"/>
+    <w:lsdException w:name="Table Contemporary" w:semiHidden="1" w:unhideWhenUsed="1"/>
+    <w:lsdException w:name="Table Elegant" w:semiHidden="1" w:unhideWhenUsed="1"/>
+    <w:lsdException w:name="Table Professional" w:semiHidden="1" w:unhideWhenUsed="1"/>
+    <w:lsdException w:name="Table Subtle 1" w:semiHidden="1" w:unhideWhenUsed="1"/>
+    <w:lsdException w:name="Table Subtle 2" w:semiHidden="1" w:unhideWhenUsed="1"/>
+    <w:lsdException w:name="Table Web 1" w:semiHidden="1" w:unhideWhenUsed="1"/>
+    <w:lsdException w:name="Table Web 2" w:semiHidden="1" w:unhideWhenUsed="1"/>
+    <w:lsdException w:name="Table Web 3" w:semiHidden="1" w:unhideWhenUsed="1"/>
+    <w:lsdException w:name="Balloon Text" w:semiHidden="1" w:unhideWhenUsed="1"/>
+    <w:lsdException w:name="Table Theme" w:semiHidden="1" w:unhideWhenUsed="1"/>
+    <w:lsdException w:name="Note Level 1" w:semiHidden="1" w:unhideWhenUsed="1"/>
+    <w:lsdException w:name="Note Level 2" w:semiHidden="1" w:unhideWhenUsed="1"/>
+    <w:lsdException w:name="Note Level 3" w:semiHidden="1" w:unhideWhenUsed="1"/>
+    <w:lsdException w:name="Note Level 4" w:semiHidden="1" w:unhideWhenUsed="1"/>
+    <w:lsdException w:name="Note Level 5" w:semiHidden="1" w:unhideWhenUsed="1"/>
+    <w:lsdException w:name="Note Level 6" w:semiHidden="1" w:unhideWhenUsed="1"/>
+    <w:lsdException w:name="Note Level 7" w:semiHidden="1" w:unhideWhenUsed="1"/>
+    <w:lsdException w:name="Note Level 8" w:semiHidden="1" w:unhideWhenUsed="1"/>
+    <w:lsdException w:name="Note Level 9" w:semiHidden="1" w:unhideWhenUsed="1"/>
+    <w:lsdException w:name="Placeholder Text" w:semiHidden="1"/>
+    <w:lsdException w:name="Revision" w:semiHidden="1"/>
+    <w:lsdException w:name="Bibliography" w:semiHidden="1" w:unhideWhenUsed="1"/>
+    <w:lsdException w:name="TOC Heading" w:semiHidden="1" w:unhideWhenUsed="1"/>
+  </w:latentStyles>
+  <w:style w:type="paragraph" w:default="1" w:styleId="Normal">
+    <w:name w:val="Normal"/>
+    <w:qFormat/>
+    <w:rsid w:val="003416F1"/>
+    <w:rPr>
+      <w:rFonts w:ascii="Times New Roman" w:hAnsi="Times New Roman"/>
+      <w:sz w:val="22"/>
+    </w:rPr>
+  </w:style>
+  <w:style w:type="paragraph" w:styleId="Heading1">
+    <w:name w:val="heading 1"/>
     <w:basedOn w:val="Normal"/>
-    <w:link w:val="BalloonTextChar"/>
+    <w:next w:val="BodyText"/>
+    <w:uiPriority w:val="9"/>
+    <w:qFormat/>
+    <w:pPr>
+      <w:keepNext/>
+      <w:keepLines/>
+      <w:spacing w:before="480" w:after="0"/>
+      <w:outlineLvl w:val="0"/>
+    </w:pPr>
+    <w:rPr>
+      <w:rFonts w:asciiTheme="majorHAnsi" w:eastAsiaTheme="majorEastAsia" w:hAnsiTheme="majorHAnsi" w:cstheme="majorBidi"/>
+      <w:b/>
+      <w:bCs/>
+      <w:color w:val="345A8A" w:themeColor="accent1" w:themeShade="B5"/>
+      <w:sz w:val="32"/>
+      <w:szCs w:val="32"/>
+    </w:rPr>
+  </w:style>
+  <w:style w:type="paragraph" w:styleId="Heading2">
+    <w:name w:val="heading 2"/>
+    <w:basedOn w:val="Normal"/>
+    <w:next w:val="BodyText"/>
+    <w:uiPriority w:val="9"/>
+    <w:unhideWhenUsed/>
+    <w:qFormat/>
+    <w:pPr>
+      <w:keepNext/>
+      <w:keepLines/>
+      <w:spacing w:before="200" w:after="0"/>
+      <w:outlineLvl w:val="1"/>
+    </w:pPr>
+    <w:rPr>
+      <w:rFonts w:asciiTheme="majorHAnsi" w:eastAsiaTheme="majorEastAsia" w:hAnsiTheme="majorHAnsi" w:cstheme="majorBidi"/>
+      <w:b/>
+      <w:bCs/>
+      <w:color w:val="4F81BD" w:themeColor="accent1"/>
+      <w:sz w:val="32"/>
+      <w:szCs w:val="32"/>
+    </w:rPr>
+  </w:style>
+  <w:style w:type="paragraph" w:styleId="Heading3">
+    <w:name w:val="heading 3"/>
+    <w:basedOn w:val="Normal"/>
+    <w:next w:val="BodyText"/>
+    <w:uiPriority w:val="9"/>
+    <w:unhideWhenUsed/>
+    <w:qFormat/>
+    <w:pPr>
+      <w:keepNext/>
+      <w:keepLines/>
+      <w:spacing w:before="200" w:after="0"/>
+      <w:outlineLvl w:val="2"/>
+    </w:pPr>
+    <w:rPr>
+      <w:rFonts w:asciiTheme="majorHAnsi" w:eastAsiaTheme="majorEastAsia" w:hAnsiTheme="majorHAnsi" w:cstheme="majorBidi"/>
+      <w:b/>
+      <w:bCs/>
+      <w:color w:val="4F81BD" w:themeColor="accent1"/>
+      <w:sz w:val="28"/>
+      <w:szCs w:val="28"/>
+    </w:rPr>
+  </w:style>
+  <w:style w:type="paragraph" w:styleId="Heading4">
+    <w:name w:val="heading 4"/>
+    <w:basedOn w:val="Normal"/>
+    <w:next w:val="BodyText"/>
+    <w:uiPriority w:val="9"/>
+    <w:unhideWhenUsed/>
+    <w:qFormat/>
+    <w:pPr>
+      <w:keepNext/>
+      <w:keepLines/>
+      <w:spacing w:before="200" w:after="0"/>
+      <w:outlineLvl w:val="3"/>
+    </w:pPr>
+    <w:rPr>
+      <w:rFonts w:asciiTheme="majorHAnsi" w:eastAsiaTheme="majorEastAsia" w:hAnsiTheme="majorHAnsi" w:cstheme="majorBidi"/>
+      <w:b/>
+      <w:bCs/>
+      <w:color w:val="4F81BD" w:themeColor="accent1"/>
+      <w:sz w:val="24"/>
+    </w:rPr>
+  </w:style>
+  <w:style w:type="paragraph" w:styleId="Heading5">
+    <w:name w:val="heading 5"/>
+    <w:basedOn w:val="Normal"/>
+    <w:next w:val="BodyText"/>
+    <w:uiPriority w:val="9"/>
+    <w:unhideWhenUsed/>
+    <w:qFormat/>
+    <w:pPr>
+      <w:keepNext/>
+      <w:keepLines/>
+      <w:spacing w:before="200" w:after="0"/>
+      <w:outlineLvl w:val="4"/>
+    </w:pPr>
+    <w:rPr>
+      <w:rFonts w:asciiTheme="majorHAnsi" w:eastAsiaTheme="majorEastAsia" w:hAnsiTheme="majorHAnsi" w:cstheme="majorBidi"/>
+      <w:i/>
+      <w:iCs/>
+      <w:color w:val="4F81BD" w:themeColor="accent1"/>
+      <w:sz w:val="24"/>
+    </w:rPr>
+  </w:style>
+  <w:style w:type="paragraph" w:styleId="Heading6">
+    <w:name w:val="heading 6"/>
+    <w:basedOn w:val="Normal"/>
+    <w:next w:val="BodyText"/>
+    <w:uiPriority w:val="9"/>
+    <w:unhideWhenUsed/>
+    <w:qFormat/>
+    <w:pPr>
+      <w:keepNext/>
+      <w:keepLines/>
+      <w:spacing w:before="200" w:after="0"/>
+      <w:outlineLvl w:val="5"/>
+    </w:pPr>
+    <w:rPr>
+      <w:rFonts w:asciiTheme="majorHAnsi" w:eastAsiaTheme="majorEastAsia" w:hAnsiTheme="majorHAnsi" w:cstheme="majorBidi"/>
+      <w:color w:val="4F81BD" w:themeColor="accent1"/>
+      <w:sz w:val="24"/>
+    </w:rPr>
+  </w:style>
+  <w:style w:type="character" w:default="1" w:styleId="DefaultParagraphFont">
+    <w:name w:val="Default Paragraph Font"/>
+    <w:uiPriority w:val="1"/>
     <w:semiHidden/>
     <w:unhideWhenUsed/>
-    <w:rsid w:val="003F0FBE"/>
+  </w:style>
+  <w:style w:type="table" w:default="1" w:styleId="TableNormal">
+    <w:name w:val="Normal Table"/>
+    <w:uiPriority w:val="99"/>
+    <w:semiHidden/>
+    <w:unhideWhenUsed/>
+    <w:tblPr>
+      <w:tblInd w:w="0" w:type="dxa"/>
+      <w:tblCellMar>
+        <w:top w:w="0" w:type="dxa"/>
+        <w:left w:w="108" w:type="dxa"/>
+        <w:bottom w:w="0" w:type="dxa"/>
+        <w:right w:w="108" w:type="dxa"/>
+      </w:tblCellMar>
+    </w:tblPr>
+  </w:style>
+  <w:style w:type="numbering" w:default="1" w:styleId="NoList">
+    <w:name w:val="No List"/>
+    <w:uiPriority w:val="99"/>
+    <w:semiHidden/>
+    <w:unhideWhenUsed/>
+  </w:style>
+  <w:style w:type="paragraph" w:styleId="BodyText">
+    <w:name w:val="Body Text"/>
+    <w:basedOn w:val="Normal"/>
+    <w:link w:val="BodyTextChar"/>
+    <w:qFormat/>
     <w:pPr>
+      <w:spacing w:before="180" w:after="180"/>
+    </w:pPr>
+  </w:style>
+  <w:style w:type="paragraph" w:customStyle="1" w:styleId="FirstParagraph">
+    <w:name w:val="First Paragraph"/>
+    <w:basedOn w:val="BodyText"/>
+    <w:next w:val="BodyText"/>
+    <w:qFormat/>
+  </w:style>
+  <w:style w:type="paragraph" w:customStyle="1" w:styleId="Compact">
+    <w:name w:val="Compact"/>
+    <w:basedOn w:val="BodyText"/>
+    <w:qFormat/>
+    <w:pPr>
+      <w:spacing w:before="36" w:after="36"/>
+    </w:pPr>
+  </w:style>
+  <w:style w:type="paragraph" w:styleId="Title">
+    <w:name w:val="Title"/>
+    <w:basedOn w:val="Normal"/>
+    <w:next w:val="BodyText"/>
+    <w:qFormat/>
+    <w:pPr>
+      <w:keepNext/>
+      <w:keepLines/>
+      <w:spacing w:before="480" w:after="240"/>
+      <w:jc w:val="center"/>
+    </w:pPr>
+    <w:rPr>
+      <w:rFonts w:asciiTheme="majorHAnsi" w:eastAsiaTheme="majorEastAsia" w:hAnsiTheme="majorHAnsi" w:cstheme="majorBidi"/>
+      <w:b/>
+      <w:bCs/>
+      <w:color w:val="345A8A" w:themeColor="accent1" w:themeShade="B5"/>
+      <w:sz w:val="36"/>
+      <w:szCs w:val="36"/>
+    </w:rPr>
+  </w:style>
+  <w:style w:type="paragraph" w:styleId="Subtitle">
+    <w:name w:val="Subtitle"/>
+    <w:basedOn w:val="Title"/>
+    <w:next w:val="BodyText"/>
+    <w:qFormat/>
+    <w:pPr>
+      <w:spacing w:before="240"/>
+    </w:pPr>
+    <w:rPr>
+      <w:sz w:val="30"/>
+      <w:szCs w:val="30"/>
+    </w:rPr>
+  </w:style>
+  <w:style w:type="paragraph" w:customStyle="1" w:styleId="Author">
+    <w:name w:val="Author"/>
+    <w:next w:val="BodyText"/>
+    <w:qFormat/>
+    <w:pPr>
+      <w:keepNext/>
+      <w:keepLines/>
+      <w:jc w:val="center"/>
+    </w:pPr>
+  </w:style>
+  <w:style w:type="paragraph" w:styleId="Date">
+    <w:name w:val="Date"/>
+    <w:next w:val="BodyText"/>
+    <w:qFormat/>
+    <w:pPr>
+      <w:keepNext/>
+      <w:keepLines/>
+      <w:jc w:val="center"/>
+    </w:pPr>
+  </w:style>
+  <w:style w:type="paragraph" w:customStyle="1" w:styleId="Abstract">
+    <w:name w:val="Abstract"/>
+    <w:basedOn w:val="Normal"/>
+    <w:next w:val="BodyText"/>
+    <w:qFormat/>
+    <w:pPr>
+      <w:keepNext/>
+      <w:keepLines/>
+      <w:spacing w:before="300" w:after="300"/>
+    </w:pPr>
+    <w:rPr>
+      <w:sz w:val="20"/>
+      <w:szCs w:val="20"/>
+    </w:rPr>
+  </w:style>
+  <w:style w:type="paragraph" w:styleId="Bibliography">
+    <w:name w:val="Bibliography"/>
+    <w:basedOn w:val="Normal"/>
+    <w:qFormat/>
+  </w:style>
+  <w:style w:type="paragraph" w:styleId="BlockText">
+    <w:name w:val="Block Text"/>
+    <w:basedOn w:val="BodyText"/>
+    <w:next w:val="BodyText"/>
+    <w:uiPriority w:val="9"/>
+    <w:unhideWhenUsed/>
+    <w:qFormat/>
+    <w:pPr>
+      <w:spacing w:before="100" w:after="100"/>
+    </w:pPr>
+    <w:rPr>
+      <w:rFonts w:asciiTheme="majorHAnsi" w:eastAsiaTheme="majorEastAsia" w:hAnsiTheme="majorHAnsi" w:cstheme="majorBidi"/>
+      <w:bCs/>
+      <w:sz w:val="20"/>
+      <w:szCs w:val="20"/>
+    </w:rPr>
+  </w:style>
+  <w:style w:type="paragraph" w:styleId="FootnoteText">
+    <w:name w:val="footnote text"/>
+    <w:basedOn w:val="Normal"/>
+    <w:uiPriority w:val="9"/>
+    <w:unhideWhenUsed/>
+    <w:qFormat/>
+  </w:style>
+  <w:style w:type="paragraph" w:customStyle="1" w:styleId="DefinitionTerm">
+    <w:name w:val="Definition Term"/>
+    <w:basedOn w:val="Normal"/>
+    <w:next w:val="Definition"/>
+    <w:pPr>
+      <w:keepNext/>
+      <w:keepLines/>
       <w:spacing w:after="0"/>
     </w:pPr>
     <w:rPr>
-      <w:rFonts w:ascii="Segoe UI" w:hAnsi="Segoe UI" w:cs="Segoe UI"/>
-      <w:sz w:val="18"/>
-      <w:szCs w:val="18"/>
-    </w:rPr>
-  </w:style>
-  <w:style w:type="character" w:customStyle="1" w:styleId="BalloonTextChar">
-    <w:name w:val="Balloon Text Char"/>
+      <w:b/>
+    </w:rPr>
+  </w:style>
+  <w:style w:type="paragraph" w:customStyle="1" w:styleId="Definition">
+    <w:name w:val="Definition"/>
+    <w:basedOn w:val="Normal"/>
+  </w:style>
+  <w:style w:type="paragraph" w:styleId="Caption">
+    <w:name w:val="caption"/>
+    <w:basedOn w:val="Normal"/>
+    <w:link w:val="CaptionChar"/>
+    <w:pPr>
+      <w:spacing w:after="120"/>
+    </w:pPr>
+    <w:rPr>
+      <w:i/>
+    </w:rPr>
+  </w:style>
+  <w:style w:type="paragraph" w:customStyle="1" w:styleId="TableCaption">
+    <w:name w:val="Table Caption"/>
+    <w:basedOn w:val="Caption"/>
+    <w:pPr>
+      <w:keepNext/>
+    </w:pPr>
+  </w:style>
+  <w:style w:type="paragraph" w:customStyle="1" w:styleId="ImageCaption">
+    <w:name w:val="Image Caption"/>
+    <w:basedOn w:val="Caption"/>
+  </w:style>
+  <w:style w:type="paragraph" w:customStyle="1" w:styleId="Figure">
+    <w:name w:val="Figure"/>
+    <w:basedOn w:val="Normal"/>
+  </w:style>
+  <w:style w:type="paragraph" w:customStyle="1" w:styleId="FigurewithCaption">
+    <w:name w:val="Figure with Caption"/>
+    <w:basedOn w:val="Figure"/>
+    <w:pPr>
+      <w:keepNext/>
+    </w:pPr>
+  </w:style>
+  <w:style w:type="character" w:customStyle="1" w:styleId="CaptionChar">
+    <w:name w:val="Caption Char"/>
     <w:basedOn w:val="DefaultParagraphFont"/>
-    <w:link w:val="BalloonText"/>
-    <w:semiHidden/>
-    <w:rsid w:val="003F0FBE"/>
-    <w:rPr>
-      <w:rFonts w:ascii="Segoe UI" w:hAnsi="Segoe UI" w:cs="Segoe UI"/>
-      <w:sz w:val="18"/>
-      <w:szCs w:val="18"/>
+    <w:link w:val="Caption"/>
+  </w:style>
+  <w:style w:type="character" w:customStyle="1" w:styleId="VerbatimChar">
+    <w:name w:val="Verbatim Char"/>
+    <w:basedOn w:val="CaptionChar"/>
+    <w:link w:val="SourceCode"/>
+    <w:rPr>
+      <w:rFonts w:ascii="Consolas" w:hAnsi="Consolas"/>
+      <w:sz w:val="22"/>
+    </w:rPr>
+  </w:style>
+  <w:style w:type="character" w:styleId="FootnoteReference">
+    <w:name w:val="footnote reference"/>
+    <w:basedOn w:val="CaptionChar"/>
+    <w:rPr>
+      <w:vertAlign w:val="superscript"/>
+    </w:rPr>
+  </w:style>
+  <w:style w:type="character" w:styleId="Hyperlink">
+    <w:name w:val="Hyperlink"/>
+    <w:basedOn w:val="CaptionChar"/>
+    <w:rPr>
+      <w:color w:val="4F81BD" w:themeColor="accent1"/>
+    </w:rPr>
+  </w:style>
+  <w:style w:type="paragraph" w:styleId="TOCHeading">
+    <w:name w:val="TOC Heading"/>
+    <w:basedOn w:val="Heading1"/>
+    <w:next w:val="BodyText"/>
+    <w:uiPriority w:val="39"/>
+    <w:unhideWhenUsed/>
+    <w:qFormat/>
+    <w:pPr>
+      <w:spacing w:before="240" w:line="259" w:lineRule="auto"/>
+      <w:outlineLvl w:val="9"/>
+    </w:pPr>
+    <w:rPr>
+      <w:b w:val="0"/>
+      <w:bCs w:val="0"/>
+      <w:color w:val="365F91" w:themeColor="accent1" w:themeShade="BF"/>
+    </w:rPr>
+  </w:style>
+  <w:style w:type="character" w:customStyle="1" w:styleId="BodyTextChar">
+    <w:name w:val="Body Text Char"/>
+    <w:basedOn w:val="DefaultParagraphFont"/>
+    <w:link w:val="BodyText"/>
+    <w:rsid w:val="003416F1"/>
+  </w:style>
+  <w:style w:type="paragraph" w:customStyle="1" w:styleId="SourceCode">
+    <w:name w:val="Source Code"/>
+    <w:basedOn w:val="Normal"/>
+    <w:link w:val="VerbatimChar"/>
+    <w:pPr>
+      <w:wordWrap w:val="0"/>
+    </w:pPr>
+  </w:style>
+  <w:style w:type="character" w:customStyle="1" w:styleId="KeywordTok">
+    <w:name w:val="KeywordTok"/>
+    <w:basedOn w:val="VerbatimChar"/>
+    <w:rPr>
+      <w:rFonts w:ascii="Consolas" w:hAnsi="Consolas"/>
+      <w:b/>
+      <w:color w:val="007020"/>
+      <w:sz w:val="22"/>
+    </w:rPr>
+  </w:style>
+  <w:style w:type="character" w:customStyle="1" w:styleId="DataTypeTok">
+    <w:name w:val="DataTypeTok"/>
+    <w:basedOn w:val="VerbatimChar"/>
+    <w:rPr>
+      <w:rFonts w:ascii="Consolas" w:hAnsi="Consolas"/>
+      <w:color w:val="902000"/>
+      <w:sz w:val="22"/>
+    </w:rPr>
+  </w:style>
+  <w:style w:type="character" w:customStyle="1" w:styleId="DecValTok">
+    <w:name w:val="DecValTok"/>
+    <w:basedOn w:val="VerbatimChar"/>
+    <w:rPr>
+      <w:rFonts w:ascii="Consolas" w:hAnsi="Consolas"/>
+      <w:color w:val="40A070"/>
+      <w:sz w:val="22"/>
+    </w:rPr>
+  </w:style>
+  <w:style w:type="character" w:customStyle="1" w:styleId="BaseNTok">
+    <w:name w:val="BaseNTok"/>
+    <w:basedOn w:val="VerbatimChar"/>
+    <w:rPr>
+      <w:rFonts w:ascii="Consolas" w:hAnsi="Consolas"/>
+      <w:color w:val="40A070"/>
+      <w:sz w:val="22"/>
+    </w:rPr>
+  </w:style>
+  <w:style w:type="character" w:customStyle="1" w:styleId="FloatTok">
+    <w:name w:val="FloatTok"/>
+    <w:basedOn w:val="VerbatimChar"/>
+    <w:rPr>
+      <w:rFonts w:ascii="Consolas" w:hAnsi="Consolas"/>
+      <w:color w:val="40A070"/>
+      <w:sz w:val="22"/>
+    </w:rPr>
+  </w:style>
+  <w:style w:type="character" w:customStyle="1" w:styleId="ConstantTok">
+    <w:name w:val="ConstantTok"/>
+    <w:basedOn w:val="VerbatimChar"/>
+    <w:rPr>
+      <w:rFonts w:ascii="Consolas" w:hAnsi="Consolas"/>
+      <w:color w:val="880000"/>
+      <w:sz w:val="22"/>
+    </w:rPr>
+  </w:style>
+  <w:style w:type="character" w:customStyle="1" w:styleId="CharTok">
+    <w:name w:val="CharTok"/>
+    <w:basedOn w:val="VerbatimChar"/>
+    <w:rPr>
+      <w:rFonts w:ascii="Consolas" w:hAnsi="Consolas"/>
+      <w:color w:val="4070A0"/>
+      <w:sz w:val="22"/>
+    </w:rPr>
+  </w:style>
+  <w:style w:type="character" w:customStyle="1" w:styleId="SpecialCharTok">
+    <w:name w:val="SpecialCharTok"/>
+    <w:basedOn w:val="VerbatimChar"/>
+    <w:rPr>
+      <w:rFonts w:ascii="Consolas" w:hAnsi="Consolas"/>
+      <w:color w:val="4070A0"/>
+      <w:sz w:val="22"/>
+    </w:rPr>
+  </w:style>
+  <w:style w:type="character" w:customStyle="1" w:styleId="StringTok">
+    <w:name w:val="StringTok"/>
+    <w:basedOn w:val="VerbatimChar"/>
+    <w:rPr>
+      <w:rFonts w:ascii="Consolas" w:hAnsi="Consolas"/>
+      <w:color w:val="4070A0"/>
+      <w:sz w:val="22"/>
+    </w:rPr>
+  </w:style>
+  <w:style w:type="character" w:customStyle="1" w:styleId="VerbatimStringTok">
+    <w:name w:val="VerbatimStringTok"/>
+    <w:basedOn w:val="VerbatimChar"/>
+    <w:rPr>
+      <w:rFonts w:ascii="Consolas" w:hAnsi="Consolas"/>
+      <w:color w:val="4070A0"/>
+      <w:sz w:val="22"/>
+    </w:rPr>
+  </w:style>
+  <w:style w:type="character" w:customStyle="1" w:styleId="SpecialStringTok">
+    <w:name w:val="SpecialStringTok"/>
+    <w:basedOn w:val="VerbatimChar"/>
+    <w:rPr>
+      <w:rFonts w:ascii="Consolas" w:hAnsi="Consolas"/>
+      <w:color w:val="BB6688"/>
+      <w:sz w:val="22"/>
+    </w:rPr>
+  </w:style>
+  <w:style w:type="character" w:customStyle="1" w:styleId="ImportTok">
+    <w:name w:val="ImportTok"/>
+    <w:basedOn w:val="VerbatimChar"/>
+    <w:rPr>
+      <w:rFonts w:ascii="Consolas" w:hAnsi="Consolas"/>
+      <w:sz w:val="22"/>
+    </w:rPr>
+  </w:style>
+  <w:style w:type="character" w:customStyle="1" w:styleId="CommentTok">
+    <w:name w:val="CommentTok"/>
+    <w:basedOn w:val="VerbatimChar"/>
+    <w:rPr>
+      <w:rFonts w:ascii="Consolas" w:hAnsi="Consolas"/>
+      <w:i/>
+      <w:color w:val="60A0B0"/>
+      <w:sz w:val="22"/>
+    </w:rPr>
+  </w:style>
+  <w:style w:type="character" w:customStyle="1" w:styleId="DocumentationTok">
+    <w:name w:val="DocumentationTok"/>
+    <w:basedOn w:val="VerbatimChar"/>
+    <w:rPr>
+      <w:rFonts w:ascii="Consolas" w:hAnsi="Consolas"/>
+      <w:i/>
+      <w:color w:val="BA2121"/>
+      <w:sz w:val="22"/>
+    </w:rPr>
+  </w:style>
+  <w:style w:type="character" w:customStyle="1" w:styleId="AnnotationTok">
+    <w:name w:val="AnnotationTok"/>
+    <w:basedOn w:val="VerbatimChar"/>
+    <w:rPr>
+      <w:rFonts w:ascii="Consolas" w:hAnsi="Consolas"/>
+      <w:b/>
+      <w:i/>
+      <w:color w:val="60A0B0"/>
+      <w:sz w:val="22"/>
+    </w:rPr>
+  </w:style>
+  <w:style w:type="character" w:customStyle="1" w:styleId="CommentVarTok">
+    <w:name w:val="CommentVarTok"/>
+    <w:basedOn w:val="VerbatimChar"/>
+    <w:rPr>
+      <w:rFonts w:ascii="Consolas" w:hAnsi="Consolas"/>
+      <w:b/>
+      <w:i/>
+      <w:color w:val="60A0B0"/>
+      <w:sz w:val="22"/>
+    </w:rPr>
+  </w:style>
+  <w:style w:type="character" w:customStyle="1" w:styleId="OtherTok">
+    <w:name w:val="OtherTok"/>
+    <w:basedOn w:val="VerbatimChar"/>
+    <w:rPr>
+      <w:rFonts w:ascii="Consolas" w:hAnsi="Consolas"/>
+      <w:color w:val="007020"/>
+      <w:sz w:val="22"/>
+    </w:rPr>
+  </w:style>
+  <w:style w:type="character" w:customStyle="1" w:styleId="FunctionTok">
+    <w:name w:val="FunctionTok"/>
+    <w:basedOn w:val="VerbatimChar"/>
+    <w:rPr>
+      <w:rFonts w:ascii="Consolas" w:hAnsi="Consolas"/>
+      <w:color w:val="06287E"/>
+      <w:sz w:val="22"/>
+    </w:rPr>
+  </w:style>
+  <w:style w:type="character" w:customStyle="1" w:styleId="VariableTok">
+    <w:name w:val="VariableTok"/>
+    <w:basedOn w:val="VerbatimChar"/>
+    <w:rPr>
+      <w:rFonts w:ascii="Consolas" w:hAnsi="Consolas"/>
+      <w:color w:val="19177C"/>
+      <w:sz w:val="22"/>
+    </w:rPr>
+  </w:style>
+  <w:style w:type="character" w:customStyle="1" w:styleId="ControlFlowTok">
+    <w:name w:val="ControlFlowTok"/>
+    <w:basedOn w:val="VerbatimChar"/>
+    <w:rPr>
+      <w:rFonts w:ascii="Consolas" w:hAnsi="Consolas"/>
+      <w:b/>
+      <w:color w:val="007020"/>
+      <w:sz w:val="22"/>
+    </w:rPr>
+  </w:style>
+  <w:style w:type="character" w:customStyle="1" w:styleId="OperatorTok">
+    <w:name w:val="OperatorTok"/>
+    <w:basedOn w:val="VerbatimChar"/>
+    <w:rPr>
+      <w:rFonts w:ascii="Consolas" w:hAnsi="Consolas"/>
+      <w:color w:val="666666"/>
+      <w:sz w:val="22"/>
+    </w:rPr>
+  </w:style>
+  <w:style w:type="character" w:customStyle="1" w:styleId="BuiltInTok">
+    <w:name w:val="BuiltInTok"/>
+    <w:basedOn w:val="VerbatimChar"/>
+    <w:rPr>
+      <w:rFonts w:ascii="Consolas" w:hAnsi="Consolas"/>
+      <w:sz w:val="22"/>
+    </w:rPr>
+  </w:style>
+  <w:style w:type="character" w:customStyle="1" w:styleId="ExtensionTok">
+    <w:name w:val="ExtensionTok"/>
+    <w:basedOn w:val="VerbatimChar"/>
+    <w:rPr>
+      <w:rFonts w:ascii="Consolas" w:hAnsi="Consolas"/>
+      <w:sz w:val="22"/>
+    </w:rPr>
+  </w:style>
+  <w:style w:type="character" w:customStyle="1" w:styleId="PreprocessorTok">
+    <w:name w:val="PreprocessorTok"/>
+    <w:basedOn w:val="VerbatimChar"/>
+    <w:rPr>
+      <w:rFonts w:ascii="Consolas" w:hAnsi="Consolas"/>
+      <w:color w:val="BC7A00"/>
+      <w:sz w:val="22"/>
+    </w:rPr>
+  </w:style>
+  <w:style w:type="character" w:customStyle="1" w:styleId="AttributeTok">
+    <w:name w:val="AttributeTok"/>
+    <w:basedOn w:val="VerbatimChar"/>
+    <w:rPr>
+      <w:rFonts w:ascii="Consolas" w:hAnsi="Consolas"/>
+      <w:color w:val="7D9029"/>
+      <w:sz w:val="22"/>
+    </w:rPr>
+  </w:style>
+  <w:style w:type="character" w:customStyle="1" w:styleId="RegionMarkerTok">
+    <w:name w:val="RegionMarkerTok"/>
+    <w:basedOn w:val="VerbatimChar"/>
+    <w:rPr>
+      <w:rFonts w:ascii="Consolas" w:hAnsi="Consolas"/>
+      <w:sz w:val="22"/>
+    </w:rPr>
+  </w:style>
+  <w:style w:type="character" w:customStyle="1" w:styleId="InformationTok">
+    <w:name w:val="InformationTok"/>
+    <w:basedOn w:val="VerbatimChar"/>
+    <w:rPr>
+      <w:rFonts w:ascii="Consolas" w:hAnsi="Consolas"/>
+      <w:b/>
+      <w:i/>
+      <w:color w:val="60A0B0"/>
+      <w:sz w:val="22"/>
+    </w:rPr>
+  </w:style>
+  <w:style w:type="character" w:customStyle="1" w:styleId="WarningTok">
+    <w:name w:val="WarningTok"/>
+    <w:basedOn w:val="VerbatimChar"/>
+    <w:rPr>
+      <w:rFonts w:ascii="Consolas" w:hAnsi="Consolas"/>
+      <w:b/>
+      <w:i/>
+      <w:color w:val="60A0B0"/>
+      <w:sz w:val="22"/>
+    </w:rPr>
+  </w:style>
+  <w:style w:type="character" w:customStyle="1" w:styleId="AlertTok">
+    <w:name w:val="AlertTok"/>
+    <w:basedOn w:val="VerbatimChar"/>
+    <w:rPr>
+      <w:rFonts w:ascii="Consolas" w:hAnsi="Consolas"/>
+      <w:b/>
+      <w:color w:val="FF0000"/>
+      <w:sz w:val="22"/>
+    </w:rPr>
+  </w:style>
+  <w:style w:type="character" w:customStyle="1" w:styleId="ErrorTok">
+    <w:name w:val="ErrorTok"/>
+    <w:basedOn w:val="VerbatimChar"/>
+    <w:rPr>
+      <w:rFonts w:ascii="Consolas" w:hAnsi="Consolas"/>
+      <w:b/>
+      <w:color w:val="FF0000"/>
+      <w:sz w:val="22"/>
+    </w:rPr>
+  </w:style>
+  <w:style w:type="character" w:customStyle="1" w:styleId="NormalTok">
+    <w:name w:val="NormalTok"/>
+    <w:basedOn w:val="VerbatimChar"/>
+    <w:rPr>
+      <w:rFonts w:ascii="Consolas" w:hAnsi="Consolas"/>
+      <w:sz w:val="22"/>
     </w:rPr>
   </w:style>
 </w:styles>

</xml_diff>

<commit_message>
Add Jim's second round of edits to the Word doc
</commit_message>
<xml_diff>
--- a/reports/ddci_report_2017.docx
+++ b/reports/ddci_report_2017.docx
@@ -1,6 +1,6 @@
 
 <file path=word/document.xml><?xml version="1.0" encoding="utf-8"?>
-<w:document xmlns:wpc="http://schemas.microsoft.com/office/word/2010/wordprocessingCanvas" xmlns:mo="http://schemas.microsoft.com/office/mac/office/2008/main" xmlns:mc="http://schemas.openxmlformats.org/markup-compatibility/2006" xmlns:mv="urn:schemas-microsoft-com:mac:vml" xmlns:o="urn:schemas-microsoft-com:office:office" xmlns:r="http://schemas.openxmlformats.org/officeDocument/2006/relationships" xmlns:m="http://schemas.openxmlformats.org/officeDocument/2006/math" xmlns:v="urn:schemas-microsoft-com:vml" xmlns:wp14="http://schemas.microsoft.com/office/word/2010/wordprocessingDrawing" xmlns:wp="http://schemas.openxmlformats.org/drawingml/2006/wordprocessingDrawing" xmlns:w10="urn:schemas-microsoft-com:office:word" xmlns:w="http://schemas.openxmlformats.org/wordprocessingml/2006/main" xmlns:w14="http://schemas.microsoft.com/office/word/2010/wordml" xmlns:wpg="http://schemas.microsoft.com/office/word/2010/wordprocessingGroup" xmlns:wpi="http://schemas.microsoft.com/office/word/2010/wordprocessingInk" xmlns:wne="http://schemas.microsoft.com/office/word/2006/wordml" xmlns:wps="http://schemas.microsoft.com/office/word/2010/wordprocessingShape" mc:Ignorable="w14 wp14">
+<w:document xmlns:wpc="http://schemas.microsoft.com/office/word/2010/wordprocessingCanvas" xmlns:mc="http://schemas.openxmlformats.org/markup-compatibility/2006" xmlns:o="urn:schemas-microsoft-com:office:office" xmlns:r="http://schemas.openxmlformats.org/officeDocument/2006/relationships" xmlns:m="http://schemas.openxmlformats.org/officeDocument/2006/math" xmlns:v="urn:schemas-microsoft-com:vml" xmlns:wp14="http://schemas.microsoft.com/office/word/2010/wordprocessingDrawing" xmlns:wp="http://schemas.openxmlformats.org/drawingml/2006/wordprocessingDrawing" xmlns:w10="urn:schemas-microsoft-com:office:word" xmlns:w="http://schemas.openxmlformats.org/wordprocessingml/2006/main" xmlns:w14="http://schemas.microsoft.com/office/word/2010/wordml" xmlns:w15="http://schemas.microsoft.com/office/word/2012/wordml" xmlns:wpg="http://schemas.microsoft.com/office/word/2010/wordprocessingGroup" xmlns:wpi="http://schemas.microsoft.com/office/word/2010/wordprocessingInk" xmlns:wne="http://schemas.microsoft.com/office/word/2006/wordml" xmlns:wps="http://schemas.microsoft.com/office/word/2010/wordprocessingShape" mc:Ignorable="w14 w15 wp14">
   <w:body>
     <w:p>
       <w:pPr>
@@ -40,7 +40,16 @@
         <w:pStyle w:val="BodyText"/>
       </w:pPr>
       <w:r>
-        <w:t>To facilitate the assessment of Ocean Observatories Initiative (OOI) data quality by the science community, and to accelerate the integration of OOI infrastructure usage into project proposals and scientific publications, the NSF Ocean Observatories Initiative Facility Board (OOIFB) established the Data Dissemination and Cyberinfrastructure (DDCI) ad hoc committee which is tasked with identifying near-term obstacles to the enhanced delivery of data to the scientific community and providing recommendations for removing these obstacles.</w:t>
+        <w:t>To facilitate the assessment of O</w:t>
+      </w:r>
+      <w:r>
+        <w:t>cean Observatories Initiative (OOI) data quality by the science community, and to accelerate the integration of OOI infrastructure usage into project proposals and scientific publications, the NSF Ocean Observatories Initia</w:t>
+      </w:r>
+      <w:r>
+        <w:t>tive Facility Board (OOIFB) established the Data Dissemination and Cyberinfrastructure (DDCI) ad hoc committee which is tasked with identifying near-term obstacles to the enhanced delivery of data to the scientific community and providing recommendations f</w:t>
+      </w:r>
+      <w:r>
+        <w:t>or removing these obstacles.</w:t>
       </w:r>
     </w:p>
     <w:p>
@@ -144,7 +153,10 @@
         </w:numPr>
       </w:pPr>
       <w:r>
-        <w:t>Derrick Snowden, NOAA IOOS</w:t>
+        <w:t>Derrick Snow</w:t>
+      </w:r>
+      <w:r>
+        <w:t>den, NOAA IOOS</w:t>
       </w:r>
     </w:p>
     <w:p>
@@ -163,16 +175,11 @@
       <w:pPr>
         <w:pStyle w:val="FirstParagraph"/>
       </w:pPr>
-      <w:commentRangeStart w:id="0"/>
-      <w:r>
-        <w:t>The DDCI met in-person at NSF headquarters on 18 July 2017, and has had several Webex/conference calls prior to and following this meeting. NSF program manager Lisa Clough was present for the meeting and all calls. Other representatives from NSF including Rick Murray, Bob Houtman, and Rachel Shackleford were present for part or all of the in-person meeting. Annette DeSilva (UNOLS/URI) facilitated meetings and calls and took meeting notes.</w:t>
-      </w:r>
-      <w:commentRangeEnd w:id="0"/>
-      <w:r>
-        <w:rPr>
-          <w:rStyle w:val="CommentReference"/>
-        </w:rPr>
-        <w:commentReference w:id="0"/>
+      <w:r>
+        <w:t xml:space="preserve">The DDCI met in-person at NSF headquarters on 18 July 2017, and has had several Webex/conference calls prior to and following this meeting. NSF program manager Lisa Clough was present for the meeting </w:t>
+      </w:r>
+      <w:r>
+        <w:t>and all calls. Other representatives from NSF including Rick Murray, Bob Houtman, and Rachel Shackleford were present for part or all of the in-person meeting. Annette DeSilva (UNOLS/URI) facilitated meetings and calls and took meeting notes.</w:t>
       </w:r>
     </w:p>
     <w:p>
@@ -180,21 +187,16 @@
         <w:pStyle w:val="BodyText"/>
       </w:pPr>
       <w:r>
-        <w:t xml:space="preserve">During the meeting and the calls, the committee spent a significant amount of time learning about the current state of the OOI cyberinfrastructure and how data is currently handled and disseminated. We heard presentations from Mike Vardaro of the Rutgers Data Team and Ivan Rodero of the Rutgers CI Team. We heard a presentation on ERDDAP by Rich Signell, and a presentation on the OOI high-definition camera system (CAMHD) by Tim Crone. </w:t>
-      </w:r>
-      <w:commentRangeStart w:id="1"/>
-      <w:r>
-        <w:t>We</w:t>
-      </w:r>
-      <w:commentRangeEnd w:id="1"/>
-      <w:r>
-        <w:rPr>
-          <w:rStyle w:val="CommentReference"/>
-        </w:rPr>
-        <w:commentReference w:id="1"/>
-      </w:r>
-      <w:r>
-        <w:t xml:space="preserve"> had lively and informative discussions about the needs of the scientific community, potential new modes of data access for the science user, and discussions regarding potential improvements to the management structure of the CI.</w:t>
+        <w:t>During the me</w:t>
+      </w:r>
+      <w:r>
+        <w:t xml:space="preserve">eting and the calls, the committee spent a significant amount of time learning about the current state of the OOI cyberinfrastructure and how data is currently handled and disseminated. We heard presentations from Mike Vardaro of the Rutgers Data Team and </w:t>
+      </w:r>
+      <w:r>
+        <w:t xml:space="preserve">Ivan Rodero of the Rutgers CI Team. We heard a presentation on ERDDAP by Rich Signell, and a presentation on the OOI high-definition camera system (CAMHD) by Tim Crone. We had lively and informative discussions about the needs of the scientific community, </w:t>
+      </w:r>
+      <w:r>
+        <w:t>potential new modes of data access for the science user, and discussions regarding potential improvements to the management structure of the CI.</w:t>
       </w:r>
     </w:p>
     <w:p>
@@ -202,7 +204,10 @@
         <w:pStyle w:val="BodyText"/>
       </w:pPr>
       <w:r>
-        <w:t>This report is a summary of the committee’s findings representing our views at this stage of our efforts. The committee expects to continue our work on this problem, to meet again in the future, and to refine our views and recommendations as we learn more about the current state of the system and receive input from operators and the scientific community.</w:t>
+        <w:t>This report is a summary of the committee’s findings representing our views at this stage of our efforts. The c</w:t>
+      </w:r>
+      <w:r>
+        <w:t>ommittee expects to continue our work on this problem, to meet again in the future, and to refine our views and recommendations as we learn more about the current state of the system and receive input from operators and the scientific community.</w:t>
       </w:r>
     </w:p>
     <w:p>
@@ -210,7 +215,16 @@
         <w:pStyle w:val="BodyText"/>
       </w:pPr>
       <w:r>
-        <w:t>The findings and recommendations in this report are broken down into two sections. In the first section, we detail our recommendations for short-term adjustments to the current cyberinfrastructure priorities and management structure that we believe can be reasonably accomplished in the next few months. In the second section, we detail our recommendations for “OOI 2.0” which include longer-term recommendations that should be considered as the next phase of OOI operations is planned and a new Cooperative Agreement (CA) for the management and operation of OOI is formed and executed.</w:t>
+        <w:t>The findin</w:t>
+      </w:r>
+      <w:r>
+        <w:t>gs and recommendations in this report are broken down into two sections. In the first section, we detail our recommendations for short-term adjustments to the current cyberinfrastructure priorities and management structure that we believe can be reasonably</w:t>
+      </w:r>
+      <w:r>
+        <w:t xml:space="preserve"> accomplished in the next few months. In the second section, we detail our recommendations for “OOI 2.0” which include longer-term recommendations that should be considered as the next phase of OOI operations is planned and a new Cooperative Agreement (CA)</w:t>
+      </w:r>
+      <w:r>
+        <w:t xml:space="preserve"> for the management and operation of OOI is formed and executed.</w:t>
       </w:r>
     </w:p>
     <w:p>
@@ -230,7 +244,10 @@
       </w:pPr>
       <w:r>
         <w:lastRenderedPageBreak/>
-        <w:t>The committee has several near-term recommendations to facilitate data dissemination in the coming months, which the committee thinks can be reasonably accomplished before the transition to OOI 2.0. These recommendations are:</w:t>
+        <w:t>The committee has several near-term recommendations to facilitate data dissemination in the coming months, which the committee thinks can be reasonably accomplishe</w:t>
+      </w:r>
+      <w:r>
+        <w:t>d before the transition to OOI 2.0. These recommendations are:</w:t>
       </w:r>
     </w:p>
     <w:p>
@@ -265,45 +282,198 @@
           <w:numId w:val="15"/>
         </w:numPr>
       </w:pPr>
-      <w:commentRangeStart w:id="2"/>
-      <w:r>
-        <w:t xml:space="preserve">Identify a single individual who reports </w:t>
-      </w:r>
-      <w:commentRangeEnd w:id="2"/>
-      <w:r>
-        <w:rPr>
-          <w:rStyle w:val="CommentReference"/>
-        </w:rPr>
-        <w:commentReference w:id="2"/>
-      </w:r>
-      <w:r>
-        <w:t xml:space="preserve">directly to the </w:t>
-      </w:r>
-      <w:commentRangeStart w:id="3"/>
-      <w:r>
-        <w:t xml:space="preserve">Project's Lead PI, </w:t>
-      </w:r>
-      <w:commentRangeEnd w:id="3"/>
-      <w:r>
-        <w:rPr>
-          <w:rStyle w:val="CommentReference"/>
-        </w:rPr>
-        <w:commentReference w:id="3"/>
-      </w:r>
-      <w:r>
-        <w:t xml:space="preserve">who will be responsible for data access by scientists and who has authority over both </w:t>
-      </w:r>
-      <w:commentRangeStart w:id="4"/>
-      <w:r>
-        <w:t>CI and Data Team priorities</w:t>
-      </w:r>
-      <w:commentRangeEnd w:id="4"/>
-      <w:r>
-        <w:rPr>
-          <w:rStyle w:val="CommentReference"/>
-        </w:rPr>
-        <w:commentReference w:id="4"/>
-      </w:r>
+      <w:r>
+        <w:t xml:space="preserve">Identify a single </w:t>
+      </w:r>
+      <w:del w:id="0" w:author="O'donnell, James" w:date="2017-09-11T16:35:00Z">
+        <w:r>
+          <w:delText xml:space="preserve">individual </w:delText>
+        </w:r>
+      </w:del>
+      <w:ins w:id="1" w:author="O'donnell, James" w:date="2017-09-11T16:35:00Z">
+        <w:r>
+          <w:t>individual</w:t>
+        </w:r>
+        <w:r>
+          <w:t xml:space="preserve"> to </w:t>
+        </w:r>
+        <w:r>
+          <w:t>be responsible to the science community for data access</w:t>
+        </w:r>
+        <w:r>
+          <w:t xml:space="preserve">. This position </w:t>
+        </w:r>
+      </w:ins>
+      <w:del w:id="2" w:author="O'donnell, James" w:date="2017-09-11T16:35:00Z">
+        <w:r>
+          <w:delText xml:space="preserve">who </w:delText>
+        </w:r>
+      </w:del>
+      <w:ins w:id="3" w:author="O'donnell, James" w:date="2017-09-11T16:35:00Z">
+        <w:r>
+          <w:t xml:space="preserve">should </w:t>
+        </w:r>
+      </w:ins>
+      <w:r>
+        <w:t>report</w:t>
+      </w:r>
+      <w:del w:id="4" w:author="O'donnell, James" w:date="2017-09-11T16:35:00Z">
+        <w:r>
+          <w:delText>s</w:delText>
+        </w:r>
+      </w:del>
+      <w:r>
+        <w:t xml:space="preserve"> directly to the Project'</w:t>
+      </w:r>
+      <w:r>
+        <w:t xml:space="preserve">s Lead PI, </w:t>
+      </w:r>
+      <w:ins w:id="5" w:author="O'donnell, James" w:date="2017-09-11T16:35:00Z">
+        <w:r>
+          <w:t xml:space="preserve">and have </w:t>
+        </w:r>
+      </w:ins>
+      <w:del w:id="6" w:author="O'donnell, James" w:date="2017-09-11T16:29:00Z">
+        <w:r>
+          <w:delText>w</w:delText>
+        </w:r>
+        <w:r>
+          <w:delText>h</w:delText>
+        </w:r>
+        <w:r>
+          <w:delText>o</w:delText>
+        </w:r>
+        <w:r>
+          <w:delText xml:space="preserve"> </w:delText>
+        </w:r>
+        <w:r>
+          <w:delText>w</w:delText>
+        </w:r>
+        <w:r>
+          <w:delText>i</w:delText>
+        </w:r>
+        <w:r>
+          <w:delText>l</w:delText>
+        </w:r>
+      </w:del>
+      <w:ins w:id="7" w:author="O'donnell, James" w:date="2017-09-11T16:29:00Z">
+        <w:r>
+          <w:t xml:space="preserve">appropriate </w:t>
+        </w:r>
+      </w:ins>
+      <w:del w:id="8" w:author="O'donnell, James" w:date="2017-09-11T16:29:00Z">
+        <w:r>
+          <w:delText>l</w:delText>
+        </w:r>
+      </w:del>
+      <w:del w:id="9" w:author="O'donnell, James" w:date="2017-09-11T16:32:00Z">
+        <w:r>
+          <w:delText xml:space="preserve"> </w:delText>
+        </w:r>
+      </w:del>
+      <w:del w:id="10" w:author="O'donnell, James" w:date="2017-09-11T16:34:00Z">
+        <w:r>
+          <w:delText>be responsible for data access</w:delText>
+        </w:r>
+      </w:del>
+      <w:del w:id="11" w:author="O'donnell, James" w:date="2017-09-11T16:32:00Z">
+        <w:r>
+          <w:delText xml:space="preserve"> by scientists and who has</w:delText>
+        </w:r>
+      </w:del>
+      <w:del w:id="12" w:author="O'donnell, James" w:date="2017-09-11T16:34:00Z">
+        <w:r>
+          <w:delText xml:space="preserve"> </w:delText>
+        </w:r>
+      </w:del>
+      <w:del w:id="13" w:author="O'donnell, James" w:date="2017-09-11T16:38:00Z">
+        <w:r>
+          <w:delText>authority</w:delText>
+        </w:r>
+      </w:del>
+      <w:ins w:id="14" w:author="O'donnell, James" w:date="2017-09-11T16:36:00Z">
+        <w:r>
+          <w:t xml:space="preserve">staff </w:t>
+        </w:r>
+      </w:ins>
+      <w:ins w:id="15" w:author="O'donnell, James" w:date="2017-09-11T16:38:00Z">
+        <w:r>
+          <w:t xml:space="preserve">and </w:t>
+        </w:r>
+        <w:r>
+          <w:t>authority</w:t>
+        </w:r>
+        <w:r>
+          <w:t xml:space="preserve"> </w:t>
+        </w:r>
+      </w:ins>
+      <w:ins w:id="16" w:author="O'donnell, James" w:date="2017-09-11T16:39:00Z">
+        <w:r>
+          <w:t>across the OOI</w:t>
+        </w:r>
+      </w:ins>
+      <w:ins w:id="17" w:author="O'donnell, James" w:date="2017-09-11T16:38:00Z">
+        <w:r>
+          <w:t xml:space="preserve"> </w:t>
+        </w:r>
+      </w:ins>
+      <w:ins w:id="18" w:author="O'donnell, James" w:date="2017-09-11T16:36:00Z">
+        <w:r>
+          <w:t xml:space="preserve">to </w:t>
+        </w:r>
+      </w:ins>
+      <w:del w:id="19" w:author="O'donnell, James" w:date="2017-09-11T16:36:00Z">
+        <w:r>
+          <w:delText xml:space="preserve"> </w:delText>
+        </w:r>
+      </w:del>
+      <w:del w:id="20" w:author="O'donnell, James" w:date="2017-09-11T16:33:00Z">
+        <w:r>
+          <w:delText>over both</w:delText>
+        </w:r>
+      </w:del>
+      <w:ins w:id="21" w:author="O'donnell, James" w:date="2017-09-11T16:33:00Z">
+        <w:r>
+          <w:t>co</w:t>
+        </w:r>
+        <w:r>
+          <w:t>nduct</w:t>
+        </w:r>
+        <w:r>
+          <w:t xml:space="preserve"> </w:t>
+        </w:r>
+      </w:ins>
+      <w:ins w:id="22" w:author="O'donnell, James" w:date="2017-09-11T16:36:00Z">
+        <w:r>
+          <w:t xml:space="preserve">the work currently carried out by </w:t>
+        </w:r>
+      </w:ins>
+      <w:ins w:id="23" w:author="O'donnell, James" w:date="2017-09-11T16:33:00Z">
+        <w:r>
+          <w:t>the</w:t>
+        </w:r>
+      </w:ins>
+      <w:r>
+        <w:t xml:space="preserve"> CI</w:t>
+      </w:r>
+      <w:r>
+        <w:t xml:space="preserve"> and Data Team</w:t>
+      </w:r>
+      <w:ins w:id="24" w:author="O'donnell, James" w:date="2017-09-11T16:33:00Z">
+        <w:r>
+          <w:t>s</w:t>
+        </w:r>
+      </w:ins>
+      <w:ins w:id="25" w:author="O'donnell, James" w:date="2017-09-11T16:39:00Z">
+        <w:r>
+          <w:t>, and elements of the MIOs</w:t>
+        </w:r>
+      </w:ins>
+      <w:del w:id="26" w:author="O'donnell, James" w:date="2017-09-11T16:33:00Z">
+        <w:r>
+          <w:delText xml:space="preserve"> priorities</w:delText>
+        </w:r>
+      </w:del>
       <w:r>
         <w:t>.</w:t>
       </w:r>
@@ -324,37 +494,13 @@
         <w:pStyle w:val="BodyText"/>
       </w:pPr>
       <w:r>
-        <w:t xml:space="preserve">ERRDAP is a free and open-source Java “servlet” which for the non-expert can be thought of as a kind of specialized web server that excels in </w:t>
-      </w:r>
-      <w:ins w:id="5" w:author="Orest Kawka" w:date="2017-09-17T14:36:00Z">
-        <w:r>
-          <w:t xml:space="preserve">converting and </w:t>
-        </w:r>
-      </w:ins>
-      <w:r>
-        <w:t xml:space="preserve">serving </w:t>
-      </w:r>
-      <w:del w:id="6" w:author="Orest Kawka" w:date="2017-09-17T14:37:00Z">
-        <w:r>
-          <w:delText xml:space="preserve">and converting </w:delText>
-        </w:r>
-      </w:del>
-      <w:r>
-        <w:t xml:space="preserve">disparate scientific datasets using a uniform interface. ERDDAP is focused primarily on serving tabular or time-series datasets which are stored on the server as static NetCDF files, and it can serve raw (processed) data in a large number of formats as well as generate plots and maps of requested data. Together, ERDDAP and </w:t>
-      </w:r>
-      <w:commentRangeStart w:id="7"/>
-      <w:r>
-        <w:t>NetCDF</w:t>
-      </w:r>
-      <w:commentRangeEnd w:id="7"/>
-      <w:r>
-        <w:rPr>
-          <w:rStyle w:val="CommentReference"/>
-        </w:rPr>
-        <w:commentReference w:id="7"/>
-      </w:r>
-      <w:r>
-        <w:t xml:space="preserve"> allow data, metadata, processing algorithms, and data attribution information to be distributed in a convenient and efficient manner.</w:t>
+        <w:t>ERRDAP is a free and open-source Java “servlet” which for the non-expert can be thought of as a kind of specialized web</w:t>
+      </w:r>
+      <w:r>
+        <w:t xml:space="preserve"> server that excels in serving and converting disparate scientific datasets using a uniform interface. ERDDAP is focused primarily on serving tabular or time-series datasets which are stored on the server as static NetCDF files, and it can serve raw (proce</w:t>
+      </w:r>
+      <w:r>
+        <w:t>ssed) data in a large number of formats as well as generate plots and maps of requested data. Together, ERDDAP and NetCDF allow data, metadata, processing algorithms, and data attribution information to be distributed in a convenient and efficient manner.</w:t>
       </w:r>
     </w:p>
     <w:p>
@@ -362,7 +508,10 @@
         <w:pStyle w:val="BodyText"/>
       </w:pPr>
       <w:r>
-        <w:t>ERDDAP has a standard browser interface that facilitates searching for, converting, and plotting data, but ERDDAP is built on a RESTful API, meaning that the server does not store browser state and all information about every request is contained in the URL of each request. This makes it easy to automate searching for and using data in other applications like Python or MATLAB, and makes it easy for users to build their own custom interfaces if they so wish.</w:t>
+        <w:t>ERDDAP has a standard browser interface that facilitates searching for, converting, and plotting data, but ERDDAP is built on a RESTful API, meaning that the server does not store browser state and all information about every request is contained in the UR</w:t>
+      </w:r>
+      <w:r>
+        <w:t>L of each request. This makes it easy to automate searching for and using data in other applications like Python or MATLAB, and makes it easy for users to build their own custom interfaces if they so wish.</w:t>
       </w:r>
     </w:p>
     <w:p>
@@ -370,7 +519,13 @@
         <w:pStyle w:val="BodyText"/>
       </w:pPr>
       <w:r>
-        <w:t>ERDDAP is a server framework that allows anyone with data to serve their data by running their own ERDDAP server. Many dozens of organizations (including NOAA, NASA, and USGS) are now running ERDDAP servers to serve their scientific data, and ERDDAP is on its way to becoming a de facto standard in the Oceanographic community. The ERDDAP developer and user community have created user guides, instruction videos, and code examples to facilitate access by new users.</w:t>
+        <w:t>ERDDAP is a server framework that allows anyone wi</w:t>
+      </w:r>
+      <w:r>
+        <w:t>th data to serve their data by running their own ERDDAP server. Many dozens of organizations (including NOAA, NASA, and USGS) are now running ERDDAP servers to serve their scientific data, and ERDDAP is on its way to becoming a de facto standard in the Oce</w:t>
+      </w:r>
+      <w:r>
+        <w:t>anographic community. The ERDDAP developer and user community have created user guides, instruction videos, and code examples to facilitate access by new users.</w:t>
       </w:r>
     </w:p>
     <w:p>
@@ -378,13 +533,22 @@
         <w:pStyle w:val="BodyText"/>
       </w:pPr>
       <w:r>
-        <w:t xml:space="preserve">The committee believes that ERDDAP has the potential to serve most of the OOI data in an efficient and useful manner and that the deployment of an ERDDAP system that works on top of uFrame could greatly expand OOI data availability for the scientific community. </w:t>
+        <w:t>The committee believes that ERDDAP has the potential to serve most of the OOI data in an effici</w:t>
+      </w:r>
+      <w:r>
+        <w:t xml:space="preserve">ent and useful manner and that the deployment of an ERDDAP system that works on top of uFrame could greatly expand OOI data availability for the scientific community. </w:t>
       </w:r>
       <w:r>
         <w:rPr>
           <w:b/>
         </w:rPr>
-        <w:t>The committee recommends that the development of the ERDDAP system be made the top priority for the near term.</w:t>
+        <w:t>The committee recommends that the development of the ERDDAP system be made the top priori</w:t>
+      </w:r>
+      <w:r>
+        <w:rPr>
+          <w:b/>
+        </w:rPr>
+        <w:t>ty for the near term.</w:t>
       </w:r>
     </w:p>
     <w:p>
@@ -392,35 +556,13 @@
         <w:pStyle w:val="BodyText"/>
       </w:pPr>
       <w:r>
-        <w:t xml:space="preserve">To expedite the development of the ERDDAP system, the committee recommends that the ERDDAP development team be provided with the access they need to complete this task as quickly and as efficiently as possible. At a minimum, the ERDDAP team should be given read access to the </w:t>
-      </w:r>
-      <w:commentRangeStart w:id="8"/>
-      <w:r>
-        <w:t>production Tomcat logs</w:t>
-      </w:r>
-      <w:commentRangeEnd w:id="8"/>
-      <w:r>
-        <w:rPr>
-          <w:rStyle w:val="CommentReference"/>
-        </w:rPr>
-        <w:commentReference w:id="8"/>
-      </w:r>
-      <w:r>
-        <w:t xml:space="preserve">. Another suggestion for speeding up the development of ERDDAP is to reduce the </w:t>
-      </w:r>
-      <w:commentRangeStart w:id="9"/>
-      <w:r>
-        <w:t xml:space="preserve">deployment timeline </w:t>
-      </w:r>
-      <w:commentRangeEnd w:id="9"/>
-      <w:r>
-        <w:rPr>
-          <w:rStyle w:val="CommentReference"/>
-        </w:rPr>
-        <w:commentReference w:id="9"/>
-      </w:r>
-      <w:r>
-        <w:t>from two weeks to a few days, specifically in support of the ERDDAP team to accelerate the development of this system.</w:t>
+        <w:t>To expedite the development of the ERDDAP system, the committee recommends that the ERDDAP development team be provided with the access they need to complete this task as quickly and as efficiently as possible. At a minimum, the ERDDAP team should be given</w:t>
+      </w:r>
+      <w:r>
+        <w:t xml:space="preserve"> read access to the production Tomcat logs. Another suggestion for speeding up the development of ERDDAP is to reduce the deployment timeline from two weeks to a few days, specifically in support of the ERDDAP team to accelerate the development of this sys</w:t>
+      </w:r>
+      <w:r>
+        <w:t>tem.</w:t>
       </w:r>
     </w:p>
     <w:p>
@@ -428,15 +570,13 @@
         <w:pStyle w:val="BodyText"/>
       </w:pPr>
       <w:r>
-        <w:t xml:space="preserve">The committee also recommends that the ERDDAP developers begin or continue to interact with other OOI developers such as the CGSN </w:t>
-      </w:r>
-      <w:ins w:id="10" w:author="Orest Kawka" w:date="2017-09-17T16:00:00Z">
-        <w:r>
-          <w:t xml:space="preserve">and EA (?) </w:t>
-        </w:r>
-      </w:ins>
-      <w:r>
-        <w:t>who have developed internal ERDDAP systems, and that they ensure that the ERDDAP data sets are well-described using best practices for international standards. For example, it would be best if the OOI CI way of publishing moored buoy data via ERDDAP were similar to or even identical to the OceanSITES way of publishing these data. OceanSITES is a 15-year-old program that publishes moored buoy data, has international buy in, and is largely viewed as the best practice for formatting this type of data.</w:t>
+        <w:t xml:space="preserve">The committee also recommends that the ERDDAP developers begin or continue to interact with other OOI developers such as the CGSN who have developed internal ERDDAP systems, and that they ensure that the ERDDAP data sets are well-described using best </w:t>
+      </w:r>
+      <w:r>
+        <w:t>practices for international standards. For example, it would be best if the OOI CI way of publishing moored buoy data via ERDDAP were similar to or even identical to the OceanSITES way of publishing these data. OceanSITES is a 15-year-old program that publ</w:t>
+      </w:r>
+      <w:r>
+        <w:t>ishes moored buoy data, has international buy in, and is largely viewed as the best practice for formatting this type of data.</w:t>
       </w:r>
     </w:p>
     <w:p>
@@ -455,31 +595,25 @@
         <w:pStyle w:val="BodyText"/>
       </w:pPr>
       <w:r>
-        <w:lastRenderedPageBreak/>
         <w:t xml:space="preserve">Ingestion backlogs are an area of concern in terms of data availability for the scientific community. </w:t>
       </w:r>
       <w:r>
         <w:rPr>
           <w:b/>
         </w:rPr>
-        <w:t>The committee recommends that data ingestion remain a top priority for the CI and Data Teams.</w:t>
-      </w:r>
-      <w:r>
-        <w:t xml:space="preserve"> </w:t>
-      </w:r>
-      <w:commentRangeStart w:id="11"/>
-      <w:r>
-        <w:t>The committee notes that although the M2M ingestion system appears to be promising, the MIOs are not currently using it,</w:t>
-      </w:r>
-      <w:commentRangeEnd w:id="11"/>
+        <w:t>The comm</w:t>
+      </w:r>
       <w:r>
         <w:rPr>
-          <w:rStyle w:val="CommentReference"/>
+          <w:b/>
         </w:rPr>
-        <w:commentReference w:id="11"/>
-      </w:r>
-      <w:r>
-        <w:t xml:space="preserve"> and may in fact not be authorized to use it. Also, it is not clear how a distributed ingestion model can work. The committee recommends that the CI and Data teams continue to focus on data ingestion using a centralized model with the understanding that the MIOs may not be involved in the near-term.</w:t>
+        <w:t>ittee recommends that data ingestion remain a top priority for the CI and Data Teams.</w:t>
+      </w:r>
+      <w:r>
+        <w:t xml:space="preserve"> The committee notes that although the M2M ingestion system appears to be promising, the MIOs are not currently using it, and may in fact not be authorized to use it. Also</w:t>
+      </w:r>
+      <w:r>
+        <w:t>, it is not clear how a distributed ingestion model can work. The committee recommends that the CI and Data teams continue to focus on data ingestion using a centralized model with the understanding that the MIOs may not be involved in the near-term.</w:t>
       </w:r>
     </w:p>
     <w:p>
@@ -490,7 +624,13 @@
         <w:rPr>
           <w:i/>
         </w:rPr>
-        <w:t>2.3 Data Delivery Manager</w:t>
+        <w:t>2.3 D</w:t>
+      </w:r>
+      <w:r>
+        <w:rPr>
+          <w:i/>
+        </w:rPr>
+        <w:t>ata Delivery Manager</w:t>
       </w:r>
     </w:p>
     <w:p>
@@ -498,38 +638,31 @@
         <w:pStyle w:val="BodyText"/>
       </w:pPr>
       <w:r>
-        <w:t xml:space="preserve">It is the committee’s view that the organizational structure of the CI and Data team has created roadblocks to the effective and efficient dissemination of data to the scientific community, and inefficient allocation of resources. Further, collaboration with the MIO personnel appears to have been hindered since useful tools and experiences </w:t>
-      </w:r>
-      <w:ins w:id="12" w:author="Orest Kawka" w:date="2017-09-17T16:01:00Z">
-        <w:r>
-          <w:t xml:space="preserve">often </w:t>
-        </w:r>
-      </w:ins>
-      <w:r>
-        <w:t xml:space="preserve">have not been effectively </w:t>
-      </w:r>
-      <w:commentRangeStart w:id="13"/>
-      <w:r>
-        <w:t>shared</w:t>
-      </w:r>
-      <w:commentRangeEnd w:id="13"/>
-      <w:r>
-        <w:rPr>
-          <w:rStyle w:val="CommentReference"/>
-        </w:rPr>
-        <w:commentReference w:id="13"/>
-      </w:r>
-      <w:r>
-        <w:t xml:space="preserve">. </w:t>
+        <w:t>It is the committee’s view that the organizational structure of the CI and Data team has created roadblocks to the effective and efficient dissemination of data to the scientific community, and inefficient allocation of resources. Furt</w:t>
+      </w:r>
+      <w:r>
+        <w:t xml:space="preserve">her, collaboration with the MIO personnel appears to have been hindered since useful tools and experiences have not been effectively shared. </w:t>
       </w:r>
       <w:r>
         <w:rPr>
           <w:b/>
         </w:rPr>
-        <w:t>Since the primary motivation of the OOI is to deliver data to scientists, the committee believes that the program would benefit from the establishment of an OOI Data Delivery Manager.</w:t>
-      </w:r>
-      <w:r>
-        <w:t xml:space="preserve"> The Data Delivery Manager should report directly to the Lead PI and be responsible for the primary product of the OOI. To be effective, the Data Delivery Manager must have authority over the work that is currently conducted by the CI and Data Teams, and also have frequent interaction with the technical staff at the MIOs. As data reaches more scientists, issues that requires technical input from the entire OOI will emerge and responses coordinated. For the OOI to be successful, the Data Delivery Manager must have the resources and authority to ensure that the system is responsive to the users’ needs and input.</w:t>
+        <w:t>Since the primary motivation of the OOI is to deliver data to scientists, the committee believes that the program w</w:t>
+      </w:r>
+      <w:r>
+        <w:rPr>
+          <w:b/>
+        </w:rPr>
+        <w:t>ould benefit from the establishment of an OOI Data Delivery Manager.</w:t>
+      </w:r>
+      <w:r>
+        <w:t xml:space="preserve"> The Data Delivery Manager should report directly to the Lead PI and be responsible for the primary product of the OOI. To be effective, the Data Delivery Manager must have authority over </w:t>
+      </w:r>
+      <w:r>
+        <w:t>the work that is currently conducted by the CI and Data Teams, and also have frequent interaction with the technical staff at the MIOs. As data reaches more scientists, issues that requires technical input from the entire OOI will emerge and responses coor</w:t>
+      </w:r>
+      <w:r>
+        <w:t>dinated. For the OOI to be successful, the Data Delivery Manager must have the resources and authority to ensure that the system is responsive to the users’ needs and input.</w:t>
       </w:r>
     </w:p>
     <w:p>
@@ -548,7 +681,10 @@
         <w:pStyle w:val="BodyText"/>
       </w:pPr>
       <w:r>
-        <w:t>The committee has several longer-term recommendations to facilitate data dissemination as OOI 1.0 transitions to OOI 2.0. These recommendations are:</w:t>
+        <w:t>The committee has several longer-term recomm</w:t>
+      </w:r>
+      <w:r>
+        <w:t>endations to facilitate data dissemination as OOI 1.0 transitions to OOI 2.0. These recommendations are:</w:t>
       </w:r>
     </w:p>
     <w:p>
@@ -571,29 +707,8 @@
           <w:numId w:val="16"/>
         </w:numPr>
       </w:pPr>
-      <w:del w:id="14" w:author="Orest Kawka" w:date="2017-09-17T15:25:00Z">
-        <w:r>
-          <w:delText xml:space="preserve">Place </w:delText>
-        </w:r>
-      </w:del>
-      <w:ins w:id="15" w:author="Orest Kawka" w:date="2017-09-17T15:25:00Z">
-        <w:r>
-          <w:t xml:space="preserve"> P</w:t>
-        </w:r>
-        <w:r>
-          <w:t xml:space="preserve">lace </w:t>
-        </w:r>
-      </w:ins>
-      <w:r>
-        <w:t xml:space="preserve">a primary focus on </w:t>
-      </w:r>
-      <w:ins w:id="16" w:author="Orest Kawka" w:date="2017-09-17T16:03:00Z">
-        <w:r>
-          <w:t xml:space="preserve">satisfying the needs of </w:t>
-        </w:r>
-      </w:ins>
-      <w:r>
-        <w:t>the scientific user base.</w:t>
+      <w:r>
+        <w:t>Place a primary focus on the scientific user base.</w:t>
       </w:r>
     </w:p>
     <w:p>
@@ -605,7 +720,10 @@
         </w:numPr>
       </w:pPr>
       <w:r>
-        <w:t>Consider partnerships for providing remote compute capability for larger OOI datasets.</w:t>
+        <w:t>Consider partnerships for providing remote compute capability</w:t>
+      </w:r>
+      <w:r>
+        <w:t xml:space="preserve"> for larger OOI datasets.</w:t>
       </w:r>
     </w:p>
     <w:p>
@@ -628,19 +746,8 @@
           <w:numId w:val="16"/>
         </w:numPr>
       </w:pPr>
-      <w:commentRangeStart w:id="17"/>
-      <w:r>
-        <w:t>Support operational centers by disseminating data in real time via Global Telecommunications System</w:t>
-      </w:r>
-      <w:commentRangeEnd w:id="17"/>
-      <w:r>
-        <w:rPr>
-          <w:rStyle w:val="CommentReference"/>
-        </w:rPr>
-        <w:commentReference w:id="17"/>
-      </w:r>
-      <w:r>
-        <w:t>.</w:t>
+      <w:r>
+        <w:t>Support operational centers by disseminating data in real time via Global Telecommunications System.</w:t>
       </w:r>
     </w:p>
     <w:p>
@@ -659,34 +766,16 @@
         <w:pStyle w:val="BodyText"/>
       </w:pPr>
       <w:r>
-        <w:t xml:space="preserve">The committee and nearly everyone consulted by members of the committee have serious concerns about the uFrame system. One primary concern is that uFrame in effect places a “black box” or at best a “gray box” in the processing pipeline, and it is difficult for end users to fully ascertain how data products are generated from raw data. It is difficult if not impossible for users to run </w:t>
-      </w:r>
-      <w:commentRangeStart w:id="18"/>
-      <w:r>
-        <w:t>custom process</w:t>
-      </w:r>
-      <w:ins w:id="19" w:author="Orest Kawka" w:date="2017-09-17T16:05:00Z">
-        <w:r>
-          <w:t xml:space="preserve">ing/algorithms </w:t>
-        </w:r>
-      </w:ins>
-      <w:del w:id="20" w:author="Orest Kawka" w:date="2017-09-17T16:05:00Z">
-        <w:r>
-          <w:delText xml:space="preserve">ors </w:delText>
-        </w:r>
-      </w:del>
-      <w:r>
-        <w:t>using different calibrations or other processing parameters to experiment and troubleshoot.</w:t>
-      </w:r>
-      <w:commentRangeEnd w:id="18"/>
-      <w:r>
-        <w:rPr>
-          <w:rStyle w:val="CommentReference"/>
-        </w:rPr>
-        <w:commentReference w:id="18"/>
-      </w:r>
-      <w:r>
-        <w:t xml:space="preserve"> This lack of obvious transparency has caused many members of the scientific community to express healthy levels of skepticism regarding the data pipeline.</w:t>
+        <w:t>The committee and nearly everyone consulte</w:t>
+      </w:r>
+      <w:r>
+        <w:t>d by members of the committee have serious concerns about the uFrame system. One primary concern is that uFrame in effect places a “black box” or at best a “gray box” in the processing pipeline, and it is difficult for end users to fully ascertain how data</w:t>
+      </w:r>
+      <w:r>
+        <w:t xml:space="preserve"> products are generated from raw data. It is difficult if not impossible for users to run custom processors using different calibrations or other processing parameters to experiment and troubleshoot. This lack of obvious transparency has caused many member</w:t>
+      </w:r>
+      <w:r>
+        <w:t>s of the scientific community to express healthy levels of skepticism regarding the data pipeline.</w:t>
       </w:r>
     </w:p>
     <w:p>
@@ -694,25 +783,16 @@
         <w:pStyle w:val="BodyText"/>
       </w:pPr>
       <w:r>
-        <w:t xml:space="preserve">Another primary concern is the apparent lack of documentation for uFrame and the proprietary nature of many components of the uFrame codebase. </w:t>
-      </w:r>
-      <w:commentRangeStart w:id="21"/>
-      <w:r>
-        <w:t>In addition to the obvious transparency issues when dealing with closed-source code, the proprietary aspect of the software may become a budget issue in the future</w:t>
-      </w:r>
-      <w:commentRangeEnd w:id="21"/>
-      <w:r>
-        <w:rPr>
-          <w:rStyle w:val="CommentReference"/>
-        </w:rPr>
-        <w:commentReference w:id="21"/>
-      </w:r>
-      <w:r>
-        <w:t xml:space="preserve">. If there are no funds for planned product improvements or if Raytheon is unwilling to make uFrame open source, then OOI could be locked in with a Raytheon product for the foreseeable future. Even if Raytheon does release the source code, there is no guarantee that the current CI team (or the new team if that </w:t>
-      </w:r>
-      <w:r>
-        <w:lastRenderedPageBreak/>
-        <w:t>changes) will have the skills to maintain and modify what would become a fork of the Raytheon product into the public domain.</w:t>
+        <w:t>Another primary concern is the apparent lack of documentation for uFrame and the proprietary nature of many components of the uFrame codebase. In addition to</w:t>
+      </w:r>
+      <w:r>
+        <w:t xml:space="preserve"> the obvious transparency issues when dealing with closed-source code, the proprietary aspect of the software may become a budget issue in the future. If there are no funds for planned product improvements or if Raytheon is unwilling to make uFrame open so</w:t>
+      </w:r>
+      <w:r>
+        <w:t>urce, then OOI could be locked in with a Raytheon product for the foreseeable future. Even if Raytheon does release the source code, there is no guarantee that the current CI team (or the new team if that changes) will have the skills to maintain and modif</w:t>
+      </w:r>
+      <w:r>
+        <w:t>y what would become a fork of the Raytheon product into the public domain.</w:t>
       </w:r>
     </w:p>
     <w:p>
@@ -729,170 +809,76 @@
         <w:t>may</w:t>
       </w:r>
       <w:r>
-        <w:t xml:space="preserve"> not be easily replicated using a simpler file based system. The first among these is that uFrame stores instrument raw data in the database</w:t>
-      </w:r>
-      <w:ins w:id="22" w:author="Orest Kawka" w:date="2017-09-17T15:11:00Z">
-        <w:r>
-          <w:t xml:space="preserve"> and delivers processed and higher-level </w:t>
-        </w:r>
-        <w:r>
-          <w:t>derived data</w:t>
-        </w:r>
-      </w:ins>
-      <w:ins w:id="23" w:author="Orest Kawka" w:date="2017-09-17T15:12:00Z">
-        <w:r>
-          <w:t xml:space="preserve"> products</w:t>
-        </w:r>
-      </w:ins>
-      <w:ins w:id="24" w:author="Orest Kawka" w:date="2017-09-17T15:11:00Z">
-        <w:r>
-          <w:t xml:space="preserve"> </w:t>
-        </w:r>
-        <w:r>
-          <w:rPr>
-            <w:b/>
-            <w:bCs/>
-            <w:szCs w:val="22"/>
-            <w:rPrChange w:id="25" w:author="Orest Kawka" w:date="2017-09-17T15:11:00Z">
-              <w:rPr/>
-            </w:rPrChange>
-          </w:rPr>
-          <w:t>on-demand</w:t>
-        </w:r>
-      </w:ins>
-      <w:del w:id="26" w:author="Orest Kawka" w:date="2017-09-17T15:11:00Z">
-        <w:r>
-          <w:delText>,</w:delText>
-        </w:r>
-      </w:del>
-      <w:del w:id="27" w:author="Orest Kawka" w:date="2017-09-17T15:10:00Z">
-        <w:r>
-          <w:delText xml:space="preserve"> and</w:delText>
-        </w:r>
-      </w:del>
-      <w:ins w:id="28" w:author="Orest Kawka" w:date="2017-09-17T15:11:00Z">
-        <w:r>
-          <w:t xml:space="preserve">, ie, </w:t>
-        </w:r>
-      </w:ins>
-      <w:del w:id="29" w:author="Orest Kawka" w:date="2017-09-17T15:11:00Z">
-        <w:r>
-          <w:delText xml:space="preserve"> </w:delText>
-        </w:r>
-      </w:del>
-      <w:r>
-        <w:t xml:space="preserve">applies </w:t>
-      </w:r>
-      <w:ins w:id="30" w:author="Orest Kawka" w:date="2017-09-17T15:12:00Z">
-        <w:r>
-          <w:t xml:space="preserve">scalable </w:t>
-        </w:r>
-      </w:ins>
-      <w:r>
-        <w:t xml:space="preserve">processors to the data upon data request. </w:t>
-      </w:r>
-      <w:commentRangeStart w:id="31"/>
-      <w:r>
-        <w:t xml:space="preserve">This model would, in principle, allow users to apply custom processor files to the raw data to generate alternative data products during queries, however it is not clear if this capability has been realized. </w:t>
-      </w:r>
-      <w:commentRangeEnd w:id="31"/>
-      <w:r>
-        <w:rPr>
-          <w:rStyle w:val="CommentReference"/>
-        </w:rPr>
-        <w:commentReference w:id="31"/>
-      </w:r>
-      <w:commentRangeStart w:id="32"/>
-      <w:r>
-        <w:t xml:space="preserve">Currently changing processors appears to be a long and complex process which regular users do not have easy access to. </w:t>
-      </w:r>
-      <w:commentRangeEnd w:id="32"/>
-      <w:r>
-        <w:rPr>
-          <w:rStyle w:val="CommentReference"/>
-        </w:rPr>
-        <w:commentReference w:id="32"/>
-      </w:r>
-      <w:r>
-        <w:t>Another advantage is that the current system is capable of ingesting, processing, and serving data from the Cabled Array in real-time, which provides substantial scientific value.</w:t>
+        <w:t xml:space="preserve"> not be easily replicated using a simpler file based system. The </w:t>
+      </w:r>
+      <w:r>
+        <w:t>first among these is that uFrame stores instrument raw data in the database, and applies processors to the data upon data request. This model would, in principle, allow users to apply custom processor files to the raw data to generate alternative data prod</w:t>
+      </w:r>
+      <w:r>
+        <w:t>ucts during queries, however it is not clear if this capability has been realized. Currently changing processors appears to be a long and complex process which regular users do not have easy access to. Another advantage is that the current system is capabl</w:t>
+      </w:r>
+      <w:r>
+        <w:t>e of ingesting, processing, and serving data from the Cabled Array in real-time, which provides substantial scientific value.</w:t>
       </w:r>
     </w:p>
     <w:p>
       <w:pPr>
         <w:pStyle w:val="BodyText"/>
       </w:pPr>
-      <w:commentRangeStart w:id="33"/>
-      <w:r>
-        <w:t xml:space="preserve">For OOI 2.0, the committee recommends that uFrame be evaluated in terms of the issues listed above, and that potential alternatives be considered. Any replacement systems considered should not descope the capabilities of the CI, and specifically should maintain and preferably extend the “compute on </w:t>
-      </w:r>
-      <w:del w:id="34" w:author="Orest Kawka" w:date="2017-09-17T15:21:00Z">
-        <w:r>
-          <w:delText>query</w:delText>
-        </w:r>
-      </w:del>
-      <w:ins w:id="35" w:author="Orest Kawka" w:date="2017-09-17T15:21:00Z">
-        <w:r>
-          <w:t>demand</w:t>
-        </w:r>
-      </w:ins>
-      <w:r>
-        <w:t>” aspect of the system, and should maintain the real-time ingestion/processing/service capability of Cabled Array data.</w:t>
-      </w:r>
-      <w:commentRangeEnd w:id="33"/>
-      <w:r>
-        <w:rPr>
-          <w:rStyle w:val="CommentReference"/>
-        </w:rPr>
-        <w:commentReference w:id="33"/>
+      <w:r>
+        <w:t>For OOI 2.0, the committee recommends that uFrame be evaluated in terms of the issues listed above, and that potential alternative</w:t>
+      </w:r>
+      <w:r>
+        <w:t>s be considered. Any replacement systems considered should not descope the capabilities of the CI, and specifically should maintain and preferably extend the “compute on query” aspect of the system, and should maintain the real-time ingestion/processing/se</w:t>
+      </w:r>
+      <w:r>
+        <w:t>rvice capability of Cabled Array data.</w:t>
       </w:r>
     </w:p>
     <w:p>
       <w:pPr>
         <w:pStyle w:val="BodyText"/>
       </w:pPr>
-      <w:commentRangeStart w:id="36"/>
       <w:r>
         <w:rPr>
           <w:i/>
         </w:rPr>
         <w:t>3.2 Place a primary focus on the scientific user base</w:t>
       </w:r>
-      <w:commentRangeEnd w:id="36"/>
-      <w:r>
-        <w:rPr>
-          <w:rStyle w:val="CommentReference"/>
-        </w:rPr>
-        <w:commentReference w:id="36"/>
-      </w:r>
     </w:p>
     <w:p>
       <w:pPr>
         <w:pStyle w:val="BodyText"/>
       </w:pPr>
       <w:r>
-        <w:t xml:space="preserve">The OOI has enormous potential for outreach and education, for use by the general public, the media, and by students of all ages. However, the </w:t>
-      </w:r>
-      <w:ins w:id="37" w:author="Orest Kawka" w:date="2017-09-17T15:23:00Z">
-        <w:r>
-          <w:t>justification for and</w:t>
-        </w:r>
-      </w:ins>
-      <w:ins w:id="38" w:author="Orest Kawka" w:date="2017-09-17T15:40:00Z">
-        <w:r>
-          <w:t xml:space="preserve"> </w:t>
-        </w:r>
-      </w:ins>
-      <w:r>
-        <w:t xml:space="preserve">viability of the observing system during these early years of operation will be dependent on proposal pressure from scientists in the community to use and expand OOI assets, and on the publication of peer-reviewed journal articles based on OOI data. Indeed, </w:t>
+        <w:t>The OOI has enormous potential for outreach and education, for use by the general public, the media, and by students of all ages. However, the viability of the observing system during these early years of operation will be dependent on proposal pressure fr</w:t>
+      </w:r>
+      <w:r>
+        <w:t xml:space="preserve">om scientists in the community to use and expand OOI assets, and on the publication of peer-reviewed journal articles based on OOI data. Indeed, </w:t>
       </w:r>
       <w:r>
         <w:rPr>
           <w:b/>
         </w:rPr>
-        <w:t>a primary goal of this committee is to accelerate the availability of OOI data for scientists and thus expand the use of these data for science. For this reason, the committee recommends that efforts to improve the user experience on the OOI data portal, and the expanded availability of data through systems such as ERDDAP or the M2M interface be focused on the needs of the working scientists.</w:t>
-      </w:r>
-      <w:r>
-        <w:t xml:space="preserve"> Based on our discussions, our view is that scientists have needs and requirements that are quite different than the casual user, and can be summarized by this list of questions a scientist is likely to ask when looking to obtain data:</w:t>
+        <w:t>a primary goal of this committee is to accelerate the availability of OOI data for scientists and thus expand t</w:t>
+      </w:r>
+      <w:r>
+        <w:rPr>
+          <w:b/>
+        </w:rPr>
+        <w:t>he use of these data for science. For this reason, the committee recommends that efforts to improve the user experience on the OOI data portal, and the expanded availability of data through systems such as ERDDAP or the M2M interface be focused on the need</w:t>
+      </w:r>
+      <w:r>
+        <w:rPr>
+          <w:b/>
+        </w:rPr>
+        <w:t>s of the working scientists.</w:t>
+      </w:r>
+      <w:r>
+        <w:t xml:space="preserve"> Based on our discussions, our view is that scientists have needs and requirements that are quite different than the casual user, and can be summarized by this list of questions a scientist is likely to ask when looking to obtai</w:t>
+      </w:r>
+      <w:r>
+        <w:t>n data:</w:t>
       </w:r>
     </w:p>
     <w:p>
@@ -904,33 +890,7 @@
         </w:numPr>
       </w:pPr>
       <w:r>
-        <w:t>What data is available? What instruments are working and which ones are not?</w:t>
-      </w:r>
-      <w:ins w:id="39" w:author="Orest Kawka" w:date="2017-09-17T16:12:00Z">
-        <w:r>
-          <w:t xml:space="preserve"> </w:t>
-        </w:r>
-      </w:ins>
-      <w:del w:id="40" w:author="Orest Kawka" w:date="2017-09-17T16:12:00Z">
-        <w:r>
-          <w:delText xml:space="preserve"> </w:delText>
-        </w:r>
-      </w:del>
-      <w:r>
-        <w:t>Scientists need an easy to see overview of the entire system</w:t>
-      </w:r>
-      <w:del w:id="41" w:author="Orest Kawka" w:date="2017-09-17T16:12:00Z">
-        <w:r>
-          <w:delText>, which instruments are working, which ones are not, and why not, and which ones will be working in the future</w:delText>
-        </w:r>
-      </w:del>
-      <w:ins w:id="42" w:author="Orest Kawka" w:date="2017-09-17T16:12:00Z">
-        <w:r>
-          <w:t xml:space="preserve"> addressing the above questions</w:t>
-        </w:r>
-      </w:ins>
-      <w:r>
-        <w:t>.</w:t>
+        <w:t>What data is available? What instruments are working and which ones are not? Scientists need an easy to see overview of the entire system, which instruments are working, which ones are not, and why not, and which ones will be working in the future.</w:t>
       </w:r>
     </w:p>
     <w:p>
@@ -954,7 +914,13 @@
         </w:numPr>
       </w:pPr>
       <w:r>
-        <w:t>Where are the data? Are the data easy to download in easy to use formats? Can the data be downloaded by clicking a link instead of by waiting for an e-mail to arrive? Scientists may want to see plots of data in real time, but in most cases scientists will want to download data in some sort of table format that allows them to do their own processing and visualization using the software tools of their choice.</w:t>
+        <w:t>Where are the data? Are the data easy to download in easy to use formats?</w:t>
+      </w:r>
+      <w:r>
+        <w:t xml:space="preserve"> Can the data be downloaded by clicking a link instead of by waiting for an e-mail to arrive? Scientists may want to see plots of data in real time, but in most cases scientists will want to download data in some sort of table format that allows them to do</w:t>
+      </w:r>
+      <w:r>
+        <w:t xml:space="preserve"> their own processing and visualization using the software tools of their choice.</w:t>
       </w:r>
     </w:p>
     <w:p>
@@ -962,7 +928,10 @@
         <w:pStyle w:val="FirstParagraph"/>
       </w:pPr>
       <w:r>
-        <w:t>Efforts to improve the UI of the OOI should be focused on how working scientists actually use data and processes must be developed to solicit and consider user input, and evaluate effectiveness.</w:t>
+        <w:t>Efforts to improve the UI of the OOI should be focused on how working scientists actually use data and processes must be developed to solicit and consider user input, and eva</w:t>
+      </w:r>
+      <w:r>
+        <w:t>luate effectiveness.</w:t>
       </w:r>
     </w:p>
     <w:p>
@@ -981,11 +950,13 @@
         <w:pStyle w:val="BodyText"/>
       </w:pPr>
       <w:r>
-        <w:t xml:space="preserve">For some OOI data the download model for data access is simply not viable. In particular, the hydrophone and the HD video datasets are so large that researchers cannot hope to download these datasets within any reasonable timeframe. For example, the HD video dataset comprises nearly 7000 high-resolution video files totaling approximately 85 TB in size. Not only might it take many weeks or months to download the </w:t>
-      </w:r>
-      <w:r>
-        <w:lastRenderedPageBreak/>
-        <w:t>entire dataset, but most researchers would struggle to find the space to store such a large amount of data locally.</w:t>
+        <w:t>For some OOI data the download model for data access is simply not viable. In particular, the hydrophone and the HD video datasets are so large t</w:t>
+      </w:r>
+      <w:r>
+        <w:t>hat researchers cannot hope to download these datasets within any reasonable timeframe. For example, the HD video dataset comprises nearly 7000 high-resolution video files totaling approximately 85 TB in size. Not only might it take many weeks or months to</w:t>
+      </w:r>
+      <w:r>
+        <w:t xml:space="preserve"> download the entire dataset, but most researchers would struggle to find the space to store such a large amount of data locally.</w:t>
       </w:r>
     </w:p>
     <w:p>
@@ -996,24 +967,22 @@
         <w:rPr>
           <w:b/>
         </w:rPr>
-        <w:t>For this reason, the committee recommends that collaborations and or partnerships be sought to provide combined compute and storage capability for these large datasets.</w:t>
-      </w:r>
-      <w:r>
-        <w:t xml:space="preserve"> One potential partner is XSEDE, which oversees a consortium of some of the country’s largest supercomputer operators. XSEDE may be able to provide hosting and access to these data using some novel funding model. Other possibilities include the development of commercial partners such as Amazon or Google who may be willing to host these large datasets at affordable rates, or </w:t>
-      </w:r>
-      <w:commentRangeStart w:id="43"/>
-      <w:r>
-        <w:t>Calit2</w:t>
-      </w:r>
-      <w:commentRangeEnd w:id="43"/>
+        <w:t>For this reason, the committee recommends that collaborations and or partnerships be sought to provide combined compute and st</w:t>
+      </w:r>
       <w:r>
         <w:rPr>
-          <w:rStyle w:val="CommentReference"/>
+          <w:b/>
         </w:rPr>
-        <w:commentReference w:id="43"/>
-      </w:r>
-      <w:r>
-        <w:t xml:space="preserve"> which has expressed interest in hosting OOI data. The possibilities for partnerships abound, and for some of the data in the OOI system, a cloud-based solution is the best way to accelerate data access for the scientific community.</w:t>
+        <w:t>orage capability for these large datasets.</w:t>
+      </w:r>
+      <w:r>
+        <w:t xml:space="preserve"> One potential partner is XSEDE, which oversees a consortium of some of the country’s largest supercomputer operators. XSEDE may be able to provide hosting and access to these data using some novel funding model. O</w:t>
+      </w:r>
+      <w:r>
+        <w:t>ther possibilities include the development of commercial partners such as Amazon or Google who may be willing to host these large datasets at affordable rates, or Calit2 which has expressed interest in hosting OOI data. The possibilities for partnerships a</w:t>
+      </w:r>
+      <w:r>
+        <w:t>bound, and for some of the data in the OOI system, a cloud-based solution is the best way to accelerate data access for the scientific community.</w:t>
       </w:r>
     </w:p>
     <w:p>
@@ -1024,21 +993,199 @@
         <w:rPr>
           <w:i/>
         </w:rPr>
-        <w:t xml:space="preserve">3.4 </w:t>
-      </w:r>
-      <w:commentRangeStart w:id="44"/>
+        <w:t>3.4 Maintain a Data Delivery Manager in OOI 2.0</w:t>
+      </w:r>
+    </w:p>
+    <w:p>
+      <w:pPr>
+        <w:pStyle w:val="BodyText"/>
+      </w:pPr>
+      <w:r>
+        <w:t>A person should be identified that has the primary goal of overseeing data delivery to the scientific community, is responsive to the needs of the scientific community, and has oversight authority over all management components of the cyberinfrastructure s</w:t>
+      </w:r>
+      <w:r>
+        <w:t>ystem and administration so that decisions about the cyberinfrastructure can be made with the needs of the scientific community at the forefront.</w:t>
+      </w:r>
+      <w:ins w:id="27" w:author="O'donnell, James" w:date="2017-09-11T16:41:00Z">
+        <w:r>
+          <w:t xml:space="preserve"> </w:t>
+        </w:r>
+      </w:ins>
+      <w:ins w:id="28" w:author="O'donnell, James" w:date="2017-09-11T20:30:00Z">
+        <w:r>
+          <w:t>During t</w:t>
+        </w:r>
+      </w:ins>
+      <w:ins w:id="29" w:author="O'donnell, James" w:date="2017-09-11T16:41:00Z">
+        <w:r>
+          <w:t>he transition to OOI 2.0</w:t>
+        </w:r>
+      </w:ins>
+      <w:ins w:id="30" w:author="O'donnell, James" w:date="2017-09-11T20:30:00Z">
+        <w:r>
+          <w:t xml:space="preserve">, contractors </w:t>
+        </w:r>
+      </w:ins>
+      <w:ins w:id="31" w:author="O'donnell, James" w:date="2017-09-11T16:41:00Z">
+        <w:r>
+          <w:t>sh</w:t>
+        </w:r>
+      </w:ins>
+      <w:ins w:id="32" w:author="O'donnell, James" w:date="2017-09-11T16:42:00Z">
+        <w:r>
+          <w:t>ould value</w:t>
+        </w:r>
+      </w:ins>
+      <w:ins w:id="33" w:author="O'donnell, James" w:date="2017-09-11T20:29:00Z">
+        <w:r>
+          <w:t>,</w:t>
+        </w:r>
+      </w:ins>
+      <w:ins w:id="34" w:author="O'donnell, James" w:date="2017-09-11T16:42:00Z">
+        <w:r>
+          <w:t xml:space="preserve"> </w:t>
+        </w:r>
+      </w:ins>
+      <w:ins w:id="35" w:author="O'donnell, James" w:date="2017-09-11T20:27:00Z">
+        <w:r>
+          <w:t>and</w:t>
+        </w:r>
+      </w:ins>
+      <w:ins w:id="36" w:author="O'donnell, James" w:date="2017-09-11T20:28:00Z">
+        <w:r>
+          <w:t xml:space="preserve"> strive to </w:t>
+        </w:r>
+      </w:ins>
+      <w:ins w:id="37" w:author="O'donnell, James" w:date="2017-09-11T20:29:00Z">
+        <w:r>
+          <w:t>exploit</w:t>
+        </w:r>
+      </w:ins>
+      <w:ins w:id="38" w:author="O'donnell, James" w:date="2017-09-11T20:30:00Z">
+        <w:r>
+          <w:t xml:space="preserve"> the extent possible</w:t>
+        </w:r>
+      </w:ins>
+      <w:ins w:id="39" w:author="O'donnell, James" w:date="2017-09-11T20:29:00Z">
+        <w:r>
+          <w:t>,</w:t>
+        </w:r>
+      </w:ins>
+      <w:ins w:id="40" w:author="O'donnell, James" w:date="2017-09-11T20:27:00Z">
+        <w:r>
+          <w:t xml:space="preserve"> the </w:t>
+        </w:r>
+      </w:ins>
+      <w:ins w:id="41" w:author="O'donnell, James" w:date="2017-09-11T16:42:00Z">
+        <w:r>
+          <w:t>investment</w:t>
+        </w:r>
+      </w:ins>
+      <w:ins w:id="42" w:author="O'donnell, James" w:date="2017-09-11T20:27:00Z">
+        <w:r>
+          <w:t>s</w:t>
+        </w:r>
+      </w:ins>
+      <w:ins w:id="43" w:author="O'donnell, James" w:date="2017-09-11T16:42:00Z">
+        <w:r>
+          <w:t xml:space="preserve"> that has been made </w:t>
+        </w:r>
+      </w:ins>
+      <w:ins w:id="44" w:author="O'donnell, James" w:date="2017-09-11T20:30:00Z">
+        <w:r>
+          <w:t xml:space="preserve">in the </w:t>
+        </w:r>
+      </w:ins>
+      <w:ins w:id="45" w:author="O'donnell, James" w:date="2017-09-11T16:42:00Z">
+        <w:r>
+          <w:t>develop</w:t>
+        </w:r>
+      </w:ins>
+      <w:ins w:id="46" w:author="O'donnell, James" w:date="2017-09-11T20:30:00Z">
+        <w:r>
+          <w:t>ment of</w:t>
+        </w:r>
+      </w:ins>
+      <w:ins w:id="47" w:author="O'donnell, James" w:date="2017-09-11T16:42:00Z">
+        <w:r>
+          <w:t xml:space="preserve"> both tech</w:t>
+        </w:r>
+      </w:ins>
+      <w:ins w:id="48" w:author="O'donnell, James" w:date="2017-09-11T16:43:00Z">
+        <w:r>
+          <w:t xml:space="preserve">nical and </w:t>
+        </w:r>
+      </w:ins>
+      <w:ins w:id="49" w:author="O'donnell, James" w:date="2017-09-11T16:42:00Z">
+        <w:r>
+          <w:t>human</w:t>
+        </w:r>
+      </w:ins>
+      <w:ins w:id="50" w:author="O'donnell, James" w:date="2017-09-11T16:43:00Z">
+        <w:r>
+          <w:t xml:space="preserve"> capacity</w:t>
+        </w:r>
+      </w:ins>
+      <w:ins w:id="51" w:author="O'donnell, James" w:date="2017-09-11T20:30:00Z">
+        <w:r>
+          <w:t>,</w:t>
+        </w:r>
+      </w:ins>
+      <w:ins w:id="52" w:author="O'donnell, James" w:date="2017-09-11T20:29:00Z">
+        <w:r>
+          <w:t xml:space="preserve"> and minimize disruption to the</w:t>
+        </w:r>
+      </w:ins>
+      <w:ins w:id="53" w:author="O'donnell, James" w:date="2017-09-11T20:30:00Z">
+        <w:r>
+          <w:t xml:space="preserve"> </w:t>
+        </w:r>
+      </w:ins>
+      <w:ins w:id="54" w:author="O'donnell, James" w:date="2017-09-11T20:31:00Z">
+        <w:r>
+          <w:t xml:space="preserve">connections to the </w:t>
+        </w:r>
+      </w:ins>
+      <w:ins w:id="55" w:author="O'donnell, James" w:date="2017-09-11T20:30:00Z">
+        <w:r>
+          <w:t>user base that</w:t>
+        </w:r>
+      </w:ins>
+      <w:ins w:id="56" w:author="O'donnell, James" w:date="2017-09-11T20:31:00Z">
+        <w:r>
+          <w:t xml:space="preserve"> has been established</w:t>
+        </w:r>
+      </w:ins>
+      <w:ins w:id="57" w:author="O'donnell, James" w:date="2017-09-11T16:43:00Z">
+        <w:r>
+          <w:t>.</w:t>
+        </w:r>
+      </w:ins>
+      <w:ins w:id="58" w:author="O'donnell, James" w:date="2017-09-11T16:44:00Z">
+        <w:r>
+          <w:t xml:space="preserve"> </w:t>
+        </w:r>
+      </w:ins>
+      <w:ins w:id="59" w:author="O'donnell, James" w:date="2017-09-11T16:43:00Z">
+        <w:r>
+          <w:t xml:space="preserve"> </w:t>
+        </w:r>
+      </w:ins>
+      <w:ins w:id="60" w:author="O'donnell, James" w:date="2017-09-11T16:42:00Z">
+        <w:r>
+          <w:t xml:space="preserve">  </w:t>
+        </w:r>
+      </w:ins>
+    </w:p>
+    <w:p>
+      <w:pPr>
+        <w:pStyle w:val="BodyText"/>
+      </w:pPr>
       <w:r>
         <w:rPr>
           <w:i/>
         </w:rPr>
-        <w:t>Maintain a Data Delivery Manager in OOI 2.0</w:t>
-      </w:r>
-      <w:commentRangeEnd w:id="44"/>
-      <w:r>
-        <w:rPr>
-          <w:rStyle w:val="CommentReference"/>
-        </w:rPr>
-        <w:commentReference w:id="44"/>
+        <w:t>3.5 Support operational centers by disseminating data in real time via Global Telecommunications System.</w:t>
       </w:r>
     </w:p>
     <w:p>
@@ -1046,56 +1193,9 @@
         <w:pStyle w:val="BodyText"/>
       </w:pPr>
       <w:r>
-        <w:t>A person should be identified that has the primary goal of overseeing data delivery to the scientific community, is responsive to the needs of the scientific community, and has oversight authority over all management components of the cyberinfrastructure system and administration so that decisions about the cyberinfrastructure can be made with the needs of the scientific community at the forefront.</w:t>
-      </w:r>
-    </w:p>
-    <w:p>
-      <w:pPr>
-        <w:pStyle w:val="BodyText"/>
-      </w:pPr>
-      <w:r>
-        <w:rPr>
-          <w:i/>
-        </w:rPr>
-        <w:t>3.</w:t>
-      </w:r>
-      <w:commentRangeStart w:id="45"/>
-      <w:r>
-        <w:rPr>
-          <w:i/>
-        </w:rPr>
-        <w:t xml:space="preserve">5 Support </w:t>
-      </w:r>
-      <w:ins w:id="46" w:author="Orest Kawka" w:date="2017-09-17T15:38:00Z">
-        <w:r>
-          <w:rPr>
-            <w:i/>
-          </w:rPr>
-          <w:t xml:space="preserve">NMC(?) </w:t>
-        </w:r>
-      </w:ins>
-      <w:r>
-        <w:rPr>
-          <w:i/>
-        </w:rPr>
-        <w:t>operational centers by disseminating data in real time via Global Telecommunications System.</w:t>
-      </w:r>
-      <w:commentRangeEnd w:id="45"/>
-      <w:r>
-        <w:rPr>
-          <w:rStyle w:val="CommentReference"/>
-        </w:rPr>
-        <w:commentReference w:id="45"/>
-      </w:r>
-    </w:p>
-    <w:p>
-      <w:pPr>
-        <w:pStyle w:val="BodyText"/>
-      </w:pPr>
-      <w:r>
         <w:t xml:space="preserve">The </w:t>
       </w:r>
-      <w:hyperlink r:id="rId9">
+      <w:hyperlink r:id="rId7">
         <w:r>
           <w:rPr>
             <w:rStyle w:val="Hyperlink"/>
@@ -1104,46 +1204,47 @@
         </w:r>
       </w:hyperlink>
       <w:r>
-        <w:t xml:space="preserve"> (GTS), run by World Meteorological Organization (WMO), provides a mechanism for the National Meteorological Centers to ingest and disseminate real</w:t>
-      </w:r>
-      <w:ins w:id="47" w:author="Orest Kawka" w:date="2017-09-17T15:36:00Z">
-        <w:r>
-          <w:t>-</w:t>
-        </w:r>
-      </w:ins>
-      <w:del w:id="48" w:author="Orest Kawka" w:date="2017-09-17T15:36:00Z">
-        <w:r>
-          <w:delText xml:space="preserve"> </w:delText>
+        <w:t xml:space="preserve"> (GTS), run by World Meteorological Organization (WMO), provides a mechanism for the National Meteorological Centers to ingest and disseminate real ti</w:t>
+      </w:r>
+      <w:r>
+        <w:t>me observations and forecast products. Data collected by the OOI can be of high value to operational met services for data assimilation in real time or model verification in delayed mode. GTS distribution from OOI can be faciliated by the NOAA National Dat</w:t>
+      </w:r>
+      <w:r>
+        <w:t xml:space="preserve">a Buoy Center and the U.S. IOOS program. Some OOI glider data has already been submitted to the GTS through the IOOS </w:t>
+      </w:r>
+      <w:r>
+        <w:fldChar w:fldCharType="begin"/>
+      </w:r>
+      <w:ins w:id="61" w:author="O'donnell, James" w:date="2017-09-11T20:32:00Z">
+        <w:r>
+          <w:instrText xml:space="preserve">HYPERLINK "C:\\Users\\james\\AppData\\Local\\Temp\\gliders.ioos.us" \h </w:instrText>
+        </w:r>
+      </w:ins>
+      <w:del w:id="62" w:author="O'donnell, James" w:date="2017-09-11T20:32:00Z">
+        <w:r>
+          <w:delInstrText xml:space="preserve"> HYPERLINK "gliders.ioos.us" \h </w:delInstrText>
         </w:r>
       </w:del>
-      <w:r>
-        <w:t xml:space="preserve">time observations and forecast products. Data collected by the OOI can be of high value to operational met services for data assimilation in real time or model verification in delayed mode. GTS distribution from OOI can be faciliated by the NOAA National Data Buoy Center and the U.S. IOOS program. Some OOI glider data has already been submitted to the GTS through the IOOS </w:t>
-      </w:r>
-      <w:hyperlink r:id="rId10">
-        <w:r>
-          <w:rPr>
-            <w:rStyle w:val="Hyperlink"/>
-          </w:rPr>
-          <w:t>Glider Data Assembly Center</w:t>
-        </w:r>
-      </w:hyperlink>
-      <w:r>
-        <w:t xml:space="preserve"> which has been working with OOI CI Data Manageme</w:t>
-      </w:r>
-      <w:ins w:id="49" w:author="Orest Kawka" w:date="2017-09-17T15:30:00Z">
-        <w:r>
-          <w:t>nt</w:t>
-        </w:r>
-      </w:ins>
-      <w:del w:id="50" w:author="Orest Kawka" w:date="2017-09-17T15:30:00Z">
-        <w:r>
-          <w:delText>tn</w:delText>
-        </w:r>
-      </w:del>
-      <w:r>
-        <w:t xml:space="preserve"> teams on </w:t>
-      </w:r>
-      <w:hyperlink r:id="rId11">
+      <w:ins w:id="63" w:author="O'donnell, James" w:date="2017-09-11T20:32:00Z"/>
+      <w:r>
+        <w:fldChar w:fldCharType="separate"/>
+      </w:r>
+      <w:r>
+        <w:rPr>
+          <w:rStyle w:val="Hyperlink"/>
+        </w:rPr>
+        <w:t>Glider Data Assembly Center</w:t>
+      </w:r>
+      <w:r>
+        <w:rPr>
+          <w:rStyle w:val="Hyperlink"/>
+        </w:rPr>
+        <w:fldChar w:fldCharType="end"/>
+      </w:r>
+      <w:r>
+        <w:t xml:space="preserve"> which has been working with OOI CI Data Managemetn teams on </w:t>
+      </w:r>
+      <w:hyperlink r:id="rId8">
         <w:r>
           <w:rPr>
             <w:rStyle w:val="Hyperlink"/>
@@ -1152,47 +1253,13 @@
         </w:r>
       </w:hyperlink>
       <w:r>
-        <w:t xml:space="preserve"> recently. IOOS and NDBC are currently re-engineering the real time data submission p</w:t>
-      </w:r>
-      <w:ins w:id="51" w:author="Orest Kawka" w:date="2017-09-17T15:36:00Z">
-        <w:r>
-          <w:t>ro</w:t>
-        </w:r>
-      </w:ins>
-      <w:del w:id="52" w:author="Orest Kawka" w:date="2017-09-17T15:36:00Z">
-        <w:r>
-          <w:delText>or</w:delText>
-        </w:r>
-      </w:del>
-      <w:r>
-        <w:t xml:space="preserve">cess to rely heavily on ERDDAP which is consistent with the recommendations in this report for the OOI-CI data dissemination strategy. Because of the alignment of technologies and given the high value of </w:t>
-      </w:r>
-      <w:ins w:id="53" w:author="Orest Kawka" w:date="2017-09-17T15:36:00Z">
-        <w:r>
-          <w:t>the</w:t>
-        </w:r>
-      </w:ins>
-      <w:del w:id="54" w:author="Orest Kawka" w:date="2017-09-17T15:36:00Z">
-        <w:r>
-          <w:delText>hte</w:delText>
-        </w:r>
-      </w:del>
-      <w:r>
-        <w:t xml:space="preserve"> OOI data to the operational centers, </w:t>
-      </w:r>
-      <w:commentRangeStart w:id="55"/>
-      <w:r>
-        <w:t>we recommend a firm commitment to distributing as much OOI data as is possible in real time via the GTS as part of OOI 2.0</w:t>
-      </w:r>
-      <w:commentRangeEnd w:id="55"/>
-      <w:r>
-        <w:rPr>
-          <w:rStyle w:val="CommentReference"/>
-        </w:rPr>
-        <w:commentReference w:id="55"/>
-      </w:r>
-      <w:r>
-        <w:t>.</w:t>
+        <w:t xml:space="preserve"> recently. IOOS and NDBC are currently re-engineering the real time data submission porcess to rely heavily on ERDDAP which is consistent with</w:t>
+      </w:r>
+      <w:r>
+        <w:t xml:space="preserve"> the recommendations in this report for the OOI-CI data dissemination strategy. Because of the alignment of technologies and given the high value of hte OOI data to the operational centers, we recommend a firm commitment to distributing as much OOI data as</w:t>
+      </w:r>
+      <w:r>
+        <w:t xml:space="preserve"> is possible in real time via the GTS as part of OOI 2.0.</w:t>
       </w:r>
     </w:p>
     <w:p>
@@ -1223,7 +1290,10 @@
         </w:numPr>
       </w:pPr>
       <w:r>
-        <w:t>Prioritize the release of the OOI ERDDAP server by empowering the ERDDAP development team with all needed access to the production server and by shortening of the deployment cycle timeline.</w:t>
+        <w:t>Prioritize the release of the OOI ERDDAP server by empowering the ERDDAP development team with all needed acc</w:t>
+      </w:r>
+      <w:r>
+        <w:t>ess to the production server and by shortening of the deployment cycle timeline.</w:t>
       </w:r>
     </w:p>
     <w:p>
@@ -1247,7 +1317,41 @@
         </w:numPr>
       </w:pPr>
       <w:r>
-        <w:t>Identify a single individual, the OOI Data Delivery Manager, who reports directly to the Project's Lead PI and who will be responsible for data access by scientists and who has authority over both CI and Data Team priorities.</w:t>
+        <w:t>Identify a single individual, the OOI Data Delivery Manager, who reports directly to the Project's Lead PI and who will be respons</w:t>
+      </w:r>
+      <w:r>
+        <w:t>ible for data access by scientists and who has authority over</w:t>
+      </w:r>
+      <w:ins w:id="64" w:author="O'donnell, James" w:date="2017-09-11T20:33:00Z">
+        <w:r>
+          <w:t xml:space="preserve"> the pe</w:t>
+        </w:r>
+        <w:bookmarkStart w:id="65" w:name="_GoBack"/>
+        <w:bookmarkEnd w:id="65"/>
+        <w:r>
+          <w:t xml:space="preserve">rsonnel carrying out the work currently </w:t>
+        </w:r>
+      </w:ins>
+      <w:del w:id="66" w:author="O'donnell, James" w:date="2017-09-11T20:33:00Z">
+        <w:r>
+          <w:delText xml:space="preserve"> both </w:delText>
+        </w:r>
+      </w:del>
+      <w:ins w:id="67" w:author="O'donnell, James" w:date="2017-09-11T20:33:00Z">
+        <w:r>
+          <w:t xml:space="preserve">performed by the </w:t>
+        </w:r>
+      </w:ins>
+      <w:r>
+        <w:t>CI and Data Team</w:t>
+      </w:r>
+      <w:del w:id="68" w:author="O'donnell, James" w:date="2017-09-11T20:33:00Z">
+        <w:r>
+          <w:delText xml:space="preserve"> priorities</w:delText>
+        </w:r>
+      </w:del>
+      <w:r>
+        <w:t>.</w:t>
       </w:r>
     </w:p>
     <w:p>
@@ -1279,7 +1383,10 @@
         </w:numPr>
       </w:pPr>
       <w:r>
-        <w:t>Place a primary focus on the scientific user base for data delivery.</w:t>
+        <w:t>Place a primary focus o</w:t>
+      </w:r>
+      <w:r>
+        <w:t>n the scientific user base for data delivery.</w:t>
       </w:r>
     </w:p>
     <w:p>
@@ -1314,17 +1421,11 @@
           <w:numId w:val="19"/>
         </w:numPr>
       </w:pPr>
-      <w:commentRangeStart w:id="56"/>
-      <w:r>
-        <w:lastRenderedPageBreak/>
-        <w:t>Support operational centers by disseminating data in real time via Global Telecommunications System.</w:t>
-      </w:r>
-      <w:commentRangeEnd w:id="56"/>
-      <w:r>
-        <w:rPr>
-          <w:rStyle w:val="CommentReference"/>
-        </w:rPr>
-        <w:commentReference w:id="56"/>
+      <w:r>
+        <w:t>Support operational centers by disseminating data in real ti</w:t>
+      </w:r>
+      <w:r>
+        <w:t>me via Global Telecommunications System.</w:t>
       </w:r>
     </w:p>
     <w:sectPr>
@@ -1337,390 +1438,8 @@
 </w:document>
 </file>
 
-<file path=word/comments.xml><?xml version="1.0" encoding="utf-8"?>
-<w:comments xmlns:wpc="http://schemas.microsoft.com/office/word/2010/wordprocessingCanvas" xmlns:mo="http://schemas.microsoft.com/office/mac/office/2008/main" xmlns:mc="http://schemas.openxmlformats.org/markup-compatibility/2006" xmlns:mv="urn:schemas-microsoft-com:mac:vml" xmlns:o="urn:schemas-microsoft-com:office:office" xmlns:r="http://schemas.openxmlformats.org/officeDocument/2006/relationships" xmlns:m="http://schemas.openxmlformats.org/officeDocument/2006/math" xmlns:v="urn:schemas-microsoft-com:vml" xmlns:wp14="http://schemas.microsoft.com/office/word/2010/wordprocessingDrawing" xmlns:wp="http://schemas.openxmlformats.org/drawingml/2006/wordprocessingDrawing" xmlns:w10="urn:schemas-microsoft-com:office:word" xmlns:w="http://schemas.openxmlformats.org/wordprocessingml/2006/main" xmlns:w14="http://schemas.microsoft.com/office/word/2010/wordml" xmlns:wpg="http://schemas.microsoft.com/office/word/2010/wordprocessingGroup" xmlns:wpi="http://schemas.microsoft.com/office/word/2010/wordprocessingInk" xmlns:wne="http://schemas.microsoft.com/office/word/2006/wordml" xmlns:wps="http://schemas.microsoft.com/office/word/2010/wordprocessingShape" mc:Ignorable="w14 wp14">
-  <w:comment w:id="0" w:author="Orest Kawka" w:date="2017-09-17T14:13:00Z" w:initials="OK">
-    <w:p>
-      <w:pPr>
-        <w:pStyle w:val="CommentText"/>
-      </w:pPr>
-      <w:r>
-        <w:rPr>
-          <w:rStyle w:val="CommentReference"/>
-        </w:rPr>
-        <w:annotationRef/>
-      </w:r>
-      <w:r>
-        <w:t>This is really good to include in the report. We should strive to continue this. Would it be appropriate to include minutes of the meetings, when they are available, as appendices? OTOH, it may then be harder to have open discussions. Just a thought.</w:t>
-      </w:r>
-    </w:p>
-  </w:comment>
-  <w:comment w:id="1" w:author="Orest Kawka" w:date="2017-09-17T14:14:00Z" w:initials="OK">
-    <w:p>
-      <w:pPr>
-        <w:pStyle w:val="CommentText"/>
-      </w:pPr>
-      <w:r>
-        <w:rPr>
-          <w:rStyle w:val="CommentReference"/>
-        </w:rPr>
-        <w:annotationRef/>
-      </w:r>
-      <w:r>
-        <w:t>Did you want to include something about what  Stephanie presented at that in-person meeting or was it all Rich?</w:t>
-      </w:r>
-    </w:p>
-  </w:comment>
-  <w:comment w:id="2" w:author="Orest Kawka" w:date="2017-09-17T14:34:00Z" w:initials="OK">
-    <w:p>
-      <w:pPr>
-        <w:pStyle w:val="CommentText"/>
-      </w:pPr>
-      <w:r>
-        <w:rPr>
-          <w:rStyle w:val="CommentReference"/>
-        </w:rPr>
-        <w:annotationRef/>
-      </w:r>
-      <w:r>
-        <w:t>Are we recommending a new addition to OL or CI staff or someone who is already part of either that would change or add on to their existing roles. Right now, OL is severely understaffed for what they have to do in the remaining time of their contract. Realistically, I don’t trust any one in the Rodero side of CI. That leaves someone on the Data Team, and to be honest, unless this is a very short-term thing I don’t think we can do that. Actually, before we release this report, I would like that we discuss this recommendation with the group and perhaps define better who and what this person would be responsible for.</w:t>
-      </w:r>
-    </w:p>
-  </w:comment>
-  <w:comment w:id="3" w:author="Orest Kawka" w:date="2017-09-17T16:00:00Z" w:initials="OK">
-    <w:p>
-      <w:pPr>
-        <w:pStyle w:val="CommentText"/>
-      </w:pPr>
-      <w:r>
-        <w:rPr>
-          <w:rStyle w:val="CommentReference"/>
-        </w:rPr>
-        <w:annotationRef/>
-      </w:r>
-      <w:r>
-        <w:t>In OOI Operations, post-construction, there are, technically, no PIs. There is currently no Lead PI – the closest thing I could think of is the OOI Director Greg Ulses. He does have an O&amp;M Manager Thomas Wims who is supposed to be working on CI aspect, but I truly don’t know what he does. But the result of the recompete will probably involve a Lead PI.</w:t>
-      </w:r>
-    </w:p>
-  </w:comment>
-  <w:comment w:id="4" w:author="Orest Kawka" w:date="2017-09-17T14:18:00Z" w:initials="OK">
-    <w:p>
-      <w:pPr>
-        <w:pStyle w:val="CommentText"/>
-      </w:pPr>
-      <w:r>
-        <w:rPr>
-          <w:rStyle w:val="CommentReference"/>
-        </w:rPr>
-        <w:annotationRef/>
-      </w:r>
-      <w:r>
-        <w:t>Tim, it may be good to earlier in this report explicitly clarify the distinction between CI and the Data Team, that we are using. While Manish and Ivan think of  it separately, there are others that will be addressed by this report, and outside the program, that think of  the Data Team as being part of CI, as it was originally designed.</w:t>
-      </w:r>
-    </w:p>
-  </w:comment>
-  <w:comment w:id="7" w:author="Orest Kawka" w:date="2017-09-17T14:39:00Z" w:initials="OK">
-    <w:p>
-      <w:pPr>
-        <w:pStyle w:val="CommentText"/>
-      </w:pPr>
-      <w:r>
-        <w:rPr>
-          <w:rStyle w:val="CommentReference"/>
-        </w:rPr>
-        <w:annotationRef/>
-      </w:r>
-      <w:r>
-        <w:t>Is full data and processing provenance included in NetCDF or does that require JSON?</w:t>
-      </w:r>
-    </w:p>
-  </w:comment>
-  <w:comment w:id="8" w:author="Orest Kawka" w:date="2017-09-17T14:40:00Z" w:initials="OK">
-    <w:p>
-      <w:pPr>
-        <w:pStyle w:val="CommentText"/>
-      </w:pPr>
-      <w:r>
-        <w:rPr>
-          <w:rStyle w:val="CommentReference"/>
-        </w:rPr>
-        <w:annotationRef/>
-      </w:r>
-      <w:r>
-        <w:t>Not familiar with this. Do we need to expand on this recommendation?</w:t>
-      </w:r>
-    </w:p>
-  </w:comment>
-  <w:comment w:id="9" w:author="Orest Kawka" w:date="2017-09-17T14:42:00Z" w:initials="OK">
-    <w:p>
-      <w:pPr>
-        <w:pStyle w:val="CommentText"/>
-      </w:pPr>
-      <w:r>
-        <w:rPr>
-          <w:rStyle w:val="CommentReference"/>
-        </w:rPr>
-        <w:annotationRef/>
-      </w:r>
-      <w:r>
-        <w:t>I’m not sure what this is referring to. Deployment time of ERDDAP? Or something else. If it is the former, it seems to be a circular recommendation.</w:t>
-      </w:r>
-    </w:p>
-  </w:comment>
-  <w:comment w:id="11" w:author="Orest Kawka" w:date="2017-09-17T14:54:00Z" w:initials="OK">
-    <w:p>
-      <w:pPr>
-        <w:pStyle w:val="CommentText"/>
-      </w:pPr>
-      <w:r>
-        <w:rPr>
-          <w:rStyle w:val="CommentReference"/>
-        </w:rPr>
-        <w:annotationRef/>
-      </w:r>
-      <w:r>
-        <w:t>I do know that M2M is currently working very well for access and real-time visualization of both simple and highly processed data from the Cabled Array. We are using it in our Ops Center. I am not sure if M2M terminology is also used for the ingestion process. It may be useful to ask Stephanie about that. The CA data, such as our raw versions of the data, that is not grabbed automatically at the shore station by the port agent drivers, ie. our local versions of the raw data, are rsynced from our servers to the CI servers and then processed after that.  The CG and EA post-recovery datasets are the only ones that are part of the specific “ingestion process” that is in trouble.</w:t>
-      </w:r>
-    </w:p>
-  </w:comment>
-  <w:comment w:id="13" w:author="Orest Kawka" w:date="2017-09-17T16:03:00Z" w:initials="OK">
-    <w:p>
-      <w:pPr>
-        <w:pStyle w:val="CommentText"/>
-      </w:pPr>
-      <w:r>
-        <w:rPr>
-          <w:rStyle w:val="CommentReference"/>
-        </w:rPr>
-        <w:annotationRef/>
-      </w:r>
-      <w:r>
-        <w:t>Currently the Data Availability tool that the Data Team developed is part of the CI-supported OOINet interface. Also, more importantly, all of those other tools that the Data Team have developed are always under “Community Tools” on the oceanobservatories.org page.</w:t>
-      </w:r>
-    </w:p>
-  </w:comment>
-  <w:comment w:id="17" w:author="Orest Kawka" w:date="2017-09-17T16:04:00Z" w:initials="OK">
-    <w:p>
-      <w:pPr>
-        <w:pStyle w:val="CommentText"/>
-      </w:pPr>
-      <w:r>
-        <w:rPr>
-          <w:rStyle w:val="CommentReference"/>
-        </w:rPr>
-        <w:annotationRef/>
-      </w:r>
-      <w:r>
-        <w:t>See my later warning on “operational” data.</w:t>
-      </w:r>
-    </w:p>
-  </w:comment>
-  <w:comment w:id="18" w:author="Orest Kawka" w:date="2017-09-17T16:07:00Z" w:initials="OK">
-    <w:p>
-      <w:pPr>
-        <w:pStyle w:val="CommentText"/>
-      </w:pPr>
-      <w:r>
-        <w:rPr>
-          <w:rStyle w:val="CommentReference"/>
-        </w:rPr>
-        <w:annotationRef/>
-      </w:r>
-      <w:r>
-        <w:t>As noted further below, that was a workflow initially part of OOI, but it was descoped when cost-cutting occurred, ie. after UCSD was “let go”. In reality, not sure how you would do this cost-effectively even if you were not using uFrame. This capability is really difficult and expensive in terms of resources and maintenance.</w:t>
-      </w:r>
-    </w:p>
-  </w:comment>
-  <w:comment w:id="21" w:author="Orest Kawka" w:date="2017-09-17T16:11:00Z" w:initials="OK">
-    <w:p>
-      <w:pPr>
-        <w:pStyle w:val="CommentText"/>
-      </w:pPr>
-      <w:r>
-        <w:rPr>
-          <w:rStyle w:val="CommentReference"/>
-        </w:rPr>
-        <w:annotationRef/>
-      </w:r>
-      <w:r>
-        <w:t xml:space="preserve">We need to be careful about this. uFrame is based on open-source software. Not sure what aspect yet is considered proprietary. Just because something is proprietary doesn’t mean we can’t use it or it is not cost effective. We all use Windows or Mac OSs or Office and that is fully proprietary. CA is using commercially available software that is based on open-source code to run its NMS and EMS networks. I do realize that it could be dangerous to wed ourselves to this long-term but sometimes commercial solutions ARE cost effective. </w:t>
-      </w:r>
-    </w:p>
-  </w:comment>
-  <w:comment w:id="31" w:author="Orest Kawka" w:date="2017-09-17T15:17:00Z" w:initials="OK">
-    <w:p>
-      <w:pPr>
-        <w:pStyle w:val="CommentText"/>
-      </w:pPr>
-      <w:r>
-        <w:rPr>
-          <w:rStyle w:val="CommentReference"/>
-        </w:rPr>
-        <w:annotationRef/>
-      </w:r>
-      <w:r>
-        <w:t>This type of workflow or capability, or some derivative of it, was something that was in the initial scope of  CI, ie. it was a requirement. It was kind of descoped after UCSD “lost” the contract.</w:t>
-      </w:r>
-    </w:p>
-  </w:comment>
-  <w:comment w:id="32" w:author="Orest Kawka" w:date="2017-09-17T15:20:00Z" w:initials="OK">
-    <w:p>
-      <w:pPr>
-        <w:pStyle w:val="CommentText"/>
-      </w:pPr>
-      <w:r>
-        <w:rPr>
-          <w:rStyle w:val="CommentReference"/>
-        </w:rPr>
-        <w:annotationRef/>
-      </w:r>
-      <w:r>
-        <w:t>Not sure what is meant by changing processors. The current system is automatically scaled to bring in more processing power as needed. Do you mean, changing the algorithms/code for the products?  That is a totally different endeavor. But with M2M, a user should be able to grab whatever data level they want from OOI-CI and apply their own algorithms and processing resources remotely.</w:t>
-      </w:r>
-    </w:p>
-  </w:comment>
-  <w:comment w:id="33" w:author="Orest Kawka" w:date="2017-09-17T15:21:00Z" w:initials="OK">
-    <w:p>
-      <w:pPr>
-        <w:pStyle w:val="CommentText"/>
-      </w:pPr>
-      <w:r>
-        <w:rPr>
-          <w:rStyle w:val="CommentReference"/>
-        </w:rPr>
-        <w:annotationRef/>
-      </w:r>
-      <w:r>
-        <w:t>Very good summary!!</w:t>
-      </w:r>
-    </w:p>
-  </w:comment>
-  <w:comment w:id="36" w:author="Orest Kawka" w:date="2017-09-17T15:27:00Z" w:initials="OK">
-    <w:p>
-      <w:pPr>
-        <w:pStyle w:val="CommentText"/>
-      </w:pPr>
-      <w:r>
-        <w:rPr>
-          <w:rStyle w:val="CommentReference"/>
-        </w:rPr>
-        <w:annotationRef/>
-      </w:r>
-      <w:r>
-        <w:t>I was worried about this recommendation when it first was mentioned above, but I really like what you said here Tim – its well balanced and written. I did add a bit of modification in the earlier mention which kind of leads in well to what you wrote here.</w:t>
-      </w:r>
-    </w:p>
-  </w:comment>
-  <w:comment w:id="43" w:author="Orest Kawka" w:date="2017-09-17T15:31:00Z" w:initials="OK">
-    <w:p>
-      <w:pPr>
-        <w:pStyle w:val="CommentText"/>
-      </w:pPr>
-      <w:r>
-        <w:rPr>
-          <w:rStyle w:val="CommentReference"/>
-        </w:rPr>
-        <w:annotationRef/>
-      </w:r>
-      <w:r>
-        <w:t xml:space="preserve">Not familiar with it – could we expand on that briefly? Google gives too many other choices. </w:t>
-      </w:r>
-      <w:r>
-        <w:sym w:font="Wingdings" w:char="F04A"/>
-      </w:r>
-    </w:p>
-    <w:p>
-      <w:pPr>
-        <w:pStyle w:val="CommentText"/>
-      </w:pPr>
-    </w:p>
-  </w:comment>
-  <w:comment w:id="44" w:author="Orest Kawka" w:date="2017-09-17T15:35:00Z" w:initials="OK">
-    <w:p>
-      <w:pPr>
-        <w:pStyle w:val="CommentText"/>
-      </w:pPr>
-      <w:r>
-        <w:rPr>
-          <w:rStyle w:val="CommentReference"/>
-        </w:rPr>
-        <w:annotationRef/>
-      </w:r>
-      <w:r>
-        <w:t>I am a bit hesitant to add another level of management within the  current, or even future (v2.0) COL-CI-Data Team hierarchy, but I am OK with the committee making a recommendation like this because it highlights how important the delivery of data in consideration of scientists’ needs are. Implementation of the principles encompassed by this recommendation can be worked out later, ie. refined as we work on this later.</w:t>
-      </w:r>
-    </w:p>
-  </w:comment>
-  <w:comment w:id="45" w:author="Orest Kawka" w:date="2017-09-17T16:15:00Z" w:initials="OK">
-    <w:p>
-      <w:pPr>
-        <w:pStyle w:val="CommentText"/>
-      </w:pPr>
-      <w:r>
-        <w:rPr>
-          <w:rStyle w:val="CommentReference"/>
-        </w:rPr>
-        <w:annotationRef/>
-      </w:r>
-      <w:r>
-        <w:t xml:space="preserve"> I like this idea, because it would show that OOI data is being used for many things, </w:t>
-      </w:r>
-      <w:r>
-        <w:t>BUT</w:t>
-      </w:r>
-      <w:r>
-        <w:t xml:space="preserve"> I need to give a warning about this. NSF </w:t>
-      </w:r>
-      <w:r>
-        <w:t xml:space="preserve">originally and </w:t>
-      </w:r>
-      <w:r>
-        <w:t xml:space="preserve"> explicitly stated that OOI data and funding was not for operational data delivery or support, it is for research only. The costs associated with the quality control of data and delivery for operational centers was never something budgeted or even considered for OOI. There was also a very big concern, I believe, that the liability was not within the scope.</w:t>
-      </w:r>
-      <w:r>
-        <w:t xml:space="preserve"> This all may have changed, but I don’t think so.</w:t>
-      </w:r>
-    </w:p>
-  </w:comment>
-  <w:comment w:id="55" w:author="Orest Kawka" w:date="2017-09-17T16:16:00Z" w:initials="OK">
-    <w:p>
-      <w:pPr>
-        <w:pStyle w:val="CommentText"/>
-      </w:pPr>
-      <w:r>
-        <w:rPr>
-          <w:rStyle w:val="CommentReference"/>
-        </w:rPr>
-        <w:annotationRef/>
-      </w:r>
-      <w:r>
-        <w:t>Unless NSF says otherwise, this is really out of scope for the OOI program and has huge budget implications for the necessary quality control. That level of resource does not exist and won’t exist, as far as I know, in any OOI.</w:t>
-      </w:r>
-    </w:p>
-  </w:comment>
-  <w:comment w:id="56" w:author="Orest Kawka" w:date="2017-09-17T16:18:00Z" w:initials="OK">
-    <w:p>
-      <w:pPr>
-        <w:pStyle w:val="CommentText"/>
-      </w:pPr>
-      <w:r>
-        <w:rPr>
-          <w:rStyle w:val="CommentReference"/>
-        </w:rPr>
-        <w:annotationRef/>
-      </w:r>
-      <w:r>
-        <w:t>This is out of scope as per OOI’s intent as a research and NOT as an operational center or data source.</w:t>
-      </w:r>
-      <w:bookmarkStart w:id="57" w:name="_GoBack"/>
-      <w:bookmarkEnd w:id="57"/>
-    </w:p>
-  </w:comment>
-</w:comments>
-</file>
-
 <file path=word/endnotes.xml><?xml version="1.0" encoding="utf-8"?>
-<w:endnotes xmlns:wpc="http://schemas.microsoft.com/office/word/2010/wordprocessingCanvas" xmlns:mo="http://schemas.microsoft.com/office/mac/office/2008/main" xmlns:mc="http://schemas.openxmlformats.org/markup-compatibility/2006" xmlns:mv="urn:schemas-microsoft-com:mac:vml" xmlns:o="urn:schemas-microsoft-com:office:office" xmlns:r="http://schemas.openxmlformats.org/officeDocument/2006/relationships" xmlns:m="http://schemas.openxmlformats.org/officeDocument/2006/math" xmlns:v="urn:schemas-microsoft-com:vml" xmlns:wp14="http://schemas.microsoft.com/office/word/2010/wordprocessingDrawing" xmlns:wp="http://schemas.openxmlformats.org/drawingml/2006/wordprocessingDrawing" xmlns:w10="urn:schemas-microsoft-com:office:word" xmlns:w="http://schemas.openxmlformats.org/wordprocessingml/2006/main" xmlns:w14="http://schemas.microsoft.com/office/word/2010/wordml" xmlns:wpg="http://schemas.microsoft.com/office/word/2010/wordprocessingGroup" xmlns:wpi="http://schemas.microsoft.com/office/word/2010/wordprocessingInk" xmlns:wne="http://schemas.microsoft.com/office/word/2006/wordml" xmlns:wps="http://schemas.microsoft.com/office/word/2010/wordprocessingShape" mc:Ignorable="w14 wp14">
+<w:endnotes xmlns:wpc="http://schemas.microsoft.com/office/word/2010/wordprocessingCanvas" xmlns:mc="http://schemas.openxmlformats.org/markup-compatibility/2006" xmlns:o="urn:schemas-microsoft-com:office:office" xmlns:r="http://schemas.openxmlformats.org/officeDocument/2006/relationships" xmlns:m="http://schemas.openxmlformats.org/officeDocument/2006/math" xmlns:v="urn:schemas-microsoft-com:vml" xmlns:wp14="http://schemas.microsoft.com/office/word/2010/wordprocessingDrawing" xmlns:wp="http://schemas.openxmlformats.org/drawingml/2006/wordprocessingDrawing" xmlns:w10="urn:schemas-microsoft-com:office:word" xmlns:w="http://schemas.openxmlformats.org/wordprocessingml/2006/main" xmlns:w14="http://schemas.microsoft.com/office/word/2010/wordml" xmlns:w15="http://schemas.microsoft.com/office/word/2012/wordml" xmlns:wpg="http://schemas.microsoft.com/office/word/2010/wordprocessingGroup" xmlns:wpi="http://schemas.microsoft.com/office/word/2010/wordprocessingInk" xmlns:wne="http://schemas.microsoft.com/office/word/2006/wordml" xmlns:wps="http://schemas.microsoft.com/office/word/2010/wordprocessingShape" mc:Ignorable="w14 w15 wp14">
   <w:endnote w:type="separator" w:id="-1">
     <w:p>
       <w:pPr>
@@ -1745,7 +1464,7 @@
 </file>
 
 <file path=word/footnotes.xml><?xml version="1.0" encoding="utf-8"?>
-<w:footnotes xmlns:wpc="http://schemas.microsoft.com/office/word/2010/wordprocessingCanvas" xmlns:mo="http://schemas.microsoft.com/office/mac/office/2008/main" xmlns:mc="http://schemas.openxmlformats.org/markup-compatibility/2006" xmlns:mv="urn:schemas-microsoft-com:mac:vml" xmlns:o="urn:schemas-microsoft-com:office:office" xmlns:r="http://schemas.openxmlformats.org/officeDocument/2006/relationships" xmlns:m="http://schemas.openxmlformats.org/officeDocument/2006/math" xmlns:v="urn:schemas-microsoft-com:vml" xmlns:wp14="http://schemas.microsoft.com/office/word/2010/wordprocessingDrawing" xmlns:wp="http://schemas.openxmlformats.org/drawingml/2006/wordprocessingDrawing" xmlns:w10="urn:schemas-microsoft-com:office:word" xmlns:w="http://schemas.openxmlformats.org/wordprocessingml/2006/main" xmlns:w14="http://schemas.microsoft.com/office/word/2010/wordml" xmlns:wpg="http://schemas.microsoft.com/office/word/2010/wordprocessingGroup" xmlns:wpi="http://schemas.microsoft.com/office/word/2010/wordprocessingInk" xmlns:wne="http://schemas.microsoft.com/office/word/2006/wordml" xmlns:wps="http://schemas.microsoft.com/office/word/2010/wordprocessingShape" mc:Ignorable="w14 wp14">
+<w:footnotes xmlns:wpc="http://schemas.microsoft.com/office/word/2010/wordprocessingCanvas" xmlns:mc="http://schemas.openxmlformats.org/markup-compatibility/2006" xmlns:o="urn:schemas-microsoft-com:office:office" xmlns:r="http://schemas.openxmlformats.org/officeDocument/2006/relationships" xmlns:m="http://schemas.openxmlformats.org/officeDocument/2006/math" xmlns:v="urn:schemas-microsoft-com:vml" xmlns:wp14="http://schemas.microsoft.com/office/word/2010/wordprocessingDrawing" xmlns:wp="http://schemas.openxmlformats.org/drawingml/2006/wordprocessingDrawing" xmlns:w10="urn:schemas-microsoft-com:office:word" xmlns:w="http://schemas.openxmlformats.org/wordprocessingml/2006/main" xmlns:w14="http://schemas.microsoft.com/office/word/2010/wordml" xmlns:w15="http://schemas.microsoft.com/office/word/2012/wordml" xmlns:wpg="http://schemas.microsoft.com/office/word/2010/wordprocessingGroup" xmlns:wpi="http://schemas.microsoft.com/office/word/2010/wordprocessingInk" xmlns:wne="http://schemas.microsoft.com/office/word/2006/wordml" xmlns:wps="http://schemas.microsoft.com/office/word/2010/wordprocessingShape" mc:Ignorable="w14 w15 wp14">
   <w:footnote w:type="separator" w:id="-1">
     <w:p>
       <w:r>
@@ -1764,11 +1483,11 @@
 </file>
 
 <file path=word/numbering.xml><?xml version="1.0" encoding="utf-8"?>
-<w:numbering xmlns:wpc="http://schemas.microsoft.com/office/word/2010/wordprocessingCanvas" xmlns:mo="http://schemas.microsoft.com/office/mac/office/2008/main" xmlns:mc="http://schemas.openxmlformats.org/markup-compatibility/2006" xmlns:mv="urn:schemas-microsoft-com:mac:vml" xmlns:o="urn:schemas-microsoft-com:office:office" xmlns:r="http://schemas.openxmlformats.org/officeDocument/2006/relationships" xmlns:m="http://schemas.openxmlformats.org/officeDocument/2006/math" xmlns:v="urn:schemas-microsoft-com:vml" xmlns:wp14="http://schemas.microsoft.com/office/word/2010/wordprocessingDrawing" xmlns:wp="http://schemas.openxmlformats.org/drawingml/2006/wordprocessingDrawing" xmlns:w10="urn:schemas-microsoft-com:office:word" xmlns:w="http://schemas.openxmlformats.org/wordprocessingml/2006/main" xmlns:w14="http://schemas.microsoft.com/office/word/2010/wordml" xmlns:wpg="http://schemas.microsoft.com/office/word/2010/wordprocessingGroup" xmlns:wpi="http://schemas.microsoft.com/office/word/2010/wordprocessingInk" xmlns:wne="http://schemas.microsoft.com/office/word/2006/wordml" xmlns:wps="http://schemas.microsoft.com/office/word/2010/wordprocessingShape" mc:Ignorable="w14 wp14">
-  <w:abstractNum w:abstractNumId="0">
+<w:numbering xmlns:wpc="http://schemas.microsoft.com/office/word/2010/wordprocessingCanvas" xmlns:mc="http://schemas.openxmlformats.org/markup-compatibility/2006" xmlns:o="urn:schemas-microsoft-com:office:office" xmlns:r="http://schemas.openxmlformats.org/officeDocument/2006/relationships" xmlns:m="http://schemas.openxmlformats.org/officeDocument/2006/math" xmlns:v="urn:schemas-microsoft-com:vml" xmlns:wp14="http://schemas.microsoft.com/office/word/2010/wordprocessingDrawing" xmlns:wp="http://schemas.openxmlformats.org/drawingml/2006/wordprocessingDrawing" xmlns:w10="urn:schemas-microsoft-com:office:word" xmlns:w="http://schemas.openxmlformats.org/wordprocessingml/2006/main" xmlns:w14="http://schemas.microsoft.com/office/word/2010/wordml" xmlns:w15="http://schemas.microsoft.com/office/word/2012/wordml" xmlns:wpg="http://schemas.microsoft.com/office/word/2010/wordprocessingGroup" xmlns:wpi="http://schemas.microsoft.com/office/word/2010/wordprocessingInk" xmlns:wne="http://schemas.microsoft.com/office/word/2006/wordml" xmlns:wps="http://schemas.microsoft.com/office/word/2010/wordprocessingShape" mc:Ignorable="w14 w15 wp14">
+  <w:abstractNum w:abstractNumId="0" w15:restartNumberingAfterBreak="0">
     <w:nsid w:val="896A556A"/>
     <w:multiLevelType w:val="multilevel"/>
-    <w:tmpl w:val="8C30B602"/>
+    <w:tmpl w:val="56C64E1A"/>
     <w:lvl w:ilvl="0">
       <w:start w:val="1"/>
       <w:numFmt w:val="decimal"/>
@@ -1864,10 +1583,10 @@
       <w:lvlJc w:val="left"/>
     </w:lvl>
   </w:abstractNum>
-  <w:abstractNum w:abstractNumId="1">
+  <w:abstractNum w:abstractNumId="1" w15:restartNumberingAfterBreak="0">
     <w:nsid w:val="CCBB674A"/>
     <w:multiLevelType w:val="multilevel"/>
-    <w:tmpl w:val="FC40CDBE"/>
+    <w:tmpl w:val="8752EB8E"/>
     <w:lvl w:ilvl="0">
       <w:numFmt w:val="bullet"/>
       <w:lvlText w:val=" "/>
@@ -1956,7 +1675,7 @@
       <w:lvlJc w:val="left"/>
     </w:lvl>
   </w:abstractNum>
-  <w:abstractNum w:abstractNumId="2">
+  <w:abstractNum w:abstractNumId="2" w15:restartNumberingAfterBreak="0">
     <w:nsid w:val="E17F69BA"/>
     <w:multiLevelType w:val="multilevel"/>
     <w:tmpl w:val="2B54B298"/>
@@ -2048,7 +1767,7 @@
       <w:lvlJc w:val="left"/>
     </w:lvl>
   </w:abstractNum>
-  <w:abstractNum w:abstractNumId="3">
+  <w:abstractNum w:abstractNumId="3" w15:restartNumberingAfterBreak="0">
     <w:nsid w:val="FFFFFF1D"/>
     <w:multiLevelType w:val="multilevel"/>
     <w:tmpl w:val="B1884088"/>
@@ -2188,7 +1907,7 @@
       </w:rPr>
     </w:lvl>
   </w:abstractNum>
-  <w:abstractNum w:abstractNumId="4">
+  <w:abstractNum w:abstractNumId="4" w15:restartNumberingAfterBreak="0">
     <w:nsid w:val="FFFFFF7C"/>
     <w:multiLevelType w:val="singleLevel"/>
     <w:tmpl w:val="03C6021A"/>
@@ -2205,7 +1924,7 @@
       </w:pPr>
     </w:lvl>
   </w:abstractNum>
-  <w:abstractNum w:abstractNumId="5">
+  <w:abstractNum w:abstractNumId="5" w15:restartNumberingAfterBreak="0">
     <w:nsid w:val="FFFFFF7D"/>
     <w:multiLevelType w:val="singleLevel"/>
     <w:tmpl w:val="FF4CB314"/>
@@ -2222,7 +1941,7 @@
       </w:pPr>
     </w:lvl>
   </w:abstractNum>
-  <w:abstractNum w:abstractNumId="6">
+  <w:abstractNum w:abstractNumId="6" w15:restartNumberingAfterBreak="0">
     <w:nsid w:val="FFFFFF7E"/>
     <w:multiLevelType w:val="singleLevel"/>
     <w:tmpl w:val="BE7886DA"/>
@@ -2239,7 +1958,7 @@
       </w:pPr>
     </w:lvl>
   </w:abstractNum>
-  <w:abstractNum w:abstractNumId="7">
+  <w:abstractNum w:abstractNumId="7" w15:restartNumberingAfterBreak="0">
     <w:nsid w:val="FFFFFF7F"/>
     <w:multiLevelType w:val="singleLevel"/>
     <w:tmpl w:val="CF22CF7C"/>
@@ -2256,7 +1975,7 @@
       </w:pPr>
     </w:lvl>
   </w:abstractNum>
-  <w:abstractNum w:abstractNumId="8">
+  <w:abstractNum w:abstractNumId="8" w15:restartNumberingAfterBreak="0">
     <w:nsid w:val="FFFFFF80"/>
     <w:multiLevelType w:val="singleLevel"/>
     <w:tmpl w:val="62107B62"/>
@@ -2276,7 +1995,7 @@
       </w:rPr>
     </w:lvl>
   </w:abstractNum>
-  <w:abstractNum w:abstractNumId="9">
+  <w:abstractNum w:abstractNumId="9" w15:restartNumberingAfterBreak="0">
     <w:nsid w:val="FFFFFF81"/>
     <w:multiLevelType w:val="singleLevel"/>
     <w:tmpl w:val="FD1A7E70"/>
@@ -2296,7 +2015,7 @@
       </w:rPr>
     </w:lvl>
   </w:abstractNum>
-  <w:abstractNum w:abstractNumId="10">
+  <w:abstractNum w:abstractNumId="10" w15:restartNumberingAfterBreak="0">
     <w:nsid w:val="FFFFFF82"/>
     <w:multiLevelType w:val="singleLevel"/>
     <w:tmpl w:val="2FD69C28"/>
@@ -2316,7 +2035,7 @@
       </w:rPr>
     </w:lvl>
   </w:abstractNum>
-  <w:abstractNum w:abstractNumId="11">
+  <w:abstractNum w:abstractNumId="11" w15:restartNumberingAfterBreak="0">
     <w:nsid w:val="FFFFFF83"/>
     <w:multiLevelType w:val="singleLevel"/>
     <w:tmpl w:val="31A02AE0"/>
@@ -2336,7 +2055,7 @@
       </w:rPr>
     </w:lvl>
   </w:abstractNum>
-  <w:abstractNum w:abstractNumId="12">
+  <w:abstractNum w:abstractNumId="12" w15:restartNumberingAfterBreak="0">
     <w:nsid w:val="FFFFFF88"/>
     <w:multiLevelType w:val="singleLevel"/>
     <w:tmpl w:val="71321A26"/>
@@ -2353,7 +2072,7 @@
       </w:pPr>
     </w:lvl>
   </w:abstractNum>
-  <w:abstractNum w:abstractNumId="13">
+  <w:abstractNum w:abstractNumId="13" w15:restartNumberingAfterBreak="0">
     <w:nsid w:val="FFFFFF89"/>
     <w:multiLevelType w:val="singleLevel"/>
     <w:tmpl w:val="2B6C3C9C"/>
@@ -2373,10 +2092,10 @@
       </w:rPr>
     </w:lvl>
   </w:abstractNum>
-  <w:abstractNum w:abstractNumId="14">
+  <w:abstractNum w:abstractNumId="14" w15:restartNumberingAfterBreak="0">
     <w:nsid w:val="7B2622CD"/>
     <w:multiLevelType w:val="multilevel"/>
-    <w:tmpl w:val="A4C49716"/>
+    <w:tmpl w:val="4308F55C"/>
     <w:lvl w:ilvl="0">
       <w:numFmt w:val="bullet"/>
       <w:lvlText w:val="•"/>
@@ -2630,8 +2349,16 @@
 </w:numbering>
 </file>
 
+<file path=word/people.xml><?xml version="1.0" encoding="utf-8"?>
+<w15:people xmlns:wpc="http://schemas.microsoft.com/office/word/2010/wordprocessingCanvas" xmlns:mc="http://schemas.openxmlformats.org/markup-compatibility/2006" xmlns:o="urn:schemas-microsoft-com:office:office" xmlns:r="http://schemas.openxmlformats.org/officeDocument/2006/relationships" xmlns:m="http://schemas.openxmlformats.org/officeDocument/2006/math" xmlns:v="urn:schemas-microsoft-com:vml" xmlns:wp14="http://schemas.microsoft.com/office/word/2010/wordprocessingDrawing" xmlns:wp="http://schemas.openxmlformats.org/drawingml/2006/wordprocessingDrawing" xmlns:w10="urn:schemas-microsoft-com:office:word" xmlns:w="http://schemas.openxmlformats.org/wordprocessingml/2006/main" xmlns:w14="http://schemas.microsoft.com/office/word/2010/wordml" xmlns:w15="http://schemas.microsoft.com/office/word/2012/wordml" xmlns:wpg="http://schemas.microsoft.com/office/word/2010/wordprocessingGroup" xmlns:wpi="http://schemas.microsoft.com/office/word/2010/wordprocessingInk" xmlns:wne="http://schemas.microsoft.com/office/word/2006/wordml" xmlns:wps="http://schemas.microsoft.com/office/word/2010/wordprocessingShape" mc:Ignorable="w14 w15 wp14">
+  <w15:person w15:author="O'donnell, James">
+    <w15:presenceInfo w15:providerId="None" w15:userId="O'donnell, James"/>
+  </w15:person>
+</w15:people>
+</file>
+
 <file path=word/styles.xml><?xml version="1.0" encoding="utf-8"?>
-<w:styles xmlns:mc="http://schemas.openxmlformats.org/markup-compatibility/2006" xmlns:r="http://schemas.openxmlformats.org/officeDocument/2006/relationships" xmlns:w="http://schemas.openxmlformats.org/wordprocessingml/2006/main" xmlns:w14="http://schemas.microsoft.com/office/word/2010/wordml" mc:Ignorable="w14">
+<w:styles xmlns:mc="http://schemas.openxmlformats.org/markup-compatibility/2006" xmlns:r="http://schemas.openxmlformats.org/officeDocument/2006/relationships" xmlns:w="http://schemas.openxmlformats.org/wordprocessingml/2006/main" xmlns:w14="http://schemas.microsoft.com/office/word/2010/wordml" xmlns:w15="http://schemas.microsoft.com/office/word/2012/wordml" mc:Ignorable="w14 w15">
   <w:docDefaults>
     <w:rPrDefault>
       <w:rPr>
@@ -2647,7 +2374,7 @@
       </w:pPr>
     </w:pPrDefault>
   </w:docDefaults>
-  <w:latentStyles w:defLockedState="0" w:defUIPriority="0" w:defSemiHidden="0" w:defUnhideWhenUsed="0" w:defQFormat="0" w:count="276">
+  <w:latentStyles w:defLockedState="0" w:defUIPriority="0" w:defSemiHidden="0" w:defUnhideWhenUsed="0" w:defQFormat="0" w:count="371">
     <w:lsdException w:name="heading 8" w:semiHidden="1" w:unhideWhenUsed="1"/>
     <w:lsdException w:name="index 5" w:semiHidden="1" w:unhideWhenUsed="1"/>
     <w:lsdException w:name="index 6" w:semiHidden="1" w:unhideWhenUsed="1"/>
@@ -2771,19 +2498,203 @@
     <w:lsdException w:name="Table Web 3" w:semiHidden="1" w:unhideWhenUsed="1"/>
     <w:lsdException w:name="Balloon Text" w:semiHidden="1" w:unhideWhenUsed="1"/>
     <w:lsdException w:name="Table Theme" w:semiHidden="1" w:unhideWhenUsed="1"/>
-    <w:lsdException w:name="Note Level 1" w:semiHidden="1" w:unhideWhenUsed="1"/>
-    <w:lsdException w:name="Note Level 2" w:semiHidden="1" w:unhideWhenUsed="1"/>
-    <w:lsdException w:name="Note Level 3" w:semiHidden="1" w:unhideWhenUsed="1"/>
-    <w:lsdException w:name="Note Level 4" w:semiHidden="1" w:unhideWhenUsed="1"/>
-    <w:lsdException w:name="Note Level 5" w:semiHidden="1" w:unhideWhenUsed="1"/>
-    <w:lsdException w:name="Note Level 6" w:semiHidden="1" w:unhideWhenUsed="1"/>
-    <w:lsdException w:name="Note Level 7" w:semiHidden="1" w:unhideWhenUsed="1"/>
-    <w:lsdException w:name="Note Level 8" w:semiHidden="1" w:unhideWhenUsed="1"/>
-    <w:lsdException w:name="Note Level 9" w:semiHidden="1" w:unhideWhenUsed="1"/>
     <w:lsdException w:name="Placeholder Text" w:semiHidden="1"/>
+    <w:lsdException w:name="Light Shading"/>
+    <w:lsdException w:name="Light List"/>
+    <w:lsdException w:name="Light Grid"/>
+    <w:lsdException w:name="Medium Shading 1"/>
+    <w:lsdException w:name="Medium Shading 2"/>
+    <w:lsdException w:name="Medium List 1"/>
+    <w:lsdException w:name="Medium List 2"/>
+    <w:lsdException w:name="Medium Grid 1"/>
+    <w:lsdException w:name="Medium Grid 2"/>
+    <w:lsdException w:name="Medium Grid 3"/>
+    <w:lsdException w:name="Dark List"/>
+    <w:lsdException w:name="Colorful Shading"/>
+    <w:lsdException w:name="Colorful List"/>
+    <w:lsdException w:name="Colorful Grid"/>
+    <w:lsdException w:name="Light Shading Accent 1"/>
+    <w:lsdException w:name="Light List Accent 1"/>
+    <w:lsdException w:name="Light Grid Accent 1"/>
+    <w:lsdException w:name="Medium Shading 1 Accent 1"/>
+    <w:lsdException w:name="Medium Shading 2 Accent 1"/>
+    <w:lsdException w:name="Medium List 1 Accent 1"/>
     <w:lsdException w:name="Revision" w:semiHidden="1"/>
+    <w:lsdException w:name="Medium List 2 Accent 1"/>
+    <w:lsdException w:name="Medium Grid 1 Accent 1"/>
+    <w:lsdException w:name="Medium Grid 2 Accent 1"/>
+    <w:lsdException w:name="Medium Grid 3 Accent 1"/>
+    <w:lsdException w:name="Dark List Accent 1"/>
+    <w:lsdException w:name="Colorful Shading Accent 1"/>
+    <w:lsdException w:name="Colorful List Accent 1"/>
+    <w:lsdException w:name="Colorful Grid Accent 1"/>
+    <w:lsdException w:name="Light Shading Accent 2"/>
+    <w:lsdException w:name="Light List Accent 2"/>
+    <w:lsdException w:name="Light Grid Accent 2"/>
+    <w:lsdException w:name="Medium Shading 1 Accent 2"/>
+    <w:lsdException w:name="Medium Shading 2 Accent 2"/>
+    <w:lsdException w:name="Medium List 1 Accent 2"/>
+    <w:lsdException w:name="Medium List 2 Accent 2"/>
+    <w:lsdException w:name="Medium Grid 1 Accent 2"/>
+    <w:lsdException w:name="Medium Grid 2 Accent 2"/>
+    <w:lsdException w:name="Medium Grid 3 Accent 2"/>
+    <w:lsdException w:name="Dark List Accent 2"/>
+    <w:lsdException w:name="Colorful Shading Accent 2"/>
+    <w:lsdException w:name="Colorful List Accent 2"/>
+    <w:lsdException w:name="Colorful Grid Accent 2"/>
+    <w:lsdException w:name="Light Shading Accent 3"/>
+    <w:lsdException w:name="Light List Accent 3"/>
+    <w:lsdException w:name="Light Grid Accent 3"/>
+    <w:lsdException w:name="Medium Shading 1 Accent 3"/>
+    <w:lsdException w:name="Medium Shading 2 Accent 3"/>
+    <w:lsdException w:name="Medium List 1 Accent 3"/>
+    <w:lsdException w:name="Medium List 2 Accent 3"/>
+    <w:lsdException w:name="Medium Grid 1 Accent 3"/>
+    <w:lsdException w:name="Medium Grid 2 Accent 3"/>
+    <w:lsdException w:name="Medium Grid 3 Accent 3"/>
+    <w:lsdException w:name="Dark List Accent 3"/>
+    <w:lsdException w:name="Colorful Shading Accent 3"/>
+    <w:lsdException w:name="Colorful List Accent 3"/>
+    <w:lsdException w:name="Colorful Grid Accent 3"/>
+    <w:lsdException w:name="Light Shading Accent 4"/>
+    <w:lsdException w:name="Light List Accent 4"/>
+    <w:lsdException w:name="Light Grid Accent 4"/>
+    <w:lsdException w:name="Medium Shading 1 Accent 4"/>
+    <w:lsdException w:name="Medium Shading 2 Accent 4"/>
+    <w:lsdException w:name="Medium List 1 Accent 4"/>
+    <w:lsdException w:name="Medium List 2 Accent 4"/>
+    <w:lsdException w:name="Medium Grid 1 Accent 4"/>
+    <w:lsdException w:name="Medium Grid 2 Accent 4"/>
+    <w:lsdException w:name="Medium Grid 3 Accent 4"/>
+    <w:lsdException w:name="Dark List Accent 4"/>
+    <w:lsdException w:name="Colorful Shading Accent 4"/>
+    <w:lsdException w:name="Colorful List Accent 4"/>
+    <w:lsdException w:name="Colorful Grid Accent 4"/>
+    <w:lsdException w:name="Light Shading Accent 5"/>
+    <w:lsdException w:name="Light List Accent 5"/>
+    <w:lsdException w:name="Light Grid Accent 5"/>
+    <w:lsdException w:name="Medium Shading 1 Accent 5"/>
+    <w:lsdException w:name="Medium Shading 2 Accent 5"/>
+    <w:lsdException w:name="Medium List 1 Accent 5"/>
+    <w:lsdException w:name="Medium List 2 Accent 5"/>
+    <w:lsdException w:name="Medium Grid 1 Accent 5"/>
+    <w:lsdException w:name="Medium Grid 2 Accent 5"/>
+    <w:lsdException w:name="Medium Grid 3 Accent 5"/>
+    <w:lsdException w:name="Dark List Accent 5"/>
+    <w:lsdException w:name="Colorful Shading Accent 5"/>
+    <w:lsdException w:name="Colorful List Accent 5"/>
+    <w:lsdException w:name="Colorful Grid Accent 5"/>
+    <w:lsdException w:name="Light Shading Accent 6"/>
+    <w:lsdException w:name="Light List Accent 6"/>
+    <w:lsdException w:name="Light Grid Accent 6"/>
+    <w:lsdException w:name="Medium Shading 1 Accent 6"/>
+    <w:lsdException w:name="Medium Shading 2 Accent 6"/>
+    <w:lsdException w:name="Medium List 1 Accent 6"/>
+    <w:lsdException w:name="Medium List 2 Accent 6"/>
+    <w:lsdException w:name="Medium Grid 1 Accent 6"/>
+    <w:lsdException w:name="Medium Grid 2 Accent 6"/>
+    <w:lsdException w:name="Medium Grid 3 Accent 6"/>
+    <w:lsdException w:name="Dark List Accent 6"/>
+    <w:lsdException w:name="Colorful Shading Accent 6"/>
+    <w:lsdException w:name="Colorful List Accent 6"/>
+    <w:lsdException w:name="Colorful Grid Accent 6"/>
     <w:lsdException w:name="Bibliography" w:semiHidden="1" w:unhideWhenUsed="1"/>
     <w:lsdException w:name="TOC Heading" w:semiHidden="1" w:unhideWhenUsed="1"/>
+    <w:lsdException w:name="Grid Table 4" w:uiPriority="49"/>
+    <w:lsdException w:name="Grid Table 5 Dark" w:uiPriority="50"/>
+    <w:lsdException w:name="Grid Table 6 Colorful" w:uiPriority="51"/>
+    <w:lsdException w:name="Grid Table 7 Colorful" w:uiPriority="52"/>
+    <w:lsdException w:name="Grid Table 1 Light Accent 1" w:uiPriority="46"/>
+    <w:lsdException w:name="Grid Table 2 Accent 1" w:uiPriority="47"/>
+    <w:lsdException w:name="Grid Table 3 Accent 1" w:uiPriority="48"/>
+    <w:lsdException w:name="Grid Table 4 Accent 1" w:uiPriority="49"/>
+    <w:lsdException w:name="Grid Table 5 Dark Accent 1" w:uiPriority="50"/>
+    <w:lsdException w:name="Grid Table 6 Colorful Accent 1" w:uiPriority="51"/>
+    <w:lsdException w:name="Grid Table 7 Colorful Accent 1" w:uiPriority="52"/>
+    <w:lsdException w:name="Grid Table 1 Light Accent 2" w:uiPriority="46"/>
+    <w:lsdException w:name="Grid Table 2 Accent 2" w:uiPriority="47"/>
+    <w:lsdException w:name="Grid Table 3 Accent 2" w:uiPriority="48"/>
+    <w:lsdException w:name="Grid Table 4 Accent 2" w:uiPriority="49"/>
+    <w:lsdException w:name="Grid Table 5 Dark Accent 2" w:uiPriority="50"/>
+    <w:lsdException w:name="Grid Table 6 Colorful Accent 2" w:uiPriority="51"/>
+    <w:lsdException w:name="Grid Table 7 Colorful Accent 2" w:uiPriority="52"/>
+    <w:lsdException w:name="Grid Table 1 Light Accent 3" w:uiPriority="46"/>
+    <w:lsdException w:name="Grid Table 2 Accent 3" w:uiPriority="47"/>
+    <w:lsdException w:name="Grid Table 3 Accent 3" w:uiPriority="48"/>
+    <w:lsdException w:name="Grid Table 4 Accent 3" w:uiPriority="49"/>
+    <w:lsdException w:name="Grid Table 5 Dark Accent 3" w:uiPriority="50"/>
+    <w:lsdException w:name="Grid Table 6 Colorful Accent 3" w:uiPriority="51"/>
+    <w:lsdException w:name="Grid Table 7 Colorful Accent 3" w:uiPriority="52"/>
+    <w:lsdException w:name="Grid Table 1 Light Accent 4" w:uiPriority="46"/>
+    <w:lsdException w:name="Grid Table 2 Accent 4" w:uiPriority="47"/>
+    <w:lsdException w:name="Grid Table 3 Accent 4" w:uiPriority="48"/>
+    <w:lsdException w:name="Grid Table 4 Accent 4" w:uiPriority="49"/>
+    <w:lsdException w:name="Grid Table 5 Dark Accent 4" w:uiPriority="50"/>
+    <w:lsdException w:name="Grid Table 6 Colorful Accent 4" w:uiPriority="51"/>
+    <w:lsdException w:name="Grid Table 7 Colorful Accent 4" w:uiPriority="52"/>
+    <w:lsdException w:name="Grid Table 1 Light Accent 5" w:uiPriority="46"/>
+    <w:lsdException w:name="Grid Table 2 Accent 5" w:uiPriority="47"/>
+    <w:lsdException w:name="Grid Table 3 Accent 5" w:uiPriority="48"/>
+    <w:lsdException w:name="Grid Table 4 Accent 5" w:uiPriority="49"/>
+    <w:lsdException w:name="Grid Table 5 Dark Accent 5" w:uiPriority="50"/>
+    <w:lsdException w:name="Grid Table 6 Colorful Accent 5" w:uiPriority="51"/>
+    <w:lsdException w:name="Grid Table 7 Colorful Accent 5" w:uiPriority="52"/>
+    <w:lsdException w:name="Grid Table 1 Light Accent 6" w:uiPriority="46"/>
+    <w:lsdException w:name="Grid Table 2 Accent 6" w:uiPriority="47"/>
+    <w:lsdException w:name="Grid Table 3 Accent 6" w:uiPriority="48"/>
+    <w:lsdException w:name="Grid Table 4 Accent 6" w:uiPriority="49"/>
+    <w:lsdException w:name="Grid Table 5 Dark Accent 6" w:uiPriority="50"/>
+    <w:lsdException w:name="Grid Table 6 Colorful Accent 6" w:uiPriority="51"/>
+    <w:lsdException w:name="Grid Table 7 Colorful Accent 6" w:uiPriority="52"/>
+    <w:lsdException w:name="List Table 1 Light" w:uiPriority="46"/>
+    <w:lsdException w:name="List Table 2" w:uiPriority="47"/>
+    <w:lsdException w:name="List Table 3" w:uiPriority="48"/>
+    <w:lsdException w:name="List Table 4" w:uiPriority="49"/>
+    <w:lsdException w:name="List Table 5 Dark" w:uiPriority="50"/>
+    <w:lsdException w:name="List Table 6 Colorful" w:uiPriority="51"/>
+    <w:lsdException w:name="List Table 7 Colorful" w:uiPriority="52"/>
+    <w:lsdException w:name="List Table 1 Light Accent 1" w:uiPriority="46"/>
+    <w:lsdException w:name="List Table 2 Accent 1" w:uiPriority="47"/>
+    <w:lsdException w:name="List Table 3 Accent 1" w:uiPriority="48"/>
+    <w:lsdException w:name="List Table 4 Accent 1" w:uiPriority="49"/>
+    <w:lsdException w:name="List Table 5 Dark Accent 1" w:uiPriority="50"/>
+    <w:lsdException w:name="List Table 6 Colorful Accent 1" w:uiPriority="51"/>
+    <w:lsdException w:name="List Table 7 Colorful Accent 1" w:uiPriority="52"/>
+    <w:lsdException w:name="List Table 1 Light Accent 2" w:uiPriority="46"/>
+    <w:lsdException w:name="List Table 2 Accent 2" w:uiPriority="47"/>
+    <w:lsdException w:name="List Table 3 Accent 2" w:uiPriority="48"/>
+    <w:lsdException w:name="List Table 4 Accent 2" w:uiPriority="49"/>
+    <w:lsdException w:name="List Table 5 Dark Accent 2" w:uiPriority="50"/>
+    <w:lsdException w:name="List Table 6 Colorful Accent 2" w:uiPriority="51"/>
+    <w:lsdException w:name="List Table 7 Colorful Accent 2" w:uiPriority="52"/>
+    <w:lsdException w:name="List Table 1 Light Accent 3" w:uiPriority="46"/>
+    <w:lsdException w:name="List Table 2 Accent 3" w:uiPriority="47"/>
+    <w:lsdException w:name="List Table 3 Accent 3" w:uiPriority="48"/>
+    <w:lsdException w:name="List Table 4 Accent 3" w:uiPriority="49"/>
+    <w:lsdException w:name="List Table 5 Dark Accent 3" w:uiPriority="50"/>
+    <w:lsdException w:name="List Table 6 Colorful Accent 3" w:uiPriority="51"/>
+    <w:lsdException w:name="List Table 7 Colorful Accent 3" w:uiPriority="52"/>
+    <w:lsdException w:name="List Table 1 Light Accent 4" w:uiPriority="46"/>
+    <w:lsdException w:name="List Table 2 Accent 4" w:uiPriority="47"/>
+    <w:lsdException w:name="List Table 3 Accent 4" w:uiPriority="48"/>
+    <w:lsdException w:name="List Table 4 Accent 4" w:uiPriority="49"/>
+    <w:lsdException w:name="List Table 5 Dark Accent 4" w:uiPriority="50"/>
+    <w:lsdException w:name="List Table 6 Colorful Accent 4" w:uiPriority="51"/>
+    <w:lsdException w:name="List Table 7 Colorful Accent 4" w:uiPriority="52"/>
+    <w:lsdException w:name="List Table 1 Light Accent 5" w:uiPriority="46"/>
+    <w:lsdException w:name="List Table 2 Accent 5" w:uiPriority="47"/>
+    <w:lsdException w:name="List Table 3 Accent 5" w:uiPriority="48"/>
+    <w:lsdException w:name="List Table 4 Accent 5" w:uiPriority="49"/>
+    <w:lsdException w:name="List Table 5 Dark Accent 5" w:uiPriority="50"/>
+    <w:lsdException w:name="List Table 6 Colorful Accent 5" w:uiPriority="51"/>
+    <w:lsdException w:name="List Table 7 Colorful Accent 5" w:uiPriority="52"/>
+    <w:lsdException w:name="List Table 1 Light Accent 6" w:uiPriority="46"/>
+    <w:lsdException w:name="List Table 2 Accent 6" w:uiPriority="47"/>
+    <w:lsdException w:name="List Table 3 Accent 6" w:uiPriority="48"/>
+    <w:lsdException w:name="List Table 4 Accent 6" w:uiPriority="49"/>
+    <w:lsdException w:name="List Table 5 Dark Accent 6" w:uiPriority="50"/>
+    <w:lsdException w:name="List Table 6 Colorful Accent 6" w:uiPriority="51"/>
+    <w:lsdException w:name="List Table 7 Colorful Accent 6" w:uiPriority="52"/>
   </w:latentStyles>
   <w:style w:type="paragraph" w:default="1" w:styleId="Normal">
     <w:name w:val="Normal"/>
@@ -3464,79 +3375,18 @@
       <w:sz w:val="22"/>
     </w:rPr>
   </w:style>
-  <w:style w:type="character" w:styleId="CommentReference">
-    <w:name w:val="annotation reference"/>
-    <w:basedOn w:val="DefaultParagraphFont"/>
-    <w:semiHidden/>
-    <w:unhideWhenUsed/>
-    <w:rsid w:val="004B4BDC"/>
-    <w:rPr>
-      <w:sz w:val="18"/>
-      <w:szCs w:val="18"/>
-    </w:rPr>
-  </w:style>
-  <w:style w:type="paragraph" w:styleId="CommentText">
-    <w:name w:val="annotation text"/>
-    <w:basedOn w:val="Normal"/>
-    <w:link w:val="CommentTextChar"/>
-    <w:semiHidden/>
-    <w:unhideWhenUsed/>
-    <w:rsid w:val="004B4BDC"/>
-    <w:rPr>
-      <w:sz w:val="24"/>
-    </w:rPr>
-  </w:style>
-  <w:style w:type="character" w:customStyle="1" w:styleId="CommentTextChar">
-    <w:name w:val="Comment Text Char"/>
-    <w:basedOn w:val="DefaultParagraphFont"/>
-    <w:link w:val="CommentText"/>
-    <w:semiHidden/>
-    <w:rsid w:val="004B4BDC"/>
-    <w:rPr>
-      <w:rFonts w:ascii="Times New Roman" w:hAnsi="Times New Roman"/>
-    </w:rPr>
-  </w:style>
-  <w:style w:type="paragraph" w:styleId="CommentSubject">
-    <w:name w:val="annotation subject"/>
-    <w:basedOn w:val="CommentText"/>
-    <w:next w:val="CommentText"/>
-    <w:link w:val="CommentSubjectChar"/>
-    <w:semiHidden/>
-    <w:unhideWhenUsed/>
-    <w:rsid w:val="004B4BDC"/>
-    <w:rPr>
-      <w:b/>
-      <w:bCs/>
-      <w:sz w:val="20"/>
-      <w:szCs w:val="20"/>
-    </w:rPr>
-  </w:style>
-  <w:style w:type="character" w:customStyle="1" w:styleId="CommentSubjectChar">
-    <w:name w:val="Comment Subject Char"/>
-    <w:basedOn w:val="CommentTextChar"/>
-    <w:link w:val="CommentSubject"/>
-    <w:semiHidden/>
-    <w:rsid w:val="004B4BDC"/>
-    <w:rPr>
-      <w:rFonts w:ascii="Times New Roman" w:hAnsi="Times New Roman"/>
-      <w:b/>
-      <w:bCs/>
-      <w:sz w:val="20"/>
-      <w:szCs w:val="20"/>
-    </w:rPr>
-  </w:style>
   <w:style w:type="paragraph" w:styleId="BalloonText">
     <w:name w:val="Balloon Text"/>
     <w:basedOn w:val="Normal"/>
     <w:link w:val="BalloonTextChar"/>
     <w:semiHidden/>
     <w:unhideWhenUsed/>
-    <w:rsid w:val="004B4BDC"/>
+    <w:rsid w:val="00C33E95"/>
     <w:pPr>
       <w:spacing w:after="0"/>
     </w:pPr>
     <w:rPr>
-      <w:rFonts w:ascii="Lucida Grande" w:hAnsi="Lucida Grande"/>
+      <w:rFonts w:ascii="Segoe UI" w:hAnsi="Segoe UI" w:cs="Segoe UI"/>
       <w:sz w:val="18"/>
       <w:szCs w:val="18"/>
     </w:rPr>
@@ -3546,935 +3396,9 @@
     <w:basedOn w:val="DefaultParagraphFont"/>
     <w:link w:val="BalloonText"/>
     <w:semiHidden/>
-    <w:rsid w:val="004B4BDC"/>
-    <w:rPr>
-      <w:rFonts w:ascii="Lucida Grande" w:hAnsi="Lucida Grande"/>
-      <w:sz w:val="18"/>
-      <w:szCs w:val="18"/>
-    </w:rPr>
-  </w:style>
-</w:styles>
-</file>
-
-<file path=word/stylesWithEffects.xml><?xml version="1.0" encoding="utf-8"?>
-<w:styles xmlns:wpc="http://schemas.microsoft.com/office/word/2010/wordprocessingCanvas" xmlns:mo="http://schemas.microsoft.com/office/mac/office/2008/main" xmlns:mc="http://schemas.openxmlformats.org/markup-compatibility/2006" xmlns:mv="urn:schemas-microsoft-com:mac:vml" xmlns:o="urn:schemas-microsoft-com:office:office" xmlns:r="http://schemas.openxmlformats.org/officeDocument/2006/relationships" xmlns:m="http://schemas.openxmlformats.org/officeDocument/2006/math" xmlns:v="urn:schemas-microsoft-com:vml" xmlns:wp14="http://schemas.microsoft.com/office/word/2010/wordprocessingDrawing" xmlns:wp="http://schemas.openxmlformats.org/drawingml/2006/wordprocessingDrawing" xmlns:w10="urn:schemas-microsoft-com:office:word" xmlns:w="http://schemas.openxmlformats.org/wordprocessingml/2006/main" xmlns:w14="http://schemas.microsoft.com/office/word/2010/wordml" xmlns:wpg="http://schemas.microsoft.com/office/word/2010/wordprocessingGroup" xmlns:wpi="http://schemas.microsoft.com/office/word/2010/wordprocessingInk" xmlns:wne="http://schemas.microsoft.com/office/word/2006/wordml" xmlns:wps="http://schemas.microsoft.com/office/word/2010/wordprocessingShape" mc:Ignorable="w14 wp14">
-  <w:docDefaults>
-    <w:rPrDefault>
-      <w:rPr>
-        <w:rFonts w:asciiTheme="minorHAnsi" w:eastAsiaTheme="minorHAnsi" w:hAnsiTheme="minorHAnsi" w:cstheme="minorBidi"/>
-        <w:sz w:val="24"/>
-        <w:szCs w:val="24"/>
-        <w:lang w:val="en-US" w:eastAsia="en-US" w:bidi="ar-SA"/>
-      </w:rPr>
-    </w:rPrDefault>
-    <w:pPrDefault>
-      <w:pPr>
-        <w:spacing w:after="200"/>
-      </w:pPr>
-    </w:pPrDefault>
-  </w:docDefaults>
-  <w:latentStyles w:defLockedState="0" w:defUIPriority="0" w:defSemiHidden="0" w:defUnhideWhenUsed="0" w:defQFormat="0" w:count="276">
-    <w:lsdException w:name="heading 8" w:semiHidden="1" w:unhideWhenUsed="1"/>
-    <w:lsdException w:name="index 5" w:semiHidden="1" w:unhideWhenUsed="1"/>
-    <w:lsdException w:name="index 6" w:semiHidden="1" w:unhideWhenUsed="1"/>
-    <w:lsdException w:name="index 7" w:semiHidden="1" w:unhideWhenUsed="1"/>
-    <w:lsdException w:name="index 8" w:semiHidden="1" w:unhideWhenUsed="1"/>
-    <w:lsdException w:name="index 9" w:semiHidden="1" w:unhideWhenUsed="1"/>
-    <w:lsdException w:name="toc 1" w:semiHidden="1" w:unhideWhenUsed="1"/>
-    <w:lsdException w:name="toc 2" w:semiHidden="1" w:unhideWhenUsed="1"/>
-    <w:lsdException w:name="toc 3" w:semiHidden="1" w:unhideWhenUsed="1"/>
-    <w:lsdException w:name="toc 4" w:semiHidden="1" w:unhideWhenUsed="1"/>
-    <w:lsdException w:name="toc 5" w:semiHidden="1" w:unhideWhenUsed="1"/>
-    <w:lsdException w:name="toc 6" w:semiHidden="1" w:unhideWhenUsed="1"/>
-    <w:lsdException w:name="toc 7" w:semiHidden="1" w:unhideWhenUsed="1"/>
-    <w:lsdException w:name="toc 8" w:semiHidden="1" w:unhideWhenUsed="1"/>
-    <w:lsdException w:name="toc 9" w:semiHidden="1" w:unhideWhenUsed="1"/>
-    <w:lsdException w:name="Normal Indent" w:semiHidden="1" w:unhideWhenUsed="1"/>
-    <w:lsdException w:name="footnote text" w:semiHidden="1" w:unhideWhenUsed="1"/>
-    <w:lsdException w:name="annotation text" w:semiHidden="1" w:unhideWhenUsed="1"/>
-    <w:lsdException w:name="header" w:semiHidden="1" w:unhideWhenUsed="1"/>
-    <w:lsdException w:name="footer" w:semiHidden="1" w:unhideWhenUsed="1"/>
-    <w:lsdException w:name="index heading" w:semiHidden="1" w:unhideWhenUsed="1"/>
-    <w:lsdException w:name="caption" w:semiHidden="1" w:unhideWhenUsed="1"/>
-    <w:lsdException w:name="table of figures" w:semiHidden="1" w:unhideWhenUsed="1"/>
-    <w:lsdException w:name="envelope address" w:semiHidden="1" w:unhideWhenUsed="1"/>
-    <w:lsdException w:name="envelope return" w:semiHidden="1" w:unhideWhenUsed="1"/>
-    <w:lsdException w:name="footnote reference" w:semiHidden="1" w:unhideWhenUsed="1"/>
-    <w:lsdException w:name="annotation reference" w:semiHidden="1" w:unhideWhenUsed="1"/>
-    <w:lsdException w:name="line number" w:semiHidden="1" w:unhideWhenUsed="1"/>
-    <w:lsdException w:name="page number" w:semiHidden="1" w:unhideWhenUsed="1"/>
-    <w:lsdException w:name="endnote reference" w:semiHidden="1" w:unhideWhenUsed="1"/>
-    <w:lsdException w:name="endnote text" w:semiHidden="1" w:unhideWhenUsed="1"/>
-    <w:lsdException w:name="table of authorities" w:semiHidden="1" w:unhideWhenUsed="1"/>
-    <w:lsdException w:name="macro" w:semiHidden="1" w:unhideWhenUsed="1"/>
-    <w:lsdException w:name="toa heading" w:semiHidden="1" w:unhideWhenUsed="1"/>
-    <w:lsdException w:name="List" w:semiHidden="1" w:unhideWhenUsed="1"/>
-    <w:lsdException w:name="List Bullet" w:semiHidden="1" w:unhideWhenUsed="1"/>
-    <w:lsdException w:name="List Number" w:semiHidden="1" w:unhideWhenUsed="1"/>
-    <w:lsdException w:name="List 2" w:semiHidden="1" w:unhideWhenUsed="1"/>
-    <w:lsdException w:name="List 3" w:semiHidden="1" w:unhideWhenUsed="1"/>
-    <w:lsdException w:name="List 4" w:semiHidden="1" w:unhideWhenUsed="1"/>
-    <w:lsdException w:name="List 5" w:semiHidden="1" w:unhideWhenUsed="1"/>
-    <w:lsdException w:name="List Bullet 2" w:semiHidden="1" w:unhideWhenUsed="1"/>
-    <w:lsdException w:name="List Bullet 3" w:semiHidden="1" w:unhideWhenUsed="1"/>
-    <w:lsdException w:name="List Bullet 5" w:semiHidden="1" w:unhideWhenUsed="1"/>
-    <w:lsdException w:name="List Number 2" w:semiHidden="1" w:unhideWhenUsed="1"/>
-    <w:lsdException w:name="List Continue 3" w:semiHidden="1" w:unhideWhenUsed="1"/>
-    <w:lsdException w:name="List Continue 4" w:semiHidden="1" w:unhideWhenUsed="1"/>
-    <w:lsdException w:name="List Continue 5" w:semiHidden="1" w:unhideWhenUsed="1"/>
-    <w:lsdException w:name="Message Header" w:semiHidden="1" w:unhideWhenUsed="1"/>
-    <w:lsdException w:name="Salutation" w:semiHidden="1" w:unhideWhenUsed="1"/>
-    <w:lsdException w:name="Date" w:semiHidden="1" w:unhideWhenUsed="1"/>
-    <w:lsdException w:name="Body Text First Indent" w:semiHidden="1" w:unhideWhenUsed="1"/>
-    <w:lsdException w:name="Body Text First Indent 2" w:semiHidden="1" w:unhideWhenUsed="1"/>
-    <w:lsdException w:name="Note Heading" w:semiHidden="1" w:unhideWhenUsed="1"/>
-    <w:lsdException w:name="Body Text 2" w:semiHidden="1" w:unhideWhenUsed="1"/>
-    <w:lsdException w:name="Body Text 3" w:semiHidden="1" w:unhideWhenUsed="1"/>
-    <w:lsdException w:name="Body Text Indent 2" w:semiHidden="1" w:unhideWhenUsed="1"/>
-    <w:lsdException w:name="Body Text Indent 3" w:semiHidden="1" w:unhideWhenUsed="1"/>
-    <w:lsdException w:name="Block Text" w:semiHidden="1" w:unhideWhenUsed="1"/>
-    <w:lsdException w:name="Hyperlink" w:semiHidden="1" w:unhideWhenUsed="1"/>
-    <w:lsdException w:name="FollowedHyperlink" w:semiHidden="1" w:unhideWhenUsed="1"/>
-    <w:lsdException w:name="Document Map" w:semiHidden="1" w:unhideWhenUsed="1"/>
-    <w:lsdException w:name="Normal (Web)" w:semiHidden="1" w:unhideWhenUsed="1"/>
-    <w:lsdException w:name="HTML Acronym" w:semiHidden="1" w:unhideWhenUsed="1"/>
-    <w:lsdException w:name="HTML Address" w:semiHidden="1" w:unhideWhenUsed="1"/>
-    <w:lsdException w:name="HTML Cite" w:semiHidden="1" w:unhideWhenUsed="1"/>
-    <w:lsdException w:name="HTML Code" w:semiHidden="1" w:unhideWhenUsed="1"/>
-    <w:lsdException w:name="HTML Definition" w:semiHidden="1" w:unhideWhenUsed="1"/>
-    <w:lsdException w:name="HTML Keyboard" w:semiHidden="1" w:unhideWhenUsed="1"/>
-    <w:lsdException w:name="HTML Preformatted" w:semiHidden="1" w:unhideWhenUsed="1"/>
-    <w:lsdException w:name="HTML Sample" w:semiHidden="1" w:unhideWhenUsed="1"/>
-    <w:lsdException w:name="HTML Typewriter" w:semiHidden="1" w:unhideWhenUsed="1"/>
-    <w:lsdException w:name="HTML Variable" w:semiHidden="1" w:unhideWhenUsed="1"/>
-    <w:lsdException w:name="Normal Table" w:semiHidden="1" w:unhideWhenUsed="1"/>
-    <w:lsdException w:name="annotation subject" w:semiHidden="1" w:unhideWhenUsed="1"/>
-    <w:lsdException w:name="No List" w:semiHidden="1" w:unhideWhenUsed="1"/>
-    <w:lsdException w:name="Outline List 1" w:semiHidden="1" w:unhideWhenUsed="1"/>
-    <w:lsdException w:name="Outline List 2" w:semiHidden="1" w:unhideWhenUsed="1"/>
-    <w:lsdException w:name="Outline List 3" w:semiHidden="1" w:unhideWhenUsed="1"/>
-    <w:lsdException w:name="Table Simple 1" w:semiHidden="1" w:unhideWhenUsed="1"/>
-    <w:lsdException w:name="Table Simple 2" w:semiHidden="1" w:unhideWhenUsed="1"/>
-    <w:lsdException w:name="Table Simple 3" w:semiHidden="1" w:unhideWhenUsed="1"/>
-    <w:lsdException w:name="Table Classic 1" w:semiHidden="1" w:unhideWhenUsed="1"/>
-    <w:lsdException w:name="Table Classic 2" w:semiHidden="1" w:unhideWhenUsed="1"/>
-    <w:lsdException w:name="Table Classic 3" w:semiHidden="1" w:unhideWhenUsed="1"/>
-    <w:lsdException w:name="Table Classic 4" w:semiHidden="1" w:unhideWhenUsed="1"/>
-    <w:lsdException w:name="Table Colorful 1" w:semiHidden="1" w:unhideWhenUsed="1"/>
-    <w:lsdException w:name="Table Colorful 2" w:semiHidden="1" w:unhideWhenUsed="1"/>
-    <w:lsdException w:name="Table Colorful 3" w:semiHidden="1" w:unhideWhenUsed="1"/>
-    <w:lsdException w:name="Table Columns 1" w:semiHidden="1" w:unhideWhenUsed="1"/>
-    <w:lsdException w:name="Table Columns 2" w:semiHidden="1" w:unhideWhenUsed="1"/>
-    <w:lsdException w:name="Table Columns 3" w:semiHidden="1" w:unhideWhenUsed="1"/>
-    <w:lsdException w:name="Table Columns 4" w:semiHidden="1" w:unhideWhenUsed="1"/>
-    <w:lsdException w:name="Table Columns 5" w:semiHidden="1" w:unhideWhenUsed="1"/>
-    <w:lsdException w:name="Table Grid 1" w:semiHidden="1" w:unhideWhenUsed="1"/>
-    <w:lsdException w:name="Table Grid 2" w:semiHidden="1" w:unhideWhenUsed="1"/>
-    <w:lsdException w:name="Table Grid 3" w:semiHidden="1" w:unhideWhenUsed="1"/>
-    <w:lsdException w:name="Table Grid 4" w:semiHidden="1" w:unhideWhenUsed="1"/>
-    <w:lsdException w:name="Table Grid 5" w:semiHidden="1" w:unhideWhenUsed="1"/>
-    <w:lsdException w:name="Table Grid 6" w:semiHidden="1" w:unhideWhenUsed="1"/>
-    <w:lsdException w:name="Table Grid 7" w:semiHidden="1" w:unhideWhenUsed="1"/>
-    <w:lsdException w:name="Table Grid 8" w:semiHidden="1" w:unhideWhenUsed="1"/>
-    <w:lsdException w:name="Table List 1" w:semiHidden="1" w:unhideWhenUsed="1"/>
-    <w:lsdException w:name="Table List 2" w:semiHidden="1" w:unhideWhenUsed="1"/>
-    <w:lsdException w:name="Table List 3" w:semiHidden="1" w:unhideWhenUsed="1"/>
-    <w:lsdException w:name="Table List 4" w:semiHidden="1" w:unhideWhenUsed="1"/>
-    <w:lsdException w:name="Table List 5" w:semiHidden="1" w:unhideWhenUsed="1"/>
-    <w:lsdException w:name="Table List 6" w:semiHidden="1" w:unhideWhenUsed="1"/>
-    <w:lsdException w:name="Table List 7" w:semiHidden="1" w:unhideWhenUsed="1"/>
-    <w:lsdException w:name="Table List 8" w:semiHidden="1" w:unhideWhenUsed="1"/>
-    <w:lsdException w:name="Table 3D effects 1" w:semiHidden="1" w:unhideWhenUsed="1"/>
-    <w:lsdException w:name="Table 3D effects 2" w:semiHidden="1" w:unhideWhenUsed="1"/>
-    <w:lsdException w:name="Table 3D effects 3" w:semiHidden="1" w:unhideWhenUsed="1"/>
-    <w:lsdException w:name="Table Contemporary" w:semiHidden="1" w:unhideWhenUsed="1"/>
-    <w:lsdException w:name="Table Elegant" w:semiHidden="1" w:unhideWhenUsed="1"/>
-    <w:lsdException w:name="Table Professional" w:semiHidden="1" w:unhideWhenUsed="1"/>
-    <w:lsdException w:name="Table Subtle 1" w:semiHidden="1" w:unhideWhenUsed="1"/>
-    <w:lsdException w:name="Table Subtle 2" w:semiHidden="1" w:unhideWhenUsed="1"/>
-    <w:lsdException w:name="Table Web 1" w:semiHidden="1" w:unhideWhenUsed="1"/>
-    <w:lsdException w:name="Table Web 2" w:semiHidden="1" w:unhideWhenUsed="1"/>
-    <w:lsdException w:name="Table Web 3" w:semiHidden="1" w:unhideWhenUsed="1"/>
-    <w:lsdException w:name="Balloon Text" w:semiHidden="1" w:unhideWhenUsed="1"/>
-    <w:lsdException w:name="Table Theme" w:semiHidden="1" w:unhideWhenUsed="1"/>
-    <w:lsdException w:name="Note Level 1" w:semiHidden="1" w:unhideWhenUsed="1"/>
-    <w:lsdException w:name="Note Level 2" w:semiHidden="1" w:unhideWhenUsed="1"/>
-    <w:lsdException w:name="Note Level 3" w:semiHidden="1" w:unhideWhenUsed="1"/>
-    <w:lsdException w:name="Note Level 4" w:semiHidden="1" w:unhideWhenUsed="1"/>
-    <w:lsdException w:name="Note Level 5" w:semiHidden="1" w:unhideWhenUsed="1"/>
-    <w:lsdException w:name="Note Level 6" w:semiHidden="1" w:unhideWhenUsed="1"/>
-    <w:lsdException w:name="Note Level 7" w:semiHidden="1" w:unhideWhenUsed="1"/>
-    <w:lsdException w:name="Note Level 8" w:semiHidden="1" w:unhideWhenUsed="1"/>
-    <w:lsdException w:name="Note Level 9" w:semiHidden="1" w:unhideWhenUsed="1"/>
-    <w:lsdException w:name="Placeholder Text" w:semiHidden="1"/>
-    <w:lsdException w:name="Revision" w:semiHidden="1"/>
-    <w:lsdException w:name="Bibliography" w:semiHidden="1" w:unhideWhenUsed="1"/>
-    <w:lsdException w:name="TOC Heading" w:semiHidden="1" w:unhideWhenUsed="1"/>
-  </w:latentStyles>
-  <w:style w:type="paragraph" w:default="1" w:styleId="Normal">
-    <w:name w:val="Normal"/>
-    <w:qFormat/>
-    <w:rsid w:val="003416F1"/>
-    <w:rPr>
-      <w:rFonts w:ascii="Times New Roman" w:hAnsi="Times New Roman"/>
-      <w:sz w:val="22"/>
-    </w:rPr>
-  </w:style>
-  <w:style w:type="paragraph" w:styleId="Heading1">
-    <w:name w:val="heading 1"/>
-    <w:basedOn w:val="Normal"/>
-    <w:next w:val="BodyText"/>
-    <w:uiPriority w:val="9"/>
-    <w:qFormat/>
-    <w:pPr>
-      <w:keepNext/>
-      <w:keepLines/>
-      <w:spacing w:before="480" w:after="0"/>
-      <w:outlineLvl w:val="0"/>
-    </w:pPr>
-    <w:rPr>
-      <w:rFonts w:asciiTheme="majorHAnsi" w:eastAsiaTheme="majorEastAsia" w:hAnsiTheme="majorHAnsi" w:cstheme="majorBidi"/>
-      <w:b/>
-      <w:bCs/>
-      <w:color w:val="345A8A" w:themeColor="accent1" w:themeShade="B5"/>
-      <w:sz w:val="32"/>
-      <w:szCs w:val="32"/>
-    </w:rPr>
-  </w:style>
-  <w:style w:type="paragraph" w:styleId="Heading2">
-    <w:name w:val="heading 2"/>
-    <w:basedOn w:val="Normal"/>
-    <w:next w:val="BodyText"/>
-    <w:uiPriority w:val="9"/>
-    <w:unhideWhenUsed/>
-    <w:qFormat/>
-    <w:pPr>
-      <w:keepNext/>
-      <w:keepLines/>
-      <w:spacing w:before="200" w:after="0"/>
-      <w:outlineLvl w:val="1"/>
-    </w:pPr>
-    <w:rPr>
-      <w:rFonts w:asciiTheme="majorHAnsi" w:eastAsiaTheme="majorEastAsia" w:hAnsiTheme="majorHAnsi" w:cstheme="majorBidi"/>
-      <w:b/>
-      <w:bCs/>
-      <w:color w:val="4F81BD" w:themeColor="accent1"/>
-      <w:sz w:val="32"/>
-      <w:szCs w:val="32"/>
-    </w:rPr>
-  </w:style>
-  <w:style w:type="paragraph" w:styleId="Heading3">
-    <w:name w:val="heading 3"/>
-    <w:basedOn w:val="Normal"/>
-    <w:next w:val="BodyText"/>
-    <w:uiPriority w:val="9"/>
-    <w:unhideWhenUsed/>
-    <w:qFormat/>
-    <w:pPr>
-      <w:keepNext/>
-      <w:keepLines/>
-      <w:spacing w:before="200" w:after="0"/>
-      <w:outlineLvl w:val="2"/>
-    </w:pPr>
-    <w:rPr>
-      <w:rFonts w:asciiTheme="majorHAnsi" w:eastAsiaTheme="majorEastAsia" w:hAnsiTheme="majorHAnsi" w:cstheme="majorBidi"/>
-      <w:b/>
-      <w:bCs/>
-      <w:color w:val="4F81BD" w:themeColor="accent1"/>
-      <w:sz w:val="28"/>
-      <w:szCs w:val="28"/>
-    </w:rPr>
-  </w:style>
-  <w:style w:type="paragraph" w:styleId="Heading4">
-    <w:name w:val="heading 4"/>
-    <w:basedOn w:val="Normal"/>
-    <w:next w:val="BodyText"/>
-    <w:uiPriority w:val="9"/>
-    <w:unhideWhenUsed/>
-    <w:qFormat/>
-    <w:pPr>
-      <w:keepNext/>
-      <w:keepLines/>
-      <w:spacing w:before="200" w:after="0"/>
-      <w:outlineLvl w:val="3"/>
-    </w:pPr>
-    <w:rPr>
-      <w:rFonts w:asciiTheme="majorHAnsi" w:eastAsiaTheme="majorEastAsia" w:hAnsiTheme="majorHAnsi" w:cstheme="majorBidi"/>
-      <w:b/>
-      <w:bCs/>
-      <w:color w:val="4F81BD" w:themeColor="accent1"/>
-      <w:sz w:val="24"/>
-    </w:rPr>
-  </w:style>
-  <w:style w:type="paragraph" w:styleId="Heading5">
-    <w:name w:val="heading 5"/>
-    <w:basedOn w:val="Normal"/>
-    <w:next w:val="BodyText"/>
-    <w:uiPriority w:val="9"/>
-    <w:unhideWhenUsed/>
-    <w:qFormat/>
-    <w:pPr>
-      <w:keepNext/>
-      <w:keepLines/>
-      <w:spacing w:before="200" w:after="0"/>
-      <w:outlineLvl w:val="4"/>
-    </w:pPr>
-    <w:rPr>
-      <w:rFonts w:asciiTheme="majorHAnsi" w:eastAsiaTheme="majorEastAsia" w:hAnsiTheme="majorHAnsi" w:cstheme="majorBidi"/>
-      <w:i/>
-      <w:iCs/>
-      <w:color w:val="4F81BD" w:themeColor="accent1"/>
-      <w:sz w:val="24"/>
-    </w:rPr>
-  </w:style>
-  <w:style w:type="paragraph" w:styleId="Heading6">
-    <w:name w:val="heading 6"/>
-    <w:basedOn w:val="Normal"/>
-    <w:next w:val="BodyText"/>
-    <w:uiPriority w:val="9"/>
-    <w:unhideWhenUsed/>
-    <w:qFormat/>
-    <w:pPr>
-      <w:keepNext/>
-      <w:keepLines/>
-      <w:spacing w:before="200" w:after="0"/>
-      <w:outlineLvl w:val="5"/>
-    </w:pPr>
-    <w:rPr>
-      <w:rFonts w:asciiTheme="majorHAnsi" w:eastAsiaTheme="majorEastAsia" w:hAnsiTheme="majorHAnsi" w:cstheme="majorBidi"/>
-      <w:color w:val="4F81BD" w:themeColor="accent1"/>
-      <w:sz w:val="24"/>
-    </w:rPr>
-  </w:style>
-  <w:style w:type="character" w:default="1" w:styleId="DefaultParagraphFont">
-    <w:name w:val="Default Paragraph Font"/>
-    <w:uiPriority w:val="1"/>
-    <w:semiHidden/>
-    <w:unhideWhenUsed/>
-  </w:style>
-  <w:style w:type="table" w:default="1" w:styleId="TableNormal">
-    <w:name w:val="Normal Table"/>
-    <w:uiPriority w:val="99"/>
-    <w:semiHidden/>
-    <w:unhideWhenUsed/>
-    <w:tblPr>
-      <w:tblInd w:w="0" w:type="dxa"/>
-      <w:tblCellMar>
-        <w:top w:w="0" w:type="dxa"/>
-        <w:left w:w="108" w:type="dxa"/>
-        <w:bottom w:w="0" w:type="dxa"/>
-        <w:right w:w="108" w:type="dxa"/>
-      </w:tblCellMar>
-    </w:tblPr>
-  </w:style>
-  <w:style w:type="numbering" w:default="1" w:styleId="NoList">
-    <w:name w:val="No List"/>
-    <w:uiPriority w:val="99"/>
-    <w:semiHidden/>
-    <w:unhideWhenUsed/>
-  </w:style>
-  <w:style w:type="paragraph" w:styleId="BodyText">
-    <w:name w:val="Body Text"/>
-    <w:basedOn w:val="Normal"/>
-    <w:link w:val="BodyTextChar"/>
-    <w:qFormat/>
-    <w:pPr>
-      <w:spacing w:before="180" w:after="180"/>
-    </w:pPr>
-  </w:style>
-  <w:style w:type="paragraph" w:customStyle="1" w:styleId="FirstParagraph">
-    <w:name w:val="First Paragraph"/>
-    <w:basedOn w:val="BodyText"/>
-    <w:next w:val="BodyText"/>
-    <w:qFormat/>
-  </w:style>
-  <w:style w:type="paragraph" w:customStyle="1" w:styleId="Compact">
-    <w:name w:val="Compact"/>
-    <w:basedOn w:val="BodyText"/>
-    <w:qFormat/>
-    <w:pPr>
-      <w:spacing w:before="36" w:after="36"/>
-    </w:pPr>
-  </w:style>
-  <w:style w:type="paragraph" w:styleId="Title">
-    <w:name w:val="Title"/>
-    <w:basedOn w:val="Normal"/>
-    <w:next w:val="BodyText"/>
-    <w:qFormat/>
-    <w:pPr>
-      <w:keepNext/>
-      <w:keepLines/>
-      <w:spacing w:before="480" w:after="240"/>
-      <w:jc w:val="center"/>
-    </w:pPr>
-    <w:rPr>
-      <w:rFonts w:asciiTheme="majorHAnsi" w:eastAsiaTheme="majorEastAsia" w:hAnsiTheme="majorHAnsi" w:cstheme="majorBidi"/>
-      <w:b/>
-      <w:bCs/>
-      <w:color w:val="345A8A" w:themeColor="accent1" w:themeShade="B5"/>
-      <w:sz w:val="36"/>
-      <w:szCs w:val="36"/>
-    </w:rPr>
-  </w:style>
-  <w:style w:type="paragraph" w:styleId="Subtitle">
-    <w:name w:val="Subtitle"/>
-    <w:basedOn w:val="Title"/>
-    <w:next w:val="BodyText"/>
-    <w:qFormat/>
-    <w:pPr>
-      <w:spacing w:before="240"/>
-    </w:pPr>
-    <w:rPr>
-      <w:sz w:val="30"/>
-      <w:szCs w:val="30"/>
-    </w:rPr>
-  </w:style>
-  <w:style w:type="paragraph" w:customStyle="1" w:styleId="Author">
-    <w:name w:val="Author"/>
-    <w:next w:val="BodyText"/>
-    <w:qFormat/>
-    <w:pPr>
-      <w:keepNext/>
-      <w:keepLines/>
-      <w:jc w:val="center"/>
-    </w:pPr>
-  </w:style>
-  <w:style w:type="paragraph" w:styleId="Date">
-    <w:name w:val="Date"/>
-    <w:next w:val="BodyText"/>
-    <w:qFormat/>
-    <w:pPr>
-      <w:keepNext/>
-      <w:keepLines/>
-      <w:jc w:val="center"/>
-    </w:pPr>
-  </w:style>
-  <w:style w:type="paragraph" w:customStyle="1" w:styleId="Abstract">
-    <w:name w:val="Abstract"/>
-    <w:basedOn w:val="Normal"/>
-    <w:next w:val="BodyText"/>
-    <w:qFormat/>
-    <w:pPr>
-      <w:keepNext/>
-      <w:keepLines/>
-      <w:spacing w:before="300" w:after="300"/>
-    </w:pPr>
-    <w:rPr>
-      <w:sz w:val="20"/>
-      <w:szCs w:val="20"/>
-    </w:rPr>
-  </w:style>
-  <w:style w:type="paragraph" w:styleId="Bibliography">
-    <w:name w:val="Bibliography"/>
-    <w:basedOn w:val="Normal"/>
-    <w:qFormat/>
-  </w:style>
-  <w:style w:type="paragraph" w:styleId="BlockText">
-    <w:name w:val="Block Text"/>
-    <w:basedOn w:val="BodyText"/>
-    <w:next w:val="BodyText"/>
-    <w:uiPriority w:val="9"/>
-    <w:unhideWhenUsed/>
-    <w:qFormat/>
-    <w:pPr>
-      <w:spacing w:before="100" w:after="100"/>
-    </w:pPr>
-    <w:rPr>
-      <w:rFonts w:asciiTheme="majorHAnsi" w:eastAsiaTheme="majorEastAsia" w:hAnsiTheme="majorHAnsi" w:cstheme="majorBidi"/>
-      <w:bCs/>
-      <w:sz w:val="20"/>
-      <w:szCs w:val="20"/>
-    </w:rPr>
-  </w:style>
-  <w:style w:type="paragraph" w:styleId="FootnoteText">
-    <w:name w:val="footnote text"/>
-    <w:basedOn w:val="Normal"/>
-    <w:uiPriority w:val="9"/>
-    <w:unhideWhenUsed/>
-    <w:qFormat/>
-  </w:style>
-  <w:style w:type="paragraph" w:customStyle="1" w:styleId="DefinitionTerm">
-    <w:name w:val="Definition Term"/>
-    <w:basedOn w:val="Normal"/>
-    <w:next w:val="Definition"/>
-    <w:pPr>
-      <w:keepNext/>
-      <w:keepLines/>
-      <w:spacing w:after="0"/>
-    </w:pPr>
-    <w:rPr>
-      <w:b/>
-    </w:rPr>
-  </w:style>
-  <w:style w:type="paragraph" w:customStyle="1" w:styleId="Definition">
-    <w:name w:val="Definition"/>
-    <w:basedOn w:val="Normal"/>
-  </w:style>
-  <w:style w:type="paragraph" w:styleId="Caption">
-    <w:name w:val="caption"/>
-    <w:basedOn w:val="Normal"/>
-    <w:link w:val="CaptionChar"/>
-    <w:pPr>
-      <w:spacing w:after="120"/>
-    </w:pPr>
-    <w:rPr>
-      <w:i/>
-    </w:rPr>
-  </w:style>
-  <w:style w:type="paragraph" w:customStyle="1" w:styleId="TableCaption">
-    <w:name w:val="Table Caption"/>
-    <w:basedOn w:val="Caption"/>
-    <w:pPr>
-      <w:keepNext/>
-    </w:pPr>
-  </w:style>
-  <w:style w:type="paragraph" w:customStyle="1" w:styleId="ImageCaption">
-    <w:name w:val="Image Caption"/>
-    <w:basedOn w:val="Caption"/>
-  </w:style>
-  <w:style w:type="paragraph" w:customStyle="1" w:styleId="Figure">
-    <w:name w:val="Figure"/>
-    <w:basedOn w:val="Normal"/>
-  </w:style>
-  <w:style w:type="paragraph" w:customStyle="1" w:styleId="FigurewithCaption">
-    <w:name w:val="Figure with Caption"/>
-    <w:basedOn w:val="Figure"/>
-    <w:pPr>
-      <w:keepNext/>
-    </w:pPr>
-  </w:style>
-  <w:style w:type="character" w:customStyle="1" w:styleId="CaptionChar">
-    <w:name w:val="Caption Char"/>
-    <w:basedOn w:val="DefaultParagraphFont"/>
-    <w:link w:val="Caption"/>
-  </w:style>
-  <w:style w:type="character" w:customStyle="1" w:styleId="VerbatimChar">
-    <w:name w:val="Verbatim Char"/>
-    <w:basedOn w:val="CaptionChar"/>
-    <w:link w:val="SourceCode"/>
-    <w:rPr>
-      <w:rFonts w:ascii="Consolas" w:hAnsi="Consolas"/>
-      <w:sz w:val="22"/>
-    </w:rPr>
-  </w:style>
-  <w:style w:type="character" w:styleId="FootnoteReference">
-    <w:name w:val="footnote reference"/>
-    <w:basedOn w:val="CaptionChar"/>
-    <w:rPr>
-      <w:vertAlign w:val="superscript"/>
-    </w:rPr>
-  </w:style>
-  <w:style w:type="character" w:styleId="Hyperlink">
-    <w:name w:val="Hyperlink"/>
-    <w:basedOn w:val="CaptionChar"/>
-    <w:rPr>
-      <w:color w:val="4F81BD" w:themeColor="accent1"/>
-    </w:rPr>
-  </w:style>
-  <w:style w:type="paragraph" w:styleId="TOCHeading">
-    <w:name w:val="TOC Heading"/>
-    <w:basedOn w:val="Heading1"/>
-    <w:next w:val="BodyText"/>
-    <w:uiPriority w:val="39"/>
-    <w:unhideWhenUsed/>
-    <w:qFormat/>
-    <w:pPr>
-      <w:spacing w:before="240" w:line="259" w:lineRule="auto"/>
-      <w:outlineLvl w:val="9"/>
-    </w:pPr>
-    <w:rPr>
-      <w:b w:val="0"/>
-      <w:bCs w:val="0"/>
-      <w:color w:val="365F91" w:themeColor="accent1" w:themeShade="BF"/>
-    </w:rPr>
-  </w:style>
-  <w:style w:type="character" w:customStyle="1" w:styleId="BodyTextChar">
-    <w:name w:val="Body Text Char"/>
-    <w:basedOn w:val="DefaultParagraphFont"/>
-    <w:link w:val="BodyText"/>
-    <w:rsid w:val="003416F1"/>
-  </w:style>
-  <w:style w:type="paragraph" w:customStyle="1" w:styleId="SourceCode">
-    <w:name w:val="Source Code"/>
-    <w:basedOn w:val="Normal"/>
-    <w:link w:val="VerbatimChar"/>
-    <w:pPr>
-      <w:wordWrap w:val="0"/>
-    </w:pPr>
-  </w:style>
-  <w:style w:type="character" w:customStyle="1" w:styleId="KeywordTok">
-    <w:name w:val="KeywordTok"/>
-    <w:basedOn w:val="VerbatimChar"/>
-    <w:rPr>
-      <w:rFonts w:ascii="Consolas" w:hAnsi="Consolas"/>
-      <w:b/>
-      <w:color w:val="007020"/>
-      <w:sz w:val="22"/>
-    </w:rPr>
-  </w:style>
-  <w:style w:type="character" w:customStyle="1" w:styleId="DataTypeTok">
-    <w:name w:val="DataTypeTok"/>
-    <w:basedOn w:val="VerbatimChar"/>
-    <w:rPr>
-      <w:rFonts w:ascii="Consolas" w:hAnsi="Consolas"/>
-      <w:color w:val="902000"/>
-      <w:sz w:val="22"/>
-    </w:rPr>
-  </w:style>
-  <w:style w:type="character" w:customStyle="1" w:styleId="DecValTok">
-    <w:name w:val="DecValTok"/>
-    <w:basedOn w:val="VerbatimChar"/>
-    <w:rPr>
-      <w:rFonts w:ascii="Consolas" w:hAnsi="Consolas"/>
-      <w:color w:val="40A070"/>
-      <w:sz w:val="22"/>
-    </w:rPr>
-  </w:style>
-  <w:style w:type="character" w:customStyle="1" w:styleId="BaseNTok">
-    <w:name w:val="BaseNTok"/>
-    <w:basedOn w:val="VerbatimChar"/>
-    <w:rPr>
-      <w:rFonts w:ascii="Consolas" w:hAnsi="Consolas"/>
-      <w:color w:val="40A070"/>
-      <w:sz w:val="22"/>
-    </w:rPr>
-  </w:style>
-  <w:style w:type="character" w:customStyle="1" w:styleId="FloatTok">
-    <w:name w:val="FloatTok"/>
-    <w:basedOn w:val="VerbatimChar"/>
-    <w:rPr>
-      <w:rFonts w:ascii="Consolas" w:hAnsi="Consolas"/>
-      <w:color w:val="40A070"/>
-      <w:sz w:val="22"/>
-    </w:rPr>
-  </w:style>
-  <w:style w:type="character" w:customStyle="1" w:styleId="ConstantTok">
-    <w:name w:val="ConstantTok"/>
-    <w:basedOn w:val="VerbatimChar"/>
-    <w:rPr>
-      <w:rFonts w:ascii="Consolas" w:hAnsi="Consolas"/>
-      <w:color w:val="880000"/>
-      <w:sz w:val="22"/>
-    </w:rPr>
-  </w:style>
-  <w:style w:type="character" w:customStyle="1" w:styleId="CharTok">
-    <w:name w:val="CharTok"/>
-    <w:basedOn w:val="VerbatimChar"/>
-    <w:rPr>
-      <w:rFonts w:ascii="Consolas" w:hAnsi="Consolas"/>
-      <w:color w:val="4070A0"/>
-      <w:sz w:val="22"/>
-    </w:rPr>
-  </w:style>
-  <w:style w:type="character" w:customStyle="1" w:styleId="SpecialCharTok">
-    <w:name w:val="SpecialCharTok"/>
-    <w:basedOn w:val="VerbatimChar"/>
-    <w:rPr>
-      <w:rFonts w:ascii="Consolas" w:hAnsi="Consolas"/>
-      <w:color w:val="4070A0"/>
-      <w:sz w:val="22"/>
-    </w:rPr>
-  </w:style>
-  <w:style w:type="character" w:customStyle="1" w:styleId="StringTok">
-    <w:name w:val="StringTok"/>
-    <w:basedOn w:val="VerbatimChar"/>
-    <w:rPr>
-      <w:rFonts w:ascii="Consolas" w:hAnsi="Consolas"/>
-      <w:color w:val="4070A0"/>
-      <w:sz w:val="22"/>
-    </w:rPr>
-  </w:style>
-  <w:style w:type="character" w:customStyle="1" w:styleId="VerbatimStringTok">
-    <w:name w:val="VerbatimStringTok"/>
-    <w:basedOn w:val="VerbatimChar"/>
-    <w:rPr>
-      <w:rFonts w:ascii="Consolas" w:hAnsi="Consolas"/>
-      <w:color w:val="4070A0"/>
-      <w:sz w:val="22"/>
-    </w:rPr>
-  </w:style>
-  <w:style w:type="character" w:customStyle="1" w:styleId="SpecialStringTok">
-    <w:name w:val="SpecialStringTok"/>
-    <w:basedOn w:val="VerbatimChar"/>
-    <w:rPr>
-      <w:rFonts w:ascii="Consolas" w:hAnsi="Consolas"/>
-      <w:color w:val="BB6688"/>
-      <w:sz w:val="22"/>
-    </w:rPr>
-  </w:style>
-  <w:style w:type="character" w:customStyle="1" w:styleId="ImportTok">
-    <w:name w:val="ImportTok"/>
-    <w:basedOn w:val="VerbatimChar"/>
-    <w:rPr>
-      <w:rFonts w:ascii="Consolas" w:hAnsi="Consolas"/>
-      <w:sz w:val="22"/>
-    </w:rPr>
-  </w:style>
-  <w:style w:type="character" w:customStyle="1" w:styleId="CommentTok">
-    <w:name w:val="CommentTok"/>
-    <w:basedOn w:val="VerbatimChar"/>
-    <w:rPr>
-      <w:rFonts w:ascii="Consolas" w:hAnsi="Consolas"/>
-      <w:i/>
-      <w:color w:val="60A0B0"/>
-      <w:sz w:val="22"/>
-    </w:rPr>
-  </w:style>
-  <w:style w:type="character" w:customStyle="1" w:styleId="DocumentationTok">
-    <w:name w:val="DocumentationTok"/>
-    <w:basedOn w:val="VerbatimChar"/>
-    <w:rPr>
-      <w:rFonts w:ascii="Consolas" w:hAnsi="Consolas"/>
-      <w:i/>
-      <w:color w:val="BA2121"/>
-      <w:sz w:val="22"/>
-    </w:rPr>
-  </w:style>
-  <w:style w:type="character" w:customStyle="1" w:styleId="AnnotationTok">
-    <w:name w:val="AnnotationTok"/>
-    <w:basedOn w:val="VerbatimChar"/>
-    <w:rPr>
-      <w:rFonts w:ascii="Consolas" w:hAnsi="Consolas"/>
-      <w:b/>
-      <w:i/>
-      <w:color w:val="60A0B0"/>
-      <w:sz w:val="22"/>
-    </w:rPr>
-  </w:style>
-  <w:style w:type="character" w:customStyle="1" w:styleId="CommentVarTok">
-    <w:name w:val="CommentVarTok"/>
-    <w:basedOn w:val="VerbatimChar"/>
-    <w:rPr>
-      <w:rFonts w:ascii="Consolas" w:hAnsi="Consolas"/>
-      <w:b/>
-      <w:i/>
-      <w:color w:val="60A0B0"/>
-      <w:sz w:val="22"/>
-    </w:rPr>
-  </w:style>
-  <w:style w:type="character" w:customStyle="1" w:styleId="OtherTok">
-    <w:name w:val="OtherTok"/>
-    <w:basedOn w:val="VerbatimChar"/>
-    <w:rPr>
-      <w:rFonts w:ascii="Consolas" w:hAnsi="Consolas"/>
-      <w:color w:val="007020"/>
-      <w:sz w:val="22"/>
-    </w:rPr>
-  </w:style>
-  <w:style w:type="character" w:customStyle="1" w:styleId="FunctionTok">
-    <w:name w:val="FunctionTok"/>
-    <w:basedOn w:val="VerbatimChar"/>
-    <w:rPr>
-      <w:rFonts w:ascii="Consolas" w:hAnsi="Consolas"/>
-      <w:color w:val="06287E"/>
-      <w:sz w:val="22"/>
-    </w:rPr>
-  </w:style>
-  <w:style w:type="character" w:customStyle="1" w:styleId="VariableTok">
-    <w:name w:val="VariableTok"/>
-    <w:basedOn w:val="VerbatimChar"/>
-    <w:rPr>
-      <w:rFonts w:ascii="Consolas" w:hAnsi="Consolas"/>
-      <w:color w:val="19177C"/>
-      <w:sz w:val="22"/>
-    </w:rPr>
-  </w:style>
-  <w:style w:type="character" w:customStyle="1" w:styleId="ControlFlowTok">
-    <w:name w:val="ControlFlowTok"/>
-    <w:basedOn w:val="VerbatimChar"/>
-    <w:rPr>
-      <w:rFonts w:ascii="Consolas" w:hAnsi="Consolas"/>
-      <w:b/>
-      <w:color w:val="007020"/>
-      <w:sz w:val="22"/>
-    </w:rPr>
-  </w:style>
-  <w:style w:type="character" w:customStyle="1" w:styleId="OperatorTok">
-    <w:name w:val="OperatorTok"/>
-    <w:basedOn w:val="VerbatimChar"/>
-    <w:rPr>
-      <w:rFonts w:ascii="Consolas" w:hAnsi="Consolas"/>
-      <w:color w:val="666666"/>
-      <w:sz w:val="22"/>
-    </w:rPr>
-  </w:style>
-  <w:style w:type="character" w:customStyle="1" w:styleId="BuiltInTok">
-    <w:name w:val="BuiltInTok"/>
-    <w:basedOn w:val="VerbatimChar"/>
-    <w:rPr>
-      <w:rFonts w:ascii="Consolas" w:hAnsi="Consolas"/>
-      <w:sz w:val="22"/>
-    </w:rPr>
-  </w:style>
-  <w:style w:type="character" w:customStyle="1" w:styleId="ExtensionTok">
-    <w:name w:val="ExtensionTok"/>
-    <w:basedOn w:val="VerbatimChar"/>
-    <w:rPr>
-      <w:rFonts w:ascii="Consolas" w:hAnsi="Consolas"/>
-      <w:sz w:val="22"/>
-    </w:rPr>
-  </w:style>
-  <w:style w:type="character" w:customStyle="1" w:styleId="PreprocessorTok">
-    <w:name w:val="PreprocessorTok"/>
-    <w:basedOn w:val="VerbatimChar"/>
-    <w:rPr>
-      <w:rFonts w:ascii="Consolas" w:hAnsi="Consolas"/>
-      <w:color w:val="BC7A00"/>
-      <w:sz w:val="22"/>
-    </w:rPr>
-  </w:style>
-  <w:style w:type="character" w:customStyle="1" w:styleId="AttributeTok">
-    <w:name w:val="AttributeTok"/>
-    <w:basedOn w:val="VerbatimChar"/>
-    <w:rPr>
-      <w:rFonts w:ascii="Consolas" w:hAnsi="Consolas"/>
-      <w:color w:val="7D9029"/>
-      <w:sz w:val="22"/>
-    </w:rPr>
-  </w:style>
-  <w:style w:type="character" w:customStyle="1" w:styleId="RegionMarkerTok">
-    <w:name w:val="RegionMarkerTok"/>
-    <w:basedOn w:val="VerbatimChar"/>
-    <w:rPr>
-      <w:rFonts w:ascii="Consolas" w:hAnsi="Consolas"/>
-      <w:sz w:val="22"/>
-    </w:rPr>
-  </w:style>
-  <w:style w:type="character" w:customStyle="1" w:styleId="InformationTok">
-    <w:name w:val="InformationTok"/>
-    <w:basedOn w:val="VerbatimChar"/>
-    <w:rPr>
-      <w:rFonts w:ascii="Consolas" w:hAnsi="Consolas"/>
-      <w:b/>
-      <w:i/>
-      <w:color w:val="60A0B0"/>
-      <w:sz w:val="22"/>
-    </w:rPr>
-  </w:style>
-  <w:style w:type="character" w:customStyle="1" w:styleId="WarningTok">
-    <w:name w:val="WarningTok"/>
-    <w:basedOn w:val="VerbatimChar"/>
-    <w:rPr>
-      <w:rFonts w:ascii="Consolas" w:hAnsi="Consolas"/>
-      <w:b/>
-      <w:i/>
-      <w:color w:val="60A0B0"/>
-      <w:sz w:val="22"/>
-    </w:rPr>
-  </w:style>
-  <w:style w:type="character" w:customStyle="1" w:styleId="AlertTok">
-    <w:name w:val="AlertTok"/>
-    <w:basedOn w:val="VerbatimChar"/>
-    <w:rPr>
-      <w:rFonts w:ascii="Consolas" w:hAnsi="Consolas"/>
-      <w:b/>
-      <w:color w:val="FF0000"/>
-      <w:sz w:val="22"/>
-    </w:rPr>
-  </w:style>
-  <w:style w:type="character" w:customStyle="1" w:styleId="ErrorTok">
-    <w:name w:val="ErrorTok"/>
-    <w:basedOn w:val="VerbatimChar"/>
-    <w:rPr>
-      <w:rFonts w:ascii="Consolas" w:hAnsi="Consolas"/>
-      <w:b/>
-      <w:color w:val="FF0000"/>
-      <w:sz w:val="22"/>
-    </w:rPr>
-  </w:style>
-  <w:style w:type="character" w:customStyle="1" w:styleId="NormalTok">
-    <w:name w:val="NormalTok"/>
-    <w:basedOn w:val="VerbatimChar"/>
-    <w:rPr>
-      <w:rFonts w:ascii="Consolas" w:hAnsi="Consolas"/>
-      <w:sz w:val="22"/>
-    </w:rPr>
-  </w:style>
-  <w:style w:type="character" w:styleId="CommentReference">
-    <w:name w:val="annotation reference"/>
-    <w:basedOn w:val="DefaultParagraphFont"/>
-    <w:semiHidden/>
-    <w:unhideWhenUsed/>
-    <w:rsid w:val="004B4BDC"/>
-    <w:rPr>
-      <w:sz w:val="18"/>
-      <w:szCs w:val="18"/>
-    </w:rPr>
-  </w:style>
-  <w:style w:type="paragraph" w:styleId="CommentText">
-    <w:name w:val="annotation text"/>
-    <w:basedOn w:val="Normal"/>
-    <w:link w:val="CommentTextChar"/>
-    <w:semiHidden/>
-    <w:unhideWhenUsed/>
-    <w:rsid w:val="004B4BDC"/>
-    <w:rPr>
-      <w:sz w:val="24"/>
-    </w:rPr>
-  </w:style>
-  <w:style w:type="character" w:customStyle="1" w:styleId="CommentTextChar">
-    <w:name w:val="Comment Text Char"/>
-    <w:basedOn w:val="DefaultParagraphFont"/>
-    <w:link w:val="CommentText"/>
-    <w:semiHidden/>
-    <w:rsid w:val="004B4BDC"/>
-    <w:rPr>
-      <w:rFonts w:ascii="Times New Roman" w:hAnsi="Times New Roman"/>
-    </w:rPr>
-  </w:style>
-  <w:style w:type="paragraph" w:styleId="CommentSubject">
-    <w:name w:val="annotation subject"/>
-    <w:basedOn w:val="CommentText"/>
-    <w:next w:val="CommentText"/>
-    <w:link w:val="CommentSubjectChar"/>
-    <w:semiHidden/>
-    <w:unhideWhenUsed/>
-    <w:rsid w:val="004B4BDC"/>
-    <w:rPr>
-      <w:b/>
-      <w:bCs/>
-      <w:sz w:val="20"/>
-      <w:szCs w:val="20"/>
-    </w:rPr>
-  </w:style>
-  <w:style w:type="character" w:customStyle="1" w:styleId="CommentSubjectChar">
-    <w:name w:val="Comment Subject Char"/>
-    <w:basedOn w:val="CommentTextChar"/>
-    <w:link w:val="CommentSubject"/>
-    <w:semiHidden/>
-    <w:rsid w:val="004B4BDC"/>
-    <w:rPr>
-      <w:rFonts w:ascii="Times New Roman" w:hAnsi="Times New Roman"/>
-      <w:b/>
-      <w:bCs/>
-      <w:sz w:val="20"/>
-      <w:szCs w:val="20"/>
-    </w:rPr>
-  </w:style>
-  <w:style w:type="paragraph" w:styleId="BalloonText">
-    <w:name w:val="Balloon Text"/>
-    <w:basedOn w:val="Normal"/>
-    <w:link w:val="BalloonTextChar"/>
-    <w:semiHidden/>
-    <w:unhideWhenUsed/>
-    <w:rsid w:val="004B4BDC"/>
-    <w:pPr>
-      <w:spacing w:after="0"/>
-    </w:pPr>
-    <w:rPr>
-      <w:rFonts w:ascii="Lucida Grande" w:hAnsi="Lucida Grande"/>
-      <w:sz w:val="18"/>
-      <w:szCs w:val="18"/>
-    </w:rPr>
-  </w:style>
-  <w:style w:type="character" w:customStyle="1" w:styleId="BalloonTextChar">
-    <w:name w:val="Balloon Text Char"/>
-    <w:basedOn w:val="DefaultParagraphFont"/>
-    <w:link w:val="BalloonText"/>
-    <w:semiHidden/>
-    <w:rsid w:val="004B4BDC"/>
-    <w:rPr>
-      <w:rFonts w:ascii="Lucida Grande" w:hAnsi="Lucida Grande"/>
+    <w:rsid w:val="00C33E95"/>
+    <w:rPr>
+      <w:rFonts w:ascii="Segoe UI" w:hAnsi="Segoe UI" w:cs="Segoe UI"/>
       <w:sz w:val="18"/>
       <w:szCs w:val="18"/>
     </w:rPr>

</xml_diff>

<commit_message>
Regenerate Word doc and PDF
</commit_message>
<xml_diff>
--- a/reports/ddci_report_2017.docx
+++ b/reports/ddci_report_2017.docx
@@ -8,7 +8,6 @@
         <w:jc w:val="center"/>
         <w:rPr>
           <w:rFonts w:ascii="Times New Roman" w:hAnsi="Times New Roman" w:cs="Times New Roman"/>
-          <w:bCs w:val="0"/>
           <w:color w:val="auto"/>
           <w:sz w:val="24"/>
           <w:szCs w:val="24"/>
@@ -19,45 +18,55 @@
       <w:r>
         <w:rPr>
           <w:rFonts w:ascii="Times New Roman" w:hAnsi="Times New Roman" w:cs="Times New Roman"/>
-          <w:bCs w:val="0"/>
           <w:color w:val="auto"/>
           <w:sz w:val="24"/>
           <w:szCs w:val="24"/>
         </w:rPr>
-        <w:t>Data Dissemination and Cyberinfrastruc</w:t>
-      </w:r>
-      <w:bookmarkStart w:id="1" w:name="_GoBack"/>
-      <w:bookmarkEnd w:id="1"/>
+        <w:t>Data Dissem</w:t>
+      </w:r>
       <w:r>
         <w:rPr>
           <w:rFonts w:ascii="Times New Roman" w:hAnsi="Times New Roman" w:cs="Times New Roman"/>
-          <w:bCs w:val="0"/>
           <w:color w:val="auto"/>
           <w:sz w:val="24"/>
           <w:szCs w:val="24"/>
         </w:rPr>
-        <w:t>ture Ad Hoc Committee Initial Report</w:t>
+        <w:t>ination and Cyberinfrastructure</w:t>
+      </w:r>
+      <w:r>
+        <w:rPr>
+          <w:rFonts w:ascii="Times New Roman" w:hAnsi="Times New Roman" w:cs="Times New Roman"/>
+          <w:color w:val="auto"/>
+          <w:sz w:val="24"/>
+          <w:szCs w:val="24"/>
+        </w:rPr>
+        <w:t xml:space="preserve"> </w:t>
+      </w:r>
+      <w:r>
+        <w:rPr>
+          <w:rFonts w:ascii="Times New Roman" w:hAnsi="Times New Roman" w:cs="Times New Roman"/>
+          <w:color w:val="auto"/>
+          <w:sz w:val="24"/>
+          <w:szCs w:val="24"/>
+        </w:rPr>
+        <w:t>Ad Hoc Committee Initial Report</w:t>
       </w:r>
     </w:p>
     <w:p>
       <w:pPr>
         <w:pStyle w:val="FirstParagraph"/>
         <w:jc w:val="center"/>
-      </w:pPr>
-      <w:r>
         <w:rPr>
+          <w:rFonts w:cs="Times New Roman"/>
+        </w:rPr>
+      </w:pPr>
+      <w:r>
+        <w:rPr>
+          <w:rFonts w:cs="Times New Roman"/>
           <w:b/>
         </w:rPr>
-        <w:t>18 September 2017</w:t>
-      </w:r>
-    </w:p>
-    <w:p>
-      <w:pPr>
-        <w:pStyle w:val="BodyText"/>
-        <w:rPr>
-          <w:b/>
-        </w:rPr>
-      </w:pPr>
+        <w:t>29 September 2017</w:t>
+      </w:r>
     </w:p>
     <w:p>
       <w:pPr>
@@ -75,7 +84,13 @@
         <w:pStyle w:val="BodyText"/>
       </w:pPr>
       <w:r>
-        <w:t>To facilitate the assessment of Ocean Observatories Initiative (OOI) data quality by the scientific community, and to accelerate the integration of OOI infrastructure usage into project proposals and scientific publications, the NSF Ocean Observatories Initiative Facility Board (OOIFB) established the Data Dissemination and Cyberinfrastructure (DDCI) ad hoc committee which is tasked with identifying near-term and longer-term obstacles to the enhanced delivery of data to the scientific community and providing recommendations for removing these obstacles.</w:t>
+        <w:t>To facilitate the assessment of Ocean Observatories Initiative (OOI) data quality by the scientific community, and to accelerate the integration of OOI infrastructure usage into project proposals and scientific publications, the NSF Ocean Observatories Ini</w:t>
+      </w:r>
+      <w:r>
+        <w:t>tiative Facility Board (OOIFB) established the Data Dissemination and Cyberinfrastructure (DDCI) ad hoc committee which is tasked with identifying near-term and longer-term obstacles to the enhanced delivery of data to the scientific community and providin</w:t>
+      </w:r>
+      <w:r>
+        <w:t>g recommendations for removing these obstacles.</w:t>
       </w:r>
     </w:p>
     <w:p>
@@ -91,9 +106,8 @@
         <w:pStyle w:val="Compact"/>
         <w:numPr>
           <w:ilvl w:val="0"/>
-          <w:numId w:val="14"/>
+          <w:numId w:val="20"/>
         </w:numPr>
-        <w:ind w:left="720"/>
       </w:pPr>
       <w:r>
         <w:t>Timothy Crone, LDEO (co-Chair)</w:t>
@@ -104,9 +118,8 @@
         <w:pStyle w:val="Compact"/>
         <w:numPr>
           <w:ilvl w:val="0"/>
-          <w:numId w:val="14"/>
+          <w:numId w:val="20"/>
         </w:numPr>
-        <w:ind w:left="720"/>
       </w:pPr>
       <w:r>
         <w:t>James O'Donnell, UConn (co-Chair)</w:t>
@@ -117,9 +130,8 @@
         <w:pStyle w:val="Compact"/>
         <w:numPr>
           <w:ilvl w:val="0"/>
-          <w:numId w:val="14"/>
+          <w:numId w:val="20"/>
         </w:numPr>
-        <w:ind w:left="720"/>
       </w:pPr>
       <w:r>
         <w:t>Brian Glazer, UH</w:t>
@@ -130,25 +142,11 @@
         <w:pStyle w:val="Compact"/>
         <w:numPr>
           <w:ilvl w:val="0"/>
-          <w:numId w:val="14"/>
+          <w:numId w:val="20"/>
         </w:numPr>
-        <w:ind w:left="720"/>
-      </w:pPr>
-      <w:proofErr w:type="spellStart"/>
-      <w:r>
-        <w:t>Orest</w:t>
-      </w:r>
-      <w:proofErr w:type="spellEnd"/>
-      <w:r>
-        <w:t xml:space="preserve"> </w:t>
-      </w:r>
-      <w:proofErr w:type="spellStart"/>
-      <w:r>
-        <w:t>Kawka</w:t>
-      </w:r>
-      <w:proofErr w:type="spellEnd"/>
-      <w:r>
-        <w:t>, UW</w:t>
+      </w:pPr>
+      <w:r>
+        <w:t>Orest Kawka, UW</w:t>
       </w:r>
     </w:p>
     <w:p>
@@ -156,20 +154,11 @@
         <w:pStyle w:val="Compact"/>
         <w:numPr>
           <w:ilvl w:val="0"/>
-          <w:numId w:val="14"/>
+          <w:numId w:val="20"/>
         </w:numPr>
-        <w:ind w:left="720"/>
-      </w:pPr>
-      <w:r>
-        <w:t xml:space="preserve">Stephanie </w:t>
-      </w:r>
-      <w:proofErr w:type="spellStart"/>
-      <w:r>
-        <w:t>Petillo</w:t>
-      </w:r>
-      <w:proofErr w:type="spellEnd"/>
-      <w:r>
-        <w:t>, WHOI</w:t>
+      </w:pPr>
+      <w:r>
+        <w:t>Stephanie Petillo, WHOI</w:t>
       </w:r>
     </w:p>
     <w:p>
@@ -177,9 +166,8 @@
         <w:pStyle w:val="Compact"/>
         <w:numPr>
           <w:ilvl w:val="0"/>
-          <w:numId w:val="14"/>
+          <w:numId w:val="20"/>
         </w:numPr>
-        <w:ind w:left="720"/>
       </w:pPr>
       <w:r>
         <w:t>Mary Jo Richardson, TAMU</w:t>
@@ -190,18 +178,12 @@
         <w:pStyle w:val="Compact"/>
         <w:numPr>
           <w:ilvl w:val="0"/>
-          <w:numId w:val="14"/>
+          <w:numId w:val="20"/>
         </w:numPr>
-        <w:ind w:left="720"/>
-      </w:pPr>
-      <w:r>
-        <w:t xml:space="preserve">Richard </w:t>
-      </w:r>
-      <w:proofErr w:type="spellStart"/>
-      <w:r>
-        <w:t>Signell</w:t>
-      </w:r>
-      <w:proofErr w:type="spellEnd"/>
+      </w:pPr>
+      <w:r>
+        <w:t>Richard Signell</w:t>
+      </w:r>
       <w:r>
         <w:t>, USGS</w:t>
       </w:r>
@@ -211,9 +193,8 @@
         <w:pStyle w:val="Compact"/>
         <w:numPr>
           <w:ilvl w:val="0"/>
-          <w:numId w:val="14"/>
+          <w:numId w:val="20"/>
         </w:numPr>
-        <w:ind w:left="720"/>
       </w:pPr>
       <w:r>
         <w:t>Derrick Snowden, NOAA IOOS</w:t>
@@ -224,9 +205,8 @@
         <w:pStyle w:val="Compact"/>
         <w:numPr>
           <w:ilvl w:val="0"/>
-          <w:numId w:val="14"/>
+          <w:numId w:val="20"/>
         </w:numPr>
-        <w:ind w:left="720"/>
       </w:pPr>
       <w:r>
         <w:t>Larry Atkinson, OOIFB Chair (ex officio)</w:t>
@@ -237,39 +217,13 @@
         <w:pStyle w:val="FirstParagraph"/>
       </w:pPr>
       <w:r>
-        <w:t xml:space="preserve">The DDCI met in-person at NSF headquarters on 18 July 2017, and has had several </w:t>
-      </w:r>
-      <w:proofErr w:type="spellStart"/>
-      <w:r>
-        <w:t>Webex</w:t>
-      </w:r>
-      <w:proofErr w:type="spellEnd"/>
-      <w:r>
-        <w:t xml:space="preserve">/conference calls prior to and following this meeting. NSF program manager Lisa Clough was present for the meeting and all calls. Other representatives from NSF including Rick Murray, Bob </w:t>
-      </w:r>
-      <w:proofErr w:type="spellStart"/>
-      <w:r>
-        <w:t>Houtman</w:t>
-      </w:r>
-      <w:proofErr w:type="spellEnd"/>
-      <w:r>
-        <w:t xml:space="preserve">, and Rachel </w:t>
-      </w:r>
-      <w:proofErr w:type="spellStart"/>
-      <w:r>
-        <w:t>Shackleford</w:t>
-      </w:r>
-      <w:proofErr w:type="spellEnd"/>
-      <w:r>
-        <w:t xml:space="preserve"> were present for part or all of the in-person meeting. Annette </w:t>
-      </w:r>
-      <w:proofErr w:type="spellStart"/>
-      <w:r>
-        <w:t>DeSilva</w:t>
-      </w:r>
-      <w:proofErr w:type="spellEnd"/>
-      <w:r>
-        <w:t xml:space="preserve"> (UNOLS/URI) facilitated meetings and calls and took meeting notes.</w:t>
+        <w:t>The DDCI met in-person at NSF headquarters on 18 July 2017, and has had several Webex/conference calls prior to and following this meeting. NSF program manager Lisa Clough was prese</w:t>
+      </w:r>
+      <w:r>
+        <w:t>nt for the meeting and all calls. Other representatives from NSF including Rick Murray, Bob Houtman, and Rachel Shackleford were present for part or all of the in-person meeting. Annette DeSilva (UNOLS/URI) facilitated meetings and calls and took meeting n</w:t>
+      </w:r>
+      <w:r>
+        <w:t>otes.</w:t>
       </w:r>
     </w:p>
     <w:p>
@@ -277,39 +231,16 @@
         <w:pStyle w:val="BodyText"/>
       </w:pPr>
       <w:r>
-        <w:t xml:space="preserve">During the meeting and the calls, the committee spent a significant amount of time learning about the current state of the OOI cyberinfrastructure and how data is currently handled and disseminated. We heard presentations from Mike </w:t>
-      </w:r>
-      <w:proofErr w:type="spellStart"/>
-      <w:r>
-        <w:t>Vardaro</w:t>
-      </w:r>
-      <w:proofErr w:type="spellEnd"/>
-      <w:r>
-        <w:t xml:space="preserve"> of the Rutgers Data Team and Ivan </w:t>
-      </w:r>
-      <w:proofErr w:type="spellStart"/>
-      <w:r>
-        <w:t>Rodero</w:t>
-      </w:r>
-      <w:proofErr w:type="spellEnd"/>
-      <w:r>
-        <w:t xml:space="preserve"> of the Rutgers CI Team. We heard a presentation by Rich </w:t>
-      </w:r>
-      <w:proofErr w:type="spellStart"/>
-      <w:r>
-        <w:t>Signell</w:t>
-      </w:r>
-      <w:proofErr w:type="spellEnd"/>
-      <w:r>
-        <w:t xml:space="preserve"> on ERDDAP, a presentation by Stephanie </w:t>
-      </w:r>
-      <w:proofErr w:type="spellStart"/>
-      <w:r>
-        <w:t>Petillo</w:t>
-      </w:r>
-      <w:proofErr w:type="spellEnd"/>
-      <w:r>
-        <w:t xml:space="preserve"> on OMS++, an alert and alarm system for OOI that uses ERDDAP as a data back-end, and a presentation by Tim Crone on the OOI high-definition camera system (CAMHD). We had lively and informative discussions about the needs of the scientific community, potential new modes of data access for the scientific user, and discussions regarding potential improvements to the management structure of the CI.</w:t>
+        <w:t>During the meeting and the calls, the committee spent a significant amount of time learning about the current state of the OOI cyberinfrastructure and how data is currently handled and disseminated. We heard presentations from Mike Vardaro of the Rut</w:t>
+      </w:r>
+      <w:r>
+        <w:t>gers Data Team and Ivan Rodero of the Rutgers CI Team. We heard a presentation by Rich Signell on ERDDAP, a presentation by Stephanie Petillo on OMS++, an alert and alarm system for OOI that uses ERDDAP as a data back-end, and a presentation by Tim Crone o</w:t>
+      </w:r>
+      <w:r>
+        <w:t>n the OOI high-definition camera system (CAMHD). We had lively and informative discussions about the needs of the scientific community, potential new modes of data access for the scientific user, and discussions regarding potential improvements to the mana</w:t>
+      </w:r>
+      <w:r>
+        <w:t>gement structure of the CI.</w:t>
       </w:r>
     </w:p>
     <w:p>
@@ -317,7 +248,10 @@
         <w:pStyle w:val="BodyText"/>
       </w:pPr>
       <w:r>
-        <w:t>This report is a summary of the committee’s findings representing our views at this stage of our efforts. The committee expects to continue our work on this problem, to meet again in the future, and to refine our views and recommendations as we learn more about the current state of the system and receive input from operators and the scientific community.</w:t>
+        <w:t>This report is a summary of the committee’s findings representing our views at this stage of our efforts. The committee expects to continue our work on this problem, to meet again in the future, and to refine our views and recom</w:t>
+      </w:r>
+      <w:r>
+        <w:t>mendations as we learn more about the current state of the system and receive input from operators and the scientific community.</w:t>
       </w:r>
     </w:p>
     <w:p>
@@ -325,11 +259,13 @@
         <w:pStyle w:val="BodyText"/>
       </w:pPr>
       <w:r>
-        <w:t xml:space="preserve">The findings and recommendations in this report are broken down into two sections. In the first section, we detail our recommendations for short-term adjustments to the current cyberinfrastructure priorities and management structure that we believe can be reasonably accomplished in the next few months. In the second section, we detail our recommendations for “OOI 2.0” which include longer-term </w:t>
-      </w:r>
-      <w:r>
-        <w:lastRenderedPageBreak/>
-        <w:t>recommendations that should be considered as the next phase of OOI operations is planned and a new Cooperative Agreement (CA) for the management and operation of OOI is formed and executed.</w:t>
+        <w:t>The findings and recommendations in this report are broken down into two sections. In the first section, we detail our recommen</w:t>
+      </w:r>
+      <w:r>
+        <w:t>dations for short-term adjustments to the current cyberinfrastructure priorities and management structure that we believe can be reasonably accomplished in the next few months. In the second section, we detail our recommendations for “OOI 2.0” which includ</w:t>
+      </w:r>
+      <w:r>
+        <w:t>e longer-term recommendations that should be considered as the next phase of OOI operations is planned and a new Cooperative Agreement (CA) for the management and operation of OOI is formed and executed.</w:t>
       </w:r>
     </w:p>
     <w:p>
@@ -340,6 +276,7 @@
         <w:rPr>
           <w:b/>
         </w:rPr>
+        <w:lastRenderedPageBreak/>
         <w:t>2 Near-Term Recommendations</w:t>
       </w:r>
     </w:p>
@@ -348,7 +285,10 @@
         <w:pStyle w:val="BodyText"/>
       </w:pPr>
       <w:r>
-        <w:t>The committee has several near-term recommendations to facilitate data dissemination in the coming months, which the committee thinks can be reasonably accomplished before the transition to OOI 2.0. These recommendations are:</w:t>
+        <w:t>The committee has severa</w:t>
+      </w:r>
+      <w:r>
+        <w:t>l near-term recommendations to facilitate data dissemination in the coming months, which the committee thinks can be reasonably accomplished before the transition to OOI 2.0. These recommendations are:</w:t>
       </w:r>
     </w:p>
     <w:p>
@@ -356,15 +296,14 @@
         <w:pStyle w:val="Compact"/>
         <w:numPr>
           <w:ilvl w:val="0"/>
-          <w:numId w:val="15"/>
+          <w:numId w:val="21"/>
         </w:numPr>
-        <w:tabs>
-          <w:tab w:val="clear" w:pos="0"/>
-        </w:tabs>
-        <w:ind w:left="720" w:hanging="360"/>
-      </w:pPr>
-      <w:r>
-        <w:t>Prioritize the development and public release of the uFrame-powered ERDDAP server.</w:t>
+      </w:pPr>
+      <w:r>
+        <w:t>Prioritize the development and public release of the u</w:t>
+      </w:r>
+      <w:r>
+        <w:t>Frame-powered ERDDAP server.</w:t>
       </w:r>
     </w:p>
     <w:p>
@@ -372,12 +311,8 @@
         <w:pStyle w:val="Compact"/>
         <w:numPr>
           <w:ilvl w:val="0"/>
-          <w:numId w:val="15"/>
+          <w:numId w:val="21"/>
         </w:numPr>
-        <w:tabs>
-          <w:tab w:val="clear" w:pos="0"/>
-        </w:tabs>
-        <w:ind w:left="720" w:hanging="360"/>
       </w:pPr>
       <w:r>
         <w:t>Accelerate the ingestion of backlogged data.</w:t>
@@ -388,15 +323,26 @@
         <w:pStyle w:val="Compact"/>
         <w:numPr>
           <w:ilvl w:val="0"/>
-          <w:numId w:val="15"/>
+          <w:numId w:val="21"/>
         </w:numPr>
-        <w:tabs>
-          <w:tab w:val="clear" w:pos="0"/>
-        </w:tabs>
-        <w:ind w:left="720" w:hanging="360"/>
-      </w:pPr>
-      <w:r>
-        <w:t>Identify a single individual who reports directly to the Project's Lead PI, who will be responsible for data access by scientists and who has authority over both CI and Data Team priorities.</w:t>
+      </w:pPr>
+      <w:r>
+        <w:t>Identify a single individual who reports directly to the Project's Lead PI, who will be responsible for data access by scientists and who has authority over both CI and Data Team pri</w:t>
+      </w:r>
+      <w:r>
+        <w:t>orities.</w:t>
+      </w:r>
+    </w:p>
+    <w:p>
+      <w:pPr>
+        <w:pStyle w:val="Compact"/>
+        <w:numPr>
+          <w:ilvl w:val="0"/>
+          <w:numId w:val="21"/>
+        </w:numPr>
+      </w:pPr>
+      <w:r>
+        <w:t>When the ERDDAP system is fully functional, documentation for the CI system must be completed and all code made available in publicly-accessible repositories.</w:t>
       </w:r>
     </w:p>
     <w:p>
@@ -423,28 +369,24 @@
         </w:r>
       </w:hyperlink>
       <w:r>
-        <w:t xml:space="preserve"> is a free and open-source Java “servlet” which for the non-expert can be thought of as a kind of specialized web server that excels in converting and serving disparate scientific datasets using a uniform interface. ERDDAP is focused primarily on serving gridded or tabular (e.g. time-series, profile) datasets which are commonly stored on the server as </w:t>
+        <w:t xml:space="preserve"> is a free and open-source Java “servlet” which for the non-expert can be thought of as a kind of specialized web server that excels in converting and serving disparate scientific datasets using a uniform interface. ERDDAP is focused primarily on serving g</w:t>
+      </w:r>
+      <w:r>
+        <w:t xml:space="preserve">ridded or tabular (e.g. time-series, profile) datasets which are commonly stored on the server as </w:t>
       </w:r>
       <w:hyperlink r:id="rId8">
-        <w:proofErr w:type="spellStart"/>
         <w:r>
           <w:rPr>
             <w:rStyle w:val="Hyperlink"/>
           </w:rPr>
           <w:t>NetCDF</w:t>
         </w:r>
-        <w:proofErr w:type="spellEnd"/>
       </w:hyperlink>
       <w:r>
-        <w:t xml:space="preserve"> files, and it can serve data in a large number of formats as well as generate plots and maps of requested data. Together, ERDDAP and </w:t>
-      </w:r>
-      <w:proofErr w:type="spellStart"/>
-      <w:r>
-        <w:t>NetCDF</w:t>
-      </w:r>
-      <w:proofErr w:type="spellEnd"/>
-      <w:r>
-        <w:t xml:space="preserve"> allow data, metadata, and data attribution information to be distributed in a convenient and efficient manner.</w:t>
+        <w:t xml:space="preserve"> files, and it can serve data in a large number of formats </w:t>
+      </w:r>
+      <w:r>
+        <w:t>as well as generate plots and maps of requested data. Together, ERDDAP and NetCDF allow data, metadata, and data attribution information to be distributed in a convenient and efficient manner.</w:t>
       </w:r>
     </w:p>
     <w:p>
@@ -452,7 +394,13 @@
         <w:pStyle w:val="BodyText"/>
       </w:pPr>
       <w:r>
-        <w:t>ERDDAP has a standard browser interface that facilitates searching for, converting, and plotting data, but ERDDAP is built on a RESTful machine-to-machine API, meaning that the server does not store browser state and all information about every request is contained in the URL of each request. This makes it easy to automate searching for and using data in other applications like Python, R, JavaScript, or MATLAB, and makes it easy for users to build their own custom interfaces if they so wish.</w:t>
+        <w:t>ERDDAP has a standard browser interface that facilitates search</w:t>
+      </w:r>
+      <w:r>
+        <w:t>ing for, converting, and plotting data, but ERDDAP is built on a RESTful machine-to-machine API, meaning that the server does not store browser state and all information about every request is contained in the URL of each request. This makes it easy to aut</w:t>
+      </w:r>
+      <w:r>
+        <w:t>omate searching for and using data in other applications like Python, R, JavaScript, or MATLAB, and makes it easy for users to build their own custom interfaces if they so wish.</w:t>
       </w:r>
     </w:p>
     <w:p>
@@ -460,7 +408,10 @@
         <w:pStyle w:val="BodyText"/>
       </w:pPr>
       <w:r>
-        <w:t>ERDDAP is a server framework that allows anyone with data to serve their data by running their own ERDDAP server. Many dozens of organizations (including NOAA, NASA, and USGS) are now running ERDDAP servers to serve their scientific data, and ERDDAP is on its way to becoming a de facto standard in the Oceanographic community. The ERDDAP principal developer and user community have created user guides, instruction videos, and code examples to facilitate access by new users.</w:t>
+        <w:t xml:space="preserve">ERDDAP is a server framework that allows anyone with data to serve their data by running their own ERDDAP server. Many dozens of organizations (including NOAA, NASA, and USGS) are now running ERDDAP servers to serve their scientific data, and ERDDAP is on </w:t>
+      </w:r>
+      <w:r>
+        <w:t>its way to becoming a de facto standard in the Oceanographic community. The ERDDAP principal developer and user community have created user guides, instruction videos, and code examples to facilitate access by new users.</w:t>
       </w:r>
     </w:p>
     <w:p>
@@ -468,13 +419,22 @@
         <w:pStyle w:val="BodyText"/>
       </w:pPr>
       <w:r>
-        <w:t xml:space="preserve">The committee believes that ERDDAP has the potential to serve most of the OOI data in an efficient and useful manner and that the deployment of an ERDDAP system that works on top of uFrame could greatly expand OOI data availability for the scientific community. </w:t>
+        <w:t xml:space="preserve">The committee believes that ERDDAP </w:t>
+      </w:r>
+      <w:r>
+        <w:t xml:space="preserve">has the potential to serve most of the OOI data in an efficient and useful manner and that the deployment of an ERDDAP system that works on top of uFrame could greatly expand OOI data availability for the scientific community. </w:t>
       </w:r>
       <w:r>
         <w:rPr>
           <w:b/>
         </w:rPr>
-        <w:t>The committee recommends that the development of the ERDDAP system be made the top priority for the near term.</w:t>
+        <w:t>The committee recommends that</w:t>
+      </w:r>
+      <w:r>
+        <w:rPr>
+          <w:b/>
+        </w:rPr>
+        <w:t xml:space="preserve"> the development of the ERDDAP system be made the top priority for the near term.</w:t>
       </w:r>
     </w:p>
     <w:p>
@@ -482,7 +442,13 @@
         <w:pStyle w:val="BodyText"/>
       </w:pPr>
       <w:r>
-        <w:t>To expedite the development of the ERDDAP system, the committee recommends that the ERDDAP development team be provided with the access they need to complete this task as quickly and as efficiently as possible. At a minimum, the ERDDAP team should be given read access to the production log files. Another suggestion for speeding up the development of ERDDAP is to reduce the deployment timeline from two weeks to a few days, specifically in support of the ERDDAP team to accelerate the development of this system.</w:t>
+        <w:t>To expedite the development of the ERDDAP system, the committee recommends that the ERDDAP development team be provided with the access they need to complete this task as qui</w:t>
+      </w:r>
+      <w:r>
+        <w:t>ckly and as efficiently as possible. At a minimum, the ERDDAP team should be given read access to the production log files. Another suggestion for speeding up the development of ERDDAP is to reduce the deployment timeline from two weeks to a few days, spec</w:t>
+      </w:r>
+      <w:r>
+        <w:t>ifically in support of the ERDDAP team to accelerate the development of this system.</w:t>
       </w:r>
     </w:p>
     <w:p>
@@ -490,15 +456,13 @@
         <w:pStyle w:val="BodyText"/>
       </w:pPr>
       <w:r>
-        <w:t xml:space="preserve">The committee also recommends that the ERDDAP developers begin or continue to interact with other OOI developers such as the CGSN who have developed internal ERDDAP systems, and that they ensure that the ERDDAP data sets are well-described using best practices for international standards. For example, it would be best if the OOI CI way of publishing data followed the NCEI </w:t>
-      </w:r>
-      <w:proofErr w:type="spellStart"/>
-      <w:r>
-        <w:t>NetCDF</w:t>
-      </w:r>
-      <w:proofErr w:type="spellEnd"/>
-      <w:r>
-        <w:t xml:space="preserve"> Templates, widely used in the community. These were designed for long-term preservation, scientific quality control, product development, and multiple data re-use beyond its original intent.</w:t>
+        <w:t>The committee also recommends that the ERDDAP developers begin or continue to interact with other OOI developers such as the CGSN who have developed internal ERDDAP system</w:t>
+      </w:r>
+      <w:r>
+        <w:t>s, and that they ensure that the ERDDAP data sets are well-described using best practices for international standards. For example, it would be best if the OOI CI way of publishing data followed the NCEI NetCDF Templates, widely used in the community. Thes</w:t>
+      </w:r>
+      <w:r>
+        <w:t>e were designed for long-term preservation, scientific quality control, product development, and multiple data re-use beyond its original intent.</w:t>
       </w:r>
     </w:p>
     <w:p>
@@ -510,7 +474,7 @@
           <w:i/>
         </w:rPr>
         <w:lastRenderedPageBreak/>
-        <w:t>2.1 Data ingestion</w:t>
+        <w:t>2.2 Data ingestion</w:t>
       </w:r>
     </w:p>
     <w:p>
@@ -518,7 +482,10 @@
         <w:pStyle w:val="BodyText"/>
       </w:pPr>
       <w:r>
-        <w:t xml:space="preserve">Ingestion backlogs are an area of concern in terms of data availability for the scientific community. </w:t>
+        <w:t xml:space="preserve">Ingestion backlogs are an area of concern in terms of data availability for the scientific </w:t>
+      </w:r>
+      <w:r>
+        <w:t xml:space="preserve">community. </w:t>
       </w:r>
       <w:r>
         <w:rPr>
@@ -527,7 +494,13 @@
         <w:t>The committee recommends that data ingestion remain a top priority for the CI and Data Teams.</w:t>
       </w:r>
       <w:r>
-        <w:t xml:space="preserve"> The committee notes that although the M2M ingestion system appears to be promising, the MIOs are not currently using it, and may in fact not be authorized to use it. Also, it is not clear how a distributed ingestion model can work. The committee recommends that the CI and Data teams continue to focus on data ingestion using a centralized model with the understanding that the MIOs may not be involved in the near-term.</w:t>
+        <w:t xml:space="preserve"> The committee notes that although the M2M ingestion system appears to be promising, the MIOs are not currently using it, and may in fact not be authori</w:t>
+      </w:r>
+      <w:r>
+        <w:t>zed to use it. Also, it is not clear how a distributed ingestion model can work. The committee recommends that the CI and Data teams continue to focus on data ingestion using a centralized model with the understanding that the MIOs may not be involved in t</w:t>
+      </w:r>
+      <w:r>
+        <w:t>he near-term.</w:t>
       </w:r>
     </w:p>
     <w:p>
@@ -546,17 +519,65 @@
         <w:pStyle w:val="BodyText"/>
       </w:pPr>
       <w:r>
-        <w:t xml:space="preserve">It is the committee’s view that the organizational structure of the CI and Data team has created roadblocks to the effective and efficient dissemination of data to the scientific community, and inefficient allocation of resources. Further, collaboration with the MIO personnel appears to have been hindered since useful tools and experiences have often not been effectively shared. </w:t>
+        <w:t>It is the committee’s view that the organizational structure of the CI and Data team has created roadblocks to the effective and efficient dissemination of data to the scientific community, and inefficient allocation</w:t>
+      </w:r>
+      <w:r>
+        <w:t xml:space="preserve"> of resources. Further, collaboration with the MIO personnel appears to have been hindered since useful tools and experiences have often not been effectively shared. </w:t>
       </w:r>
       <w:r>
         <w:rPr>
           <w:b/>
         </w:rPr>
-        <w:t>Since the primary motivation of the OOI is to deliver data to scientists, the committee believes that the program would benefit from the establishment of an OOI Data Delivery Manager.</w:t>
-      </w:r>
-      <w:r>
-        <w:t xml:space="preserve"> The Data Delivery Manager should report directly to the Lead PI and be responsible for the primary product of the OOI. To be effective, the Data Delivery Manager must have authority over the work that is currently conducted by the CI and Data Teams, and also have frequent interaction with the technical staff at the MIOs. As data reaches more scientists, issues that require technical input from the entire OOI will emerge and responses coordinated. For the OOI to be successful, the Data Delivery Manager must have the resources and authority to ensure that the system is responsive to the users’ needs and input.</w:t>
-      </w:r>
+        <w:t>Since the primary motivation of the OOI is to deliver data to scientists, the committee be</w:t>
+      </w:r>
+      <w:r>
+        <w:rPr>
+          <w:b/>
+        </w:rPr>
+        <w:t>lieves that the program would benefit from the establishment of an OOI Data Delivery Manager.</w:t>
+      </w:r>
+      <w:r>
+        <w:t xml:space="preserve"> The Data Delivery Manager should report directly to the Lead PI and be responsible for the primary product of the OOI. To be effective, the Data Delivery Manager </w:t>
+      </w:r>
+      <w:r>
+        <w:t>must have authority over the work that is currently conducted by the CI and Data Teams, and also have frequent interaction with the technical staff at the MIOs. As data reaches more scientists, issues that require technical input from the entire OOI will e</w:t>
+      </w:r>
+      <w:r>
+        <w:t>merge and responses coordinated. For the OOI to be successful, the Data Delivery Manager must have the resources and authority to ensure that the system is responsive to the users’ needs and input.</w:t>
+      </w:r>
+    </w:p>
+    <w:p>
+      <w:pPr>
+        <w:pStyle w:val="BodyText"/>
+      </w:pPr>
+      <w:r>
+        <w:rPr>
+          <w:i/>
+        </w:rPr>
+        <w:t>2.4 Document the cyberinfrastructure</w:t>
+      </w:r>
+    </w:p>
+    <w:p>
+      <w:pPr>
+        <w:pStyle w:val="BodyText"/>
+      </w:pPr>
+      <w:r>
+        <w:t>Although there is a l</w:t>
+      </w:r>
+      <w:r>
+        <w:t xml:space="preserve">arge amount of existing documentation regarding the data, it seems that many of the essential tasks of running the existing cyberinfrastructure are known only by specific key personnel. Once the ERDDAP capability has been added to the system, the focus of </w:t>
+      </w:r>
+      <w:r>
+        <w:t>the CI team should shift to completing the documentation that will allow development, maintenance and knowledge transfer to other developers and system operators. The documentation needs to cover all aspects of the cyberinfrastructure, including server env</w:t>
+      </w:r>
+      <w:r>
+        <w:t>ironment, installation and configuration, data workflow components, troubleshooting, and code development. Further, barring well-justified reasoning on a repository-by-repository basis, OOI should begin the process of moving code back into publicly availab</w:t>
+      </w:r>
+      <w:r>
+        <w:t>le GitHub repositories.</w:t>
+      </w:r>
+      <w:bookmarkStart w:id="1" w:name="_GoBack"/>
+      <w:bookmarkEnd w:id="1"/>
     </w:p>
     <w:p>
       <w:pPr>
@@ -574,7 +595,10 @@
         <w:pStyle w:val="BodyText"/>
       </w:pPr>
       <w:r>
-        <w:t>The committee has several longer-term recommendations to facilitate data dissemination as OOI 1.0 transitions to OOI 2.0. These recommendations are:</w:t>
+        <w:t xml:space="preserve">The committee has several longer-term recommendations to facilitate data dissemination as OOI 1.0 transitions to OOI 2.0. These </w:t>
+      </w:r>
+      <w:r>
+        <w:t>recommendations are:</w:t>
       </w:r>
     </w:p>
     <w:p>
@@ -582,12 +606,8 @@
         <w:pStyle w:val="Compact"/>
         <w:numPr>
           <w:ilvl w:val="0"/>
-          <w:numId w:val="16"/>
+          <w:numId w:val="22"/>
         </w:numPr>
-        <w:tabs>
-          <w:tab w:val="clear" w:pos="0"/>
-        </w:tabs>
-        <w:ind w:left="720" w:hanging="360"/>
       </w:pPr>
       <w:r>
         <w:t>Assess the future viability of uFrame.</w:t>
@@ -598,12 +618,8 @@
         <w:pStyle w:val="Compact"/>
         <w:numPr>
           <w:ilvl w:val="0"/>
-          <w:numId w:val="16"/>
+          <w:numId w:val="22"/>
         </w:numPr>
-        <w:tabs>
-          <w:tab w:val="clear" w:pos="0"/>
-        </w:tabs>
-        <w:ind w:left="720" w:hanging="360"/>
       </w:pPr>
       <w:r>
         <w:t>Place a primary focus on satisfying the data needs of the scientific user base.</w:t>
@@ -614,12 +630,8 @@
         <w:pStyle w:val="Compact"/>
         <w:numPr>
           <w:ilvl w:val="0"/>
-          <w:numId w:val="16"/>
+          <w:numId w:val="22"/>
         </w:numPr>
-        <w:tabs>
-          <w:tab w:val="clear" w:pos="0"/>
-        </w:tabs>
-        <w:ind w:left="720" w:hanging="360"/>
       </w:pPr>
       <w:r>
         <w:t>Consider partnerships for providing remote compute capability for larger OOI datasets.</w:t>
@@ -630,12 +642,8 @@
         <w:pStyle w:val="Compact"/>
         <w:numPr>
           <w:ilvl w:val="0"/>
-          <w:numId w:val="16"/>
+          <w:numId w:val="22"/>
         </w:numPr>
-        <w:tabs>
-          <w:tab w:val="clear" w:pos="0"/>
-        </w:tabs>
-        <w:ind w:left="720" w:hanging="360"/>
       </w:pPr>
       <w:r>
         <w:t>Maintain a Data Delivery Manager in OOI 2.0.</w:t>
@@ -646,12 +654,8 @@
         <w:pStyle w:val="Compact"/>
         <w:numPr>
           <w:ilvl w:val="0"/>
-          <w:numId w:val="16"/>
+          <w:numId w:val="22"/>
         </w:numPr>
-        <w:tabs>
-          <w:tab w:val="clear" w:pos="0"/>
-        </w:tabs>
-        <w:ind w:left="720" w:hanging="360"/>
       </w:pPr>
       <w:r>
         <w:t>Support operational centers by disseminating data in real-time via the Global Telecommunications System and other systems used by the operational community.</w:t>
@@ -673,7 +677,20 @@
         <w:pStyle w:val="BodyText"/>
       </w:pPr>
       <w:r>
-        <w:t>The committee and nearly everyone consulted by members of the committee have serious concerns about the uFrame system. One primary concern is that uFrame in effect places a “black box” or at best a “gray box” in the processing pipeline, and it is difficult for end users to fully ascertain how data products are generated from raw data. It is difficult if not impossible for users to run custom processors using different calibrations or other processing parameters to experiment and troubleshoot. This lack of obvious transparency has caused many members of the scientific community to express healthy levels of skepticism regarding the data pipeline.</w:t>
+        <w:t>The committe</w:t>
+      </w:r>
+      <w:r>
+        <w:t>e and nearly everyone consulted by members of the committee have serious concerns about the uFrame system. One primary concern is that uFrame in effect places a “black box” or at best a “gray box” in the processing pipeline, and it is difficult for end use</w:t>
+      </w:r>
+      <w:r>
+        <w:t xml:space="preserve">rs to fully ascertain how data products are </w:t>
+      </w:r>
+      <w:r>
+        <w:lastRenderedPageBreak/>
+        <w:t>generated from raw data. It is difficult if not impossible for users to run custom processors using different calibrations or other processing parameters to experiment and troubleshoot. This lack of obvious trans</w:t>
+      </w:r>
+      <w:r>
+        <w:t>parency has caused many members of the scientific community to express healthy levels of skepticism regarding the data pipeline.</w:t>
       </w:r>
     </w:p>
     <w:p>
@@ -681,11 +698,16 @@
         <w:pStyle w:val="BodyText"/>
       </w:pPr>
       <w:r>
-        <w:t xml:space="preserve">Another primary concern is the apparent lack of documentation for uFrame and the proprietary nature of many components of the uFrame codebase. In addition to the obvious transparency issues when dealing with closed-source code, the proprietary aspect of the software may become a budget issue in the future. If there are no funds for planned product improvements or if Raytheon is unwilling to make uFrame open source, then OOI could be locked in with a Raytheon product for the foreseeable future. Even if Raytheon does release the source code, there is no guarantee that the current CI team (or the new team if that </w:t>
-      </w:r>
-      <w:r>
-        <w:lastRenderedPageBreak/>
-        <w:t>changes) will have the skills to maintain and modify what would become a fork of the Raytheon product into the public domain.</w:t>
+        <w:t>Another primary concern is the apparent lack of documentation for uFrame and the proprietary nature of many components of the u</w:t>
+      </w:r>
+      <w:r>
+        <w:t>Frame codebase. In addition to the obvious transparency issues when dealing with closed-source code, the proprietary aspect of the software may become a budget issue in the future. If there are no funds for planned product improvements or if Raytheon is un</w:t>
+      </w:r>
+      <w:r>
+        <w:t>willing to make uFrame open source, then OOI could be locked in with a Raytheon product for the foreseeable future. Even if Raytheon does release the source code, there is no guarantee that the current CI team (or the new team if that changes) will have th</w:t>
+      </w:r>
+      <w:r>
+        <w:t>e skills to maintain and modify what would become a fork of the Raytheon product into the public domain.</w:t>
       </w:r>
     </w:p>
     <w:p>
@@ -702,7 +724,19 @@
         <w:t>may</w:t>
       </w:r>
       <w:r>
-        <w:t xml:space="preserve"> not be easily replicated using a simpler file based system. The first among these is that uFrame stores instrument raw data in the database and delivers processed and higher-level derived data products on-demand (i.e., applies scalable processors to the data upon data request). This model would, in principle, allow users to apply custom processor files to the raw data to generate alternative data products during queries, however it is not clear if this capability has been realized. Currently changing processors appears to be a long and complex process which regular users do not have easy access to. Another advantage is that the current system is capable of ingesting, processing, and serving data from the Cabled Array in real-time, which provides substantial scientific value.</w:t>
+        <w:t xml:space="preserve"> not </w:t>
+      </w:r>
+      <w:r>
+        <w:t>be easily replicated using a simpler file based system. The first among these is that uFrame stores instrument raw data in the database and delivers processed and higher-level derived data products on-demand (i.e., applies scalable processors to the data u</w:t>
+      </w:r>
+      <w:r>
+        <w:t>pon data request). This model would, in principle, allow users to apply custom processor files to the raw data to generate alternative data products during queries, however it is not clear if this capability has been realized. Currently changing processors</w:t>
+      </w:r>
+      <w:r>
+        <w:t xml:space="preserve"> appears to be a long and complex process which regular users do not have easy access to. Another advantage is that the current system is capable of ingesting, processing, and serving data from the Cabled Array in real-time, which provides substantial scie</w:t>
+      </w:r>
+      <w:r>
+        <w:t>ntific value.</w:t>
       </w:r>
     </w:p>
     <w:p>
@@ -710,15 +744,13 @@
         <w:pStyle w:val="BodyText"/>
       </w:pPr>
       <w:r>
-        <w:t xml:space="preserve">For OOI 2.0, the committee recommends that uFrame be evaluated in terms of the issues listed above, and that potential alternatives be considered. Any replacement systems considered should not </w:t>
-      </w:r>
-      <w:proofErr w:type="spellStart"/>
-      <w:r>
-        <w:t>descope</w:t>
-      </w:r>
-      <w:proofErr w:type="spellEnd"/>
-      <w:r>
-        <w:t xml:space="preserve"> the capabilities of the CI, at least not without consulting the scientific user base, and specifically should maintain and preferably extend the “compute on demand” aspect of the system, and should maintain the real-time ingestion/processing/service capability of Cabled Array data. In the committee's view, any new system should favor simple, modular and reproducible components with demonstrated community use over complex monolithic solutions. The committee notes that many components of uFrame are open-source, including </w:t>
+        <w:t xml:space="preserve">For OOI 2.0, the committee recommends that uFrame be evaluated in terms of the issues listed above, and that potential alternatives be considered. Any replacement systems considered should not descope the capabilities of the CI, at least not </w:t>
+      </w:r>
+      <w:r>
+        <w:t>without consulting the scientific user base, and specifically should maintain and preferably extend the “compute on demand” aspect of the system, and should maintain the real-time ingestion/processing/service capability of Cabled Array data. In the committ</w:t>
+      </w:r>
+      <w:r>
+        <w:t xml:space="preserve">ee's view, any new system should favor simple, modular and reproducible components with demonstrated community use over complex monolithic solutions. The committee notes that many components of uFrame are open-source, including </w:t>
       </w:r>
       <w:hyperlink r:id="rId9">
         <w:r>
@@ -729,7 +761,10 @@
         </w:r>
       </w:hyperlink>
       <w:r>
-        <w:t xml:space="preserve">, so one solution could involve replacing the closed parts of the system in favor of simpler open workflows. The committee also notes that other real-time and archive web services exist for the data types collected by the Cabled Array data and are commonly used in the community, for example </w:t>
+        <w:t>, so one solution could involve replacing the closed parts of the system in favor of simpler open workflows. The committee also notes that other real-time and archive web services exist for the data types collected by the</w:t>
+      </w:r>
+      <w:r>
+        <w:t xml:space="preserve"> Cabled Array data and are commonly used in the community, for example </w:t>
       </w:r>
       <w:hyperlink r:id="rId10">
         <w:r>
@@ -743,17 +778,18 @@
         <w:t xml:space="preserve">, </w:t>
       </w:r>
       <w:hyperlink r:id="rId11">
-        <w:proofErr w:type="spellStart"/>
         <w:r>
           <w:rPr>
             <w:rStyle w:val="Hyperlink"/>
           </w:rPr>
           <w:t>SeedLink</w:t>
         </w:r>
-        <w:proofErr w:type="spellEnd"/>
       </w:hyperlink>
       <w:r>
-        <w:t xml:space="preserve"> and FDSN. There are also potential partner organizations that could provide these services (e.g. </w:t>
+        <w:t xml:space="preserve"> and FDSN. There are also potential partner o</w:t>
+      </w:r>
+      <w:r>
+        <w:t xml:space="preserve">rganizations that could provide these services (e.g. </w:t>
       </w:r>
       <w:hyperlink r:id="rId12">
         <w:r>
@@ -794,13 +830,31 @@
         <w:pStyle w:val="BodyText"/>
       </w:pPr>
       <w:r>
-        <w:t xml:space="preserve">The OOI has enormous potential for outreach and education, for use by the general public, the media, and by students of all ages. However, the viability of the observing system during these early years of operation will be dependent on proposal pressure from scientists in the community to use and expand OOI assets, and on the publication of peer-reviewed journal articles based on OOI data. Indeed, </w:t>
+        <w:t>The O</w:t>
+      </w:r>
+      <w:r>
+        <w:t>OI has enormous potential for outreach and education, for use by the general public, the media, and by students of all ages. However, the viability of the observing system during these early years of operation will be dependent on proposal pressure from sc</w:t>
+      </w:r>
+      <w:r>
+        <w:t xml:space="preserve">ientists in the community to use and expand OOI assets, and on the publication of peer-reviewed journal articles based on OOI data. Indeed, </w:t>
       </w:r>
       <w:r>
         <w:rPr>
           <w:b/>
         </w:rPr>
-        <w:t>a primary goal of this committee is to accelerate the availability of OOI data for scientists and thus expand the use of these data for science. For this reason, the committee recommends that efforts to improve the user experience on the OOI data portal, and the expanded availability of data through systems such as ERDDAP or the M2M interface be focused on the needs of working scientists.</w:t>
+        <w:t>a primary goal of this committee is to accelerate the availability of OOI data for scientists and thus expand the us</w:t>
+      </w:r>
+      <w:r>
+        <w:rPr>
+          <w:b/>
+        </w:rPr>
+        <w:t xml:space="preserve">e of these data for science. For this reason, the committee recommends that efforts to improve the user experience on the OOI data portal, and the expanded availability of data through systems such as ERDDAP or the M2M interface be focused on the needs of </w:t>
+      </w:r>
+      <w:r>
+        <w:rPr>
+          <w:b/>
+        </w:rPr>
+        <w:t>working scientists.</w:t>
       </w:r>
       <w:r>
         <w:t xml:space="preserve"> Based on our discussions, our view is that scientists have needs and requirements that are quite different than the casual user, and can be summarized by this list of questions a scientist is likely to ask when looking to obtain data:</w:t>
@@ -811,15 +865,15 @@
         <w:pStyle w:val="Compact"/>
         <w:numPr>
           <w:ilvl w:val="0"/>
-          <w:numId w:val="17"/>
+          <w:numId w:val="23"/>
         </w:numPr>
-        <w:tabs>
-          <w:tab w:val="clear" w:pos="0"/>
-        </w:tabs>
-        <w:ind w:left="720" w:hanging="360"/>
-      </w:pPr>
-      <w:r>
-        <w:t>What data is available? What instruments are working and which ones are not? Scientists need an easy-to-see overview of the entire system to help them plan research activities.</w:t>
+      </w:pPr>
+      <w:r>
+        <w:lastRenderedPageBreak/>
+        <w:t>W</w:t>
+      </w:r>
+      <w:r>
+        <w:t>hat data is available? What instruments are working and which ones are not? Scientists need an easy-to-see overview of the entire system to help them plan research activities.</w:t>
       </w:r>
     </w:p>
     <w:p>
@@ -827,15 +881,14 @@
         <w:pStyle w:val="Compact"/>
         <w:numPr>
           <w:ilvl w:val="0"/>
-          <w:numId w:val="17"/>
+          <w:numId w:val="23"/>
         </w:numPr>
-        <w:tabs>
-          <w:tab w:val="clear" w:pos="0"/>
-        </w:tabs>
-        <w:ind w:left="720" w:hanging="360"/>
-      </w:pPr>
-      <w:r>
-        <w:t>How good are the data? Are the metadata flags easy to understand and are they well incorporated into the data provided? Scientists need to know how reliable the data they obtain is.</w:t>
+      </w:pPr>
+      <w:r>
+        <w:t>How good are the data? Are the metadata flags easy to understand and are they we</w:t>
+      </w:r>
+      <w:r>
+        <w:t>ll incorporated into the data provided? Scientists need to know how reliable the data they obtain is.</w:t>
       </w:r>
     </w:p>
     <w:p>
@@ -843,15 +896,17 @@
         <w:pStyle w:val="Compact"/>
         <w:numPr>
           <w:ilvl w:val="0"/>
-          <w:numId w:val="17"/>
+          <w:numId w:val="23"/>
         </w:numPr>
-        <w:tabs>
-          <w:tab w:val="clear" w:pos="0"/>
-        </w:tabs>
-        <w:ind w:left="720" w:hanging="360"/>
-      </w:pPr>
-      <w:r>
-        <w:t>Where are the data? Are the data easy to download in easy to use formats? Can the data be downloaded by clicking a link instead of by waiting for an e-mail to arrive? Scientists may want to see plots of data in real-time, but in most cases scientists will want to download data in some sort of tabular format (e.g., HDF5) that allows them to do their own processing and visualization using the software tools of their choice.</w:t>
+      </w:pPr>
+      <w:r>
+        <w:t>Where are the data? Are the data easy to download in easy to use formats? Can the data be downloaded by clicking a link instead of by waiting for an e-mai</w:t>
+      </w:r>
+      <w:r>
+        <w:t>l to arrive? Scientists may want to see plots of data in real-time, but in most cases scientists will want to download data in some sort of tabular format (e.g., HDF5) that allows them to do their own processing and visualization using the software tools o</w:t>
+      </w:r>
+      <w:r>
+        <w:t>f their choice.</w:t>
       </w:r>
     </w:p>
     <w:p>
@@ -859,12 +914,8 @@
         <w:pStyle w:val="Compact"/>
         <w:numPr>
           <w:ilvl w:val="0"/>
-          <w:numId w:val="17"/>
+          <w:numId w:val="23"/>
         </w:numPr>
-        <w:tabs>
-          <w:tab w:val="clear" w:pos="0"/>
-        </w:tabs>
-        <w:ind w:left="720" w:hanging="360"/>
       </w:pPr>
       <w:r>
         <w:t>Can the workflow from raw to processed data be reproduced easily and independently, so that new algorithms and approaches may be tested and improvements fed back into the processing system?</w:t>
@@ -875,7 +926,6 @@
         <w:pStyle w:val="FirstParagraph"/>
       </w:pPr>
       <w:r>
-        <w:lastRenderedPageBreak/>
         <w:t>Efforts to improve the UI of the OOI should be focused on how working scientists actually use data and processes must be developed to solicit and consider user input, and evaluate effectiveness.</w:t>
       </w:r>
     </w:p>
@@ -887,7 +937,13 @@
         <w:rPr>
           <w:i/>
         </w:rPr>
-        <w:t>3.3 Consider partnerships for providing remote compute capability for larger OOI datasets</w:t>
+        <w:t>3.3 Consider partnerships for providing remote compute capabi</w:t>
+      </w:r>
+      <w:r>
+        <w:rPr>
+          <w:i/>
+        </w:rPr>
+        <w:t>lity for larger OOI datasets</w:t>
       </w:r>
     </w:p>
     <w:p>
@@ -895,7 +951,13 @@
         <w:pStyle w:val="BodyText"/>
       </w:pPr>
       <w:r>
-        <w:t>For some OOI data the download model for data access is simply not viable. In particular, the hydrophone and the HD video datasets are so large that researchers cannot hope to download these datasets within any reasonable timeframe. For example, the HD video dataset currently includes nearly 7000 high-resolution video files totaling approximately 85 TB in size. Not only might it take many weeks or months to download the entire dataset, but most researchers would struggle to find the space to store such a large amount of data locally.</w:t>
+        <w:t>For some OOI data the download model for data access is simply not viable. In particular, the hydrophone and the HD video datasets are so large that researchers cannot hope to download these datasets within any reasonable timef</w:t>
+      </w:r>
+      <w:r>
+        <w:t>rame. For example, the HD video dataset currently includes nearly 7000 high-resolution video files totaling approximately 85 TB in size. Not only might it take many weeks or months to download the entire dataset, but most researchers would struggle to find</w:t>
+      </w:r>
+      <w:r>
+        <w:t xml:space="preserve"> the space to store such a large amount of data locally.</w:t>
       </w:r>
     </w:p>
     <w:p>
@@ -920,7 +982,10 @@
         </w:r>
       </w:hyperlink>
       <w:r>
-        <w:t xml:space="preserve">, a consortium of some of the country’s largest supercomputer operators. XSEDE may be able to provide hosting and access to these data using some novel funding model. Other possibilities include the development of commercial partners such as Amazon or Google who may be willing to host these large datasets at affordable rates, or </w:t>
+        <w:t>, a consortium of some of the country’s largest supercomputer operators. XSEDE may be able to provide hosting and access to these data using some novel funding model. Other possibilities include the development of c</w:t>
+      </w:r>
+      <w:r>
+        <w:t xml:space="preserve">ommercial partners such as Amazon or Google who may be willing to host these large datasets at affordable rates, or </w:t>
       </w:r>
       <w:hyperlink r:id="rId15">
         <w:r>
@@ -931,7 +996,13 @@
         </w:r>
       </w:hyperlink>
       <w:r>
-        <w:t xml:space="preserve"> which has expressed interest in hosting OOI data. Axiom Data Science currently houses large amounts of data for IOOS and other customers on their private cloud, and provides HPC capabilities within their Research Workspace, allowing scientists to process large datasets including hydrophone data in a scalable, data-proximate manner. The possibilities for partnerships abound, and for some of the data in the OOI system, a cloud-based solution is the best way to accelerate data access for the scientific community.</w:t>
+        <w:t xml:space="preserve"> which has expressed interest in hosting OOI data. Axiom Data Science currently houses large </w:t>
+      </w:r>
+      <w:r>
+        <w:t>amounts of data for IOOS and other customers on their private cloud, and provides HPC capabilities within their Research Workspace, allowing scientists to process large datasets including hydrophone data in a scalable, data-proximate manner. The possibilit</w:t>
+      </w:r>
+      <w:r>
+        <w:t>ies for partnerships abound, and for some of the data in the OOI system, a cloud-based solution is the best way to accelerate data access for the scientific community.</w:t>
       </w:r>
     </w:p>
     <w:p>
@@ -950,7 +1021,13 @@
         <w:pStyle w:val="BodyText"/>
       </w:pPr>
       <w:r>
-        <w:t>A person should be identified that has the primary goal of overseeing data delivery to the scientific community, is responsive to the needs of the scientific community, and has oversight authority over all management components of the cyberinfrastructure system and administration so that decisions about the cyberinfrastructure can be made with the needs of the scientific community at the forefront.</w:t>
+        <w:t>A person should be identified that has t</w:t>
+      </w:r>
+      <w:r>
+        <w:t>he primary goal of overseeing data delivery to the scientific community, is responsive to the needs of the scientific community, and has oversight authority over all management components of the cyberinfrastructure system and administration so that decisio</w:t>
+      </w:r>
+      <w:r>
+        <w:t>ns about the cyberinfrastructure can be made with the needs of the scientific community at the forefront.</w:t>
       </w:r>
     </w:p>
     <w:p>
@@ -980,7 +1057,13 @@
         </w:r>
       </w:hyperlink>
       <w:r>
-        <w:t xml:space="preserve"> (GTS), run by World Meteorological Organization (WMO), provides a mechanism for the National Meteorological Centers to ingest and disseminate real-time observations and forecast products. Data collected by the OOI can be of high value to operational met services for data assimilation in real-time or model verification in delayed mode. GTS distribution from OOI can be facilitated by the NOAA National Data Buoy Center and the U.S. IOOS program. Some OOI glider data has already been submitted to the GTS through the IOOS </w:t>
+        <w:t xml:space="preserve"> (GTS), run by World Meteorological Organization (WMO), provides a mechanism for the National Meteorological Centers to ingest and disseminate real-time observations and </w:t>
+      </w:r>
+      <w:r>
+        <w:t>forecast products. Data collected by the OOI can be of high value to operational met services for data assimilation in real-time or model verification in delayed mode. GTS distribution from OOI can be facilitated by the NOAA National Data Buoy Center and t</w:t>
+      </w:r>
+      <w:r>
+        <w:t xml:space="preserve">he U.S. IOOS program. Some OOI glider data has already been submitted to the GTS through the IOOS </w:t>
       </w:r>
       <w:hyperlink r:id="rId17">
         <w:r>
@@ -991,7 +1074,11 @@
         </w:r>
       </w:hyperlink>
       <w:r>
-        <w:t xml:space="preserve"> which has been working with OOI CI Data Management teams on </w:t>
+        <w:t xml:space="preserve"> which </w:t>
+      </w:r>
+      <w:r>
+        <w:lastRenderedPageBreak/>
+        <w:t xml:space="preserve">has been working with OOI CI Data Management teams on </w:t>
       </w:r>
       <w:hyperlink r:id="rId18">
         <w:r>
@@ -1002,7 +1089,13 @@
         </w:r>
       </w:hyperlink>
       <w:r>
-        <w:t xml:space="preserve"> recently. IOOS and NDBC are currently re-engineering the real-time data submission process to rely heavily on ERDDAP which is consistent with the recommendations in this report for the OOI-CI data dissemination strategy. Because of the alignment of technologies and given the high value of the OOI data to the operational centers, we recommend a firm commitment to distributing as much OOI data as is possible in real-time via the GTS as part of OOI 2.0.</w:t>
+        <w:t xml:space="preserve"> recently. IOOS and NDBC are currently re-engineering the real-time data submission process to rely heavily on ERDDAP which is c</w:t>
+      </w:r>
+      <w:r>
+        <w:t>onsistent with the recommendations in this report for the OOI-CI data dissemination strategy. Because of the alignment of technologies and given the high value of the OOI data to the operational centers, we recommend a firm commitment to distributing as mu</w:t>
+      </w:r>
+      <w:r>
+        <w:t>ch OOI data as is possible in real-time via the GTS as part of OOI 2.0.</w:t>
       </w:r>
     </w:p>
     <w:p>
@@ -1029,15 +1122,14 @@
         <w:pStyle w:val="Compact"/>
         <w:numPr>
           <w:ilvl w:val="0"/>
-          <w:numId w:val="18"/>
+          <w:numId w:val="24"/>
         </w:numPr>
-        <w:tabs>
-          <w:tab w:val="clear" w:pos="0"/>
-        </w:tabs>
-        <w:ind w:left="720" w:hanging="360"/>
-      </w:pPr>
-      <w:r>
-        <w:t>Prioritize the release of the OOI ERDDAP server by empowering the ERDDAP development team with all needed access to the production server and by shortening of the deployment cycle timeline.</w:t>
+      </w:pPr>
+      <w:r>
+        <w:t xml:space="preserve">Prioritize the release of the OOI ERDDAP server by empowering the ERDDAP development team with </w:t>
+      </w:r>
+      <w:r>
+        <w:t>all needed access to the production server and by shortening of the deployment cycle timeline.</w:t>
       </w:r>
     </w:p>
     <w:p>
@@ -1045,15 +1137,10 @@
         <w:pStyle w:val="Compact"/>
         <w:numPr>
           <w:ilvl w:val="0"/>
-          <w:numId w:val="18"/>
+          <w:numId w:val="24"/>
         </w:numPr>
-        <w:tabs>
-          <w:tab w:val="clear" w:pos="0"/>
-        </w:tabs>
-        <w:ind w:left="720" w:hanging="360"/>
-      </w:pPr>
-      <w:r>
-        <w:lastRenderedPageBreak/>
+      </w:pPr>
+      <w:r>
         <w:t>Accelerate the ingestion of backlogged data.</w:t>
       </w:r>
     </w:p>
@@ -1062,23 +1149,14 @@
         <w:pStyle w:val="Compact"/>
         <w:numPr>
           <w:ilvl w:val="0"/>
-          <w:numId w:val="18"/>
+          <w:numId w:val="24"/>
         </w:numPr>
-        <w:tabs>
-          <w:tab w:val="clear" w:pos="0"/>
-        </w:tabs>
-        <w:ind w:left="720" w:hanging="360"/>
-      </w:pPr>
-      <w:r>
-        <w:t>Identify a single individual, the OOI Data Delivery Manager, who reports directly to the Project's Lead PI and who will be responsible for data access by scientists and who has authority over both CI and Data Team priorities.</w:t>
-      </w:r>
-    </w:p>
-    <w:p>
-      <w:pPr>
-        <w:pStyle w:val="FirstParagraph"/>
-      </w:pPr>
-      <w:r>
-        <w:t>To help guide the formation of the CA for OOI 2.0, the recommendations of the DDCI Committee are:</w:t>
+      </w:pPr>
+      <w:r>
+        <w:t>Identify a single individual, the OOI Data Delivery Manager, who reports directly to the Project's Lead PI and who w</w:t>
+      </w:r>
+      <w:r>
+        <w:t>ill be responsible for data access by scientists and who has authority over both CI and Data Team priorities.</w:t>
       </w:r>
     </w:p>
     <w:p>
@@ -1086,15 +1164,22 @@
         <w:pStyle w:val="Compact"/>
         <w:numPr>
           <w:ilvl w:val="0"/>
-          <w:numId w:val="19"/>
+          <w:numId w:val="24"/>
         </w:numPr>
-        <w:tabs>
-          <w:tab w:val="clear" w:pos="0"/>
-        </w:tabs>
-        <w:ind w:left="720" w:hanging="360"/>
-      </w:pPr>
-      <w:r>
-        <w:t>Assess the future viability of uFrame.</w:t>
+      </w:pPr>
+      <w:r>
+        <w:t>Make sure documentation is complete and all code is in publicly-accessible repositories.</w:t>
+      </w:r>
+    </w:p>
+    <w:p>
+      <w:pPr>
+        <w:pStyle w:val="FirstParagraph"/>
+      </w:pPr>
+      <w:r>
+        <w:t>To help guide the formation of the CA for OOI 2.0, the re</w:t>
+      </w:r>
+      <w:r>
+        <w:t>commendations of the DDCI Committee are:</w:t>
       </w:r>
     </w:p>
     <w:p>
@@ -1102,15 +1187,11 @@
         <w:pStyle w:val="Compact"/>
         <w:numPr>
           <w:ilvl w:val="0"/>
-          <w:numId w:val="19"/>
+          <w:numId w:val="25"/>
         </w:numPr>
-        <w:tabs>
-          <w:tab w:val="clear" w:pos="0"/>
-        </w:tabs>
-        <w:ind w:left="720" w:hanging="360"/>
-      </w:pPr>
-      <w:r>
-        <w:t>Place a primary focus on satisfying the data needs of the scientific user base.</w:t>
+      </w:pPr>
+      <w:r>
+        <w:t>Assess the future viability of uFrame.</w:t>
       </w:r>
     </w:p>
     <w:p>
@@ -1118,15 +1199,11 @@
         <w:pStyle w:val="Compact"/>
         <w:numPr>
           <w:ilvl w:val="0"/>
-          <w:numId w:val="19"/>
+          <w:numId w:val="25"/>
         </w:numPr>
-        <w:tabs>
-          <w:tab w:val="clear" w:pos="0"/>
-        </w:tabs>
-        <w:ind w:left="720" w:hanging="360"/>
-      </w:pPr>
-      <w:r>
-        <w:t>Consider partnerships for providing remote compute capability for larger OOI datasets.</w:t>
+      </w:pPr>
+      <w:r>
+        <w:t>Place a primary focus on satisfying the data needs of the scientific user base.</w:t>
       </w:r>
     </w:p>
     <w:p>
@@ -1134,15 +1211,11 @@
         <w:pStyle w:val="Compact"/>
         <w:numPr>
           <w:ilvl w:val="0"/>
-          <w:numId w:val="19"/>
+          <w:numId w:val="25"/>
         </w:numPr>
-        <w:tabs>
-          <w:tab w:val="clear" w:pos="0"/>
-        </w:tabs>
-        <w:ind w:left="720" w:hanging="360"/>
-      </w:pPr>
-      <w:r>
-        <w:t>Maintain the position of OOI Data Delivery Manager in OOI 2.0.</w:t>
+      </w:pPr>
+      <w:r>
+        <w:t>Consider partnerships for providing remote compute capability for larger OOI datasets.</w:t>
       </w:r>
     </w:p>
     <w:p>
@@ -1150,19 +1223,29 @@
         <w:pStyle w:val="Compact"/>
         <w:numPr>
           <w:ilvl w:val="0"/>
-          <w:numId w:val="19"/>
+          <w:numId w:val="25"/>
         </w:numPr>
-        <w:tabs>
-          <w:tab w:val="clear" w:pos="0"/>
-        </w:tabs>
-        <w:ind w:left="720" w:hanging="360"/>
+      </w:pPr>
+      <w:r>
+        <w:t xml:space="preserve">Maintain </w:t>
+      </w:r>
+      <w:r>
+        <w:t>the position of OOI Data Delivery Manager in OOI 2.0.</w:t>
+      </w:r>
+    </w:p>
+    <w:p>
+      <w:pPr>
+        <w:pStyle w:val="Compact"/>
+        <w:numPr>
+          <w:ilvl w:val="0"/>
+          <w:numId w:val="25"/>
+        </w:numPr>
       </w:pPr>
       <w:r>
         <w:t>Support operational centers by disseminating data in real-time via the Global Telecommunications System and other systems used by the operational community.</w:t>
       </w:r>
     </w:p>
     <w:sectPr>
-      <w:headerReference w:type="default" r:id="rId19"/>
       <w:pgSz w:w="12240" w:h="15840"/>
       <w:pgMar w:top="1440" w:right="1440" w:bottom="1440" w:left="1440" w:header="720" w:footer="720" w:gutter="0"/>
       <w:cols w:space="720"/>
@@ -1216,221 +1299,203 @@
 </w:footnotes>
 </file>
 
-<file path=word/header1.xml><?xml version="1.0" encoding="utf-8"?>
-<w:hdr xmlns:wpc="http://schemas.microsoft.com/office/word/2010/wordprocessingCanvas" xmlns:mo="http://schemas.microsoft.com/office/mac/office/2008/main" xmlns:mc="http://schemas.openxmlformats.org/markup-compatibility/2006" xmlns:mv="urn:schemas-microsoft-com:mac:vml" xmlns:o="urn:schemas-microsoft-com:office:office" xmlns:r="http://schemas.openxmlformats.org/officeDocument/2006/relationships" xmlns:m="http://schemas.openxmlformats.org/officeDocument/2006/math" xmlns:v="urn:schemas-microsoft-com:vml" xmlns:wp14="http://schemas.microsoft.com/office/word/2010/wordprocessingDrawing" xmlns:wp="http://schemas.openxmlformats.org/drawingml/2006/wordprocessingDrawing" xmlns:w10="urn:schemas-microsoft-com:office:word" xmlns:w="http://schemas.openxmlformats.org/wordprocessingml/2006/main" xmlns:w14="http://schemas.microsoft.com/office/word/2010/wordml" xmlns:w15="http://schemas.microsoft.com/office/word/2012/wordml" xmlns:wpg="http://schemas.microsoft.com/office/word/2010/wordprocessingGroup" xmlns:wpi="http://schemas.microsoft.com/office/word/2010/wordprocessingInk" xmlns:wne="http://schemas.microsoft.com/office/word/2006/wordml" xmlns:wps="http://schemas.microsoft.com/office/word/2010/wordprocessingShape" mc:Ignorable="w14 w15 wp14">
-  <w:p>
-    <w:pPr>
-      <w:pStyle w:val="Header"/>
-    </w:pPr>
-    <w:r>
-      <w:t>DRAFT</w:t>
-    </w:r>
-    <w:r>
-      <w:tab/>
-    </w:r>
-    <w:r>
-      <w:tab/>
-    </w:r>
-    <w:proofErr w:type="spellStart"/>
-    <w:r>
-      <w:t>DRAFT</w:t>
-    </w:r>
-    <w:proofErr w:type="spellEnd"/>
-  </w:p>
-</w:hdr>
-</file>
-
 <file path=word/numbering.xml><?xml version="1.0" encoding="utf-8"?>
 <w:numbering xmlns:wpc="http://schemas.microsoft.com/office/word/2010/wordprocessingCanvas" xmlns:mo="http://schemas.microsoft.com/office/mac/office/2008/main" xmlns:mc="http://schemas.openxmlformats.org/markup-compatibility/2006" xmlns:mv="urn:schemas-microsoft-com:mac:vml" xmlns:o="urn:schemas-microsoft-com:office:office" xmlns:r="http://schemas.openxmlformats.org/officeDocument/2006/relationships" xmlns:m="http://schemas.openxmlformats.org/officeDocument/2006/math" xmlns:v="urn:schemas-microsoft-com:vml" xmlns:wp14="http://schemas.microsoft.com/office/word/2010/wordprocessingDrawing" xmlns:wp="http://schemas.openxmlformats.org/drawingml/2006/wordprocessingDrawing" xmlns:w10="urn:schemas-microsoft-com:office:word" xmlns:w="http://schemas.openxmlformats.org/wordprocessingml/2006/main" xmlns:w14="http://schemas.microsoft.com/office/word/2010/wordml" xmlns:w15="http://schemas.microsoft.com/office/word/2012/wordml" xmlns:wpg="http://schemas.microsoft.com/office/word/2010/wordprocessingGroup" xmlns:wpi="http://schemas.microsoft.com/office/word/2010/wordprocessingInk" xmlns:wne="http://schemas.microsoft.com/office/word/2006/wordml" xmlns:wps="http://schemas.microsoft.com/office/word/2010/wordprocessingShape" mc:Ignorable="w14 w15 wp14">
   <w:abstractNum w:abstractNumId="0">
+    <w:nsid w:val="84B7EF42"/>
+    <w:multiLevelType w:val="multilevel"/>
+    <w:tmpl w:val="4674568E"/>
+    <w:lvl w:ilvl="0">
+      <w:numFmt w:val="bullet"/>
+      <w:lvlText w:val="•"/>
+      <w:lvlJc w:val="left"/>
+      <w:pPr>
+        <w:tabs>
+          <w:tab w:val="num" w:pos="0"/>
+        </w:tabs>
+        <w:ind w:left="480" w:hanging="480"/>
+      </w:pPr>
+    </w:lvl>
+    <w:lvl w:ilvl="1">
+      <w:numFmt w:val="bullet"/>
+      <w:lvlText w:val="–"/>
+      <w:lvlJc w:val="left"/>
+      <w:pPr>
+        <w:tabs>
+          <w:tab w:val="num" w:pos="720"/>
+        </w:tabs>
+        <w:ind w:left="1200" w:hanging="480"/>
+      </w:pPr>
+    </w:lvl>
+    <w:lvl w:ilvl="2">
+      <w:numFmt w:val="bullet"/>
+      <w:lvlText w:val="•"/>
+      <w:lvlJc w:val="left"/>
+      <w:pPr>
+        <w:tabs>
+          <w:tab w:val="num" w:pos="1440"/>
+        </w:tabs>
+        <w:ind w:left="1920" w:hanging="480"/>
+      </w:pPr>
+    </w:lvl>
+    <w:lvl w:ilvl="3">
+      <w:numFmt w:val="bullet"/>
+      <w:lvlText w:val="–"/>
+      <w:lvlJc w:val="left"/>
+      <w:pPr>
+        <w:tabs>
+          <w:tab w:val="num" w:pos="2160"/>
+        </w:tabs>
+        <w:ind w:left="2640" w:hanging="480"/>
+      </w:pPr>
+    </w:lvl>
+    <w:lvl w:ilvl="4">
+      <w:numFmt w:val="bullet"/>
+      <w:lvlText w:val="•"/>
+      <w:lvlJc w:val="left"/>
+      <w:pPr>
+        <w:tabs>
+          <w:tab w:val="num" w:pos="2880"/>
+        </w:tabs>
+        <w:ind w:left="3360" w:hanging="480"/>
+      </w:pPr>
+    </w:lvl>
+    <w:lvl w:ilvl="5">
+      <w:numFmt w:val="bullet"/>
+      <w:lvlText w:val="–"/>
+      <w:lvlJc w:val="left"/>
+      <w:pPr>
+        <w:tabs>
+          <w:tab w:val="num" w:pos="3600"/>
+        </w:tabs>
+        <w:ind w:left="4080" w:hanging="480"/>
+      </w:pPr>
+    </w:lvl>
+    <w:lvl w:ilvl="6">
+      <w:numFmt w:val="bullet"/>
+      <w:lvlText w:val="•"/>
+      <w:lvlJc w:val="left"/>
+      <w:pPr>
+        <w:tabs>
+          <w:tab w:val="num" w:pos="4320"/>
+        </w:tabs>
+        <w:ind w:left="4800" w:hanging="480"/>
+      </w:pPr>
+    </w:lvl>
+    <w:lvl w:ilvl="7">
+      <w:numFmt w:val="decimal"/>
+      <w:lvlText w:val=""/>
+      <w:lvlJc w:val="left"/>
+    </w:lvl>
+    <w:lvl w:ilvl="8">
+      <w:numFmt w:val="decimal"/>
+      <w:lvlText w:val=""/>
+      <w:lvlJc w:val="left"/>
+    </w:lvl>
+  </w:abstractNum>
+  <w:abstractNum w:abstractNumId="1">
+    <w:nsid w:val="CE9401CC"/>
+    <w:multiLevelType w:val="multilevel"/>
+    <w:tmpl w:val="D7929BE8"/>
+    <w:lvl w:ilvl="0">
+      <w:start w:val="1"/>
+      <w:numFmt w:val="decimal"/>
+      <w:lvlText w:val="%1."/>
+      <w:lvlJc w:val="left"/>
+      <w:pPr>
+        <w:tabs>
+          <w:tab w:val="num" w:pos="0"/>
+        </w:tabs>
+        <w:ind w:left="480" w:hanging="480"/>
+      </w:pPr>
+    </w:lvl>
+    <w:lvl w:ilvl="1">
+      <w:start w:val="1"/>
+      <w:numFmt w:val="decimal"/>
+      <w:lvlText w:val="%2."/>
+      <w:lvlJc w:val="left"/>
+      <w:pPr>
+        <w:tabs>
+          <w:tab w:val="num" w:pos="720"/>
+        </w:tabs>
+        <w:ind w:left="1200" w:hanging="480"/>
+      </w:pPr>
+    </w:lvl>
+    <w:lvl w:ilvl="2">
+      <w:start w:val="1"/>
+      <w:numFmt w:val="decimal"/>
+      <w:lvlText w:val="%3."/>
+      <w:lvlJc w:val="left"/>
+      <w:pPr>
+        <w:tabs>
+          <w:tab w:val="num" w:pos="1440"/>
+        </w:tabs>
+        <w:ind w:left="1920" w:hanging="480"/>
+      </w:pPr>
+    </w:lvl>
+    <w:lvl w:ilvl="3">
+      <w:start w:val="1"/>
+      <w:numFmt w:val="decimal"/>
+      <w:lvlText w:val="%4."/>
+      <w:lvlJc w:val="left"/>
+      <w:pPr>
+        <w:tabs>
+          <w:tab w:val="num" w:pos="2160"/>
+        </w:tabs>
+        <w:ind w:left="2640" w:hanging="480"/>
+      </w:pPr>
+    </w:lvl>
+    <w:lvl w:ilvl="4">
+      <w:start w:val="1"/>
+      <w:numFmt w:val="decimal"/>
+      <w:lvlText w:val="%5."/>
+      <w:lvlJc w:val="left"/>
+      <w:pPr>
+        <w:tabs>
+          <w:tab w:val="num" w:pos="2880"/>
+        </w:tabs>
+        <w:ind w:left="3360" w:hanging="480"/>
+      </w:pPr>
+    </w:lvl>
+    <w:lvl w:ilvl="5">
+      <w:start w:val="1"/>
+      <w:numFmt w:val="decimal"/>
+      <w:lvlText w:val="%6."/>
+      <w:lvlJc w:val="left"/>
+      <w:pPr>
+        <w:tabs>
+          <w:tab w:val="num" w:pos="3600"/>
+        </w:tabs>
+        <w:ind w:left="4080" w:hanging="480"/>
+      </w:pPr>
+    </w:lvl>
+    <w:lvl w:ilvl="6">
+      <w:start w:val="1"/>
+      <w:numFmt w:val="decimal"/>
+      <w:lvlText w:val="%7."/>
+      <w:lvlJc w:val="left"/>
+      <w:pPr>
+        <w:tabs>
+          <w:tab w:val="num" w:pos="4320"/>
+        </w:tabs>
+        <w:ind w:left="4800" w:hanging="480"/>
+      </w:pPr>
+    </w:lvl>
+    <w:lvl w:ilvl="7">
+      <w:numFmt w:val="decimal"/>
+      <w:lvlText w:val=""/>
+      <w:lvlJc w:val="left"/>
+    </w:lvl>
+    <w:lvl w:ilvl="8">
+      <w:numFmt w:val="decimal"/>
+      <w:lvlText w:val=""/>
+      <w:lvlJc w:val="left"/>
+    </w:lvl>
+  </w:abstractNum>
+  <w:abstractNum w:abstractNumId="2">
     <w:nsid w:val="E17F69BA"/>
     <w:multiLevelType w:val="multilevel"/>
     <w:tmpl w:val="2B54B298"/>
-    <w:lvl w:ilvl="0">
-      <w:numFmt w:val="bullet"/>
-      <w:lvlText w:val=" "/>
-      <w:lvlJc w:val="left"/>
-      <w:pPr>
-        <w:tabs>
-          <w:tab w:val="num" w:pos="0"/>
-        </w:tabs>
-        <w:ind w:left="480" w:hanging="480"/>
-      </w:pPr>
-    </w:lvl>
-    <w:lvl w:ilvl="1">
-      <w:numFmt w:val="bullet"/>
-      <w:lvlText w:val=" "/>
-      <w:lvlJc w:val="left"/>
-      <w:pPr>
-        <w:tabs>
-          <w:tab w:val="num" w:pos="720"/>
-        </w:tabs>
-        <w:ind w:left="1200" w:hanging="480"/>
-      </w:pPr>
-    </w:lvl>
-    <w:lvl w:ilvl="2">
-      <w:numFmt w:val="bullet"/>
-      <w:lvlText w:val=" "/>
-      <w:lvlJc w:val="left"/>
-      <w:pPr>
-        <w:tabs>
-          <w:tab w:val="num" w:pos="1440"/>
-        </w:tabs>
-        <w:ind w:left="1920" w:hanging="480"/>
-      </w:pPr>
-    </w:lvl>
-    <w:lvl w:ilvl="3">
-      <w:numFmt w:val="bullet"/>
-      <w:lvlText w:val=" "/>
-      <w:lvlJc w:val="left"/>
-      <w:pPr>
-        <w:tabs>
-          <w:tab w:val="num" w:pos="2160"/>
-        </w:tabs>
-        <w:ind w:left="2640" w:hanging="480"/>
-      </w:pPr>
-    </w:lvl>
-    <w:lvl w:ilvl="4">
-      <w:numFmt w:val="bullet"/>
-      <w:lvlText w:val=" "/>
-      <w:lvlJc w:val="left"/>
-      <w:pPr>
-        <w:tabs>
-          <w:tab w:val="num" w:pos="2880"/>
-        </w:tabs>
-        <w:ind w:left="3360" w:hanging="480"/>
-      </w:pPr>
-    </w:lvl>
-    <w:lvl w:ilvl="5">
-      <w:numFmt w:val="bullet"/>
-      <w:lvlText w:val=" "/>
-      <w:lvlJc w:val="left"/>
-      <w:pPr>
-        <w:tabs>
-          <w:tab w:val="num" w:pos="3600"/>
-        </w:tabs>
-        <w:ind w:left="4080" w:hanging="480"/>
-      </w:pPr>
-    </w:lvl>
-    <w:lvl w:ilvl="6">
-      <w:numFmt w:val="bullet"/>
-      <w:lvlText w:val=" "/>
-      <w:lvlJc w:val="left"/>
-      <w:pPr>
-        <w:tabs>
-          <w:tab w:val="num" w:pos="4320"/>
-        </w:tabs>
-        <w:ind w:left="4800" w:hanging="480"/>
-      </w:pPr>
-    </w:lvl>
-    <w:lvl w:ilvl="7">
-      <w:numFmt w:val="decimal"/>
-      <w:lvlText w:val=""/>
-      <w:lvlJc w:val="left"/>
-    </w:lvl>
-    <w:lvl w:ilvl="8">
-      <w:numFmt w:val="decimal"/>
-      <w:lvlText w:val=""/>
-      <w:lvlJc w:val="left"/>
-    </w:lvl>
-  </w:abstractNum>
-  <w:abstractNum w:abstractNumId="1">
-    <w:nsid w:val="E78C7A63"/>
-    <w:multiLevelType w:val="multilevel"/>
-    <w:tmpl w:val="0480F6CE"/>
-    <w:lvl w:ilvl="0">
-      <w:start w:val="1"/>
-      <w:numFmt w:val="bullet"/>
-      <w:lvlText w:val=""/>
-      <w:lvlJc w:val="left"/>
-      <w:pPr>
-        <w:ind w:left="360" w:hanging="360"/>
-      </w:pPr>
-      <w:rPr>
-        <w:rFonts w:ascii="Symbol" w:hAnsi="Symbol" w:hint="default"/>
-      </w:rPr>
-    </w:lvl>
-    <w:lvl w:ilvl="1">
-      <w:numFmt w:val="bullet"/>
-      <w:lvlText w:val="–"/>
-      <w:lvlJc w:val="left"/>
-      <w:pPr>
-        <w:tabs>
-          <w:tab w:val="num" w:pos="720"/>
-        </w:tabs>
-        <w:ind w:left="1200" w:hanging="480"/>
-      </w:pPr>
-    </w:lvl>
-    <w:lvl w:ilvl="2">
-      <w:numFmt w:val="bullet"/>
-      <w:lvlText w:val="•"/>
-      <w:lvlJc w:val="left"/>
-      <w:pPr>
-        <w:tabs>
-          <w:tab w:val="num" w:pos="1440"/>
-        </w:tabs>
-        <w:ind w:left="1920" w:hanging="480"/>
-      </w:pPr>
-    </w:lvl>
-    <w:lvl w:ilvl="3">
-      <w:numFmt w:val="bullet"/>
-      <w:lvlText w:val="–"/>
-      <w:lvlJc w:val="left"/>
-      <w:pPr>
-        <w:tabs>
-          <w:tab w:val="num" w:pos="2160"/>
-        </w:tabs>
-        <w:ind w:left="2640" w:hanging="480"/>
-      </w:pPr>
-    </w:lvl>
-    <w:lvl w:ilvl="4">
-      <w:numFmt w:val="bullet"/>
-      <w:lvlText w:val="•"/>
-      <w:lvlJc w:val="left"/>
-      <w:pPr>
-        <w:tabs>
-          <w:tab w:val="num" w:pos="2880"/>
-        </w:tabs>
-        <w:ind w:left="3360" w:hanging="480"/>
-      </w:pPr>
-    </w:lvl>
-    <w:lvl w:ilvl="5">
-      <w:numFmt w:val="bullet"/>
-      <w:lvlText w:val="–"/>
-      <w:lvlJc w:val="left"/>
-      <w:pPr>
-        <w:tabs>
-          <w:tab w:val="num" w:pos="3600"/>
-        </w:tabs>
-        <w:ind w:left="4080" w:hanging="480"/>
-      </w:pPr>
-    </w:lvl>
-    <w:lvl w:ilvl="6">
-      <w:numFmt w:val="bullet"/>
-      <w:lvlText w:val="•"/>
-      <w:lvlJc w:val="left"/>
-      <w:pPr>
-        <w:tabs>
-          <w:tab w:val="num" w:pos="4320"/>
-        </w:tabs>
-        <w:ind w:left="4800" w:hanging="480"/>
-      </w:pPr>
-    </w:lvl>
-    <w:lvl w:ilvl="7">
-      <w:numFmt w:val="decimal"/>
-      <w:lvlText w:val=""/>
-      <w:lvlJc w:val="left"/>
-    </w:lvl>
-    <w:lvl w:ilvl="8">
-      <w:numFmt w:val="decimal"/>
-      <w:lvlText w:val=""/>
-      <w:lvlJc w:val="left"/>
-    </w:lvl>
-  </w:abstractNum>
-  <w:abstractNum w:abstractNumId="2">
-    <w:nsid w:val="FBC96901"/>
-    <w:multiLevelType w:val="multilevel"/>
-    <w:tmpl w:val="AC1AEF26"/>
     <w:lvl w:ilvl="0">
       <w:numFmt w:val="bullet"/>
       <w:lvlText w:val=" "/>
@@ -1845,85 +1910,621 @@
     </w:lvl>
   </w:abstractNum>
   <w:abstractNum w:abstractNumId="14">
-    <w:nsid w:val="2ABE49E0"/>
-    <w:multiLevelType w:val="multilevel"/>
-    <w:tmpl w:val="0EE236AA"/>
-    <w:lvl w:ilvl="0">
+    <w:nsid w:val="0AA0600E"/>
+    <w:multiLevelType w:val="hybridMultilevel"/>
+    <w:tmpl w:val="A2FE7B60"/>
+    <w:lvl w:ilvl="0" w:tplc="04090001">
+      <w:start w:val="1"/>
+      <w:numFmt w:val="bullet"/>
+      <w:lvlText w:val=""/>
+      <w:lvlJc w:val="left"/>
+      <w:pPr>
+        <w:ind w:left="720" w:hanging="360"/>
+      </w:pPr>
+      <w:rPr>
+        <w:rFonts w:ascii="Symbol" w:hAnsi="Symbol" w:hint="default"/>
+      </w:rPr>
+    </w:lvl>
+    <w:lvl w:ilvl="1" w:tplc="04090003" w:tentative="1">
+      <w:start w:val="1"/>
+      <w:numFmt w:val="bullet"/>
+      <w:lvlText w:val="o"/>
+      <w:lvlJc w:val="left"/>
+      <w:pPr>
+        <w:ind w:left="1440" w:hanging="360"/>
+      </w:pPr>
+      <w:rPr>
+        <w:rFonts w:ascii="Courier New" w:hAnsi="Courier New" w:cs="Courier New" w:hint="default"/>
+      </w:rPr>
+    </w:lvl>
+    <w:lvl w:ilvl="2" w:tplc="04090005" w:tentative="1">
+      <w:start w:val="1"/>
+      <w:numFmt w:val="bullet"/>
+      <w:lvlText w:val=""/>
+      <w:lvlJc w:val="left"/>
+      <w:pPr>
+        <w:ind w:left="2160" w:hanging="360"/>
+      </w:pPr>
+      <w:rPr>
+        <w:rFonts w:ascii="Wingdings" w:hAnsi="Wingdings" w:hint="default"/>
+      </w:rPr>
+    </w:lvl>
+    <w:lvl w:ilvl="3" w:tplc="04090001" w:tentative="1">
+      <w:start w:val="1"/>
+      <w:numFmt w:val="bullet"/>
+      <w:lvlText w:val=""/>
+      <w:lvlJc w:val="left"/>
+      <w:pPr>
+        <w:ind w:left="2880" w:hanging="360"/>
+      </w:pPr>
+      <w:rPr>
+        <w:rFonts w:ascii="Symbol" w:hAnsi="Symbol" w:hint="default"/>
+      </w:rPr>
+    </w:lvl>
+    <w:lvl w:ilvl="4" w:tplc="04090003" w:tentative="1">
+      <w:start w:val="1"/>
+      <w:numFmt w:val="bullet"/>
+      <w:lvlText w:val="o"/>
+      <w:lvlJc w:val="left"/>
+      <w:pPr>
+        <w:ind w:left="3600" w:hanging="360"/>
+      </w:pPr>
+      <w:rPr>
+        <w:rFonts w:ascii="Courier New" w:hAnsi="Courier New" w:cs="Courier New" w:hint="default"/>
+      </w:rPr>
+    </w:lvl>
+    <w:lvl w:ilvl="5" w:tplc="04090005" w:tentative="1">
+      <w:start w:val="1"/>
+      <w:numFmt w:val="bullet"/>
+      <w:lvlText w:val=""/>
+      <w:lvlJc w:val="left"/>
+      <w:pPr>
+        <w:ind w:left="4320" w:hanging="360"/>
+      </w:pPr>
+      <w:rPr>
+        <w:rFonts w:ascii="Wingdings" w:hAnsi="Wingdings" w:hint="default"/>
+      </w:rPr>
+    </w:lvl>
+    <w:lvl w:ilvl="6" w:tplc="04090001" w:tentative="1">
+      <w:start w:val="1"/>
+      <w:numFmt w:val="bullet"/>
+      <w:lvlText w:val=""/>
+      <w:lvlJc w:val="left"/>
+      <w:pPr>
+        <w:ind w:left="5040" w:hanging="360"/>
+      </w:pPr>
+      <w:rPr>
+        <w:rFonts w:ascii="Symbol" w:hAnsi="Symbol" w:hint="default"/>
+      </w:rPr>
+    </w:lvl>
+    <w:lvl w:ilvl="7" w:tplc="04090003" w:tentative="1">
+      <w:start w:val="1"/>
+      <w:numFmt w:val="bullet"/>
+      <w:lvlText w:val="o"/>
+      <w:lvlJc w:val="left"/>
+      <w:pPr>
+        <w:ind w:left="5760" w:hanging="360"/>
+      </w:pPr>
+      <w:rPr>
+        <w:rFonts w:ascii="Courier New" w:hAnsi="Courier New" w:cs="Courier New" w:hint="default"/>
+      </w:rPr>
+    </w:lvl>
+    <w:lvl w:ilvl="8" w:tplc="04090005" w:tentative="1">
+      <w:start w:val="1"/>
+      <w:numFmt w:val="bullet"/>
+      <w:lvlText w:val=""/>
+      <w:lvlJc w:val="left"/>
+      <w:pPr>
+        <w:ind w:left="6480" w:hanging="360"/>
+      </w:pPr>
+      <w:rPr>
+        <w:rFonts w:ascii="Wingdings" w:hAnsi="Wingdings" w:hint="default"/>
+      </w:rPr>
+    </w:lvl>
+  </w:abstractNum>
+  <w:abstractNum w:abstractNumId="15">
+    <w:nsid w:val="39A47E24"/>
+    <w:multiLevelType w:val="hybridMultilevel"/>
+    <w:tmpl w:val="ED1CCC5C"/>
+    <w:lvl w:ilvl="0" w:tplc="0409000F">
       <w:start w:val="1"/>
       <w:numFmt w:val="decimal"/>
       <w:lvlText w:val="%1."/>
       <w:lvlJc w:val="left"/>
       <w:pPr>
-        <w:tabs>
-          <w:tab w:val="num" w:pos="0"/>
-        </w:tabs>
-        <w:ind w:left="480" w:hanging="480"/>
-      </w:pPr>
-    </w:lvl>
-    <w:lvl w:ilvl="1">
-      <w:start w:val="1"/>
-      <w:numFmt w:val="decimal"/>
+        <w:ind w:left="720" w:hanging="360"/>
+      </w:pPr>
+    </w:lvl>
+    <w:lvl w:ilvl="1" w:tplc="04090019" w:tentative="1">
+      <w:start w:val="1"/>
+      <w:numFmt w:val="lowerLetter"/>
       <w:lvlText w:val="%2."/>
       <w:lvlJc w:val="left"/>
       <w:pPr>
-        <w:tabs>
-          <w:tab w:val="num" w:pos="720"/>
-        </w:tabs>
-        <w:ind w:left="1200" w:hanging="480"/>
-      </w:pPr>
-    </w:lvl>
-    <w:lvl w:ilvl="2">
-      <w:start w:val="1"/>
-      <w:numFmt w:val="decimal"/>
+        <w:ind w:left="1440" w:hanging="360"/>
+      </w:pPr>
+    </w:lvl>
+    <w:lvl w:ilvl="2" w:tplc="0409001B" w:tentative="1">
+      <w:start w:val="1"/>
+      <w:numFmt w:val="lowerRoman"/>
       <w:lvlText w:val="%3."/>
-      <w:lvlJc w:val="left"/>
-      <w:pPr>
-        <w:tabs>
-          <w:tab w:val="num" w:pos="1440"/>
-        </w:tabs>
-        <w:ind w:left="1920" w:hanging="480"/>
-      </w:pPr>
-    </w:lvl>
-    <w:lvl w:ilvl="3">
+      <w:lvlJc w:val="right"/>
+      <w:pPr>
+        <w:ind w:left="2160" w:hanging="180"/>
+      </w:pPr>
+    </w:lvl>
+    <w:lvl w:ilvl="3" w:tplc="0409000F" w:tentative="1">
       <w:start w:val="1"/>
       <w:numFmt w:val="decimal"/>
       <w:lvlText w:val="%4."/>
       <w:lvlJc w:val="left"/>
       <w:pPr>
-        <w:tabs>
-          <w:tab w:val="num" w:pos="2160"/>
-        </w:tabs>
-        <w:ind w:left="2640" w:hanging="480"/>
-      </w:pPr>
-    </w:lvl>
-    <w:lvl w:ilvl="4">
-      <w:start w:val="1"/>
-      <w:numFmt w:val="decimal"/>
+        <w:ind w:left="2880" w:hanging="360"/>
+      </w:pPr>
+    </w:lvl>
+    <w:lvl w:ilvl="4" w:tplc="04090019" w:tentative="1">
+      <w:start w:val="1"/>
+      <w:numFmt w:val="lowerLetter"/>
       <w:lvlText w:val="%5."/>
       <w:lvlJc w:val="left"/>
       <w:pPr>
-        <w:tabs>
-          <w:tab w:val="num" w:pos="2880"/>
-        </w:tabs>
-        <w:ind w:left="3360" w:hanging="480"/>
-      </w:pPr>
-    </w:lvl>
-    <w:lvl w:ilvl="5">
-      <w:start w:val="1"/>
-      <w:numFmt w:val="decimal"/>
+        <w:ind w:left="3600" w:hanging="360"/>
+      </w:pPr>
+    </w:lvl>
+    <w:lvl w:ilvl="5" w:tplc="0409001B" w:tentative="1">
+      <w:start w:val="1"/>
+      <w:numFmt w:val="lowerRoman"/>
       <w:lvlText w:val="%6."/>
-      <w:lvlJc w:val="left"/>
-      <w:pPr>
-        <w:tabs>
-          <w:tab w:val="num" w:pos="3600"/>
-        </w:tabs>
-        <w:ind w:left="4080" w:hanging="480"/>
-      </w:pPr>
-    </w:lvl>
-    <w:lvl w:ilvl="6">
+      <w:lvlJc w:val="right"/>
+      <w:pPr>
+        <w:ind w:left="4320" w:hanging="180"/>
+      </w:pPr>
+    </w:lvl>
+    <w:lvl w:ilvl="6" w:tplc="0409000F" w:tentative="1">
       <w:start w:val="1"/>
       <w:numFmt w:val="decimal"/>
       <w:lvlText w:val="%7."/>
+      <w:lvlJc w:val="left"/>
+      <w:pPr>
+        <w:ind w:left="5040" w:hanging="360"/>
+      </w:pPr>
+    </w:lvl>
+    <w:lvl w:ilvl="7" w:tplc="04090019" w:tentative="1">
+      <w:start w:val="1"/>
+      <w:numFmt w:val="lowerLetter"/>
+      <w:lvlText w:val="%8."/>
+      <w:lvlJc w:val="left"/>
+      <w:pPr>
+        <w:ind w:left="5760" w:hanging="360"/>
+      </w:pPr>
+    </w:lvl>
+    <w:lvl w:ilvl="8" w:tplc="0409001B" w:tentative="1">
+      <w:start w:val="1"/>
+      <w:numFmt w:val="lowerRoman"/>
+      <w:lvlText w:val="%9."/>
+      <w:lvlJc w:val="right"/>
+      <w:pPr>
+        <w:ind w:left="6480" w:hanging="180"/>
+      </w:pPr>
+    </w:lvl>
+  </w:abstractNum>
+  <w:abstractNum w:abstractNumId="16">
+    <w:nsid w:val="47FB3EF1"/>
+    <w:multiLevelType w:val="hybridMultilevel"/>
+    <w:tmpl w:val="D00028D2"/>
+    <w:lvl w:ilvl="0" w:tplc="0409000F">
+      <w:start w:val="1"/>
+      <w:numFmt w:val="decimal"/>
+      <w:lvlText w:val="%1."/>
+      <w:lvlJc w:val="left"/>
+      <w:pPr>
+        <w:ind w:left="720" w:hanging="360"/>
+      </w:pPr>
+    </w:lvl>
+    <w:lvl w:ilvl="1" w:tplc="04090019" w:tentative="1">
+      <w:start w:val="1"/>
+      <w:numFmt w:val="lowerLetter"/>
+      <w:lvlText w:val="%2."/>
+      <w:lvlJc w:val="left"/>
+      <w:pPr>
+        <w:ind w:left="1440" w:hanging="360"/>
+      </w:pPr>
+    </w:lvl>
+    <w:lvl w:ilvl="2" w:tplc="0409001B" w:tentative="1">
+      <w:start w:val="1"/>
+      <w:numFmt w:val="lowerRoman"/>
+      <w:lvlText w:val="%3."/>
+      <w:lvlJc w:val="right"/>
+      <w:pPr>
+        <w:ind w:left="2160" w:hanging="180"/>
+      </w:pPr>
+    </w:lvl>
+    <w:lvl w:ilvl="3" w:tplc="0409000F" w:tentative="1">
+      <w:start w:val="1"/>
+      <w:numFmt w:val="decimal"/>
+      <w:lvlText w:val="%4."/>
+      <w:lvlJc w:val="left"/>
+      <w:pPr>
+        <w:ind w:left="2880" w:hanging="360"/>
+      </w:pPr>
+    </w:lvl>
+    <w:lvl w:ilvl="4" w:tplc="04090019" w:tentative="1">
+      <w:start w:val="1"/>
+      <w:numFmt w:val="lowerLetter"/>
+      <w:lvlText w:val="%5."/>
+      <w:lvlJc w:val="left"/>
+      <w:pPr>
+        <w:ind w:left="3600" w:hanging="360"/>
+      </w:pPr>
+    </w:lvl>
+    <w:lvl w:ilvl="5" w:tplc="0409001B" w:tentative="1">
+      <w:start w:val="1"/>
+      <w:numFmt w:val="lowerRoman"/>
+      <w:lvlText w:val="%6."/>
+      <w:lvlJc w:val="right"/>
+      <w:pPr>
+        <w:ind w:left="4320" w:hanging="180"/>
+      </w:pPr>
+    </w:lvl>
+    <w:lvl w:ilvl="6" w:tplc="0409000F" w:tentative="1">
+      <w:start w:val="1"/>
+      <w:numFmt w:val="decimal"/>
+      <w:lvlText w:val="%7."/>
+      <w:lvlJc w:val="left"/>
+      <w:pPr>
+        <w:ind w:left="5040" w:hanging="360"/>
+      </w:pPr>
+    </w:lvl>
+    <w:lvl w:ilvl="7" w:tplc="04090019" w:tentative="1">
+      <w:start w:val="1"/>
+      <w:numFmt w:val="lowerLetter"/>
+      <w:lvlText w:val="%8."/>
+      <w:lvlJc w:val="left"/>
+      <w:pPr>
+        <w:ind w:left="5760" w:hanging="360"/>
+      </w:pPr>
+    </w:lvl>
+    <w:lvl w:ilvl="8" w:tplc="0409001B" w:tentative="1">
+      <w:start w:val="1"/>
+      <w:numFmt w:val="lowerRoman"/>
+      <w:lvlText w:val="%9."/>
+      <w:lvlJc w:val="right"/>
+      <w:pPr>
+        <w:ind w:left="6480" w:hanging="180"/>
+      </w:pPr>
+    </w:lvl>
+  </w:abstractNum>
+  <w:abstractNum w:abstractNumId="17">
+    <w:nsid w:val="49684C42"/>
+    <w:multiLevelType w:val="hybridMultilevel"/>
+    <w:tmpl w:val="9976F1D4"/>
+    <w:lvl w:ilvl="0" w:tplc="0409000F">
+      <w:start w:val="1"/>
+      <w:numFmt w:val="decimal"/>
+      <w:lvlText w:val="%1."/>
+      <w:lvlJc w:val="left"/>
+      <w:pPr>
+        <w:ind w:left="720" w:hanging="360"/>
+      </w:pPr>
+    </w:lvl>
+    <w:lvl w:ilvl="1" w:tplc="04090019" w:tentative="1">
+      <w:start w:val="1"/>
+      <w:numFmt w:val="lowerLetter"/>
+      <w:lvlText w:val="%2."/>
+      <w:lvlJc w:val="left"/>
+      <w:pPr>
+        <w:ind w:left="1440" w:hanging="360"/>
+      </w:pPr>
+    </w:lvl>
+    <w:lvl w:ilvl="2" w:tplc="0409001B" w:tentative="1">
+      <w:start w:val="1"/>
+      <w:numFmt w:val="lowerRoman"/>
+      <w:lvlText w:val="%3."/>
+      <w:lvlJc w:val="right"/>
+      <w:pPr>
+        <w:ind w:left="2160" w:hanging="180"/>
+      </w:pPr>
+    </w:lvl>
+    <w:lvl w:ilvl="3" w:tplc="0409000F" w:tentative="1">
+      <w:start w:val="1"/>
+      <w:numFmt w:val="decimal"/>
+      <w:lvlText w:val="%4."/>
+      <w:lvlJc w:val="left"/>
+      <w:pPr>
+        <w:ind w:left="2880" w:hanging="360"/>
+      </w:pPr>
+    </w:lvl>
+    <w:lvl w:ilvl="4" w:tplc="04090019" w:tentative="1">
+      <w:start w:val="1"/>
+      <w:numFmt w:val="lowerLetter"/>
+      <w:lvlText w:val="%5."/>
+      <w:lvlJc w:val="left"/>
+      <w:pPr>
+        <w:ind w:left="3600" w:hanging="360"/>
+      </w:pPr>
+    </w:lvl>
+    <w:lvl w:ilvl="5" w:tplc="0409001B" w:tentative="1">
+      <w:start w:val="1"/>
+      <w:numFmt w:val="lowerRoman"/>
+      <w:lvlText w:val="%6."/>
+      <w:lvlJc w:val="right"/>
+      <w:pPr>
+        <w:ind w:left="4320" w:hanging="180"/>
+      </w:pPr>
+    </w:lvl>
+    <w:lvl w:ilvl="6" w:tplc="0409000F" w:tentative="1">
+      <w:start w:val="1"/>
+      <w:numFmt w:val="decimal"/>
+      <w:lvlText w:val="%7."/>
+      <w:lvlJc w:val="left"/>
+      <w:pPr>
+        <w:ind w:left="5040" w:hanging="360"/>
+      </w:pPr>
+    </w:lvl>
+    <w:lvl w:ilvl="7" w:tplc="04090019" w:tentative="1">
+      <w:start w:val="1"/>
+      <w:numFmt w:val="lowerLetter"/>
+      <w:lvlText w:val="%8."/>
+      <w:lvlJc w:val="left"/>
+      <w:pPr>
+        <w:ind w:left="5760" w:hanging="360"/>
+      </w:pPr>
+    </w:lvl>
+    <w:lvl w:ilvl="8" w:tplc="0409001B" w:tentative="1">
+      <w:start w:val="1"/>
+      <w:numFmt w:val="lowerRoman"/>
+      <w:lvlText w:val="%9."/>
+      <w:lvlJc w:val="right"/>
+      <w:pPr>
+        <w:ind w:left="6480" w:hanging="180"/>
+      </w:pPr>
+    </w:lvl>
+  </w:abstractNum>
+  <w:abstractNum w:abstractNumId="18">
+    <w:nsid w:val="514519FE"/>
+    <w:multiLevelType w:val="hybridMultilevel"/>
+    <w:tmpl w:val="98A6C134"/>
+    <w:lvl w:ilvl="0" w:tplc="0409000F">
+      <w:start w:val="1"/>
+      <w:numFmt w:val="decimal"/>
+      <w:lvlText w:val="%1."/>
+      <w:lvlJc w:val="left"/>
+      <w:pPr>
+        <w:ind w:left="720" w:hanging="360"/>
+      </w:pPr>
+    </w:lvl>
+    <w:lvl w:ilvl="1" w:tplc="04090019" w:tentative="1">
+      <w:start w:val="1"/>
+      <w:numFmt w:val="lowerLetter"/>
+      <w:lvlText w:val="%2."/>
+      <w:lvlJc w:val="left"/>
+      <w:pPr>
+        <w:ind w:left="1440" w:hanging="360"/>
+      </w:pPr>
+    </w:lvl>
+    <w:lvl w:ilvl="2" w:tplc="0409001B" w:tentative="1">
+      <w:start w:val="1"/>
+      <w:numFmt w:val="lowerRoman"/>
+      <w:lvlText w:val="%3."/>
+      <w:lvlJc w:val="right"/>
+      <w:pPr>
+        <w:ind w:left="2160" w:hanging="180"/>
+      </w:pPr>
+    </w:lvl>
+    <w:lvl w:ilvl="3" w:tplc="0409000F" w:tentative="1">
+      <w:start w:val="1"/>
+      <w:numFmt w:val="decimal"/>
+      <w:lvlText w:val="%4."/>
+      <w:lvlJc w:val="left"/>
+      <w:pPr>
+        <w:ind w:left="2880" w:hanging="360"/>
+      </w:pPr>
+    </w:lvl>
+    <w:lvl w:ilvl="4" w:tplc="04090019" w:tentative="1">
+      <w:start w:val="1"/>
+      <w:numFmt w:val="lowerLetter"/>
+      <w:lvlText w:val="%5."/>
+      <w:lvlJc w:val="left"/>
+      <w:pPr>
+        <w:ind w:left="3600" w:hanging="360"/>
+      </w:pPr>
+    </w:lvl>
+    <w:lvl w:ilvl="5" w:tplc="0409001B" w:tentative="1">
+      <w:start w:val="1"/>
+      <w:numFmt w:val="lowerRoman"/>
+      <w:lvlText w:val="%6."/>
+      <w:lvlJc w:val="right"/>
+      <w:pPr>
+        <w:ind w:left="4320" w:hanging="180"/>
+      </w:pPr>
+    </w:lvl>
+    <w:lvl w:ilvl="6" w:tplc="0409000F" w:tentative="1">
+      <w:start w:val="1"/>
+      <w:numFmt w:val="decimal"/>
+      <w:lvlText w:val="%7."/>
+      <w:lvlJc w:val="left"/>
+      <w:pPr>
+        <w:ind w:left="5040" w:hanging="360"/>
+      </w:pPr>
+    </w:lvl>
+    <w:lvl w:ilvl="7" w:tplc="04090019" w:tentative="1">
+      <w:start w:val="1"/>
+      <w:numFmt w:val="lowerLetter"/>
+      <w:lvlText w:val="%8."/>
+      <w:lvlJc w:val="left"/>
+      <w:pPr>
+        <w:ind w:left="5760" w:hanging="360"/>
+      </w:pPr>
+    </w:lvl>
+    <w:lvl w:ilvl="8" w:tplc="0409001B" w:tentative="1">
+      <w:start w:val="1"/>
+      <w:numFmt w:val="lowerRoman"/>
+      <w:lvlText w:val="%9."/>
+      <w:lvlJc w:val="right"/>
+      <w:pPr>
+        <w:ind w:left="6480" w:hanging="180"/>
+      </w:pPr>
+    </w:lvl>
+  </w:abstractNum>
+  <w:abstractNum w:abstractNumId="19">
+    <w:nsid w:val="54C012E5"/>
+    <w:multiLevelType w:val="hybridMultilevel"/>
+    <w:tmpl w:val="3FA63C52"/>
+    <w:lvl w:ilvl="0" w:tplc="0409000F">
+      <w:start w:val="1"/>
+      <w:numFmt w:val="decimal"/>
+      <w:lvlText w:val="%1."/>
+      <w:lvlJc w:val="left"/>
+      <w:pPr>
+        <w:ind w:left="720" w:hanging="360"/>
+      </w:pPr>
+    </w:lvl>
+    <w:lvl w:ilvl="1" w:tplc="04090019" w:tentative="1">
+      <w:start w:val="1"/>
+      <w:numFmt w:val="lowerLetter"/>
+      <w:lvlText w:val="%2."/>
+      <w:lvlJc w:val="left"/>
+      <w:pPr>
+        <w:ind w:left="1440" w:hanging="360"/>
+      </w:pPr>
+    </w:lvl>
+    <w:lvl w:ilvl="2" w:tplc="0409001B" w:tentative="1">
+      <w:start w:val="1"/>
+      <w:numFmt w:val="lowerRoman"/>
+      <w:lvlText w:val="%3."/>
+      <w:lvlJc w:val="right"/>
+      <w:pPr>
+        <w:ind w:left="2160" w:hanging="180"/>
+      </w:pPr>
+    </w:lvl>
+    <w:lvl w:ilvl="3" w:tplc="0409000F" w:tentative="1">
+      <w:start w:val="1"/>
+      <w:numFmt w:val="decimal"/>
+      <w:lvlText w:val="%4."/>
+      <w:lvlJc w:val="left"/>
+      <w:pPr>
+        <w:ind w:left="2880" w:hanging="360"/>
+      </w:pPr>
+    </w:lvl>
+    <w:lvl w:ilvl="4" w:tplc="04090019" w:tentative="1">
+      <w:start w:val="1"/>
+      <w:numFmt w:val="lowerLetter"/>
+      <w:lvlText w:val="%5."/>
+      <w:lvlJc w:val="left"/>
+      <w:pPr>
+        <w:ind w:left="3600" w:hanging="360"/>
+      </w:pPr>
+    </w:lvl>
+    <w:lvl w:ilvl="5" w:tplc="0409001B" w:tentative="1">
+      <w:start w:val="1"/>
+      <w:numFmt w:val="lowerRoman"/>
+      <w:lvlText w:val="%6."/>
+      <w:lvlJc w:val="right"/>
+      <w:pPr>
+        <w:ind w:left="4320" w:hanging="180"/>
+      </w:pPr>
+    </w:lvl>
+    <w:lvl w:ilvl="6" w:tplc="0409000F" w:tentative="1">
+      <w:start w:val="1"/>
+      <w:numFmt w:val="decimal"/>
+      <w:lvlText w:val="%7."/>
+      <w:lvlJc w:val="left"/>
+      <w:pPr>
+        <w:ind w:left="5040" w:hanging="360"/>
+      </w:pPr>
+    </w:lvl>
+    <w:lvl w:ilvl="7" w:tplc="04090019" w:tentative="1">
+      <w:start w:val="1"/>
+      <w:numFmt w:val="lowerLetter"/>
+      <w:lvlText w:val="%8."/>
+      <w:lvlJc w:val="left"/>
+      <w:pPr>
+        <w:ind w:left="5760" w:hanging="360"/>
+      </w:pPr>
+    </w:lvl>
+    <w:lvl w:ilvl="8" w:tplc="0409001B" w:tentative="1">
+      <w:start w:val="1"/>
+      <w:numFmt w:val="lowerRoman"/>
+      <w:lvlText w:val="%9."/>
+      <w:lvlJc w:val="right"/>
+      <w:pPr>
+        <w:ind w:left="6480" w:hanging="180"/>
+      </w:pPr>
+    </w:lvl>
+  </w:abstractNum>
+  <w:abstractNum w:abstractNumId="20">
+    <w:nsid w:val="55A17E34"/>
+    <w:multiLevelType w:val="multilevel"/>
+    <w:tmpl w:val="ED545CDE"/>
+    <w:lvl w:ilvl="0">
+      <w:numFmt w:val="bullet"/>
+      <w:lvlText w:val=" "/>
+      <w:lvlJc w:val="left"/>
+      <w:pPr>
+        <w:tabs>
+          <w:tab w:val="num" w:pos="0"/>
+        </w:tabs>
+        <w:ind w:left="480" w:hanging="480"/>
+      </w:pPr>
+    </w:lvl>
+    <w:lvl w:ilvl="1">
+      <w:numFmt w:val="bullet"/>
+      <w:lvlText w:val=" "/>
+      <w:lvlJc w:val="left"/>
+      <w:pPr>
+        <w:tabs>
+          <w:tab w:val="num" w:pos="720"/>
+        </w:tabs>
+        <w:ind w:left="1200" w:hanging="480"/>
+      </w:pPr>
+    </w:lvl>
+    <w:lvl w:ilvl="2">
+      <w:numFmt w:val="bullet"/>
+      <w:lvlText w:val=" "/>
+      <w:lvlJc w:val="left"/>
+      <w:pPr>
+        <w:tabs>
+          <w:tab w:val="num" w:pos="1440"/>
+        </w:tabs>
+        <w:ind w:left="1920" w:hanging="480"/>
+      </w:pPr>
+    </w:lvl>
+    <w:lvl w:ilvl="3">
+      <w:numFmt w:val="bullet"/>
+      <w:lvlText w:val=" "/>
+      <w:lvlJc w:val="left"/>
+      <w:pPr>
+        <w:tabs>
+          <w:tab w:val="num" w:pos="2160"/>
+        </w:tabs>
+        <w:ind w:left="2640" w:hanging="480"/>
+      </w:pPr>
+    </w:lvl>
+    <w:lvl w:ilvl="4">
+      <w:numFmt w:val="bullet"/>
+      <w:lvlText w:val=" "/>
+      <w:lvlJc w:val="left"/>
+      <w:pPr>
+        <w:tabs>
+          <w:tab w:val="num" w:pos="2880"/>
+        </w:tabs>
+        <w:ind w:left="3360" w:hanging="480"/>
+      </w:pPr>
+    </w:lvl>
+    <w:lvl w:ilvl="5">
+      <w:numFmt w:val="bullet"/>
+      <w:lvlText w:val=" "/>
+      <w:lvlJc w:val="left"/>
+      <w:pPr>
+        <w:tabs>
+          <w:tab w:val="num" w:pos="3600"/>
+        </w:tabs>
+        <w:ind w:left="4080" w:hanging="480"/>
+      </w:pPr>
+    </w:lvl>
+    <w:lvl w:ilvl="6">
+      <w:numFmt w:val="bullet"/>
+      <w:lvlText w:val=" "/>
       <w:lvlJc w:val="left"/>
       <w:pPr>
         <w:tabs>
@@ -1944,7 +2545,7 @@
     </w:lvl>
   </w:abstractNum>
   <w:num w:numId="1">
-    <w:abstractNumId w:val="0"/>
+    <w:abstractNumId w:val="2"/>
   </w:num>
   <w:num w:numId="2">
     <w:abstractNumId w:val="3"/>
@@ -1980,13 +2581,13 @@
     <w:abstractNumId w:val="13"/>
   </w:num>
   <w:num w:numId="13">
-    <w:abstractNumId w:val="2"/>
+    <w:abstractNumId w:val="20"/>
   </w:num>
   <w:num w:numId="14">
-    <w:abstractNumId w:val="1"/>
+    <w:abstractNumId w:val="0"/>
   </w:num>
   <w:num w:numId="15">
-    <w:abstractNumId w:val="14"/>
+    <w:abstractNumId w:val="1"/>
     <w:lvlOverride w:ilvl="0">
       <w:startOverride w:val="1"/>
     </w:lvlOverride>
@@ -2010,7 +2611,7 @@
     </w:lvlOverride>
   </w:num>
   <w:num w:numId="16">
-    <w:abstractNumId w:val="14"/>
+    <w:abstractNumId w:val="1"/>
     <w:lvlOverride w:ilvl="0">
       <w:startOverride w:val="1"/>
     </w:lvlOverride>
@@ -2034,7 +2635,7 @@
     </w:lvlOverride>
   </w:num>
   <w:num w:numId="17">
-    <w:abstractNumId w:val="14"/>
+    <w:abstractNumId w:val="1"/>
     <w:lvlOverride w:ilvl="0">
       <w:startOverride w:val="1"/>
     </w:lvlOverride>
@@ -2058,7 +2659,7 @@
     </w:lvlOverride>
   </w:num>
   <w:num w:numId="18">
-    <w:abstractNumId w:val="14"/>
+    <w:abstractNumId w:val="1"/>
     <w:lvlOverride w:ilvl="0">
       <w:startOverride w:val="1"/>
     </w:lvlOverride>
@@ -2082,7 +2683,7 @@
     </w:lvlOverride>
   </w:num>
   <w:num w:numId="19">
-    <w:abstractNumId w:val="14"/>
+    <w:abstractNumId w:val="1"/>
     <w:lvlOverride w:ilvl="0">
       <w:startOverride w:val="1"/>
     </w:lvlOverride>
@@ -2104,6 +2705,24 @@
     <w:lvlOverride w:ilvl="6">
       <w:startOverride w:val="1"/>
     </w:lvlOverride>
+  </w:num>
+  <w:num w:numId="20">
+    <w:abstractNumId w:val="14"/>
+  </w:num>
+  <w:num w:numId="21">
+    <w:abstractNumId w:val="19"/>
+  </w:num>
+  <w:num w:numId="22">
+    <w:abstractNumId w:val="16"/>
+  </w:num>
+  <w:num w:numId="23">
+    <w:abstractNumId w:val="15"/>
+  </w:num>
+  <w:num w:numId="24">
+    <w:abstractNumId w:val="18"/>
+  </w:num>
+  <w:num w:numId="25">
+    <w:abstractNumId w:val="17"/>
   </w:num>
 </w:numbering>
 </file>
@@ -3137,54 +3756,6 @@
       <w:sz w:val="22"/>
     </w:rPr>
   </w:style>
-  <w:style w:type="paragraph" w:styleId="Header">
-    <w:name w:val="header"/>
-    <w:basedOn w:val="Normal"/>
-    <w:link w:val="HeaderChar"/>
-    <w:unhideWhenUsed/>
-    <w:rsid w:val="0029745D"/>
-    <w:pPr>
-      <w:tabs>
-        <w:tab w:val="center" w:pos="4680"/>
-        <w:tab w:val="right" w:pos="9360"/>
-      </w:tabs>
-      <w:spacing w:after="0"/>
-    </w:pPr>
-  </w:style>
-  <w:style w:type="character" w:customStyle="1" w:styleId="HeaderChar">
-    <w:name w:val="Header Char"/>
-    <w:basedOn w:val="DefaultParagraphFont"/>
-    <w:link w:val="Header"/>
-    <w:rsid w:val="0029745D"/>
-    <w:rPr>
-      <w:rFonts w:ascii="Times New Roman" w:hAnsi="Times New Roman"/>
-      <w:sz w:val="22"/>
-    </w:rPr>
-  </w:style>
-  <w:style w:type="paragraph" w:styleId="Footer">
-    <w:name w:val="footer"/>
-    <w:basedOn w:val="Normal"/>
-    <w:link w:val="FooterChar"/>
-    <w:unhideWhenUsed/>
-    <w:rsid w:val="0029745D"/>
-    <w:pPr>
-      <w:tabs>
-        <w:tab w:val="center" w:pos="4680"/>
-        <w:tab w:val="right" w:pos="9360"/>
-      </w:tabs>
-      <w:spacing w:after="0"/>
-    </w:pPr>
-  </w:style>
-  <w:style w:type="character" w:customStyle="1" w:styleId="FooterChar">
-    <w:name w:val="Footer Char"/>
-    <w:basedOn w:val="DefaultParagraphFont"/>
-    <w:link w:val="Footer"/>
-    <w:rsid w:val="0029745D"/>
-    <w:rPr>
-      <w:rFonts w:ascii="Times New Roman" w:hAnsi="Times New Roman"/>
-      <w:sz w:val="22"/>
-    </w:rPr>
-  </w:style>
 </w:styles>
 </file>
 

</xml_diff>

<commit_message>
Fix minor typos identified by Kendra
</commit_message>
<xml_diff>
--- a/reports/ddci_report_2017.docx
+++ b/reports/ddci_report_2017.docx
@@ -84,13 +84,7 @@
         <w:pStyle w:val="BodyText"/>
       </w:pPr>
       <w:r>
-        <w:t>To facilitate the assessment of Ocean Observatories Initiative (OOI) data quality by the scientific community, and to accelerate the integration of OOI infrastructure usage into project proposals and scientific publications, the NSF Ocean Observatories Ini</w:t>
-      </w:r>
-      <w:r>
-        <w:t>tiative Facility Board (OOIFB) established the Data Dissemination and Cyberinfrastructure (DDCI) ad hoc committee which is tasked with identifying near-term and longer-term obstacles to the enhanced delivery of data to the scientific community and providin</w:t>
-      </w:r>
-      <w:r>
-        <w:t>g recommendations for removing these obstacles.</w:t>
+        <w:t>To facilitate the assessment of Ocean Observatories Initiative (OOI) data quality by the scientific community, and to accelerate the integration of OOI infrastructure usage into project proposals and scientific publications, the NSF Ocean Observatories Initiative Facility Board (OOIFB) established the Data Dissemination and Cyberinfrastructure (DDCI) ad hoc committee which is tasked with identifying near-term and longer-term obstacles to the enhanced delivery of data to the scientific community and providing recommendations for removing these obstacles.</w:t>
       </w:r>
     </w:p>
     <w:p>
@@ -182,10 +176,7 @@
         </w:numPr>
       </w:pPr>
       <w:r>
-        <w:t>Richard Signell</w:t>
-      </w:r>
-      <w:r>
-        <w:t>, USGS</w:t>
+        <w:t>Richard Signell, USGS</w:t>
       </w:r>
     </w:p>
     <w:p>
@@ -217,13 +208,7 @@
         <w:pStyle w:val="FirstParagraph"/>
       </w:pPr>
       <w:r>
-        <w:t>The DDCI met in-person at NSF headquarters on 18 July 2017, and has had several Webex/conference calls prior to and following this meeting. NSF program manager Lisa Clough was prese</w:t>
-      </w:r>
-      <w:r>
-        <w:t>nt for the meeting and all calls. Other representatives from NSF including Rick Murray, Bob Houtman, and Rachel Shackleford were present for part or all of the in-person meeting. Annette DeSilva (UNOLS/URI) facilitated meetings and calls and took meeting n</w:t>
-      </w:r>
-      <w:r>
-        <w:t>otes.</w:t>
+        <w:t>The DDCI met in-person at NSF headquarters on 18 July 2017, and has had several Webex/conference calls prior to and following this meeting. NSF program manager Lisa Clough was present for the meeting and all calls. Other representatives from NSF including Rick Murray, Bob Houtman, and Rachel Shackleford were present for part or all of the in-person meeting. Annette DeSilva (UNOLS/URI) facilitated meetings and calls and took meeting notes.</w:t>
       </w:r>
     </w:p>
     <w:p>
@@ -231,16 +216,7 @@
         <w:pStyle w:val="BodyText"/>
       </w:pPr>
       <w:r>
-        <w:t>During the meeting and the calls, the committee spent a significant amount of time learning about the current state of the OOI cyberinfrastructure and how data is currently handled and disseminated. We heard presentations from Mike Vardaro of the Rut</w:t>
-      </w:r>
-      <w:r>
-        <w:t>gers Data Team and Ivan Rodero of the Rutgers CI Team. We heard a presentation by Rich Signell on ERDDAP, a presentation by Stephanie Petillo on OMS++, an alert and alarm system for OOI that uses ERDDAP as a data back-end, and a presentation by Tim Crone o</w:t>
-      </w:r>
-      <w:r>
-        <w:t>n the OOI high-definition camera system (CAMHD). We had lively and informative discussions about the needs of the scientific community, potential new modes of data access for the scientific user, and discussions regarding potential improvements to the mana</w:t>
-      </w:r>
-      <w:r>
-        <w:t>gement structure of the CI.</w:t>
+        <w:t>During the meeting and the calls, the committee spent a significant amount of time learning about the current state of the OOI cyberinfrastructure and how data is currently handled and disseminated. We heard presentations from Mike Vardaro of the Rutgers Data Team and Ivan Rodero of the Rutgers CI Team. We heard a presentation by Rich Signell on ERDDAP, a presentation by Stephanie Petillo on OMS++, an alert and alarm system for OOI that uses ERDDAP as a data back-end, and a presentation by Tim Crone on the OOI high-definition camera system (CAMHD). We had lively and informative discussions about the needs of the scientific community, potential new modes of data access for the scientific user, and discussions regarding potential improvements to the management structure of the CI.</w:t>
       </w:r>
     </w:p>
     <w:p>
@@ -248,10 +224,7 @@
         <w:pStyle w:val="BodyText"/>
       </w:pPr>
       <w:r>
-        <w:t>This report is a summary of the committee’s findings representing our views at this stage of our efforts. The committee expects to continue our work on this problem, to meet again in the future, and to refine our views and recom</w:t>
-      </w:r>
-      <w:r>
-        <w:t>mendations as we learn more about the current state of the system and receive input from operators and the scientific community.</w:t>
+        <w:t>This report is a summary of the committee’s findings representing our views at this stage of our efforts. The committee expects to continue our work on this problem, to meet again in the future, and to refine our views and recommendations as we learn more about the current state of the system and receive input from operators and the scientific community.</w:t>
       </w:r>
     </w:p>
     <w:p>
@@ -259,13 +232,7 @@
         <w:pStyle w:val="BodyText"/>
       </w:pPr>
       <w:r>
-        <w:t>The findings and recommendations in this report are broken down into two sections. In the first section, we detail our recommen</w:t>
-      </w:r>
-      <w:r>
-        <w:t>dations for short-term adjustments to the current cyberinfrastructure priorities and management structure that we believe can be reasonably accomplished in the next few months. In the second section, we detail our recommendations for “OOI 2.0” which includ</w:t>
-      </w:r>
-      <w:r>
-        <w:t>e longer-term recommendations that should be considered as the next phase of OOI operations is planned and a new Cooperative Agreement (CA) for the management and operation of OOI is formed and executed.</w:t>
+        <w:t>The findings and recommendations in this report are broken down into two sections. In the first section, we detail our recommendations for short-term adjustments to the current cyberinfrastructure priorities and management structure that we believe can be reasonably accomplished in the next few months. In the second section, we detail our recommendations for “OOI 2.0” which include longer-term recommendations that should be considered as the next phase of OOI operations is planned and a new Cooperative Agreement (CA) for the management and operation of OOI is formed and executed.</w:t>
       </w:r>
     </w:p>
     <w:p>
@@ -285,10 +252,7 @@
         <w:pStyle w:val="BodyText"/>
       </w:pPr>
       <w:r>
-        <w:t>The committee has severa</w:t>
-      </w:r>
-      <w:r>
-        <w:t>l near-term recommendations to facilitate data dissemination in the coming months, which the committee thinks can be reasonably accomplished before the transition to OOI 2.0. These recommendations are:</w:t>
+        <w:t>The committee has several near-term recommendations to facilitate data dissemination in the coming months, which the committee thinks can be reasonably accomplished before the transition to OOI 2.0. These recommendations are:</w:t>
       </w:r>
     </w:p>
     <w:p>
@@ -300,10 +264,7 @@
         </w:numPr>
       </w:pPr>
       <w:r>
-        <w:t>Prioritize the development and public release of the u</w:t>
-      </w:r>
-      <w:r>
-        <w:t>Frame-powered ERDDAP server.</w:t>
+        <w:t>Prioritize the development and public release of the uFrame-powered ERDDAP server.</w:t>
       </w:r>
     </w:p>
     <w:p>
@@ -327,10 +288,7 @@
         </w:numPr>
       </w:pPr>
       <w:r>
-        <w:t>Identify a single individual who reports directly to the Project's Lead PI, who will be responsible for data access by scientists and who has authority over both CI and Data Team pri</w:t>
-      </w:r>
-      <w:r>
-        <w:t>orities.</w:t>
+        <w:t>Identify a single individual who reports directly to the Project's Lead PI, who will be responsible for data access by scientists and who has authority over both CI and Data Team priorities.</w:t>
       </w:r>
     </w:p>
     <w:p>
@@ -369,10 +327,7 @@
         </w:r>
       </w:hyperlink>
       <w:r>
-        <w:t xml:space="preserve"> is a free and open-source Java “servlet” which for the non-expert can be thought of as a kind of specialized web server that excels in converting and serving disparate scientific datasets using a uniform interface. ERDDAP is focused primarily on serving g</w:t>
-      </w:r>
-      <w:r>
-        <w:t xml:space="preserve">ridded or tabular (e.g. time-series, profile) datasets which are commonly stored on the server as </w:t>
+        <w:t xml:space="preserve"> is a free and open-source Java “servlet” which for the non-expert can be thought of as a kind of specialized web server that excels in converting and serving disparate scientific datasets using a uniform interface. ERDDAP is focused primarily on serving gridded or tabular (e.g. time-series, profile) datasets which are commonly stored on the server as </w:t>
       </w:r>
       <w:hyperlink r:id="rId8">
         <w:r>
@@ -383,10 +338,7 @@
         </w:r>
       </w:hyperlink>
       <w:r>
-        <w:t xml:space="preserve"> files, and it can serve data in a large number of formats </w:t>
-      </w:r>
-      <w:r>
-        <w:t>as well as generate plots and maps of requested data. Together, ERDDAP and NetCDF allow data, metadata, and data attribution information to be distributed in a convenient and efficient manner.</w:t>
+        <w:t xml:space="preserve"> files, and it can serve data in a large number of formats as well as generate plots and maps of requested data. Together, ERDDAP and NetCDF allow data, metadata, and data attribution information to be distributed in a convenient and efficient manner.</w:t>
       </w:r>
     </w:p>
     <w:p>
@@ -394,13 +346,7 @@
         <w:pStyle w:val="BodyText"/>
       </w:pPr>
       <w:r>
-        <w:t>ERDDAP has a standard browser interface that facilitates search</w:t>
-      </w:r>
-      <w:r>
-        <w:t>ing for, converting, and plotting data, but ERDDAP is built on a RESTful machine-to-machine API, meaning that the server does not store browser state and all information about every request is contained in the URL of each request. This makes it easy to aut</w:t>
-      </w:r>
-      <w:r>
-        <w:t>omate searching for and using data in other applications like Python, R, JavaScript, or MATLAB, and makes it easy for users to build their own custom interfaces if they so wish.</w:t>
+        <w:t>ERDDAP has a standard browser interface that facilitates searching for, converting, and plotting data, but ERDDAP is built on a RESTful machine-to-machine API, meaning that the server does not store browser state and all information about every request is contained in the URL of each request. This makes it easy to automate searching for and using data in other applications like Python, R, JavaScript, or MATLAB, and makes it easy for users to build their own custom interfaces if they so wish.</w:t>
       </w:r>
     </w:p>
     <w:p>
@@ -408,10 +354,7 @@
         <w:pStyle w:val="BodyText"/>
       </w:pPr>
       <w:r>
-        <w:t xml:space="preserve">ERDDAP is a server framework that allows anyone with data to serve their data by running their own ERDDAP server. Many dozens of organizations (including NOAA, NASA, and USGS) are now running ERDDAP servers to serve their scientific data, and ERDDAP is on </w:t>
-      </w:r>
-      <w:r>
-        <w:t>its way to becoming a de facto standard in the Oceanographic community. The ERDDAP principal developer and user community have created user guides, instruction videos, and code examples to facilitate access by new users.</w:t>
+        <w:t>ERDDAP is a server framework that allows anyone with data to serve their data by running their own ERDDAP server. Many dozens of organizations (including NOAA, NASA, and USGS) are now running ERDDAP servers to serve their scientific data, and ERDDAP is on its way to becoming a de facto standard in the Oceanographic community. The ERDDAP principal developer and user community have created user guides, instruction videos, and code examples to facilitate access by new users.</w:t>
       </w:r>
     </w:p>
     <w:p>
@@ -419,22 +362,13 @@
         <w:pStyle w:val="BodyText"/>
       </w:pPr>
       <w:r>
-        <w:t xml:space="preserve">The committee believes that ERDDAP </w:t>
-      </w:r>
-      <w:r>
-        <w:t xml:space="preserve">has the potential to serve most of the OOI data in an efficient and useful manner and that the deployment of an ERDDAP system that works on top of uFrame could greatly expand OOI data availability for the scientific community. </w:t>
+        <w:t xml:space="preserve">The committee believes that ERDDAP has the potential to serve most of the OOI data in an efficient and useful manner and that the deployment of an ERDDAP system that works on top of uFrame could greatly expand OOI data availability for the scientific community. </w:t>
       </w:r>
       <w:r>
         <w:rPr>
           <w:b/>
         </w:rPr>
-        <w:t>The committee recommends that</w:t>
-      </w:r>
-      <w:r>
-        <w:rPr>
-          <w:b/>
-        </w:rPr>
-        <w:t xml:space="preserve"> the development of the ERDDAP system be made the top priority for the near term.</w:t>
+        <w:t>The committee recommends that the development of the ERDDAP system be made the top priority for the near term.</w:t>
       </w:r>
     </w:p>
     <w:p>
@@ -442,13 +376,7 @@
         <w:pStyle w:val="BodyText"/>
       </w:pPr>
       <w:r>
-        <w:t>To expedite the development of the ERDDAP system, the committee recommends that the ERDDAP development team be provided with the access they need to complete this task as qui</w:t>
-      </w:r>
-      <w:r>
-        <w:t>ckly and as efficiently as possible. At a minimum, the ERDDAP team should be given read access to the production log files. Another suggestion for speeding up the development of ERDDAP is to reduce the deployment timeline from two weeks to a few days, spec</w:t>
-      </w:r>
-      <w:r>
-        <w:t>ifically in support of the ERDDAP team to accelerate the development of this system.</w:t>
+        <w:t>To expedite the development of the ERDDAP system, the committee recommends that the ERDDAP development team be provided with the access they need to complete this task as quickly and as efficiently as possible. At a minimum, the ERDDAP team should be given read access to the production log files. Another suggestion for speeding up the development of ERDDAP is to reduce the deployment timeline from two weeks to a few days, specifically in support of the ERDDAP team to accelerate the development of this system.</w:t>
       </w:r>
     </w:p>
     <w:p>
@@ -456,13 +384,7 @@
         <w:pStyle w:val="BodyText"/>
       </w:pPr>
       <w:r>
-        <w:t>The committee also recommends that the ERDDAP developers begin or continue to interact with other OOI developers such as the CGSN who have developed internal ERDDAP system</w:t>
-      </w:r>
-      <w:r>
-        <w:t>s, and that they ensure that the ERDDAP data sets are well-described using best practices for international standards. For example, it would be best if the OOI CI way of publishing data followed the NCEI NetCDF Templates, widely used in the community. Thes</w:t>
-      </w:r>
-      <w:r>
-        <w:t>e were designed for long-term preservation, scientific quality control, product development, and multiple data re-use beyond its original intent.</w:t>
+        <w:t>The committee also recommends that the ERDDAP developers begin or continue to interact with other OOI developers such as the CGSN who have developed internal ERDDAP systems, and that they ensure that the ERDDAP data sets are well-described using best practices for international standards. For example, it would be best if the OOI CI way of publishing data followed the NCEI NetCDF Templates, widely used in the community. These were designed for long-term preservation, scientific quality control, product development, and multiple data re-use beyond its original intent.</w:t>
       </w:r>
     </w:p>
     <w:p>
@@ -482,10 +404,7 @@
         <w:pStyle w:val="BodyText"/>
       </w:pPr>
       <w:r>
-        <w:t xml:space="preserve">Ingestion backlogs are an area of concern in terms of data availability for the scientific </w:t>
-      </w:r>
-      <w:r>
-        <w:t xml:space="preserve">community. </w:t>
+        <w:t xml:space="preserve">Ingestion backlogs are an area of concern in terms of data availability for the scientific community. </w:t>
       </w:r>
       <w:r>
         <w:rPr>
@@ -494,13 +413,7 @@
         <w:t>The committee recommends that data ingestion remain a top priority for the CI and Data Teams.</w:t>
       </w:r>
       <w:r>
-        <w:t xml:space="preserve"> The committee notes that although the M2M ingestion system appears to be promising, the MIOs are not currently using it, and may in fact not be authori</w:t>
-      </w:r>
-      <w:r>
-        <w:t>zed to use it. Also, it is not clear how a distributed ingestion model can work. The committee recommends that the CI and Data teams continue to focus on data ingestion using a centralized model with the understanding that the MIOs may not be involved in t</w:t>
-      </w:r>
-      <w:r>
-        <w:t>he near-term.</w:t>
+        <w:t xml:space="preserve"> The committee notes that although the M2M ingestion system appears to be promising, the MIOs are not currently using it, and may in fact not be authorized to use it. Also, it is not clear how a distributed ingestion model can work. The committee recommends that the CI and Data teams continue to focus on data ingestion using a centralized model with the understanding that the MIOs may not be involved in the near-term.</w:t>
       </w:r>
     </w:p>
     <w:p>
@@ -519,31 +432,16 @@
         <w:pStyle w:val="BodyText"/>
       </w:pPr>
       <w:r>
-        <w:t>It is the committee’s view that the organizational structure of the CI and Data team has created roadblocks to the effective and efficient dissemination of data to the scientific community, and inefficient allocation</w:t>
-      </w:r>
-      <w:r>
-        <w:t xml:space="preserve"> of resources. Further, collaboration with the MIO personnel appears to have been hindered since useful tools and experiences have often not been effectively shared. </w:t>
+        <w:t xml:space="preserve">It is the committee’s view that the organizational structure of the CI and Data team has created roadblocks to the effective and efficient dissemination of data to the scientific community, and inefficient allocation of resources. Further, collaboration with the MIO personnel appears to have been hindered since useful tools and experiences have often not been effectively shared. </w:t>
       </w:r>
       <w:r>
         <w:rPr>
           <w:b/>
         </w:rPr>
-        <w:t>Since the primary motivation of the OOI is to deliver data to scientists, the committee be</w:t>
-      </w:r>
-      <w:r>
-        <w:rPr>
-          <w:b/>
-        </w:rPr>
-        <w:t>lieves that the program would benefit from the establishment of an OOI Data Delivery Manager.</w:t>
-      </w:r>
-      <w:r>
-        <w:t xml:space="preserve"> The Data Delivery Manager should report directly to the Lead PI and be responsible for the primary product of the OOI. To be effective, the Data Delivery Manager </w:t>
-      </w:r>
-      <w:r>
-        <w:t>must have authority over the work that is currently conducted by the CI and Data Teams, and also have frequent interaction with the technical staff at the MIOs. As data reaches more scientists, issues that require technical input from the entire OOI will e</w:t>
-      </w:r>
-      <w:r>
-        <w:t>merge and responses coordinated. For the OOI to be successful, the Data Delivery Manager must have the resources and authority to ensure that the system is responsive to the users’ needs and input.</w:t>
+        <w:t>Since the primary motivation of the OOI is to deliver data to scientists, the committee believes that the program would benefit from the establishment of an OOI Data Delivery Manager.</w:t>
+      </w:r>
+      <w:r>
+        <w:t xml:space="preserve"> The Data Delivery Manager should report directly to the Lead PI and be responsible for the primary product of the OOI. To be effective, the Data Delivery Manager must have authority over the work that is currently conducted by the CI and Data Teams, and also have frequent interaction with the technical staff at the MIOs. As data reaches more scientists, issues that require technical input from the entire OOI will emerge and responses coordinated. For the OOI to be successful, the Data Delivery Manager must have the resources and authority to ensure that the system is responsive to the users’ needs and input.</w:t>
       </w:r>
     </w:p>
     <w:p>
@@ -562,22 +460,11 @@
         <w:pStyle w:val="BodyText"/>
       </w:pPr>
       <w:r>
-        <w:t>Although there is a l</w:t>
-      </w:r>
-      <w:r>
-        <w:t xml:space="preserve">arge amount of existing documentation regarding the data, it seems that many of the essential tasks of running the existing cyberinfrastructure are known only by specific key personnel. Once the ERDDAP capability has been added to the system, the focus of </w:t>
-      </w:r>
-      <w:r>
-        <w:t>the CI team should shift to completing the documentation that will allow development, maintenance and knowledge transfer to other developers and system operators. The documentation needs to cover all aspects of the cyberinfrastructure, including server env</w:t>
-      </w:r>
-      <w:r>
-        <w:t>ironment, installation and configuration, data workflow components, troubleshooting, and code development. Further, barring well-justified reasoning on a repository-by-repository basis, OOI should begin the process of moving code back into publicly availab</w:t>
+        <w:t>Although there is a large amount of existing documentation regarding the data, it seems that many of the essential tasks of running the existing cyberinfrastructure are known only by specific key personnel. Once the ERDDAP capability has been added to the system, the focus of the CI team should shift to completing the documentation that will allow development, maintenance and knowledge transfer to other developers and system operators. The documentation needs to cover all aspects of the cyberinfrastructure, including server environment, installation and configuration, data workflow components, troubleshooting, and code development. Further, barring well-justified reasoning on a repository-by-repository basis, OOI should begin the process of moving code back into publicly availab</w:t>
       </w:r>
       <w:r>
         <w:t>le GitHub repositories.</w:t>
       </w:r>
-      <w:bookmarkStart w:id="1" w:name="_GoBack"/>
-      <w:bookmarkEnd w:id="1"/>
     </w:p>
     <w:p>
       <w:pPr>
@@ -595,10 +482,7 @@
         <w:pStyle w:val="BodyText"/>
       </w:pPr>
       <w:r>
-        <w:t xml:space="preserve">The committee has several longer-term recommendations to facilitate data dissemination as OOI 1.0 transitions to OOI 2.0. These </w:t>
-      </w:r>
-      <w:r>
-        <w:t>recommendations are:</w:t>
+        <w:t>The committee has several longer-term recommendations to facilitate data dissemination as OOI 1.0 transitions to OOI 2.0. These recommendations are:</w:t>
       </w:r>
     </w:p>
     <w:p>
@@ -677,20 +561,11 @@
         <w:pStyle w:val="BodyText"/>
       </w:pPr>
       <w:r>
-        <w:t>The committe</w:t>
-      </w:r>
-      <w:r>
-        <w:t>e and nearly everyone consulted by members of the committee have serious concerns about the uFrame system. One primary concern is that uFrame in effect places a “black box” or at best a “gray box” in the processing pipeline, and it is difficult for end use</w:t>
-      </w:r>
-      <w:r>
-        <w:t xml:space="preserve">rs to fully ascertain how data products are </w:t>
+        <w:t xml:space="preserve">The committee and nearly everyone consulted by members of the committee have serious concerns about the uFrame system. One primary concern is that uFrame in effect places a “black box” or at best a “gray box” in the processing pipeline, and it is difficult for end users to fully ascertain how data products are </w:t>
       </w:r>
       <w:r>
         <w:lastRenderedPageBreak/>
-        <w:t>generated from raw data. It is difficult if not impossible for users to run custom processors using different calibrations or other processing parameters to experiment and troubleshoot. This lack of obvious trans</w:t>
-      </w:r>
-      <w:r>
-        <w:t>parency has caused many members of the scientific community to express healthy levels of skepticism regarding the data pipeline.</w:t>
+        <w:t>generated from raw data. It is difficult if not impossible for users to run custom processors using different calibrations or other processing parameters to experiment and troubleshoot. This lack of obvious transparency has caused many members of the scientific community to express healthy levels of skepticism regarding the data pipeline.</w:t>
       </w:r>
     </w:p>
     <w:p>
@@ -698,16 +573,7 @@
         <w:pStyle w:val="BodyText"/>
       </w:pPr>
       <w:r>
-        <w:t>Another primary concern is the apparent lack of documentation for uFrame and the proprietary nature of many components of the u</w:t>
-      </w:r>
-      <w:r>
-        <w:t>Frame codebase. In addition to the obvious transparency issues when dealing with closed-source code, the proprietary aspect of the software may become a budget issue in the future. If there are no funds for planned product improvements or if Raytheon is un</w:t>
-      </w:r>
-      <w:r>
-        <w:t>willing to make uFrame open source, then OOI could be locked in with a Raytheon product for the foreseeable future. Even if Raytheon does release the source code, there is no guarantee that the current CI team (or the new team if that changes) will have th</w:t>
-      </w:r>
-      <w:r>
-        <w:t>e skills to maintain and modify what would become a fork of the Raytheon product into the public domain.</w:t>
+        <w:t>Another primary concern is the apparent lack of documentation for uFrame and the proprietary nature of many components of the uFrame codebase. In addition to the obvious transparency issues when dealing with closed-source code, the proprietary aspect of the software may become a budget issue in the future. If there are no funds for planned product improvements or if Raytheon is unwilling to make uFrame open source, then OOI could be locked in with a Raytheon product for the foreseeable future. Even if Raytheon does release the source code, there is no guarantee that the current CI team (or the new team if that changes) will have the skills to maintain and modify what would become a fork of the Raytheon product into the public domain.</w:t>
       </w:r>
     </w:p>
     <w:p>
@@ -724,19 +590,7 @@
         <w:t>may</w:t>
       </w:r>
       <w:r>
-        <w:t xml:space="preserve"> not </w:t>
-      </w:r>
-      <w:r>
-        <w:t>be easily replicated using a simpler file based system. The first among these is that uFrame stores instrument raw data in the database and delivers processed and higher-level derived data products on-demand (i.e., applies scalable processors to the data u</w:t>
-      </w:r>
-      <w:r>
-        <w:t>pon data request). This model would, in principle, allow users to apply custom processor files to the raw data to generate alternative data products during queries, however it is not clear if this capability has been realized. Currently changing processors</w:t>
-      </w:r>
-      <w:r>
-        <w:t xml:space="preserve"> appears to be a long and complex process which regular users do not have easy access to. Another advantage is that the current system is capable of ingesting, processing, and serving data from the Cabled Array in real-time, which provides substantial scie</w:t>
-      </w:r>
-      <w:r>
-        <w:t>ntific value.</w:t>
+        <w:t xml:space="preserve"> not be easily replicated using a simpler file based system. The first among these is that uFrame stores instrument raw data in the database and delivers processed and higher-level derived data products on-demand (i.e., applies scalable processors to the data upon data request). This model would, in principle, allow users to apply custom processor files to the raw data to generate alternative data products during queries, however it is not clear if this capability has been realized. Currently changing processors appears to be a long and complex process which regular users do not have easy access to. Another advantage is that the current system is capable of ingesting, processing, and serving data from the Cabled Array in real-time, which provides substantial scientific value.</w:t>
       </w:r>
     </w:p>
     <w:p>
@@ -744,13 +598,7 @@
         <w:pStyle w:val="BodyText"/>
       </w:pPr>
       <w:r>
-        <w:t xml:space="preserve">For OOI 2.0, the committee recommends that uFrame be evaluated in terms of the issues listed above, and that potential alternatives be considered. Any replacement systems considered should not descope the capabilities of the CI, at least not </w:t>
-      </w:r>
-      <w:r>
-        <w:t>without consulting the scientific user base, and specifically should maintain and preferably extend the “compute on demand” aspect of the system, and should maintain the real-time ingestion/processing/service capability of Cabled Array data. In the committ</w:t>
-      </w:r>
-      <w:r>
-        <w:t xml:space="preserve">ee's view, any new system should favor simple, modular and reproducible components with demonstrated community use over complex monolithic solutions. The committee notes that many components of uFrame are open-source, including </w:t>
+        <w:t xml:space="preserve">For OOI 2.0, the committee recommends that uFrame be evaluated in terms of the issues listed above, and that potential alternatives be considered. Any replacement systems considered should not descope the capabilities of the CI, at least not without consulting the scientific user base, and specifically should maintain and preferably extend the “compute on demand” aspect of the system, and should maintain the real-time ingestion/processing/service capability of Cabled Array data. In the committee's view, any new system should favor simple, modular and reproducible components with demonstrated community use over complex monolithic solutions. The committee notes that many components of uFrame are open-source, including </w:t>
       </w:r>
       <w:hyperlink r:id="rId9">
         <w:r>
@@ -761,10 +609,7 @@
         </w:r>
       </w:hyperlink>
       <w:r>
-        <w:t>, so one solution could involve replacing the closed parts of the system in favor of simpler open workflows. The committee also notes that other real-time and archive web services exist for the data types collected by the</w:t>
-      </w:r>
-      <w:r>
-        <w:t xml:space="preserve"> Cabled Array data and are commonly used in the community, for example </w:t>
+        <w:t xml:space="preserve">, so one solution could involve replacing the closed parts of the system in favor of simpler open workflows. The committee also notes that other real-time and archive web services exist for the data types collected by the Cabled Array data and are commonly used in the community, for example </w:t>
       </w:r>
       <w:hyperlink r:id="rId10">
         <w:r>
@@ -786,10 +631,7 @@
         </w:r>
       </w:hyperlink>
       <w:r>
-        <w:t xml:space="preserve"> and FDSN. There are also potential partner o</w:t>
-      </w:r>
-      <w:r>
-        <w:t xml:space="preserve">rganizations that could provide these services (e.g. </w:t>
+        <w:t xml:space="preserve"> and FDSN. There are also potential partner organizations that could provide these services (e.g. </w:t>
       </w:r>
       <w:hyperlink r:id="rId12">
         <w:r>
@@ -830,31 +672,13 @@
         <w:pStyle w:val="BodyText"/>
       </w:pPr>
       <w:r>
-        <w:t>The O</w:t>
-      </w:r>
-      <w:r>
-        <w:t>OI has enormous potential for outreach and education, for use by the general public, the media, and by students of all ages. However, the viability of the observing system during these early years of operation will be dependent on proposal pressure from sc</w:t>
-      </w:r>
-      <w:r>
-        <w:t xml:space="preserve">ientists in the community to use and expand OOI assets, and on the publication of peer-reviewed journal articles based on OOI data. Indeed, </w:t>
+        <w:t xml:space="preserve">The OOI has enormous potential for outreach and education, for use by the general public, the media, and by students of all ages. However, the viability of the observing system during these early years of operation will be dependent on proposal pressure from scientists in the community to use and expand OOI assets, and on the publication of peer-reviewed journal articles based on OOI data. Indeed, </w:t>
       </w:r>
       <w:r>
         <w:rPr>
           <w:b/>
         </w:rPr>
-        <w:t>a primary goal of this committee is to accelerate the availability of OOI data for scientists and thus expand the us</w:t>
-      </w:r>
-      <w:r>
-        <w:rPr>
-          <w:b/>
-        </w:rPr>
-        <w:t xml:space="preserve">e of these data for science. For this reason, the committee recommends that efforts to improve the user experience on the OOI data portal, and the expanded availability of data through systems such as ERDDAP or the M2M interface be focused on the needs of </w:t>
-      </w:r>
-      <w:r>
-        <w:rPr>
-          <w:b/>
-        </w:rPr>
-        <w:t>working scientists.</w:t>
+        <w:t>a primary goal of this committee is to accelerate the availability of OOI data for scientists and thus expand the use of these data for science. For this reason, the committee recommends that efforts to improve the user experience on the OOI data portal, and the expanded availability of data through systems such as ERDDAP or the M2M interface be focused on the needs of working scientists.</w:t>
       </w:r>
       <w:r>
         <w:t xml:space="preserve"> Based on our discussions, our view is that scientists have needs and requirements that are quite different than the casual user, and can be summarized by this list of questions a scientist is likely to ask when looking to obtain data:</w:t>
@@ -870,10 +694,13 @@
       </w:pPr>
       <w:r>
         <w:lastRenderedPageBreak/>
-        <w:t>W</w:t>
-      </w:r>
-      <w:r>
-        <w:t>hat data is available? What instruments are working and which ones are not? Scientists need an easy-to-see overview of the entire system to help them plan research activities.</w:t>
+        <w:t xml:space="preserve">What data </w:t>
+      </w:r>
+      <w:r>
+        <w:t>are</w:t>
+      </w:r>
+      <w:r>
+        <w:t xml:space="preserve"> available? What instruments are working and which ones are not? Scientists need an easy-to-see overview of the entire system to help them plan research activities.</w:t>
       </w:r>
     </w:p>
     <w:p>
@@ -885,10 +712,13 @@
         </w:numPr>
       </w:pPr>
       <w:r>
-        <w:t>How good are the data? Are the metadata flags easy to understand and are they we</w:t>
-      </w:r>
-      <w:r>
-        <w:t>ll incorporated into the data provided? Scientists need to know how reliable the data they obtain is.</w:t>
+        <w:t xml:space="preserve">How good are the data? Are the metadata flags easy to understand and are they well incorporated into the data provided? Scientists need to know how reliable the data they obtain </w:t>
+      </w:r>
+      <w:r>
+        <w:t>are</w:t>
+      </w:r>
+      <w:r>
+        <w:t>.</w:t>
       </w:r>
     </w:p>
     <w:p>
@@ -900,13 +730,7 @@
         </w:numPr>
       </w:pPr>
       <w:r>
-        <w:t>Where are the data? Are the data easy to download in easy to use formats? Can the data be downloaded by clicking a link instead of by waiting for an e-mai</w:t>
-      </w:r>
-      <w:r>
-        <w:t>l to arrive? Scientists may want to see plots of data in real-time, but in most cases scientists will want to download data in some sort of tabular format (e.g., HDF5) that allows them to do their own processing and visualization using the software tools o</w:t>
-      </w:r>
-      <w:r>
-        <w:t>f their choice.</w:t>
+        <w:t>Where are the data? Are the data easy to download in easy to use formats? Can the data be downloaded by clicking a link instead of by waiting for an e-mail to arrive? Scientists may want to see plots of data in real-time, but in most cases scientists will want to download data in some sort of tabular format (e.g., HDF5) that allows them to do their own processing and visualization using the software tools of their choice.</w:t>
       </w:r>
     </w:p>
     <w:p>
@@ -937,13 +761,7 @@
         <w:rPr>
           <w:i/>
         </w:rPr>
-        <w:t>3.3 Consider partnerships for providing remote compute capabi</w:t>
-      </w:r>
-      <w:r>
-        <w:rPr>
-          <w:i/>
-        </w:rPr>
-        <w:t>lity for larger OOI datasets</w:t>
+        <w:t>3.3 Consider partnerships for providing remote compute capability for larger OOI datasets</w:t>
       </w:r>
     </w:p>
     <w:p>
@@ -951,13 +769,7 @@
         <w:pStyle w:val="BodyText"/>
       </w:pPr>
       <w:r>
-        <w:t>For some OOI data the download model for data access is simply not viable. In particular, the hydrophone and the HD video datasets are so large that researchers cannot hope to download these datasets within any reasonable timef</w:t>
-      </w:r>
-      <w:r>
-        <w:t>rame. For example, the HD video dataset currently includes nearly 7000 high-resolution video files totaling approximately 85 TB in size. Not only might it take many weeks or months to download the entire dataset, but most researchers would struggle to find</w:t>
-      </w:r>
-      <w:r>
-        <w:t xml:space="preserve"> the space to store such a large amount of data locally.</w:t>
+        <w:t>For some OOI data the download model for data access is simply not viable. In particular, the hydrophone and the HD video datasets are so large that researchers cannot hope to download these datasets within any reasonable timeframe. For example, the HD video dataset currently includes nearly 7000 high-resolution video files totaling approximately 85 TB in size. Not only might it take many weeks or months to download the entire dataset, but most researchers would struggle to find the space to store such a large amount of data locally.</w:t>
       </w:r>
     </w:p>
     <w:p>
@@ -982,10 +794,7 @@
         </w:r>
       </w:hyperlink>
       <w:r>
-        <w:t>, a consortium of some of the country’s largest supercomputer operators. XSEDE may be able to provide hosting and access to these data using some novel funding model. Other possibilities include the development of c</w:t>
-      </w:r>
-      <w:r>
-        <w:t xml:space="preserve">ommercial partners such as Amazon or Google who may be willing to host these large datasets at affordable rates, or </w:t>
+        <w:t xml:space="preserve">, a consortium of some of the country’s largest supercomputer operators. XSEDE may be able to provide hosting and access to these data using some novel funding model. Other possibilities include the development of commercial partners such as Amazon or Google who may be willing to host these large datasets at affordable rates, or </w:t>
       </w:r>
       <w:hyperlink r:id="rId15">
         <w:r>
@@ -996,13 +805,7 @@
         </w:r>
       </w:hyperlink>
       <w:r>
-        <w:t xml:space="preserve"> which has expressed interest in hosting OOI data. Axiom Data Science currently houses large </w:t>
-      </w:r>
-      <w:r>
-        <w:t>amounts of data for IOOS and other customers on their private cloud, and provides HPC capabilities within their Research Workspace, allowing scientists to process large datasets including hydrophone data in a scalable, data-proximate manner. The possibilit</w:t>
-      </w:r>
-      <w:r>
-        <w:t>ies for partnerships abound, and for some of the data in the OOI system, a cloud-based solution is the best way to accelerate data access for the scientific community.</w:t>
+        <w:t xml:space="preserve"> which has expressed interest in hosting OOI data. Axiom Data Science currently houses large amounts of data for IOOS and other customers on their private cloud, and provides HPC capabilities within their Research Workspace, allowing scientists to process large datasets including hydrophone data in a scalable, data-proximate manner. The possibilities for partnerships abound, and for some of the data in the OOI system, a cloud-based solution is the best way to accelerate data access for the scientific community.</w:t>
       </w:r>
     </w:p>
     <w:p>
@@ -1021,13 +824,7 @@
         <w:pStyle w:val="BodyText"/>
       </w:pPr>
       <w:r>
-        <w:t>A person should be identified that has t</w:t>
-      </w:r>
-      <w:r>
-        <w:t>he primary goal of overseeing data delivery to the scientific community, is responsive to the needs of the scientific community, and has oversight authority over all management components of the cyberinfrastructure system and administration so that decisio</w:t>
-      </w:r>
-      <w:r>
-        <w:t>ns about the cyberinfrastructure can be made with the needs of the scientific community at the forefront.</w:t>
+        <w:t>A person should be identified that has the primary goal of overseeing data delivery to the scientific community, is responsive to the needs of the scientific community, and has oversight authority over all management components of the cyberinfrastructure system and administration so that decisions about the cyberinfrastructure can be made with the needs of the scientific community at the forefront.</w:t>
       </w:r>
     </w:p>
     <w:p>
@@ -1057,13 +854,7 @@
         </w:r>
       </w:hyperlink>
       <w:r>
-        <w:t xml:space="preserve"> (GTS), run by World Meteorological Organization (WMO), provides a mechanism for the National Meteorological Centers to ingest and disseminate real-time observations and </w:t>
-      </w:r>
-      <w:r>
-        <w:t>forecast products. Data collected by the OOI can be of high value to operational met services for data assimilation in real-time or model verification in delayed mode. GTS distribution from OOI can be facilitated by the NOAA National Data Buoy Center and t</w:t>
-      </w:r>
-      <w:r>
-        <w:t xml:space="preserve">he U.S. IOOS program. Some OOI glider data has already been submitted to the GTS through the IOOS </w:t>
+        <w:t xml:space="preserve"> (GTS), run by World Meteorological Organization (WMO), provides a mechanism for the National Meteorological Centers to ingest and disseminate real-time observations and forecast products. Data collected by the OOI can be of high value to operational met services for data assimilation in real-time or model verification in delayed mode. GTS distribution from OOI can be facilitated by the NOAA National Data Buoy Center and the U.S. IOOS program. Some OOI glider data has already been submitted to the GTS through the IOOS </w:t>
       </w:r>
       <w:hyperlink r:id="rId17">
         <w:r>
@@ -1089,13 +880,7 @@
         </w:r>
       </w:hyperlink>
       <w:r>
-        <w:t xml:space="preserve"> recently. IOOS and NDBC are currently re-engineering the real-time data submission process to rely heavily on ERDDAP which is c</w:t>
-      </w:r>
-      <w:r>
-        <w:t>onsistent with the recommendations in this report for the OOI-CI data dissemination strategy. Because of the alignment of technologies and given the high value of the OOI data to the operational centers, we recommend a firm commitment to distributing as mu</w:t>
-      </w:r>
-      <w:r>
-        <w:t>ch OOI data as is possible in real-time via the GTS as part of OOI 2.0.</w:t>
+        <w:t xml:space="preserve"> recently. IOOS and NDBC are currently re-engineering the real-time data submission process to rely heavily on ERDDAP which is consistent with the recommendations in this report for the OOI-CI data dissemination strategy. Because of the alignment of technologies and given the high value of the OOI data to the operational centers, we recommend a firm commitment to distributing as much OOI data as is possible in real-time via the GTS as part of OOI 2.0.</w:t>
       </w:r>
     </w:p>
     <w:p>
@@ -1126,10 +911,12 @@
         </w:numPr>
       </w:pPr>
       <w:r>
-        <w:t xml:space="preserve">Prioritize the release of the OOI ERDDAP server by empowering the ERDDAP development team with </w:t>
-      </w:r>
-      <w:r>
-        <w:t>all needed access to the production server and by shortening of the deployment cycle timeline.</w:t>
+        <w:t xml:space="preserve">Prioritize the release of the OOI ERDDAP server by empowering the ERDDAP development team with all needed access to the production server and by shortening </w:t>
+      </w:r>
+      <w:bookmarkStart w:id="1" w:name="_GoBack"/>
+      <w:bookmarkEnd w:id="1"/>
+      <w:r>
+        <w:t>the deployment cycle timeline.</w:t>
       </w:r>
     </w:p>
     <w:p>
@@ -1153,10 +940,7 @@
         </w:numPr>
       </w:pPr>
       <w:r>
-        <w:t>Identify a single individual, the OOI Data Delivery Manager, who reports directly to the Project's Lead PI and who w</w:t>
-      </w:r>
-      <w:r>
-        <w:t>ill be responsible for data access by scientists and who has authority over both CI and Data Team priorities.</w:t>
+        <w:t>Identify a single individual, the OOI Data Delivery Manager, who reports directly to the Project's Lead PI and who will be responsible for data access by scientists and who has authority over both CI and Data Team priorities.</w:t>
       </w:r>
     </w:p>
     <w:p>
@@ -1176,10 +960,7 @@
         <w:pStyle w:val="FirstParagraph"/>
       </w:pPr>
       <w:r>
-        <w:t>To help guide the formation of the CA for OOI 2.0, the re</w:t>
-      </w:r>
-      <w:r>
-        <w:t>commendations of the DDCI Committee are:</w:t>
+        <w:t>To help guide the formation of the CA for OOI 2.0, the recommendations of the DDCI Committee are:</w:t>
       </w:r>
     </w:p>
     <w:p>
@@ -1227,10 +1008,7 @@
         </w:numPr>
       </w:pPr>
       <w:r>
-        <w:t xml:space="preserve">Maintain </w:t>
-      </w:r>
-      <w:r>
-        <w:t>the position of OOI Data Delivery Manager in OOI 2.0.</w:t>
+        <w:t>Maintain the position of OOI Data Delivery Manager in OOI 2.0.</w:t>
       </w:r>
     </w:p>
     <w:p>

</xml_diff>